<commit_message>
Monday adds. Cleaning up and additions to paper.
</commit_message>
<xml_diff>
--- a/paper/SL_v1.docx
+++ b/paper/SL_v1.docx
@@ -1378,7 +1378,7 @@
         <w:rPr>
           <w:rFonts w:ascii="Arial" w:hAnsi="Arial" w:cs="Arial"/>
         </w:rPr>
-        <w:instrText>ADDIN CSL_CITATION {"citationItems":[{"id":"ITEM-1","itemData":{"DOI":"10.1016/J.COGNITION.2009.07.011","ISSN":"0010-0277","abstract":"Numerous recent studies suggest that human learners, including both infants and adults, readily track sequential statistics computed between adjacent elements. One such statistic, transitional probability, is typically calculated as the likelihood that one element predicts another. However, little is known about whether listeners are sensitive to the directionality of this computation. To address this issue, we tested 8-month-old infants in a word segmentation task, using fluent speech drawn from an unfamiliar natural language. Critically, test items were distinguished solely by their backward transitional probabilities. The results provide the first evidence that infants track backward statistics in fluent speech.","author":[{"dropping-particle":"","family":"Pelucchi","given":"Bruna","non-dropping-particle":"","parse-names":false,"suffix":""},{"dropping-particle":"","family":"Hay","given":"Jessica F.","non-dropping-particle":"","parse-names":false,"suffix":""},{"dropping-particle":"","family":"Saffran","given":"Jenny R.","non-dropping-particle":"","parse-names":false,"suffix":""}],"container-title":"Cognition","id":"ITEM-1","issue":"2","issued":{"date-parts":[["2009","11","1"]]},"page":"244-247","publisher":"Elsevier","title":"Learning in reverse: Eight-month-old infants track backward transitional probabilities","type":"article-journal","volume":"113"},"uris":["http://www.mendeley.com/documents/?uuid=38527305-2526-3af1-8636-c2c01a206fa7"]},{"id":"ITEM-2","itemData":{"abstract":"A recent report demonstrated that 8-month-olds can seg- ment a continuous stream of speech syllables, containing no acoustic or prosodic cues to word boundaries, into wordlike units after only 2 min of listening experience (Saffran, Aslin, &amp; Newport, 1996). Thus, a powerful learning mechanism capable of extracting statistical informa- tion from fluent speech is available early in development. The present study extends these results by documenting the particular type of statis- tical computation—transitional (conditional) probability—used by infants to solve this word-segmentation task. An artificial language corpus, consisting of a continuous stream of trisyllabic nonsense words, was presented to 8-month-olds for 3 min. A postfamiliarization test compared the infants’ responses to words versus part-words (tri-syllabic sequences spanning word boundaries). The corpus was con- structed so that test words and part-words were matched in frequency, but differed in their transitional probabilities. Infants showed reliable discrimination of words from part-words, thereby demonstrating rapid segmentation of continuous speech into words on the basis of transitional probabilities of syllable pairs.","author":[{"dropping-particle":"","family":"Richard N. Aslin","given":"","non-dropping-particle":"","parse-names":false,"suffix":""},{"dropping-particle":"","family":"Saffran","given":"Jenny R.","non-dropping-particle":"","parse-names":false,"suffix":""},{"dropping-particle":"","family":"Newport","given":"Elissa L.","non-dropping-particle":"","parse-names":false,"suffix":""}],"container-title":"Psychological Science","id":"ITEM-2","issue":"4","issued":{"date-parts":[["1998"]]},"page":"321-324","title":"Computation of Conditional Probabilities by Infants","type":"article-journal","volume":"9"},"uris":["http://www.mendeley.com/documents/?uuid=cef84411-1eb0-365d-8ee0-86e498d28a2c"]},{"id":"ITEM-3","itemData":{"DOI":"10.1037/0096-3445.134.4.552","ISSN":"1939-2222","author":[{"dropping-particle":"","family":"Turk-Browne","given":"Nicholas B.","non-dropping-particle":"","parse-names":false,"suffix":""},{"dropping-particle":"","family":"Jungé","given":"Justin A.","non-dropping-particle":"","parse-names":false,"suffix":""},{"dropping-particle":"","family":"Scholl","given":"Brian J.","non-dropping-particle":"","parse-names":false,"suffix":""}],"container-title":"Journal of Experimental Psychology: General","id":"ITEM-3","issue":"4","issued":{"date-parts":[["2005"]]},"page":"552-564","publisher":"US: American Psychological Association","title":"The Automaticity of Visual Statistical Learning","type":"article-journal","volume":"134"},"uris":["http://www.mendeley.com/documents/?uuid=720ffade-28b0-350b-98e9-d1b3f7db7483"]},{"id":"ITEM-4","itemData":{"abstract":"Our environment contains regularities distributed in space and time that can be detected by way of statistical learning. This unsupervised learning occurs without intent or awareness, but little is known about how it relates to other types of learning , how it affects perceptual processing, and how quickly it can occur. Here we use fMRI during statistical learning to explore these questions. Participants viewed statistically structured versus unstructured sequences of shapes while performing a task unrelated to the structure. Robust neural responses to statistical structure were observed, and these responses were notable in four ways: First, responses to structure were observed in the striatum and medial temporal lobe, suggesting that statistical learning may be related to other forms of associative learning and relational memory. Second, statistical regularities yielded greater activation in category-specific visual regions (object-selective lateral occipital cortex and word-selective ventral occipito-temporal cortex), demonstrating that these regions are sensitive to information distributed in time. Third, evidence of learning emerged early during familiarization, showing that statistical learning can operate very quickly and with little exposure. Finally, neural signatures of learning were dissociable from subsequent explicit familiarity, suggesting that learning can occur in the absence of awareness. Overall, our findings help elucidate the underlying nature of statistical learning. &amp;","author":[{"dropping-particle":"","family":"Turk-Browne","given":"Nicholas B.","non-dropping-particle":"","parse-names":false,"suffix":""},{"dropping-particle":"","family":"Scholl","given":"Brian J","non-dropping-particle":"","parse-names":false,"suffix":""},{"dropping-particle":"","family":"Chun","given":"Marvin M","non-dropping-particle":"","parse-names":false,"suffix":""},{"dropping-particle":"","family":"Johnson","given":"Marcia K","non-dropping-particle":"","parse-names":false,"suffix":""}],"container-title":"Journal of Cognitive Neuroscience","id":"ITEM-4","issue":"10","issued":{"date-parts":[["2008"]]},"page":"1934-1945","title":"Neural Evidence of Statistical Learning: Efficient Detection of Visual Regularities Without Awareness","type":"article-journal","volume":"21"},"uris":["http://www.mendeley.com/documents/?uuid=aa1609c8-1a4b-391e-a464-3dfbe910447d"]}],"mendeley":{"formattedCitation":"(Pelucchi, Hay, and Saffran 2009; Richard N. Aslin, Saffran, and Newport 1998; Turk-Browne, Jungé, and Scholl 2005; Turk-Browne et al. 2008)","plainTextFormattedCitation":"(Pelucchi, Hay, and Saffran 2009; Richard N. Aslin, Saffran, and Newport 1998; Turk-Browne, Jungé, and Scholl 2005; Turk-Browne et al. 2008)","previouslyFormattedCitation":"&lt;sup&gt;1–4&lt;/sup&gt;"},"properties":{"noteIndex":0},"schema":"https://github.com/citation-style-language/schema/raw/master/csl-citation.json"}</w:instrText>
+        <w:instrText>ADDIN CSL_CITATION {"citationItems":[{"id":"ITEM-1","itemData":{"DOI":"10.1016/J.COGNITION.2009.07.011","ISSN":"0010-0277","abstract":"Numerous recent studies suggest that human learners, including both infants and adults, readily track sequential statistics computed between adjacent elements. One such statistic, transitional probability, is typically calculated as the likelihood that one element predicts another. However, little is known about whether listeners are sensitive to the directionality of this computation. To address this issue, we tested 8-month-old infants in a word segmentation task, using fluent speech drawn from an unfamiliar natural language. Critically, test items were distinguished solely by their backward transitional probabilities. The results provide the first evidence that infants track backward statistics in fluent speech.","author":[{"dropping-particle":"","family":"Pelucchi","given":"Bruna","non-dropping-particle":"","parse-names":false,"suffix":""},{"dropping-particle":"","family":"Hay","given":"Jessica F.","non-dropping-particle":"","parse-names":false,"suffix":""},{"dropping-particle":"","family":"Saffran","given":"Jenny R.","non-dropping-particle":"","parse-names":false,"suffix":""}],"container-title":"Cognition","id":"ITEM-1","issue":"2","issued":{"date-parts":[["2009","11","1"]]},"page":"244-247","publisher":"Elsevier","title":"Learning in reverse: Eight-month-old infants track backward transitional probabilities","type":"article-journal","volume":"113"},"uris":["http://www.mendeley.com/documents/?uuid=38527305-2526-3af1-8636-c2c01a206fa7"]},{"id":"ITEM-2","itemData":{"abstract":"A recent report demonstrated that 8-month-olds can seg- ment a continuous stream of speech syllables, containing no acoustic or prosodic cues to word boundaries, into wordlike units after only 2 min of listening experience (Saffran, Aslin, &amp; Newport, 1996). Thus, a powerful learning mechanism capable of extracting statistical informa- tion from fluent speech is available early in development. The present study extends these results by documenting the particular type of statis- tical computation—transitional (conditional) probability—used by infants to solve this word-segmentation task. An artificial language corpus, consisting of a continuous stream of trisyllabic nonsense words, was presented to 8-month-olds for 3 min. A postfamiliarization test compared the infants’ responses to words versus part-words (tri-syllabic sequences spanning word boundaries). The corpus was con- structed so that test words and part-words were matched in frequency, but differed in their transitional probabilities. Infants showed reliable discrimination of words from part-words, thereby demonstrating rapid segmentation of continuous speech into words on the basis of transitional probabilities of syllable pairs.","author":[{"dropping-particle":"","family":"Richard N. Aslin","given":"","non-dropping-particle":"","parse-names":false,"suffix":""},{"dropping-particle":"","family":"Saffran","given":"Jenny R.","non-dropping-particle":"","parse-names":false,"suffix":""},{"dropping-particle":"","family":"Newport","given":"Elissa L.","non-dropping-particle":"","parse-names":false,"suffix":""}],"container-title":"Psychological Science","id":"ITEM-2","issue":"4","issued":{"date-parts":[["1998"]]},"page":"321-324","title":"Computation of Conditional Probabilities by Infants","type":"article-journal","volume":"9"},"uris":["http://www.mendeley.com/documents/?uuid=cef84411-1eb0-365d-8ee0-86e498d28a2c"]},{"id":"ITEM-3","itemData":{"DOI":"10.1037/0096-3445.134.4.552","ISSN":"1939-2222","author":[{"dropping-particle":"","family":"Turk-Browne","given":"Nicholas B.","non-dropping-particle":"","parse-names":false,"suffix":""},{"dropping-particle":"","family":"Jungé","given":"Justin A.","non-dropping-particle":"","parse-names":false,"suffix":""},{"dropping-particle":"","family":"Scholl","given":"Brian J.","non-dropping-particle":"","parse-names":false,"suffix":""}],"container-title":"Journal of Experimental Psychology: General","id":"ITEM-3","issue":"4","issued":{"date-parts":[["2005"]]},"page":"552-564","publisher":"US: American Psychological Association","title":"The Automaticity of Visual Statistical Learning","type":"article-journal","volume":"134"},"uris":["http://www.mendeley.com/documents/?uuid=720ffade-28b0-350b-98e9-d1b3f7db7483"]},{"id":"ITEM-4","itemData":{"abstract":"Our environment contains regularities distributed in space and time that can be detected by way of statistical learning. This unsupervised learning occurs without intent or awareness, but little is known about how it relates to other types of learning , how it affects perceptual processing, and how quickly it can occur. Here we use fMRI during statistical learning to explore these questions. Participants viewed statistically structured versus unstructured sequences of shapes while performing a task unrelated to the structure. Robust neural responses to statistical structure were observed, and these responses were notable in four ways: First, responses to structure were observed in the striatum and medial temporal lobe, suggesting that statistical learning may be related to other forms of associative learning and relational memory. Second, statistical regularities yielded greater activation in category-specific visual regions (object-selective lateral occipital cortex and word-selective ventral occipito-temporal cortex), demonstrating that these regions are sensitive to information distributed in time. Third, evidence of learning emerged early during familiarization, showing that statistical learning can operate very quickly and with little exposure. Finally, neural signatures of learning were dissociable from subsequent explicit familiarity, suggesting that learning can occur in the absence of awareness. Overall, our findings help elucidate the underlying nature of statistical learning. &amp;","author":[{"dropping-particle":"","family":"Turk-Browne","given":"Nicholas B.","non-dropping-particle":"","parse-names":false,"suffix":""},{"dropping-particle":"","family":"Scholl","given":"Brian J","non-dropping-particle":"","parse-names":false,"suffix":""},{"dropping-particle":"","family":"Chun","given":"Marvin M","non-dropping-particle":"","parse-names":false,"suffix":""},{"dropping-particle":"","family":"Johnson","given":"Marcia K","non-dropping-particle":"","parse-names":false,"suffix":""}],"container-title":"Journal of Cognitive Neuroscience","id":"ITEM-4","issue":"10","issued":{"date-parts":[["2008"]]},"page":"1934-1945","title":"Neural Evidence of Statistical Learning: Efficient Detection of Visual Regularities Without Awareness","type":"article-journal","volume":"21"},"uris":["http://www.mendeley.com/documents/?uuid=aa1609c8-1a4b-391e-a464-3dfbe910447d"]}],"mendeley":{"formattedCitation":"(Pelucchi, Hay, and Saffran 2009; Richard N. Aslin, Saffran, and Newport 1998; Turk-Browne, Jungé, and Scholl 2005; Turk-Browne et al. 2008)","plainTextFormattedCitation":"(Pelucchi, Hay, and Saffran 2009; Richard N. Aslin, Saffran, and Newport 1998; Turk-Browne, Jungé, and Scholl 2005; Turk-Browne et al. 2008)","previouslyFormattedCitation":"(Pelucchi, Hay, and Saffran 2009; Richard N. Aslin, Saffran, and Newport 1998; Turk-Browne, Jungé, and Scholl 2005; Turk-Browne et al. 2008)"},"properties":{"noteIndex":0},"schema":"https://github.com/citation-style-language/schema/raw/master/csl-citation.json"}</w:instrText>
       </w:r>
       <w:r>
         <w:rPr>
@@ -1457,7 +1457,7 @@
         <w:rPr>
           <w:rFonts w:ascii="Arial" w:hAnsi="Arial" w:cs="Arial"/>
         </w:rPr>
-        <w:instrText>ADDIN CSL_CITATION {"citationItems":[{"id":"ITEM-1","itemData":{"DOI":"10.1037/0096-3445.134.4.552","ISSN":"1939-2222","author":[{"dropping-particle":"","family":"Turk-Browne","given":"Nicholas B.","non-dropping-particle":"","parse-names":false,"suffix":""},{"dropping-particle":"","family":"Jungé","given":"Justin A.","non-dropping-particle":"","parse-names":false,"suffix":""},{"dropping-particle":"","family":"Scholl","given":"Brian J.","non-dropping-particle":"","parse-names":false,"suffix":""}],"container-title":"Journal of Experimental Psychology: General","id":"ITEM-1","issue":"4","issued":{"date-parts":[["2005"]]},"page":"552-564","publisher":"US: American Psychological Association","title":"The Automaticity of Visual Statistical Learning","type":"article-journal","volume":"134"},"uris":["http://www.mendeley.com/documents/?uuid=720ffade-28b0-350b-98e9-d1b3f7db7483"]}],"mendeley":{"formattedCitation":"(Turk-Browne, Jungé, and Scholl 2005)","plainTextFormattedCitation":"(Turk-Browne, Jungé, and Scholl 2005)","previouslyFormattedCitation":"&lt;sup&gt;3&lt;/sup&gt;"},"properties":{"noteIndex":0},"schema":"https://github.com/citation-style-language/schema/raw/master/csl-citation.json"}</w:instrText>
+        <w:instrText>ADDIN CSL_CITATION {"citationItems":[{"id":"ITEM-1","itemData":{"DOI":"10.1037/0096-3445.134.4.552","ISSN":"1939-2222","author":[{"dropping-particle":"","family":"Turk-Browne","given":"Nicholas B.","non-dropping-particle":"","parse-names":false,"suffix":""},{"dropping-particle":"","family":"Jungé","given":"Justin A.","non-dropping-particle":"","parse-names":false,"suffix":""},{"dropping-particle":"","family":"Scholl","given":"Brian J.","non-dropping-particle":"","parse-names":false,"suffix":""}],"container-title":"Journal of Experimental Psychology: General","id":"ITEM-1","issue":"4","issued":{"date-parts":[["2005"]]},"page":"552-564","publisher":"US: American Psychological Association","title":"The Automaticity of Visual Statistical Learning","type":"article-journal","volume":"134"},"uris":["http://www.mendeley.com/documents/?uuid=720ffade-28b0-350b-98e9-d1b3f7db7483"]}],"mendeley":{"formattedCitation":"(Turk-Browne, Jungé, and Scholl 2005)","plainTextFormattedCitation":"(Turk-Browne, Jungé, and Scholl 2005)","previouslyFormattedCitation":"(Turk-Browne, Jungé, and Scholl 2005)"},"properties":{"noteIndex":0},"schema":"https://github.com/citation-style-language/schema/raw/master/csl-citation.json"}</w:instrText>
       </w:r>
       <w:r>
         <w:rPr>
@@ -1500,7 +1500,7 @@
         <w:rPr>
           <w:rFonts w:ascii="Arial" w:hAnsi="Arial" w:cs="Arial"/>
         </w:rPr>
-        <w:instrText>ADDIN CSL_CITATION {"citationItems":[{"id":"ITEM-1","itemData":{"DOI":"10.1016/j.jml.2015.04.004","abstract":"Statistical learning allows learners to detect regularities in the environment and appears to emerge automatically as a consequence of experience. Statistical learning paradigms bear many similarities to those of artificial grammar learning and other types of implicit learning. However, whether learning effects in statistical learning tasks are driven by implicit knowledge has not been thoroughly examined. The present study addressed this gap by examining the role of implicit and explicit knowledge within the context of a typical auditory statistical learning paradigm. Learners were exposed to a continuous stream of repeating nonsense words. Learning was tested (a) directly via a forced-choice recognition test combined with a remember/know procedure and (b) indirectly through a novel reaction time (RT) test. Behavior and brain potentials revealed statistical learning effects with both tests. On the recognition test, accurate responses were associated with subjective feelings of stronger recollection, and learned nonsense words relative to nonword foils elicited an enhanced late positive potential indicative of explicit knowledge. On the RT test, both RTs and P300 amplitudes differed as a function of syllable position, reflecting facilitation attributable to statistical learning. Explicit stimulus recognition did not correlate with RT or P300 effects on the RT test. These results provide evidence that explicit knowledge is accrued during statistical learning, while bringing out the possibility that dissociable implicit representations are acquired in parallel. The commonly used recognition measure primarily reflects explicit knowledge, and thus may underestimate the total amount of knowledge produced by statistical learning. Indirect measures may be more sensitive indices of learning, capturing knowledge above and beyond what is reflected by recognition accuracy.","author":[{"dropping-particle":"","family":"Batterink","given":"Laura J.","non-dropping-particle":"","parse-names":false,"suffix":""},{"dropping-particle":"","family":"Reber","given":"Paul J.","non-dropping-particle":"","parse-names":false,"suffix":""},{"dropping-particle":"","family":"Neville","given":"Helen J.","non-dropping-particle":"","parse-names":false,"suffix":""},{"dropping-particle":"","family":"Paller","given":"Ken A.","non-dropping-particle":"","parse-names":false,"suffix":""}],"container-title":"Journal of Memory and Language","id":"ITEM-1","issued":{"date-parts":[["2015"]]},"page":"62-78","title":"Implicit and explicit contributions to statistical learning","type":"article-journal","volume":"83"},"uris":["http://www.mendeley.com/documents/?uuid=1dddcb04-7b26-3099-82ef-fbf3aebcb855"]},{"id":"ITEM-2","itemData":{"DOI":"10.1101/lm.037986.114","ISBN":"15495485/14","abstract":"Humans are capable of rapidly extracting regularities from environmental input, a process known as statistical learning. This type of learning typically occurs automatically, through passive exposure to environmental input. The presumed function of statistical learning is to optimize processing, allowing the brain to more accurately predict and prepare for incoming input. In this study, we ask whether the function of statistical learning may be enhanced through supplementary explicit training, in which underlying regularities are explicitly taught rather than simply abstracted through exposure. Learners were randomly assigned either to an explicit group or an implicit group. All learners were exposed to a continuous stream of repeating nonsense words. Prior to this implicit training, learners in the explicit group received supplementary explicit training on the nonsense words. Statistical learning was assessed through a speeded reaction-time (RT) task, which measured the extent to which learners used acquired statistical knowledge to optimize online processing. Both RTs and brain potentials revealed significant differences in online processing as a function of training condition. RTs showed a crossover interaction; responses in the explicit group were faster to predictable targets and marginally slower to less predictable targets relative to responses in the implicit group. P300 potentials to predictable targets were larger in the explicit group than in the implicit group, suggesting greater recruitment of controlled, effortful processes. Taken together, these results suggest that information abstracted through passive exposure during statistical learning may be processed more automatically and with less effort than information that is acquired explicitly.","author":[{"dropping-particle":"","family":"Batterink","given":"Laura J.","non-dropping-particle":"","parse-names":false,"suffix":""},{"dropping-particle":"","family":"Reber","given":"Paul J.","non-dropping-particle":"","parse-names":false,"suffix":""},{"dropping-particle":"","family":"Paller","given":"Ken A.","non-dropping-particle":"","parse-names":false,"suffix":""}],"container-title":"Learning and Memory","id":"ITEM-2","issued":{"date-parts":[["2015"]]},"page":"544-555","title":"Functional differences between statistical learning with and without explicit training","type":"article-journal","volume":"22"},"uris":["http://www.mendeley.com/documents/?uuid=5d1d06f4-dea1-311c-9f72-72fbdfa229bd"]},{"id":"ITEM-3","itemData":{"DOI":"10.1016/J.CORTEX.2017.02.004","ISSN":"0010-9452","abstract":"The extraction of patterns in the environment plays a critical role in many types of human learning, from motor skills to language acquisition. This process is known as statistical learning. Here we propose that statistical learning has two dissociable components: (1) perceptual binding of individual stimulus units into integrated composites and (2) storing those integrated representations for later use. Statistical learning is typically assessed using post-learning tasks, such that the two components are conflated. Our goal was to characterize the online perceptual component of statistical learning. Participants were exposed to a structured stream of repeating trisyllabic nonsense words and a random syllable stream. Online learning was indexed by an EEG-based measure that quantified neural entrainment at the frequency of the repeating words relative to that of individual syllables. Statistical learning was subsequently assessed using conventional measures in an explicit rating task and a reaction-time task. In the structured stream, neural entrainment to trisyllabic words was higher than in the random stream, increased as a function of exposure to track the progression of learning, and predicted performance on the reaction time (RT) task. These results demonstrate that monitoring this critical component of learning via rhythmic EEG entrainment reveals a gradual acquisition of knowledge whereby novel stimulus sequences are transformed into familiar composites. This online perceptual transformation is a critical component of learning.","author":[{"dropping-particle":"","family":"Batterink","given":"Laura J.","non-dropping-particle":"","parse-names":false,"suffix":""},{"dropping-particle":"","family":"Paller","given":"Ken A.","non-dropping-particle":"","parse-names":false,"suffix":""}],"container-title":"Cortex","id":"ITEM-3","issued":{"date-parts":[["2017","5","1"]]},"page":"31-45","publisher":"Elsevier","title":"Online neural monitoring of statistical learning","type":"article-journal","volume":"90"},"uris":["http://www.mendeley.com/documents/?uuid=2917575b-6805-3808-a15b-e0bc737b639c"]}],"mendeley":{"formattedCitation":"(Batterink et al. 2015; Batterink, Reber, and Paller 2015; Batterink and Paller 2017)","plainTextFormattedCitation":"(Batterink et al. 2015; Batterink, Reber, and Paller 2015; Batterink and Paller 2017)","previouslyFormattedCitation":"&lt;sup&gt;5–7&lt;/sup&gt;"},"properties":{"noteIndex":0},"schema":"https://github.com/citation-style-language/schema/raw/master/csl-citation.json"}</w:instrText>
+        <w:instrText>ADDIN CSL_CITATION {"citationItems":[{"id":"ITEM-1","itemData":{"DOI":"10.1016/j.jml.2015.04.004","abstract":"Statistical learning allows learners to detect regularities in the environment and appears to emerge automatically as a consequence of experience. Statistical learning paradigms bear many similarities to those of artificial grammar learning and other types of implicit learning. However, whether learning effects in statistical learning tasks are driven by implicit knowledge has not been thoroughly examined. The present study addressed this gap by examining the role of implicit and explicit knowledge within the context of a typical auditory statistical learning paradigm. Learners were exposed to a continuous stream of repeating nonsense words. Learning was tested (a) directly via a forced-choice recognition test combined with a remember/know procedure and (b) indirectly through a novel reaction time (RT) test. Behavior and brain potentials revealed statistical learning effects with both tests. On the recognition test, accurate responses were associated with subjective feelings of stronger recollection, and learned nonsense words relative to nonword foils elicited an enhanced late positive potential indicative of explicit knowledge. On the RT test, both RTs and P300 amplitudes differed as a function of syllable position, reflecting facilitation attributable to statistical learning. Explicit stimulus recognition did not correlate with RT or P300 effects on the RT test. These results provide evidence that explicit knowledge is accrued during statistical learning, while bringing out the possibility that dissociable implicit representations are acquired in parallel. The commonly used recognition measure primarily reflects explicit knowledge, and thus may underestimate the total amount of knowledge produced by statistical learning. Indirect measures may be more sensitive indices of learning, capturing knowledge above and beyond what is reflected by recognition accuracy.","author":[{"dropping-particle":"","family":"Batterink","given":"Laura J.","non-dropping-particle":"","parse-names":false,"suffix":""},{"dropping-particle":"","family":"Reber","given":"Paul J.","non-dropping-particle":"","parse-names":false,"suffix":""},{"dropping-particle":"","family":"Neville","given":"Helen J.","non-dropping-particle":"","parse-names":false,"suffix":""},{"dropping-particle":"","family":"Paller","given":"Ken A.","non-dropping-particle":"","parse-names":false,"suffix":""}],"container-title":"Journal of Memory and Language","id":"ITEM-1","issued":{"date-parts":[["2015"]]},"page":"62-78","title":"Implicit and explicit contributions to statistical learning","type":"article-journal","volume":"83"},"uris":["http://www.mendeley.com/documents/?uuid=1dddcb04-7b26-3099-82ef-fbf3aebcb855"]},{"id":"ITEM-2","itemData":{"DOI":"10.1101/lm.037986.114","ISBN":"15495485/14","abstract":"Humans are capable of rapidly extracting regularities from environmental input, a process known as statistical learning. This type of learning typically occurs automatically, through passive exposure to environmental input. The presumed function of statistical learning is to optimize processing, allowing the brain to more accurately predict and prepare for incoming input. In this study, we ask whether the function of statistical learning may be enhanced through supplementary explicit training, in which underlying regularities are explicitly taught rather than simply abstracted through exposure. Learners were randomly assigned either to an explicit group or an implicit group. All learners were exposed to a continuous stream of repeating nonsense words. Prior to this implicit training, learners in the explicit group received supplementary explicit training on the nonsense words. Statistical learning was assessed through a speeded reaction-time (RT) task, which measured the extent to which learners used acquired statistical knowledge to optimize online processing. Both RTs and brain potentials revealed significant differences in online processing as a function of training condition. RTs showed a crossover interaction; responses in the explicit group were faster to predictable targets and marginally slower to less predictable targets relative to responses in the implicit group. P300 potentials to predictable targets were larger in the explicit group than in the implicit group, suggesting greater recruitment of controlled, effortful processes. Taken together, these results suggest that information abstracted through passive exposure during statistical learning may be processed more automatically and with less effort than information that is acquired explicitly.","author":[{"dropping-particle":"","family":"Batterink","given":"Laura J.","non-dropping-particle":"","parse-names":false,"suffix":""},{"dropping-particle":"","family":"Reber","given":"Paul J.","non-dropping-particle":"","parse-names":false,"suffix":""},{"dropping-particle":"","family":"Paller","given":"Ken A.","non-dropping-particle":"","parse-names":false,"suffix":""}],"container-title":"Learning and Memory","id":"ITEM-2","issued":{"date-parts":[["2015"]]},"page":"544-555","title":"Functional differences between statistical learning with and without explicit training","type":"article-journal","volume":"22"},"uris":["http://www.mendeley.com/documents/?uuid=5d1d06f4-dea1-311c-9f72-72fbdfa229bd"]},{"id":"ITEM-3","itemData":{"DOI":"10.1016/J.CORTEX.2017.02.004","ISSN":"0010-9452","abstract":"The extraction of patterns in the environment plays a critical role in many types of human learning, from motor skills to language acquisition. This process is known as statistical learning. Here we propose that statistical learning has two dissociable components: (1) perceptual binding of individual stimulus units into integrated composites and (2) storing those integrated representations for later use. Statistical learning is typically assessed using post-learning tasks, such that the two components are conflated. Our goal was to characterize the online perceptual component of statistical learning. Participants were exposed to a structured stream of repeating trisyllabic nonsense words and a random syllable stream. Online learning was indexed by an EEG-based measure that quantified neural entrainment at the frequency of the repeating words relative to that of individual syllables. Statistical learning was subsequently assessed using conventional measures in an explicit rating task and a reaction-time task. In the structured stream, neural entrainment to trisyllabic words was higher than in the random stream, increased as a function of exposure to track the progression of learning, and predicted performance on the reaction time (RT) task. These results demonstrate that monitoring this critical component of learning via rhythmic EEG entrainment reveals a gradual acquisition of knowledge whereby novel stimulus sequences are transformed into familiar composites. This online perceptual transformation is a critical component of learning.","author":[{"dropping-particle":"","family":"Batterink","given":"Laura J.","non-dropping-particle":"","parse-names":false,"suffix":""},{"dropping-particle":"","family":"Paller","given":"Ken A.","non-dropping-particle":"","parse-names":false,"suffix":""}],"container-title":"Cortex","id":"ITEM-3","issued":{"date-parts":[["2017","5","1"]]},"page":"31-45","publisher":"Elsevier","title":"Online neural monitoring of statistical learning","type":"article-journal","volume":"90"},"uris":["http://www.mendeley.com/documents/?uuid=2917575b-6805-3808-a15b-e0bc737b639c"]}],"mendeley":{"formattedCitation":"(Batterink et al. 2015; Batterink, Reber, and Paller 2015; Batterink and Paller 2017)","plainTextFormattedCitation":"(Batterink et al. 2015; Batterink, Reber, and Paller 2015; Batterink and Paller 2017)","previouslyFormattedCitation":"(Batterink et al. 2015; Batterink, Reber, and Paller 2015; Batterink and Paller 2017)"},"properties":{"noteIndex":0},"schema":"https://github.com/citation-style-language/schema/raw/master/csl-citation.json"}</w:instrText>
       </w:r>
       <w:r>
         <w:rPr>
@@ -1537,7 +1537,7 @@
         <w:rPr>
           <w:rFonts w:ascii="Arial" w:hAnsi="Arial" w:cs="Arial"/>
         </w:rPr>
-        <w:instrText>ADDIN CSL_CITATION {"citationItems":[{"id":"ITEM-1","itemData":{"DOI":"10.1177/0956797617698226","abstract":"The identification of words in continuous speech, known as speech segmentation, is a critical early step in language acquisition. This process is partially supported by statistical learning, the ability to extract patterns from the environment. Given that speech segmentation represents a potential bottleneck for language acquisition, patterns in speech may be extracted very rapidly, without extensive exposure. This hypothesis was examined by exposing participants to continuous speech streams composed of novel repeating nonsense words. Learning was measured on-line using a reaction time task. After merely one exposure to an embedded novel word, learners demonstrated significant learning effects, as revealed by faster responses to predictable than to unpredictable syllables. These results demonstrate that learners gained sensitivity to the statistical structure of unfamiliar speech on a very rapid timescale. This ability may play an essential role in early stages of language acquisition, allowing learners to rapidly identify word candidates and “break in” to an unfamiliar language.","author":[{"dropping-particle":"","family":"Batterink","given":"Laura J.","non-dropping-particle":"","parse-names":false,"suffix":""}],"container-title":"Psychological Science","id":"ITEM-1","issued":{"date-parts":[["2017"]]},"page":"1-8","title":"Rapid Statistical Learning Supporting Word Extraction From Continuous Speech","type":"article-journal"},"uris":["http://www.mendeley.com/documents/?uuid=8d782c7a-4c5c-3c8c-9c32-1210b1a4746e"]}],"mendeley":{"formattedCitation":"(Batterink 2017)","plainTextFormattedCitation":"(Batterink 2017)","previouslyFormattedCitation":"&lt;sup&gt;8&lt;/sup&gt;"},"properties":{"noteIndex":0},"schema":"https://github.com/citation-style-language/schema/raw/master/csl-citation.json"}</w:instrText>
+        <w:instrText>ADDIN CSL_CITATION {"citationItems":[{"id":"ITEM-1","itemData":{"DOI":"10.1177/0956797617698226","abstract":"The identification of words in continuous speech, known as speech segmentation, is a critical early step in language acquisition. This process is partially supported by statistical learning, the ability to extract patterns from the environment. Given that speech segmentation represents a potential bottleneck for language acquisition, patterns in speech may be extracted very rapidly, without extensive exposure. This hypothesis was examined by exposing participants to continuous speech streams composed of novel repeating nonsense words. Learning was measured on-line using a reaction time task. After merely one exposure to an embedded novel word, learners demonstrated significant learning effects, as revealed by faster responses to predictable than to unpredictable syllables. These results demonstrate that learners gained sensitivity to the statistical structure of unfamiliar speech on a very rapid timescale. This ability may play an essential role in early stages of language acquisition, allowing learners to rapidly identify word candidates and “break in” to an unfamiliar language.","author":[{"dropping-particle":"","family":"Batterink","given":"Laura J.","non-dropping-particle":"","parse-names":false,"suffix":""}],"container-title":"Psychological Science","id":"ITEM-1","issued":{"date-parts":[["2017"]]},"page":"1-8","title":"Rapid Statistical Learning Supporting Word Extraction From Continuous Speech","type":"article-journal"},"uris":["http://www.mendeley.com/documents/?uuid=8d782c7a-4c5c-3c8c-9c32-1210b1a4746e"]}],"mendeley":{"formattedCitation":"(Batterink 2017)","plainTextFormattedCitation":"(Batterink 2017)","previouslyFormattedCitation":"(Batterink 2017)"},"properties":{"noteIndex":0},"schema":"https://github.com/citation-style-language/schema/raw/master/csl-citation.json"}</w:instrText>
       </w:r>
       <w:r>
         <w:rPr>
@@ -1611,7 +1611,7 @@
         <w:rPr>
           <w:rFonts w:ascii="Arial" w:hAnsi="Arial" w:cs="Arial"/>
         </w:rPr>
-        <w:instrText>ADDIN CSL_CITATION {"citationItems":[{"id":"ITEM-1","itemData":{"DOI":"10.1111/cogs.12556","ISSN":"03640213","author":[{"dropping-particle":"","family":"Siegelman","given":"Noam","non-dropping-particle":"","parse-names":false,"suffix":""},{"dropping-particle":"","family":"Bogaerts","given":"Louisa","non-dropping-particle":"","parse-names":false,"suffix":""},{"dropping-particle":"","family":"Kronenfeld","given":"Ofer","non-dropping-particle":"","parse-names":false,"suffix":""},{"dropping-particle":"","family":"Frost","given":"Ram","non-dropping-particle":"","parse-names":false,"suffix":""}],"container-title":"Cognitive Science","id":"ITEM-1","issued":{"date-parts":[["2018","6"]]},"page":"692-727","publisher":"John Wiley &amp; Sons, Ltd (10.1111)","title":"Redefining “Learning” in Statistical Learning: What Does an Online Measure Reveal About the Assimilation of Visual Regularities?","type":"article-journal","volume":"42"},"uris":["http://www.mendeley.com/documents/?uuid=1ca16d89-d2d8-3b57-81d6-f52507789810"]},{"id":"ITEM-2","itemData":{"DOI":"10.1016/J.JML.2015.02.001","ISSN":"0749-596X","abstract":"Although the power of statistical learning (SL) in explaining a wide range of linguistic functions is gaining increasing support, relatively little research has focused on this theoretical construct from the perspective of individual differences. However, to be able to reliably link individual differences in a given ability such as language learning to individual differences in SL, three critical theoretical questions should be posed: Is SL a componential or unified ability? Is it nested within other general cognitive abilities? Is it a stable capacity of an individual? Following an initial mapping sentence outlining the possible dimensions of SL, we employed a battery of SL tasks in the visual and auditory modalities, using verbal and non-verbal stimuli, with adjacent and non-adjacent contingencies. SL tasks were administered along with general cognitive tasks in a within-subject design at two time points to explore our theoretical questions. We found that SL, as measured by some tasks, is a stable and reliable capacity of an individual. Moreover, we found SL to be independent of general cognitive abilities such as intelligence or working memory. However, SL is not a unified capacity, so that individual sensitivity to conditional probabilities is not uniform across modalities and stimuli.","author":[{"dropping-particle":"","family":"Siegelman","given":"Noam","non-dropping-particle":"","parse-names":false,"suffix":""},{"dropping-particle":"","family":"Frost","given":"Ram","non-dropping-particle":"","parse-names":false,"suffix":""}],"container-title":"Journal of Memory and Language","id":"ITEM-2","issued":{"date-parts":[["2015","5","1"]]},"page":"105-120","publisher":"Academic Press","title":"Statistical learning as an individual ability: Theoretical perspectives and empirical evidence","type":"article-journal","volume":"81"},"uris":["http://www.mendeley.com/documents/?uuid=8af4834c-2662-36f2-9c26-20e6e1bc9946"]},{"id":"ITEM-3","itemData":{"DOI":"10.3758/s13428-016-0719-z","ISSN":"1554-3528","author":[{"dropping-particle":"","family":"Siegelman","given":"Noam","non-dropping-particle":"","parse-names":false,"suffix":""},{"dropping-particle":"","family":"Bogaerts","given":"Louisa","non-dropping-particle":"","parse-names":false,"suffix":""},{"dropping-particle":"","family":"Frost","given":"Ram","non-dropping-particle":"","parse-names":false,"suffix":""}],"container-title":"Behavior Research Methods","id":"ITEM-3","issue":"2","issued":{"date-parts":[["2017","4"]]},"page":"418-432","publisher":"Springer US","title":"Measuring individual differences in statistical learning: Current pitfalls and possible solutions","type":"article-journal","volume":"49"},"uris":["http://www.mendeley.com/documents/?uuid=0f75494c-29a2-3aaf-b679-a09575119637"]},{"id":"ITEM-4","itemData":{"DOI":"10.1098/rstb.2016.0047","ISSN":"1471-2970","PMID":"27872366","author":[{"dropping-particle":"","family":"Armstrong","given":"Blair C.","non-dropping-particle":"","parse-names":false,"suffix":""},{"dropping-particle":"","family":"Frost","given":"Ram","non-dropping-particle":"","parse-names":false,"suffix":""},{"dropping-particle":"","family":"Christiansen","given":"Morten H.","non-dropping-particle":"","parse-names":false,"suffix":""}],"container-title":"Philosophical transactions of the Royal Society of London. Series B, Biological sciences","id":"ITEM-4","issue":"1711","issued":{"date-parts":[["2017","1","5"]]},"page":"20160047","publisher":"The Royal Society","title":"The long road of statistical learning research: past, present and future.","type":"article-journal","volume":"372"},"uris":["http://www.mendeley.com/documents/?uuid=e6b3347b-773d-4d5e-81cc-5ca175a850a0"]},{"id":"ITEM-5","itemData":{"DOI":"10.1016/J.TICS.2014.12.010","ISSN":"1364-6613","abstract":"Statistical learning (SL) is typically considered to be a domain-general mechanism by which cognitive systems discover the underlying distributional properties of the input. However, recent studies examining whether there are commonalities in the learning of distributional information across different domains or modalities consistently reveal modality and stimulus specificity. Therefore, important questions are how and why a hypothesized domain-general learning mechanism systematically produces such effects. Here, we offer a theoretical framework according to which SL is not a unitary mechanism, but a set of domain-general computational principles that operate in different modalities and, therefore, are subject to the specific constraints characteristic of their respective brain regions. This framework offers testable predictions and we discuss its computational and neurobiological plausibility.","author":[{"dropping-particle":"","family":"Frost","given":"Ram","non-dropping-particle":"","parse-names":false,"suffix":""},{"dropping-particle":"","family":"Armstrong","given":"Blair C.","non-dropping-particle":"","parse-names":false,"suffix":""},{"dropping-particle":"","family":"Siegelman","given":"Noam","non-dropping-particle":"","parse-names":false,"suffix":""},{"dropping-particle":"","family":"Christiansen","given":"Morten H.","non-dropping-particle":"","parse-names":false,"suffix":""}],"container-title":"Trends in Cognitive Sciences","id":"ITEM-5","issue":"3","issued":{"date-parts":[["2015","3","1"]]},"page":"117-125","publisher":"Elsevier Current Trends","title":"Domain generality versus modality specificity: the paradox of statistical learning","type":"article-journal","volume":"19"},"uris":["http://www.mendeley.com/documents/?uuid=194e0426-5d04-3f20-9a18-efb5d68769ff"]}],"mendeley":{"formattedCitation":"(Siegelman et al. 2018; Siegelman and Frost 2015; Siegelman, Bogaerts, and Frost 2017; Armstrong, Frost, and Christiansen 2017; Frost et al. 2015)","plainTextFormattedCitation":"(Siegelman et al. 2018; Siegelman and Frost 2015; Siegelman, Bogaerts, and Frost 2017; Armstrong, Frost, and Christiansen 2017; Frost et al. 2015)","previouslyFormattedCitation":"&lt;sup&gt;9–13&lt;/sup&gt;"},"properties":{"noteIndex":0},"schema":"https://github.com/citation-style-language/schema/raw/master/csl-citation.json"}</w:instrText>
+        <w:instrText>ADDIN CSL_CITATION {"citationItems":[{"id":"ITEM-1","itemData":{"DOI":"10.1111/cogs.12556","ISSN":"03640213","author":[{"dropping-particle":"","family":"Siegelman","given":"Noam","non-dropping-particle":"","parse-names":false,"suffix":""},{"dropping-particle":"","family":"Bogaerts","given":"Louisa","non-dropping-particle":"","parse-names":false,"suffix":""},{"dropping-particle":"","family":"Kronenfeld","given":"Ofer","non-dropping-particle":"","parse-names":false,"suffix":""},{"dropping-particle":"","family":"Frost","given":"Ram","non-dropping-particle":"","parse-names":false,"suffix":""}],"container-title":"Cognitive Science","id":"ITEM-1","issued":{"date-parts":[["2018","6"]]},"page":"692-727","publisher":"John Wiley &amp; Sons, Ltd (10.1111)","title":"Redefining “Learning” in Statistical Learning: What Does an Online Measure Reveal About the Assimilation of Visual Regularities?","type":"article-journal","volume":"42"},"uris":["http://www.mendeley.com/documents/?uuid=1ca16d89-d2d8-3b57-81d6-f52507789810"]},{"id":"ITEM-2","itemData":{"DOI":"10.1016/J.JML.2015.02.001","ISSN":"0749-596X","abstract":"Although the power of statistical learning (SL) in explaining a wide range of linguistic functions is gaining increasing support, relatively little research has focused on this theoretical construct from the perspective of individual differences. However, to be able to reliably link individual differences in a given ability such as language learning to individual differences in SL, three critical theoretical questions should be posed: Is SL a componential or unified ability? Is it nested within other general cognitive abilities? Is it a stable capacity of an individual? Following an initial mapping sentence outlining the possible dimensions of SL, we employed a battery of SL tasks in the visual and auditory modalities, using verbal and non-verbal stimuli, with adjacent and non-adjacent contingencies. SL tasks were administered along with general cognitive tasks in a within-subject design at two time points to explore our theoretical questions. We found that SL, as measured by some tasks, is a stable and reliable capacity of an individual. Moreover, we found SL to be independent of general cognitive abilities such as intelligence or working memory. However, SL is not a unified capacity, so that individual sensitivity to conditional probabilities is not uniform across modalities and stimuli.","author":[{"dropping-particle":"","family":"Siegelman","given":"Noam","non-dropping-particle":"","parse-names":false,"suffix":""},{"dropping-particle":"","family":"Frost","given":"Ram","non-dropping-particle":"","parse-names":false,"suffix":""}],"container-title":"Journal of Memory and Language","id":"ITEM-2","issued":{"date-parts":[["2015","5","1"]]},"page":"105-120","publisher":"Academic Press","title":"Statistical learning as an individual ability: Theoretical perspectives and empirical evidence","type":"article-journal","volume":"81"},"uris":["http://www.mendeley.com/documents/?uuid=8af4834c-2662-36f2-9c26-20e6e1bc9946"]},{"id":"ITEM-3","itemData":{"DOI":"10.3758/s13428-016-0719-z","ISSN":"1554-3528","author":[{"dropping-particle":"","family":"Siegelman","given":"Noam","non-dropping-particle":"","parse-names":false,"suffix":""},{"dropping-particle":"","family":"Bogaerts","given":"Louisa","non-dropping-particle":"","parse-names":false,"suffix":""},{"dropping-particle":"","family":"Frost","given":"Ram","non-dropping-particle":"","parse-names":false,"suffix":""}],"container-title":"Behavior Research Methods","id":"ITEM-3","issue":"2","issued":{"date-parts":[["2017","4"]]},"page":"418-432","publisher":"Springer US","title":"Measuring individual differences in statistical learning: Current pitfalls and possible solutions","type":"article-journal","volume":"49"},"uris":["http://www.mendeley.com/documents/?uuid=0f75494c-29a2-3aaf-b679-a09575119637"]},{"id":"ITEM-4","itemData":{"DOI":"10.1098/rstb.2016.0047","ISSN":"1471-2970","PMID":"27872366","author":[{"dropping-particle":"","family":"Armstrong","given":"Blair C.","non-dropping-particle":"","parse-names":false,"suffix":""},{"dropping-particle":"","family":"Frost","given":"Ram","non-dropping-particle":"","parse-names":false,"suffix":""},{"dropping-particle":"","family":"Christiansen","given":"Morten H.","non-dropping-particle":"","parse-names":false,"suffix":""}],"container-title":"Philosophical transactions of the Royal Society of London. Series B, Biological sciences","id":"ITEM-4","issue":"1711","issued":{"date-parts":[["2017","1","5"]]},"page":"20160047","publisher":"The Royal Society","title":"The long road of statistical learning research: past, present and future.","type":"article-journal","volume":"372"},"uris":["http://www.mendeley.com/documents/?uuid=e6b3347b-773d-4d5e-81cc-5ca175a850a0"]},{"id":"ITEM-5","itemData":{"DOI":"10.1016/J.TICS.2014.12.010","ISSN":"1364-6613","abstract":"Statistical learning (SL) is typically considered to be a domain-general mechanism by which cognitive systems discover the underlying distributional properties of the input. However, recent studies examining whether there are commonalities in the learning of distributional information across different domains or modalities consistently reveal modality and stimulus specificity. Therefore, important questions are how and why a hypothesized domain-general learning mechanism systematically produces such effects. Here, we offer a theoretical framework according to which SL is not a unitary mechanism, but a set of domain-general computational principles that operate in different modalities and, therefore, are subject to the specific constraints characteristic of their respective brain regions. This framework offers testable predictions and we discuss its computational and neurobiological plausibility.","author":[{"dropping-particle":"","family":"Frost","given":"Ram","non-dropping-particle":"","parse-names":false,"suffix":""},{"dropping-particle":"","family":"Armstrong","given":"Blair C.","non-dropping-particle":"","parse-names":false,"suffix":""},{"dropping-particle":"","family":"Siegelman","given":"Noam","non-dropping-particle":"","parse-names":false,"suffix":""},{"dropping-particle":"","family":"Christiansen","given":"Morten H.","non-dropping-particle":"","parse-names":false,"suffix":""}],"container-title":"Trends in Cognitive Sciences","id":"ITEM-5","issue":"3","issued":{"date-parts":[["2015","3","1"]]},"page":"117-125","publisher":"Elsevier Current Trends","title":"Domain generality versus modality specificity: the paradox of statistical learning","type":"article-journal","volume":"19"},"uris":["http://www.mendeley.com/documents/?uuid=194e0426-5d04-3f20-9a18-efb5d68769ff"]}],"mendeley":{"formattedCitation":"(Siegelman et al. 2018; Siegelman and Frost 2015; Siegelman, Bogaerts, and Frost 2017; Armstrong, Frost, and Christiansen 2017; Frost et al. 2015)","plainTextFormattedCitation":"(Siegelman et al. 2018; Siegelman and Frost 2015; Siegelman, Bogaerts, and Frost 2017; Armstrong, Frost, and Christiansen 2017; Frost et al. 2015)","previouslyFormattedCitation":"(Siegelman et al. 2018; Siegelman and Frost 2015; Siegelman, Bogaerts, and Frost 2017; Armstrong, Frost, and Christiansen 2017; Frost et al. 2015)"},"properties":{"noteIndex":0},"schema":"https://github.com/citation-style-language/schema/raw/master/csl-citation.json"}</w:instrText>
       </w:r>
       <w:r>
         <w:rPr>
@@ -1657,7 +1657,7 @@
         <w:rPr>
           <w:rFonts w:ascii="Arial" w:hAnsi="Arial" w:cs="Arial"/>
         </w:rPr>
-        <w:instrText>ADDIN CSL_CITATION {"citationItems":[{"id":"ITEM-1","itemData":{"DOI":"10.1177/0956797617698226","abstract":"The identification of words in continuous speech, known as speech segmentation, is a critical early step in language acquisition. This process is partially supported by statistical learning, the ability to extract patterns from the environment. Given that speech segmentation represents a potential bottleneck for language acquisition, patterns in speech may be extracted very rapidly, without extensive exposure. This hypothesis was examined by exposing participants to continuous speech streams composed of novel repeating nonsense words. Learning was measured on-line using a reaction time task. After merely one exposure to an embedded novel word, learners demonstrated significant learning effects, as revealed by faster responses to predictable than to unpredictable syllables. These results demonstrate that learners gained sensitivity to the statistical structure of unfamiliar speech on a very rapid timescale. This ability may play an essential role in early stages of language acquisition, allowing learners to rapidly identify word candidates and “break in” to an unfamiliar language.","author":[{"dropping-particle":"","family":"Batterink","given":"Laura J.","non-dropping-particle":"","parse-names":false,"suffix":""}],"container-title":"Psychological Science","id":"ITEM-1","issued":{"date-parts":[["2017"]]},"page":"1-8","title":"Rapid Statistical Learning Supporting Word Extraction From Continuous Speech","type":"article-journal"},"uris":["http://www.mendeley.com/documents/?uuid=8d782c7a-4c5c-3c8c-9c32-1210b1a4746e"]}],"mendeley":{"formattedCitation":"(Batterink 2017)","plainTextFormattedCitation":"(Batterink 2017)","previouslyFormattedCitation":"&lt;sup&gt;8&lt;/sup&gt;"},"properties":{"noteIndex":0},"schema":"https://github.com/citation-style-language/schema/raw/master/csl-citation.json"}</w:instrText>
+        <w:instrText>ADDIN CSL_CITATION {"citationItems":[{"id":"ITEM-1","itemData":{"DOI":"10.1177/0956797617698226","abstract":"The identification of words in continuous speech, known as speech segmentation, is a critical early step in language acquisition. This process is partially supported by statistical learning, the ability to extract patterns from the environment. Given that speech segmentation represents a potential bottleneck for language acquisition, patterns in speech may be extracted very rapidly, without extensive exposure. This hypothesis was examined by exposing participants to continuous speech streams composed of novel repeating nonsense words. Learning was measured on-line using a reaction time task. After merely one exposure to an embedded novel word, learners demonstrated significant learning effects, as revealed by faster responses to predictable than to unpredictable syllables. These results demonstrate that learners gained sensitivity to the statistical structure of unfamiliar speech on a very rapid timescale. This ability may play an essential role in early stages of language acquisition, allowing learners to rapidly identify word candidates and “break in” to an unfamiliar language.","author":[{"dropping-particle":"","family":"Batterink","given":"Laura J.","non-dropping-particle":"","parse-names":false,"suffix":""}],"container-title":"Psychological Science","id":"ITEM-1","issued":{"date-parts":[["2017"]]},"page":"1-8","title":"Rapid Statistical Learning Supporting Word Extraction From Continuous Speech","type":"article-journal"},"uris":["http://www.mendeley.com/documents/?uuid=8d782c7a-4c5c-3c8c-9c32-1210b1a4746e"]}],"mendeley":{"formattedCitation":"(Batterink 2017)","plainTextFormattedCitation":"(Batterink 2017)","previouslyFormattedCitation":"(Batterink 2017)"},"properties":{"noteIndex":0},"schema":"https://github.com/citation-style-language/schema/raw/master/csl-citation.json"}</w:instrText>
       </w:r>
       <w:r>
         <w:rPr>
@@ -1749,6 +1749,7 @@
         <w:jc w:val="both"/>
         <w:rPr>
           <w:rFonts w:ascii="Arial" w:hAnsi="Arial" w:cs="Arial"/>
+          <w:lang w:val="fr-FR"/>
         </w:rPr>
       </w:pPr>
       <w:r>
@@ -1821,8 +1822,6 @@
         </w:rPr>
         <w:t>50</w:t>
       </w:r>
-      <w:bookmarkStart w:id="3" w:name="_GoBack"/>
-      <w:bookmarkEnd w:id="3"/>
       <w:r>
         <w:rPr>
           <w:rFonts w:ascii="Arial" w:hAnsi="Arial" w:cs="Arial"/>
@@ -2013,7 +2012,7 @@
         <w:rPr>
           <w:rFonts w:ascii="Arial" w:hAnsi="Arial" w:cs="Arial"/>
         </w:rPr>
-        <w:instrText>ADDIN CSL_CITATION {"citationItems":[{"id":"ITEM-1","itemData":{"DOI":"10.1126/science.918660","ISSN":"0036-8075","PMID":"918660","abstract":"Learners rely on a combination of experience-independent and experience-dependent mechanisms to extract information from the environment. Language acquisition involves both types of mechanisms, but most theorists emphasize the relative importance of experience-independent mechanisms. The present study shows that a fundamental task of language acquisition, segmentation of words from fluent speech, can be accomplished by 8-month-old infants based solely on the statistical relationships between neighboring speech sounds. Moreover, this word segmentation was based on statistical learning from only 2 minutes of exposure, suggesting that infants have access to a powerful mechanism for the computation of statistical properties of the language input.","author":[{"dropping-particle":"","family":"Saffran","given":"Jenny R.","non-dropping-particle":"","parse-names":false,"suffix":""},{"dropping-particle":"","family":"Aslin","given":"Richard N.","non-dropping-particle":"","parse-names":false,"suffix":""},{"dropping-particle":"","family":"Newport","given":"Elissa L.","non-dropping-particle":"","parse-names":false,"suffix":""}],"container-title":"Science","id":"ITEM-1","issue":"December","issued":{"date-parts":[["1996","11","11"]]},"page":"1926-1928","publisher":"American Association for the Advancement of Science","title":"Statistical Learning by 8-Month-Old Infants","type":"article-journal","volume":"274"},"uris":["http://www.mendeley.com/documents/?uuid=a2187452-1194-313f-afda-a7657e4722a9"]}],"mendeley":{"formattedCitation":"(Saffran, Aslin, and Newport 1996)","plainTextFormattedCitation":"(Saffran, Aslin, and Newport 1996)"},"properties":{"noteIndex":0},"schema":"https://github.com/citation-style-language/schema/raw/master/csl-citation.json"}</w:instrText>
+        <w:instrText>ADDIN CSL_CITATION {"citationItems":[{"id":"ITEM-1","itemData":{"DOI":"10.1126/science.918660","ISSN":"0036-8075","PMID":"918660","abstract":"Learners rely on a combination of experience-independent and experience-dependent mechanisms to extract information from the environment. Language acquisition involves both types of mechanisms, but most theorists emphasize the relative importance of experience-independent mechanisms. The present study shows that a fundamental task of language acquisition, segmentation of words from fluent speech, can be accomplished by 8-month-old infants based solely on the statistical relationships between neighboring speech sounds. Moreover, this word segmentation was based on statistical learning from only 2 minutes of exposure, suggesting that infants have access to a powerful mechanism for the computation of statistical properties of the language input.","author":[{"dropping-particle":"","family":"Saffran","given":"Jenny R.","non-dropping-particle":"","parse-names":false,"suffix":""},{"dropping-particle":"","family":"Aslin","given":"Richard N.","non-dropping-particle":"","parse-names":false,"suffix":""},{"dropping-particle":"","family":"Newport","given":"Elissa L.","non-dropping-particle":"","parse-names":false,"suffix":""}],"container-title":"Science","id":"ITEM-1","issue":"December","issued":{"date-parts":[["1996","11","11"]]},"page":"1926-1928","publisher":"American Association for the Advancement of Science","title":"Statistical Learning by 8-Month-Old Infants","type":"article-journal","volume":"274"},"uris":["http://www.mendeley.com/documents/?uuid=a2187452-1194-313f-afda-a7657e4722a9"]}],"mendeley":{"formattedCitation":"(Saffran, Aslin, and Newport 1996)","plainTextFormattedCitation":"(Saffran, Aslin, and Newport 1996)","previouslyFormattedCitation":"(Saffran, Aslin, and Newport 1996)"},"properties":{"noteIndex":0},"schema":"https://github.com/citation-style-language/schema/raw/master/csl-citation.json"}</w:instrText>
       </w:r>
       <w:r>
         <w:rPr>
@@ -2545,7 +2544,7 @@
           <w:color w:val="auto"/>
         </w:rPr>
       </w:pPr>
-      <w:bookmarkStart w:id="4" w:name="_Toc46406397"/>
+      <w:bookmarkStart w:id="3" w:name="_Toc46406397"/>
       <w:r>
         <w:rPr>
           <w:rFonts w:ascii="Arial" w:hAnsi="Arial" w:cs="Arial"/>
@@ -2554,7 +2553,7 @@
         </w:rPr>
         <w:t>Results</w:t>
       </w:r>
-      <w:bookmarkEnd w:id="4"/>
+      <w:bookmarkEnd w:id="3"/>
     </w:p>
     <w:p>
       <w:pPr>
@@ -2885,7 +2884,19 @@
         <w:rPr>
           <w:rFonts w:ascii="Arial" w:hAnsi="Arial" w:cs="Arial"/>
         </w:rPr>
-        <w:t>) We conducted pairwise comparisons on estimated marginal means for levels of the factor position with Tukey adjustment, to explore the drop in reaction times between each positions. (</w:t>
+        <w:t>) We conducted pairwise comparisons on estimated marginal means for levels of the factor position with Tukey adjustment, to explore the drop in react</w:t>
+      </w:r>
+      <w:r>
+        <w:rPr>
+          <w:rFonts w:ascii="Arial" w:hAnsi="Arial" w:cs="Arial"/>
+        </w:rPr>
+        <w:t>ion times between each ordinal position</w:t>
+      </w:r>
+      <w:r>
+        <w:rPr>
+          <w:rFonts w:ascii="Arial" w:hAnsi="Arial" w:cs="Arial"/>
+        </w:rPr>
+        <w:t>. (</w:t>
       </w:r>
       <w:r>
         <w:rPr>
@@ -2905,7 +2916,37 @@
         <w:rPr>
           <w:rFonts w:ascii="Arial" w:hAnsi="Arial" w:cs="Arial"/>
         </w:rPr>
-        <w:t xml:space="preserve">. Note that estimates represent differences in estimated marginal means on the response scale in seconds.) The estimated drop in mean RT between positions 1 and 2 was 78 msec, while the drop between positions 1 and 3 was roughly 110 msec. The difference in mean RT between positions 2 and 3 was smaller, at about 32 msec. </w:t>
+        <w:t>. Note that estimates represent differences in estimated marginal means on the response scale in seconds.) The estimated drop in mean RT betwe</w:t>
+      </w:r>
+      <w:r>
+        <w:rPr>
+          <w:rFonts w:ascii="Arial" w:hAnsi="Arial" w:cs="Arial"/>
+        </w:rPr>
+        <w:t>en positions 1 and 2 was 78 ms</w:t>
+      </w:r>
+      <w:r>
+        <w:rPr>
+          <w:rFonts w:ascii="Arial" w:hAnsi="Arial" w:cs="Arial"/>
+        </w:rPr>
+        <w:t>, while the drop between positi</w:t>
+      </w:r>
+      <w:r>
+        <w:rPr>
+          <w:rFonts w:ascii="Arial" w:hAnsi="Arial" w:cs="Arial"/>
+        </w:rPr>
+        <w:t>ons 1 and 3 was roughly 110 ms</w:t>
+      </w:r>
+      <w:r>
+        <w:rPr>
+          <w:rFonts w:ascii="Arial" w:hAnsi="Arial" w:cs="Arial"/>
+        </w:rPr>
+        <w:t xml:space="preserve">. The difference in mean RT between positions 2 and 3 was smaller, at about 32 msec. </w:t>
+      </w:r>
+      <w:r>
+        <w:rPr>
+          <w:rFonts w:ascii="Arial" w:hAnsi="Arial" w:cs="Arial"/>
+        </w:rPr>
+        <w:t xml:space="preserve">All comparisons reached statistical significance at the 5% alpha level. </w:t>
       </w:r>
     </w:p>
     <w:p>
@@ -3294,7 +3335,7 @@
         <w:rPr>
           <w:rFonts w:ascii="Arial" w:hAnsi="Arial" w:cs="Arial"/>
         </w:rPr>
-        <w:instrText>ADDIN CSL_CITATION {"citationItems":[{"id":"ITEM-1","itemData":{"DOI":"10.1007/s10654-016-0149-3","ISSN":"0393-2990","author":[{"dropping-particle":"","family":"Greenland","given":"Sander","non-dropping-particle":"","parse-names":false,"suffix":""},{"dropping-particle":"","family":"Senn","given":"Stephen J","non-dropping-particle":"","parse-names":false,"suffix":""},{"dropping-particle":"","family":"Rothman","given":"Kenneth J","non-dropping-particle":"","parse-names":false,"suffix":""},{"dropping-particle":"","family":"Carlin","given":"John B","non-dropping-particle":"","parse-names":false,"suffix":""},{"dropping-particle":"","family":"Poole","given":"Charles","non-dropping-particle":"","parse-names":false,"suffix":""},{"dropping-particle":"","family":"Goodman","given":"Steven N","non-dropping-particle":"","parse-names":false,"suffix":""},{"dropping-particle":"","family":"Altman","given":"Douglas G","non-dropping-particle":"","parse-names":false,"suffix":""}],"container-title":"European Journal of Epidemiology","id":"ITEM-1","issue":"4","issued":{"date-parts":[["2016","4","21"]]},"page":"337-350","publisher":"Springer Netherlands","title":"Statistical tests, P values, confidence intervals, and power: a guide to misinterpretations","type":"article-journal","volume":"31"},"uris":["http://www.mendeley.com/documents/?uuid=d7f60ad1-b7f3-3be0-8c5e-6b17a33bfda0"]}],"mendeley":{"formattedCitation":"(Greenland et al. 2016)","plainTextFormattedCitation":"(Greenland et al. 2016)","previouslyFormattedCitation":"&lt;sup&gt;14&lt;/sup&gt;"},"properties":{"noteIndex":0},"schema":"https://github.com/citation-style-language/schema/raw/master/csl-citation.json"}</w:instrText>
+        <w:instrText>ADDIN CSL_CITATION {"citationItems":[{"id":"ITEM-1","itemData":{"DOI":"10.1007/s10654-016-0149-3","ISSN":"0393-2990","author":[{"dropping-particle":"","family":"Greenland","given":"Sander","non-dropping-particle":"","parse-names":false,"suffix":""},{"dropping-particle":"","family":"Senn","given":"Stephen J","non-dropping-particle":"","parse-names":false,"suffix":""},{"dropping-particle":"","family":"Rothman","given":"Kenneth J","non-dropping-particle":"","parse-names":false,"suffix":""},{"dropping-particle":"","family":"Carlin","given":"John B","non-dropping-particle":"","parse-names":false,"suffix":""},{"dropping-particle":"","family":"Poole","given":"Charles","non-dropping-particle":"","parse-names":false,"suffix":""},{"dropping-particle":"","family":"Goodman","given":"Steven N","non-dropping-particle":"","parse-names":false,"suffix":""},{"dropping-particle":"","family":"Altman","given":"Douglas G","non-dropping-particle":"","parse-names":false,"suffix":""}],"container-title":"European Journal of Epidemiology","id":"ITEM-1","issue":"4","issued":{"date-parts":[["2016","4","21"]]},"page":"337-350","publisher":"Springer Netherlands","title":"Statistical tests, P values, confidence intervals, and power: a guide to misinterpretations","type":"article-journal","volume":"31"},"uris":["http://www.mendeley.com/documents/?uuid=d7f60ad1-b7f3-3be0-8c5e-6b17a33bfda0"]}],"mendeley":{"formattedCitation":"(Greenland et al. 2016)","plainTextFormattedCitation":"(Greenland et al. 2016)","previouslyFormattedCitation":"(Greenland et al. 2016)"},"properties":{"noteIndex":0},"schema":"https://github.com/citation-style-language/schema/raw/master/csl-citation.json"}</w:instrText>
       </w:r>
       <w:r>
         <w:rPr>
@@ -4130,65 +4171,156 @@
       <w:pPr>
         <w:rPr>
           <w:rFonts w:ascii="Arial" w:hAnsi="Arial" w:cs="Arial"/>
+        </w:rPr>
+      </w:pPr>
+      <w:r>
+        <w:rPr>
+          <w:rFonts w:ascii="Arial" w:hAnsi="Arial" w:cs="Arial"/>
+        </w:rPr>
+        <w:lastRenderedPageBreak/>
+        <w:t>To ensure that participants were able to perform the task, we computed mean detection accuracy across participants and for each target syllable. We observed that certain syllable</w:t>
+      </w:r>
+      <w:r>
+        <w:rPr>
+          <w:rFonts w:ascii="Arial" w:hAnsi="Arial" w:cs="Arial"/>
+        </w:rPr>
+        <w:t>s</w:t>
+      </w:r>
+      <w:r>
+        <w:rPr>
+          <w:rFonts w:ascii="Arial" w:hAnsi="Arial" w:cs="Arial"/>
+        </w:rPr>
+        <w:t xml:space="preserve"> were detected less often</w:t>
+      </w:r>
+      <w:r>
+        <w:rPr>
+          <w:rFonts w:ascii="Arial" w:hAnsi="Arial" w:cs="Arial"/>
+        </w:rPr>
+        <w:t xml:space="preserve"> than others</w:t>
+      </w:r>
+      <w:r>
+        <w:rPr>
+          <w:rFonts w:ascii="Arial" w:hAnsi="Arial" w:cs="Arial"/>
+        </w:rPr>
+        <w:t xml:space="preserve">, suggesting some unwanted variability in the stimuli (notably for syllables </w:t>
+      </w:r>
+      <w:r>
+        <w:rPr>
+          <w:rFonts w:ascii="Arial" w:hAnsi="Arial" w:cs="Arial"/>
           <w:i/>
         </w:rPr>
-      </w:pPr>
-      <w:r>
-        <w:rPr>
-          <w:rFonts w:ascii="Arial" w:hAnsi="Arial" w:cs="Arial"/>
-        </w:rPr>
-        <w:lastRenderedPageBreak/>
-        <w:t xml:space="preserve">To ensure that participants were able to perform the task, we computed mean detection accuracy across participants and for each target syllable. We observed that certain syllable were detected less often, suggesting some unwanted variability in the stimuli (notably for syllables </w:t>
+        <w:t xml:space="preserve">ro, za, be, and mi). </w:t>
+      </w:r>
+      <w:r>
+        <w:rPr>
+          <w:rFonts w:ascii="Arial" w:hAnsi="Arial" w:cs="Arial"/>
+        </w:rPr>
+        <w:t xml:space="preserve">(See </w:t>
+      </w:r>
+      <w:r>
+        <w:rPr>
+          <w:rFonts w:ascii="Arial" w:hAnsi="Arial" w:cs="Arial"/>
+        </w:rPr>
+        <w:t>Fig. S2</w:t>
+      </w:r>
+      <w:r>
+        <w:rPr>
+          <w:rFonts w:ascii="Arial" w:hAnsi="Arial" w:cs="Arial"/>
+        </w:rPr>
+        <w:t xml:space="preserve"> and following section for discussion.</w:t>
+      </w:r>
+      <w:r>
+        <w:rPr>
+          <w:rFonts w:ascii="Arial" w:hAnsi="Arial" w:cs="Arial"/>
+        </w:rPr>
+        <w:t xml:space="preserve">) We therefore sought to validate the results reported above by regressing out the effect of individual syllable as a function of ordinal position. We </w:t>
+      </w:r>
+      <w:r>
+        <w:rPr>
+          <w:rFonts w:ascii="Arial" w:hAnsi="Arial" w:cs="Arial"/>
+        </w:rPr>
+        <w:t>ran a generalized mixed model with ordinal position and target syllable as fixed effects factors and sub</w:t>
+      </w:r>
+      <w:r>
+        <w:rPr>
+          <w:rFonts w:ascii="Arial" w:hAnsi="Arial" w:cs="Arial"/>
+        </w:rPr>
+        <w:t>ject as random effect factor, with</w:t>
+      </w:r>
+      <w:r>
+        <w:rPr>
+          <w:rFonts w:ascii="Arial" w:hAnsi="Arial" w:cs="Arial"/>
+        </w:rPr>
+        <w:t xml:space="preserve"> the RT </w:t>
+      </w:r>
+      <w:r>
+        <w:rPr>
+          <w:rFonts w:ascii="Arial" w:hAnsi="Arial" w:cs="Arial"/>
+        </w:rPr>
+        <w:t>(in ms) as outcome variable</w:t>
+      </w:r>
+      <w:r>
+        <w:rPr>
+          <w:rFonts w:ascii="Arial" w:hAnsi="Arial" w:cs="Arial"/>
+        </w:rPr>
+        <w:t xml:space="preserve">. We then </w:t>
+      </w:r>
+      <w:r>
+        <w:rPr>
+          <w:rFonts w:ascii="Arial" w:hAnsi="Arial" w:cs="Arial"/>
+        </w:rPr>
+        <w:t xml:space="preserve">subtracted the </w:t>
+      </w:r>
+      <w:r>
+        <w:rPr>
+          <w:rFonts w:ascii="Arial" w:hAnsi="Arial" w:cs="Arial"/>
+        </w:rPr>
+        <w:t xml:space="preserve">resulting </w:t>
+      </w:r>
+      <w:r>
+        <w:rPr>
+          <w:rFonts w:ascii="Arial" w:hAnsi="Arial" w:cs="Arial"/>
+        </w:rPr>
+        <w:t>re</w:t>
+      </w:r>
+      <w:r>
+        <w:rPr>
+          <w:rFonts w:ascii="Arial" w:hAnsi="Arial" w:cs="Arial"/>
+        </w:rPr>
+        <w:t>sidual values for each data point from the raw RT, and re-ran the lesser model as specified above using the adjusted RT values. We still observed the main effect of ordinal position (</w:t>
       </w:r>
       <w:r>
         <w:rPr>
           <w:rFonts w:ascii="Arial" w:hAnsi="Arial" w:cs="Arial"/>
           <w:i/>
         </w:rPr>
-        <w:t>ro, za, be, and mi). (</w:t>
-      </w:r>
-      <w:r>
-        <w:rPr>
-          <w:rFonts w:ascii="Arial" w:hAnsi="Arial" w:cs="Arial"/>
-        </w:rPr>
-        <w:t xml:space="preserve">Fig. S2) We therefore sought to validate the results reported above by regressing out the effect of individual syllable as a function of ordinal position. We </w:t>
-      </w:r>
-      <w:r>
-        <w:rPr>
-          <w:rFonts w:ascii="Arial" w:hAnsi="Arial" w:cs="Arial"/>
-        </w:rPr>
-        <w:t xml:space="preserve">ran a generalized mixed model with ordinal position and target syllable as fixed effects factors and subject as random effect factor, on the RT outcome variable (in msec). We then </w:t>
-      </w:r>
-      <w:r>
-        <w:rPr>
-          <w:rFonts w:ascii="Arial" w:hAnsi="Arial" w:cs="Arial"/>
-        </w:rPr>
-        <w:t xml:space="preserve">subtracted the </w:t>
-      </w:r>
-      <w:r>
-        <w:rPr>
-          <w:rFonts w:ascii="Arial" w:hAnsi="Arial" w:cs="Arial"/>
-        </w:rPr>
-        <w:t xml:space="preserve">resulting </w:t>
-      </w:r>
-      <w:r>
-        <w:rPr>
-          <w:rFonts w:ascii="Arial" w:hAnsi="Arial" w:cs="Arial"/>
-        </w:rPr>
-        <w:t>re</w:t>
-      </w:r>
-      <w:r>
-        <w:rPr>
-          <w:rFonts w:ascii="Arial" w:hAnsi="Arial" w:cs="Arial"/>
-        </w:rPr>
-        <w:t>sidual values for each data point from the raw RT, and re-ran the lesser model as specified above using the adjusted RT values. We still observed the main effect of ordinal position (</w:t>
+        <w:t>X^2 (2) = 538.53, p &lt; 0.0001, Type II Wald Chisquare Test)</w:t>
       </w:r>
       <w:r>
         <w:rPr>
           <w:rFonts w:ascii="Arial" w:hAnsi="Arial" w:cs="Arial"/>
           <w:i/>
         </w:rPr>
-        <w:t xml:space="preserve">X^2 (2) = 538.53, p &lt; 0.0001, Type II Wald Chisquare Test). </w:t>
+        <w:t xml:space="preserve"> </w:t>
+      </w:r>
+      <w:r>
+        <w:rPr>
+          <w:rFonts w:ascii="Arial" w:hAnsi="Arial" w:cs="Arial"/>
+        </w:rPr>
+        <w:t xml:space="preserve">and therefore concluded that slight variations in the acoustics of our stimuli </w:t>
+      </w:r>
+      <w:r>
+        <w:rPr>
+          <w:rFonts w:ascii="Arial" w:hAnsi="Arial" w:cs="Arial"/>
+        </w:rPr>
+        <w:t>did not significantly affect our results</w:t>
+      </w:r>
+      <w:r>
+        <w:rPr>
+          <w:rFonts w:ascii="Arial" w:hAnsi="Arial" w:cs="Arial"/>
+          <w:i/>
+        </w:rPr>
+        <w:t xml:space="preserve">. </w:t>
       </w:r>
     </w:p>
     <w:p>
@@ -4658,7 +4790,14 @@
         <w:rPr>
           <w:rFonts w:ascii="Arial" w:hAnsi="Arial" w:cs="Arial"/>
         </w:rPr>
-        <w:t>, in order to determine if any particular word was driving the overall word recognition effect. This is because distinguishing only a single word from its paired part</w:t>
+        <w:t xml:space="preserve">, in order to determine if any particular word was driving the overall word recognition effect. This is because distinguishing only a single word </w:t>
+      </w:r>
+      <w:r>
+        <w:rPr>
+          <w:rFonts w:ascii="Arial" w:hAnsi="Arial" w:cs="Arial"/>
+        </w:rPr>
+        <w:lastRenderedPageBreak/>
+        <w:t>from its paired part</w:t>
       </w:r>
       <w:r>
         <w:rPr>
@@ -4676,14 +4815,7 @@
         <w:rPr>
           <w:rFonts w:ascii="Arial" w:hAnsi="Arial" w:cs="Arial"/>
         </w:rPr>
-        <w:t xml:space="preserve"> </w:t>
-      </w:r>
-      <w:r>
-        <w:rPr>
-          <w:rFonts w:ascii="Arial" w:hAnsi="Arial" w:cs="Arial"/>
-        </w:rPr>
-        <w:lastRenderedPageBreak/>
-        <w:t>of 2 correct discriminations per word</w:t>
+        <w:t xml:space="preserve"> of 2 correct discriminations per word</w:t>
       </w:r>
       <w:r>
         <w:rPr>
@@ -5080,6 +5212,7 @@
           <w:b/>
           <w:noProof/>
         </w:rPr>
+        <w:lastRenderedPageBreak/>
         <w:t xml:space="preserve">Fig. 4. </w:t>
       </w:r>
       <w:r>
@@ -5108,119 +5241,352 @@
         <w:rPr>
           <w:rFonts w:ascii="Arial" w:hAnsi="Arial" w:cs="Arial"/>
         </w:rPr>
+        <w:t>Finally, also asked whether the online and offline measures of statistical learning were</w:t>
+      </w:r>
+      <w:r>
+        <w:rPr>
+          <w:rFonts w:ascii="Arial" w:hAnsi="Arial" w:cs="Arial"/>
+        </w:rPr>
+        <w:t xml:space="preserve"> correlated, i.e. whether sensitivity to transitional probability online predicts explicit word recognition</w:t>
+      </w:r>
+      <w:r>
+        <w:rPr>
+          <w:rFonts w:ascii="Arial" w:hAnsi="Arial" w:cs="Arial"/>
+        </w:rPr>
+        <w:t xml:space="preserve">. </w:t>
+      </w:r>
+      <w:r>
+        <w:rPr>
+          <w:rFonts w:ascii="Arial" w:hAnsi="Arial" w:cs="Arial"/>
+        </w:rPr>
+        <w:t xml:space="preserve">Since we had an unequal number of data sets for the two tasks, we used data only from participants with complete data from both tasks (N = 30). For this analysis, we </w:t>
+      </w:r>
+      <w:r>
+        <w:rPr>
+          <w:rFonts w:ascii="Arial" w:hAnsi="Arial" w:cs="Arial"/>
+        </w:rPr>
+        <w:t xml:space="preserve">computed the difference in median RTs for each participant and for each ordinal position pair (1-2, 2-3, and 1-3). These values were correlated against the participant’s proportion correct word recognition performance. </w:t>
+      </w:r>
+      <w:r>
+        <w:rPr>
+          <w:rFonts w:ascii="Arial" w:hAnsi="Arial" w:cs="Arial"/>
+        </w:rPr>
+        <w:t xml:space="preserve">Surprisingly, word recognition performance (prop. correct responses) </w:t>
+      </w:r>
+      <w:r>
+        <w:rPr>
+          <w:rFonts w:ascii="Arial" w:hAnsi="Arial" w:cs="Arial"/>
+        </w:rPr>
+        <w:t xml:space="preserve">and response time change </w:t>
+      </w:r>
+      <w:r>
+        <w:rPr>
+          <w:rFonts w:ascii="Arial" w:hAnsi="Arial" w:cs="Arial"/>
+        </w:rPr>
+        <w:t xml:space="preserve">was weakly correlated </w:t>
+      </w:r>
+      <w:r>
+        <w:rPr>
+          <w:rFonts w:ascii="Arial" w:hAnsi="Arial" w:cs="Arial"/>
+        </w:rPr>
+        <w:t>(</w:t>
+      </w:r>
+      <w:r>
+        <w:rPr>
+          <w:rFonts w:ascii="Arial" w:hAnsi="Arial" w:cs="Arial"/>
+        </w:rPr>
+        <w:t>Test for association between paired samples of Pearson's product moment correlation coefficient). (</w:t>
+      </w:r>
+      <w:r>
+        <w:rPr>
+          <w:rFonts w:ascii="Arial" w:hAnsi="Arial" w:cs="Arial"/>
+          <w:b/>
+        </w:rPr>
+        <w:t>Fig. 4</w:t>
+      </w:r>
+      <w:r>
+        <w:rPr>
+          <w:rFonts w:ascii="Arial" w:hAnsi="Arial" w:cs="Arial"/>
+        </w:rPr>
+        <w:t>)</w:t>
+      </w:r>
+      <w:r>
+        <w:rPr>
+          <w:rFonts w:ascii="Arial" w:hAnsi="Arial" w:cs="Arial"/>
+        </w:rPr>
+        <w:t xml:space="preserve"> In a previous studying comparing a similar explicit task of familiarity (of words vs. partwords vs. nonwords) versus change in median target detection RT, the correlation coefficient was higher, at </w:t>
+      </w:r>
+      <w:r>
+        <w:rPr>
+          <w:rFonts w:ascii="Arial" w:hAnsi="Arial" w:cs="Arial"/>
+        </w:rPr>
+        <w:t xml:space="preserve">r = 0.42 (p = 0.044). </w:t>
+      </w:r>
+      <w:r>
+        <w:rPr>
+          <w:rFonts w:ascii="Arial" w:hAnsi="Arial" w:cs="Arial"/>
+        </w:rPr>
+        <w:fldChar w:fldCharType="begin" w:fldLock="1"/>
+      </w:r>
+      <w:r>
+        <w:rPr>
+          <w:rFonts w:ascii="Arial" w:hAnsi="Arial" w:cs="Arial"/>
+        </w:rPr>
+        <w:instrText>ADDIN CSL_CITATION {"citationItems":[{"id":"ITEM-1","itemData":{"DOI":"10.1016/J.CORTEX.2017.02.004","ISSN":"0010-9452","abstract":"The extraction of patterns in the environment plays a critical role in many types of human learning, from motor skills to language acquisition. This process is known as statistical learning. Here we propose that statistical learning has two dissociable components: (1) perceptual binding of individual stimulus units into integrated composites and (2) storing those integrated representations for later use. Statistical learning is typically assessed using post-learning tasks, such that the two components are conflated. Our goal was to characterize the online perceptual component of statistical learning. Participants were exposed to a structured stream of repeating trisyllabic nonsense words and a random syllable stream. Online learning was indexed by an EEG-based measure that quantified neural entrainment at the frequency of the repeating words relative to that of individual syllables. Statistical learning was subsequently assessed using conventional measures in an explicit rating task and a reaction-time task. In the structured stream, neural entrainment to trisyllabic words was higher than in the random stream, increased as a function of exposure to track the progression of learning, and predicted performance on the reaction time (RT) task. These results demonstrate that monitoring this critical component of learning via rhythmic EEG entrainment reveals a gradual acquisition of knowledge whereby novel stimulus sequences are transformed into familiar composites. This online perceptual transformation is a critical component of learning.","author":[{"dropping-particle":"","family":"Batterink","given":"Laura J.","non-dropping-particle":"","parse-names":false,"suffix":""},{"dropping-particle":"","family":"Paller","given":"Ken A.","non-dropping-particle":"","parse-names":false,"suffix":""}],"container-title":"Cortex","id":"ITEM-1","issued":{"date-parts":[["2017","5","1"]]},"page":"31-45","publisher":"Elsevier","title":"Online neural monitoring of statistical learning","type":"article-journal","volume":"90"},"uris":["http://www.mendeley.com/documents/?uuid=2917575b-6805-3808-a15b-e0bc737b639c"]}],"mendeley":{"formattedCitation":"(Batterink and Paller 2017)","plainTextFormattedCitation":"(Batterink and Paller 2017)"},"properties":{"noteIndex":0},"schema":"https://github.com/citation-style-language/schema/raw/master/csl-citation.json"}</w:instrText>
+      </w:r>
+      <w:r>
+        <w:rPr>
+          <w:rFonts w:ascii="Arial" w:hAnsi="Arial" w:cs="Arial"/>
+        </w:rPr>
+        <w:fldChar w:fldCharType="separate"/>
+      </w:r>
+      <w:r>
+        <w:rPr>
+          <w:rFonts w:ascii="Arial" w:hAnsi="Arial" w:cs="Arial"/>
+          <w:noProof/>
+        </w:rPr>
+        <w:t>(Batterink and Paller 2017)</w:t>
+      </w:r>
+      <w:r>
+        <w:rPr>
+          <w:rFonts w:ascii="Arial" w:hAnsi="Arial" w:cs="Arial"/>
+        </w:rPr>
+        <w:fldChar w:fldCharType="end"/>
+      </w:r>
+      <w:r>
+        <w:rPr>
+          <w:rFonts w:ascii="Arial" w:hAnsi="Arial" w:cs="Arial"/>
+        </w:rPr>
+        <w:t xml:space="preserve"> </w:t>
+      </w:r>
+      <w:r>
+        <w:rPr>
+          <w:rFonts w:ascii="Arial" w:hAnsi="Arial" w:cs="Arial"/>
+        </w:rPr>
+        <w:t xml:space="preserve">This correlation coefficient is more similar to what we observed if we compared word recognition performance with the differences in mean RT to each position (r = 0.34, </w:t>
+      </w:r>
+      <w:r>
+        <w:rPr>
+          <w:rFonts w:ascii="Arial" w:hAnsi="Arial" w:cs="Arial"/>
+          <w:b/>
+        </w:rPr>
+        <w:t>Fig. S6</w:t>
+      </w:r>
+      <w:r>
+        <w:rPr>
+          <w:rFonts w:ascii="Arial" w:hAnsi="Arial" w:cs="Arial"/>
+        </w:rPr>
+        <w:t xml:space="preserve">), but this relationship remained weak for our data (p = 0.05). </w:t>
+      </w:r>
+    </w:p>
+    <w:p>
+      <w:pPr>
+        <w:pStyle w:val="Heading2"/>
+        <w:rPr>
+          <w:rFonts w:ascii="Arial" w:hAnsi="Arial" w:cs="Arial"/>
+          <w:b/>
+          <w:color w:val="auto"/>
+        </w:rPr>
+      </w:pPr>
+      <w:bookmarkStart w:id="4" w:name="_Toc46406398"/>
+      <w:r>
+        <w:rPr>
+          <w:rFonts w:ascii="Arial" w:hAnsi="Arial" w:cs="Arial"/>
+          <w:b/>
+          <w:color w:val="auto"/>
+        </w:rPr>
+        <w:t>Discussion</w:t>
+      </w:r>
+      <w:bookmarkEnd w:id="4"/>
+    </w:p>
+    <w:p>
+      <w:pPr>
+        <w:rPr>
+          <w:rFonts w:ascii="Arial" w:hAnsi="Arial" w:cs="Arial"/>
+        </w:rPr>
+      </w:pPr>
+      <w:r>
+        <w:rPr>
+          <w:rFonts w:ascii="Arial" w:hAnsi="Arial" w:cs="Arial"/>
+        </w:rPr>
+        <w:t xml:space="preserve">Our study replicated two tasks that measure statistical learning in distinct ways. Our offline word recognition task revealed a well-established effect of statistical learning, which is the ability to explicitly discriminate a properly formed </w:t>
+      </w:r>
+      <w:r>
+        <w:rPr>
+          <w:rFonts w:ascii="Arial" w:hAnsi="Arial" w:cs="Arial"/>
+        </w:rPr>
+        <w:t>pseudo</w:t>
+      </w:r>
+      <w:r>
+        <w:rPr>
+          <w:rFonts w:ascii="Arial" w:hAnsi="Arial" w:cs="Arial"/>
+        </w:rPr>
+        <w:t>word from a sequence of syllable</w:t>
+      </w:r>
+      <w:r>
+        <w:rPr>
+          <w:rFonts w:ascii="Arial" w:hAnsi="Arial" w:cs="Arial"/>
+        </w:rPr>
+        <w:t>s that was heard but which span</w:t>
+      </w:r>
+      <w:r>
+        <w:rPr>
+          <w:rFonts w:ascii="Arial" w:hAnsi="Arial" w:cs="Arial"/>
+        </w:rPr>
+        <w:t xml:space="preserve"> a word boundary</w:t>
+      </w:r>
+      <w:r>
+        <w:rPr>
+          <w:rFonts w:ascii="Arial" w:hAnsi="Arial" w:cs="Arial"/>
+        </w:rPr>
+        <w:t xml:space="preserve"> (a part-word)</w:t>
+      </w:r>
+      <w:r>
+        <w:rPr>
+          <w:rFonts w:ascii="Arial" w:hAnsi="Arial" w:cs="Arial"/>
+        </w:rPr>
+        <w:t xml:space="preserve">. This </w:t>
+      </w:r>
+      <w:r>
+        <w:rPr>
+          <w:rFonts w:ascii="Arial" w:hAnsi="Arial" w:cs="Arial"/>
+        </w:rPr>
+        <w:t>pseudo</w:t>
+      </w:r>
+      <w:r>
+        <w:rPr>
+          <w:rFonts w:ascii="Arial" w:hAnsi="Arial" w:cs="Arial"/>
+        </w:rPr>
+        <w:t xml:space="preserve">word vs. partword test is more conservative than its sister version, the word vs. nonword test, in which words are tested against random combinations of syllables which never occurred in that </w:t>
+      </w:r>
+      <w:r>
+        <w:rPr>
+          <w:rFonts w:ascii="Arial" w:hAnsi="Arial" w:cs="Arial"/>
+        </w:rPr>
+        <w:t xml:space="preserve">particular </w:t>
+      </w:r>
+      <w:r>
+        <w:rPr>
+          <w:rFonts w:ascii="Arial" w:hAnsi="Arial" w:cs="Arial"/>
+        </w:rPr>
+        <w:t xml:space="preserve">order during the learning phase. </w:t>
+      </w:r>
+    </w:p>
+    <w:p>
+      <w:pPr>
+        <w:rPr>
+          <w:rFonts w:ascii="Arial" w:hAnsi="Arial" w:cs="Arial"/>
+        </w:rPr>
+      </w:pPr>
+      <w:r>
+        <w:rPr>
+          <w:rFonts w:ascii="Arial" w:hAnsi="Arial" w:cs="Arial"/>
+        </w:rPr>
+        <w:t xml:space="preserve">The online target detection task asks participants to response as soon as they heard a target syllable. Reaction times appeared to be modulated primarily by their transitional probability, which is equivalent to their predictability, such that highly predictable syllables occurring in word-medial and word-final positions elicited much faster responses than less predictable syllables occurring in word-initial positions. Significant differences in reaction times between individual syllables or pseudowords was not observed. </w:t>
+      </w:r>
+      <w:r>
+        <w:rPr>
+          <w:rFonts w:ascii="Arial" w:hAnsi="Arial" w:cs="Arial"/>
+        </w:rPr>
+        <w:t>The rapid differentiation of response times, in the first block, confirms previous findings that statistical learning is a very fast and robust mechanism. However, it is plausible that the segmenting sensory inputs based on transitional probabilities is an easier task than combining those segmented units into a larger whole, such as a word. This explanation may account for the lack of a correlation we observed between our two statistical learning tasks.</w:t>
+      </w:r>
+    </w:p>
+    <w:p>
+      <w:pPr>
+        <w:rPr>
+          <w:rFonts w:ascii="Arial" w:hAnsi="Arial" w:cs="Arial"/>
+        </w:rPr>
+      </w:pPr>
+      <w:r>
+        <w:rPr>
+          <w:rFonts w:ascii="Arial" w:hAnsi="Arial" w:cs="Arial"/>
+        </w:rPr>
+        <w:t xml:space="preserve">Another explanation lies in the fact that the tasks are inherently different by virtue of what they ask of the participant. The online task requires no explicit recall of information learned during the exposure phase, but rather a simple auditory template matching. In contrast, the offline tasks requires participants to take two tokens and determine which is more similar to what they just heard. Since both tokens were indeed heard, success in the task requires not only a tracking of transitional probabilities, but also the inference that these changes in statistics imply natural breaking points in the stream. While much experimental evidence points to a role of statistical structure and surprise in generating implicit event boundaries </w:t>
+      </w:r>
+      <w:r>
+        <w:rPr>
+          <w:rFonts w:ascii="Arial" w:hAnsi="Arial" w:cs="Arial"/>
+        </w:rPr>
+        <w:fldChar w:fldCharType="begin" w:fldLock="1"/>
+      </w:r>
+      <w:r>
+        <w:rPr>
+          <w:rFonts w:ascii="Arial" w:hAnsi="Arial" w:cs="Arial"/>
+        </w:rPr>
+        <w:instrText>ADDIN CSL_CITATION {"citationItems":[{"id":"ITEM-1","itemData":{"DOI":"10.1038/nn.3331","ISSN":"1097-6256","abstract":"Research on event perception has focused on transient elevations in predictive uncertainty or surprise as the primary signal driving event segmentation. Here the authors report behavioral and neuroimaging evidence that suggests that event representations can emerge even in the absence of such cues. They propose that this learning occurs in a manner analogous to the learning of semantic categories.","author":[{"dropping-particle":"","family":"Schapiro","given":"Anna C","non-dropping-particle":"","parse-names":false,"suffix":""},{"dropping-particle":"","family":"Rogers","given":"Timothy T","non-dropping-particle":"","parse-names":false,"suffix":""},{"dropping-particle":"","family":"Cordova","given":"Natalia I","non-dropping-particle":"","parse-names":false,"suffix":""},{"dropping-particle":"","family":"Turk-Browne","given":"Nicholas B","non-dropping-particle":"","parse-names":false,"suffix":""},{"dropping-particle":"","family":"Botvinick","given":"Matthew M","non-dropping-particle":"","parse-names":false,"suffix":""}],"container-title":"Nature Neuroscience","id":"ITEM-1","issue":"4","issued":{"date-parts":[["2013","4","17"]]},"page":"486-492","publisher":"Nature Publishing Group","title":"Neural representations of events arise from temporal community structure","type":"article-journal","volume":"16"},"uris":["http://www.mendeley.com/documents/?uuid=a2596c0e-e27e-3f28-99f8-d03188c66482"]},{"id":"ITEM-2","itemData":{"abstract":"One way to understand something is to break it up into parts. New research indicates that segmenting ongoing activity into meaningful events is a core component of perception and that this has consequences for memory and learning. Behavioral and neuroimaging data suggest that event segmentation is automatic and that people spontaneously segment activity into hierarchically organized parts and subparts. This segmentation depends on the bottom-up processing of sensory features such as movement and on the top-down processing of conceptual features such as actors' goals. How people segment activity affects what they remember later; as a result, those who identify appropriate event boundaries during perception tend to remember more and to learn more proficiently.","author":[{"dropping-particle":"","family":"Zacks","given":"Jeffrey M","non-dropping-particle":"","parse-names":false,"suffix":""},{"dropping-particle":"","family":"Swallow","given":"Khena M","non-dropping-particle":"","parse-names":false,"suffix":""}],"container-title":"Current Directions in Psychological Science","id":"ITEM-2","issued":{"date-parts":[["2007"]]},"page":"80-84","title":"Event Segmentation","type":"article-journal"},"uris":["http://www.mendeley.com/documents/?uuid=892ef689-b9cd-3039-8f20-b95783c892af"]}],"mendeley":{"formattedCitation":"(Schapiro et al. 2013; Zacks and Swallow 2007)","plainTextFormattedCitation":"(Schapiro et al. 2013; Zacks and Swallow 2007)","previouslyFormattedCitation":"(Schapiro et al. 2013; Zacks and Swallow 2007)"},"properties":{"noteIndex":0},"schema":"https://github.com/citation-style-language/schema/raw/master/csl-citation.json"}</w:instrText>
+      </w:r>
+      <w:r>
+        <w:rPr>
+          <w:rFonts w:ascii="Arial" w:hAnsi="Arial" w:cs="Arial"/>
+        </w:rPr>
+        <w:fldChar w:fldCharType="separate"/>
+      </w:r>
+      <w:r>
+        <w:rPr>
+          <w:rFonts w:ascii="Arial" w:hAnsi="Arial" w:cs="Arial"/>
+          <w:noProof/>
+        </w:rPr>
+        <w:t>(Schapiro et al. 2013; Zacks and Swallow 2007)</w:t>
+      </w:r>
+      <w:r>
+        <w:rPr>
+          <w:rFonts w:ascii="Arial" w:hAnsi="Arial" w:cs="Arial"/>
+        </w:rPr>
+        <w:fldChar w:fldCharType="end"/>
+      </w:r>
+      <w:r>
+        <w:rPr>
+          <w:rFonts w:ascii="Arial" w:hAnsi="Arial" w:cs="Arial"/>
+        </w:rPr>
+        <w:t xml:space="preserve">, these representations are rather weak and can be easily overridden by subsequent exposure, e.g. to part-words [citation needed].  </w:t>
+      </w:r>
+    </w:p>
+    <w:p>
+      <w:pPr>
+        <w:rPr>
+          <w:rFonts w:ascii="Arial" w:hAnsi="Arial" w:cs="Arial"/>
+        </w:rPr>
+      </w:pPr>
+      <w:r>
+        <w:rPr>
+          <w:rFonts w:ascii="Arial" w:hAnsi="Arial" w:cs="Arial"/>
+        </w:rPr>
         <w:lastRenderedPageBreak/>
-        <w:t>Finally, also asked whether the online and offline measures of statistical learning were</w:t>
-      </w:r>
-      <w:r>
-        <w:rPr>
-          <w:rFonts w:ascii="Arial" w:hAnsi="Arial" w:cs="Arial"/>
-        </w:rPr>
-        <w:t xml:space="preserve"> correlated, i.e. whether sensitivity to transitional probability online predicts explicit word recognition</w:t>
-      </w:r>
-      <w:r>
-        <w:rPr>
-          <w:rFonts w:ascii="Arial" w:hAnsi="Arial" w:cs="Arial"/>
-        </w:rPr>
-        <w:t xml:space="preserve">. </w:t>
-      </w:r>
-      <w:r>
-        <w:rPr>
-          <w:rFonts w:ascii="Arial" w:hAnsi="Arial" w:cs="Arial"/>
-        </w:rPr>
-        <w:t xml:space="preserve">Since we had an unequal number of data sets for the two tasks, we used data only from participants with complete data from both tasks (N = 30). For this analysis, we </w:t>
-      </w:r>
-      <w:r>
-        <w:rPr>
-          <w:rFonts w:ascii="Arial" w:hAnsi="Arial" w:cs="Arial"/>
-        </w:rPr>
-        <w:t xml:space="preserve">computed the difference in median RTs for each participant and for each ordinal position pair (1-2, 2-3, and 1-3). These values were correlated against the participant’s proportion correct word recognition performance. </w:t>
-      </w:r>
-      <w:r>
-        <w:rPr>
-          <w:rFonts w:ascii="Arial" w:hAnsi="Arial" w:cs="Arial"/>
-        </w:rPr>
-        <w:t xml:space="preserve">Surprisingly, word recognition performance (prop. correct responses) </w:t>
-      </w:r>
-      <w:r>
-        <w:rPr>
-          <w:rFonts w:ascii="Arial" w:hAnsi="Arial" w:cs="Arial"/>
-        </w:rPr>
-        <w:t xml:space="preserve">and response time change </w:t>
-      </w:r>
-      <w:r>
-        <w:rPr>
-          <w:rFonts w:ascii="Arial" w:hAnsi="Arial" w:cs="Arial"/>
-        </w:rPr>
-        <w:t xml:space="preserve">was weakly correlated </w:t>
-      </w:r>
-      <w:r>
-        <w:rPr>
-          <w:rFonts w:ascii="Arial" w:hAnsi="Arial" w:cs="Arial"/>
-        </w:rPr>
-        <w:t>(</w:t>
-      </w:r>
-      <w:r>
-        <w:rPr>
-          <w:rFonts w:ascii="Arial" w:hAnsi="Arial" w:cs="Arial"/>
-        </w:rPr>
-        <w:t>Test for association between paired samples of Pearson's product moment correlation coefficient). (</w:t>
-      </w:r>
-      <w:r>
-        <w:rPr>
-          <w:rFonts w:ascii="Arial" w:hAnsi="Arial" w:cs="Arial"/>
-          <w:b/>
-        </w:rPr>
-        <w:t>Fig. 4</w:t>
-      </w:r>
-      <w:r>
-        <w:rPr>
-          <w:rFonts w:ascii="Arial" w:hAnsi="Arial" w:cs="Arial"/>
-        </w:rPr>
-        <w:t>)</w:t>
-      </w:r>
-      <w:r>
-        <w:rPr>
-          <w:rFonts w:ascii="Arial" w:hAnsi="Arial" w:cs="Arial"/>
-        </w:rPr>
-        <w:t xml:space="preserve"> In a previous studying comparing a similar explicit task of familiarity (of words vs. partwords vs. nonwords) versus change in median target detection RT, the correlation coefficient was higher, at </w:t>
-      </w:r>
-      <w:r>
-        <w:rPr>
-          <w:rFonts w:ascii="Arial" w:hAnsi="Arial" w:cs="Arial"/>
-        </w:rPr>
-        <w:t xml:space="preserve">r = 0.42 (p = 0.044). </w:t>
-      </w:r>
-      <w:r>
-        <w:rPr>
-          <w:rFonts w:ascii="Arial" w:hAnsi="Arial" w:cs="Arial"/>
-        </w:rPr>
-        <w:t>[Batterink 2017 Cortex citation]</w:t>
-      </w:r>
-      <w:r>
-        <w:rPr>
-          <w:rFonts w:ascii="Arial" w:hAnsi="Arial" w:cs="Arial"/>
-        </w:rPr>
-        <w:t xml:space="preserve"> </w:t>
-      </w:r>
-      <w:r>
-        <w:rPr>
-          <w:rFonts w:ascii="Arial" w:hAnsi="Arial" w:cs="Arial"/>
-        </w:rPr>
-        <w:t xml:space="preserve">This correlation coefficient is more similar to what we observed if we compared word recognition performance with the differences in mean RT to each position (r = 0.34, </w:t>
-      </w:r>
-      <w:r>
-        <w:rPr>
-          <w:rFonts w:ascii="Arial" w:hAnsi="Arial" w:cs="Arial"/>
-          <w:b/>
-        </w:rPr>
-        <w:t>Fig. S6</w:t>
-      </w:r>
-      <w:r>
-        <w:rPr>
-          <w:rFonts w:ascii="Arial" w:hAnsi="Arial" w:cs="Arial"/>
-        </w:rPr>
-        <w:t xml:space="preserve">), but this relationship remained weak for our data (p = 0.05). </w:t>
-      </w:r>
+        <w:t xml:space="preserve">We wished to investigate why graded response times in the online task failed to adequately predict offline pseudoword recognition. The syllables in the stream are each characterized by several features: ordinal position, transitional probability, within-word duplet pairing, and within-word triplet pairing. Success on the online tasks requires only a tracking of transitional probability, while success in the offline task requires a representation of the within-word triplet pairing (in other words, the representation of the tri-syllablic pseudoword as a single unit). </w:t>
+      </w:r>
+      <w:r>
+        <w:rPr>
+          <w:rFonts w:ascii="Arial" w:hAnsi="Arial" w:cs="Arial"/>
+        </w:rPr>
+        <w:t xml:space="preserve">Yet, other representations, as listed above, are also possible. We performed a representational similarity analysis on the reaction times from the online task to determine whether the pattern of responses can provide a clue as to which features participants readily encoded. </w:t>
+      </w:r>
+    </w:p>
+    <w:p>
+      <w:pPr>
+        <w:rPr>
+          <w:rFonts w:ascii="Arial" w:hAnsi="Arial" w:cs="Arial"/>
+        </w:rPr>
+      </w:pPr>
+    </w:p>
+    <w:p>
+      <w:pPr>
+        <w:pStyle w:val="Heading1"/>
+        <w:rPr>
+          <w:rFonts w:ascii="Arial" w:hAnsi="Arial" w:cs="Arial"/>
+          <w:b/>
+          <w:color w:val="auto"/>
+        </w:rPr>
+      </w:pPr>
+      <w:bookmarkStart w:id="5" w:name="_Toc46406399"/>
+      <w:r>
+        <w:rPr>
+          <w:rFonts w:ascii="Arial" w:hAnsi="Arial" w:cs="Arial"/>
+          <w:b/>
+          <w:color w:val="auto"/>
+        </w:rPr>
+        <w:t>Experiment 2</w:t>
+      </w:r>
+      <w:bookmarkEnd w:id="5"/>
     </w:p>
     <w:p>
       <w:pPr>
@@ -5231,251 +5597,36 @@
           <w:color w:val="auto"/>
         </w:rPr>
       </w:pPr>
-      <w:bookmarkStart w:id="5" w:name="_Toc46406398"/>
+      <w:bookmarkStart w:id="6" w:name="_Toc46406400"/>
       <w:r>
         <w:rPr>
           <w:rFonts w:ascii="Arial" w:hAnsi="Arial" w:cs="Arial"/>
           <w:b/>
           <w:color w:val="auto"/>
         </w:rPr>
-        <w:t>Discussion</w:t>
-      </w:r>
-      <w:bookmarkEnd w:id="5"/>
-    </w:p>
-    <w:p>
-      <w:pPr>
-        <w:rPr>
-          <w:rFonts w:ascii="Arial" w:hAnsi="Arial" w:cs="Arial"/>
-        </w:rPr>
-      </w:pPr>
-      <w:r>
-        <w:rPr>
-          <w:rFonts w:ascii="Arial" w:hAnsi="Arial" w:cs="Arial"/>
-        </w:rPr>
-        <w:t xml:space="preserve">Our study replicated two tasks that measure statistical learning in distinct ways. Our offline word recognition task revealed a well-established effect of statistical learning, which is the ability to explicitly discriminate a properly formed </w:t>
-      </w:r>
-      <w:r>
-        <w:rPr>
-          <w:rFonts w:ascii="Arial" w:hAnsi="Arial" w:cs="Arial"/>
-        </w:rPr>
-        <w:t>pseudo</w:t>
-      </w:r>
-      <w:r>
-        <w:rPr>
-          <w:rFonts w:ascii="Arial" w:hAnsi="Arial" w:cs="Arial"/>
-        </w:rPr>
-        <w:t>word from a sequence of syllable</w:t>
-      </w:r>
-      <w:r>
-        <w:rPr>
-          <w:rFonts w:ascii="Arial" w:hAnsi="Arial" w:cs="Arial"/>
-        </w:rPr>
-        <w:t>s that was heard but which span</w:t>
-      </w:r>
-      <w:r>
-        <w:rPr>
-          <w:rFonts w:ascii="Arial" w:hAnsi="Arial" w:cs="Arial"/>
-        </w:rPr>
-        <w:t xml:space="preserve"> a word boundary</w:t>
-      </w:r>
-      <w:r>
-        <w:rPr>
-          <w:rFonts w:ascii="Arial" w:hAnsi="Arial" w:cs="Arial"/>
-        </w:rPr>
-        <w:t xml:space="preserve"> (a part-word)</w:t>
-      </w:r>
-      <w:r>
-        <w:rPr>
-          <w:rFonts w:ascii="Arial" w:hAnsi="Arial" w:cs="Arial"/>
-        </w:rPr>
-        <w:t xml:space="preserve">. This </w:t>
-      </w:r>
-      <w:r>
-        <w:rPr>
-          <w:rFonts w:ascii="Arial" w:hAnsi="Arial" w:cs="Arial"/>
-        </w:rPr>
-        <w:t>pseudo</w:t>
-      </w:r>
-      <w:r>
-        <w:rPr>
-          <w:rFonts w:ascii="Arial" w:hAnsi="Arial" w:cs="Arial"/>
-        </w:rPr>
-        <w:t xml:space="preserve">word vs. partword test is more conservative than its sister version, the word vs. nonword test, in which words are tested against random combinations of syllables which never occurred in that </w:t>
-      </w:r>
-      <w:r>
-        <w:rPr>
-          <w:rFonts w:ascii="Arial" w:hAnsi="Arial" w:cs="Arial"/>
-        </w:rPr>
-        <w:t xml:space="preserve">particular </w:t>
-      </w:r>
-      <w:r>
-        <w:rPr>
-          <w:rFonts w:ascii="Arial" w:hAnsi="Arial" w:cs="Arial"/>
-        </w:rPr>
-        <w:t xml:space="preserve">order during the learning phase. </w:t>
-      </w:r>
-    </w:p>
-    <w:p>
-      <w:pPr>
-        <w:rPr>
-          <w:rFonts w:ascii="Arial" w:hAnsi="Arial" w:cs="Arial"/>
-        </w:rPr>
-      </w:pPr>
-      <w:r>
-        <w:rPr>
-          <w:rFonts w:ascii="Arial" w:hAnsi="Arial" w:cs="Arial"/>
-        </w:rPr>
-        <w:t xml:space="preserve">The online target detection task asks participants to response as soon as they heard a target syllable. Reaction times appeared to be modulated primarily by their transitional probability, which is equivalent to their predictability, such that highly predictable syllables occurring in word-medial and word-final positions elicited much faster responses than less predictable syllables occurring in word-initial positions. Significant differences in reaction times between individual syllables or pseudowords was not observed. </w:t>
-      </w:r>
-      <w:r>
-        <w:rPr>
-          <w:rFonts w:ascii="Arial" w:hAnsi="Arial" w:cs="Arial"/>
-        </w:rPr>
-        <w:t>The rapid differentiation of response times, in the first block, confirms previous findings that statistical learning is a very fast and robust mechanism. However, it is plausible that the segmenting sensory inputs based on transitional probabilities is an easier task than combining those segmented units into a larger whole, such as a word. This explanation may account for the lack of a correlation we observed between our two statistical learning tasks.</w:t>
-      </w:r>
-    </w:p>
-    <w:p>
-      <w:pPr>
-        <w:rPr>
-          <w:rFonts w:ascii="Arial" w:hAnsi="Arial" w:cs="Arial"/>
-        </w:rPr>
-      </w:pPr>
-      <w:r>
-        <w:rPr>
-          <w:rFonts w:ascii="Arial" w:hAnsi="Arial" w:cs="Arial"/>
-        </w:rPr>
-        <w:t xml:space="preserve">Another explanation lies in the fact that the tasks are inherently different by virtue of what they ask of the participant. The online task requires no explicit recall of information learned during the exposure phase, but rather a simple auditory template matching. In contrast, the offline tasks requires participants to take two tokens and determine which is more similar to what they just heard. Since both tokens were indeed heard, success in the task requires not only a tracking of transitional probabilities, but also the inference that these changes in statistics imply natural breaking points in the stream. While much experimental evidence points to a role of statistical structure and surprise in generating implicit event boundaries </w:t>
-      </w:r>
-      <w:r>
-        <w:rPr>
-          <w:rFonts w:ascii="Arial" w:hAnsi="Arial" w:cs="Arial"/>
-        </w:rPr>
-        <w:fldChar w:fldCharType="begin" w:fldLock="1"/>
-      </w:r>
-      <w:r>
-        <w:rPr>
-          <w:rFonts w:ascii="Arial" w:hAnsi="Arial" w:cs="Arial"/>
-        </w:rPr>
-        <w:instrText>ADDIN CSL_CITATION {"citationItems":[{"id":"ITEM-1","itemData":{"DOI":"10.1038/nn.3331","ISSN":"1097-6256","abstract":"Research on event perception has focused on transient elevations in predictive uncertainty or surprise as the primary signal driving event segmentation. Here the authors report behavioral and neuroimaging evidence that suggests that event representations can emerge even in the absence of such cues. They propose that this learning occurs in a manner analogous to the learning of semantic categories.","author":[{"dropping-particle":"","family":"Schapiro","given":"Anna C","non-dropping-particle":"","parse-names":false,"suffix":""},{"dropping-particle":"","family":"Rogers","given":"Timothy T","non-dropping-particle":"","parse-names":false,"suffix":""},{"dropping-particle":"","family":"Cordova","given":"Natalia I","non-dropping-particle":"","parse-names":false,"suffix":""},{"dropping-particle":"","family":"Turk-Browne","given":"Nicholas B","non-dropping-particle":"","parse-names":false,"suffix":""},{"dropping-particle":"","family":"Botvinick","given":"Matthew M","non-dropping-particle":"","parse-names":false,"suffix":""}],"container-title":"Nature Neuroscience","id":"ITEM-1","issue":"4","issued":{"date-parts":[["2013","4","17"]]},"page":"486-492","publisher":"Nature Publishing Group","title":"Neural representations of events arise from temporal community structure","type":"article-journal","volume":"16"},"uris":["http://www.mendeley.com/documents/?uuid=a2596c0e-e27e-3f28-99f8-d03188c66482"]},{"id":"ITEM-2","itemData":{"abstract":"One way to understand something is to break it up into parts. New research indicates that segmenting ongoing activity into meaningful events is a core component of perception and that this has consequences for memory and learning. Behavioral and neuroimaging data suggest that event segmentation is automatic and that people spontaneously segment activity into hierarchically organized parts and subparts. This segmentation depends on the bottom-up processing of sensory features such as movement and on the top-down processing of conceptual features such as actors' goals. How people segment activity affects what they remember later; as a result, those who identify appropriate event boundaries during perception tend to remember more and to learn more proficiently.","author":[{"dropping-particle":"","family":"Zacks","given":"Jeffrey M","non-dropping-particle":"","parse-names":false,"suffix":""},{"dropping-particle":"","family":"Swallow","given":"Khena M","non-dropping-particle":"","parse-names":false,"suffix":""}],"container-title":"Current Directions in Psychological Science","id":"ITEM-2","issued":{"date-parts":[["2007"]]},"page":"80-84","title":"Event Segmentation","type":"article-journal"},"uris":["http://www.mendeley.com/documents/?uuid=892ef689-b9cd-3039-8f20-b95783c892af"]}],"mendeley":{"formattedCitation":"(Schapiro et al. 2013; Zacks and Swallow 2007)","plainTextFormattedCitation":"(Schapiro et al. 2013; Zacks and Swallow 2007)","previouslyFormattedCitation":"&lt;sup&gt;15,16&lt;/sup&gt;"},"properties":{"noteIndex":0},"schema":"https://github.com/citation-style-language/schema/raw/master/csl-citation.json"}</w:instrText>
-      </w:r>
-      <w:r>
-        <w:rPr>
-          <w:rFonts w:ascii="Arial" w:hAnsi="Arial" w:cs="Arial"/>
-        </w:rPr>
-        <w:fldChar w:fldCharType="separate"/>
-      </w:r>
-      <w:r>
-        <w:rPr>
-          <w:rFonts w:ascii="Arial" w:hAnsi="Arial" w:cs="Arial"/>
-          <w:noProof/>
-        </w:rPr>
-        <w:t>(Schapiro et al. 2013; Zacks and Swallow 2007)</w:t>
-      </w:r>
-      <w:r>
-        <w:rPr>
-          <w:rFonts w:ascii="Arial" w:hAnsi="Arial" w:cs="Arial"/>
-        </w:rPr>
-        <w:fldChar w:fldCharType="end"/>
-      </w:r>
-      <w:r>
-        <w:rPr>
-          <w:rFonts w:ascii="Arial" w:hAnsi="Arial" w:cs="Arial"/>
-        </w:rPr>
-        <w:t xml:space="preserve">, these representations are rather weak and can be easily overridden by subsequent exposure, e.g. to part-words [citation needed].  </w:t>
-      </w:r>
-    </w:p>
-    <w:p>
-      <w:pPr>
-        <w:rPr>
-          <w:rFonts w:ascii="Arial" w:hAnsi="Arial" w:cs="Arial"/>
-        </w:rPr>
-      </w:pPr>
-      <w:r>
-        <w:rPr>
-          <w:rFonts w:ascii="Arial" w:hAnsi="Arial" w:cs="Arial"/>
-        </w:rPr>
-        <w:t xml:space="preserve">We wished to investigate why graded response times in the online task failed to adequately predict offline pseudoword recognition. The syllables in the stream are each characterized by </w:t>
-      </w:r>
-      <w:r>
-        <w:rPr>
-          <w:rFonts w:ascii="Arial" w:hAnsi="Arial" w:cs="Arial"/>
-        </w:rPr>
-        <w:lastRenderedPageBreak/>
-        <w:t xml:space="preserve">several features: ordinal position, transitional probability, within-word duplet pairing, and within-word triplet pairing. Success on the online tasks requires only a tracking of transitional probability, while success in the offline task requires a representation of the within-word triplet pairing (in other words, the representation of the tri-syllablic pseudoword as a single unit). </w:t>
-      </w:r>
-      <w:r>
-        <w:rPr>
-          <w:rFonts w:ascii="Arial" w:hAnsi="Arial" w:cs="Arial"/>
-        </w:rPr>
-        <w:t xml:space="preserve">Yet, other representations, as listed above, are also possible. We performed a representational similarity analysis on the reaction times from the online task to determine whether the pattern of responses can provide a clue as to which features participants readily encoded. </w:t>
-      </w:r>
-    </w:p>
-    <w:p>
-      <w:pPr>
-        <w:rPr>
-          <w:rFonts w:ascii="Arial" w:hAnsi="Arial" w:cs="Arial"/>
-        </w:rPr>
-      </w:pPr>
-    </w:p>
-    <w:p>
-      <w:pPr>
-        <w:pStyle w:val="Heading1"/>
+        <w:t>Method</w:t>
+      </w:r>
+      <w:bookmarkEnd w:id="6"/>
+    </w:p>
+    <w:p>
+      <w:pPr>
+        <w:pStyle w:val="Heading2"/>
         <w:rPr>
           <w:rFonts w:ascii="Arial" w:hAnsi="Arial" w:cs="Arial"/>
           <w:b/>
           <w:color w:val="auto"/>
         </w:rPr>
       </w:pPr>
-      <w:bookmarkStart w:id="6" w:name="_Toc46406399"/>
+      <w:bookmarkStart w:id="7" w:name="_Toc46406401"/>
       <w:r>
         <w:rPr>
           <w:rFonts w:ascii="Arial" w:hAnsi="Arial" w:cs="Arial"/>
           <w:b/>
           <w:color w:val="auto"/>
         </w:rPr>
-        <w:t>Experiment 2</w:t>
-      </w:r>
-      <w:bookmarkEnd w:id="6"/>
-    </w:p>
-    <w:p>
-      <w:pPr>
-        <w:pStyle w:val="Heading2"/>
-        <w:rPr>
-          <w:rFonts w:ascii="Arial" w:hAnsi="Arial" w:cs="Arial"/>
-          <w:b/>
-          <w:color w:val="auto"/>
-        </w:rPr>
-      </w:pPr>
-      <w:bookmarkStart w:id="7" w:name="_Toc46406400"/>
-      <w:r>
-        <w:rPr>
-          <w:rFonts w:ascii="Arial" w:hAnsi="Arial" w:cs="Arial"/>
-          <w:b/>
-          <w:color w:val="auto"/>
-        </w:rPr>
-        <w:t>Method</w:t>
+        <w:t>Results</w:t>
       </w:r>
       <w:bookmarkEnd w:id="7"/>
-    </w:p>
-    <w:p>
-      <w:pPr>
-        <w:pStyle w:val="Heading2"/>
-        <w:rPr>
-          <w:rFonts w:ascii="Arial" w:hAnsi="Arial" w:cs="Arial"/>
-          <w:b/>
-          <w:color w:val="auto"/>
-        </w:rPr>
-      </w:pPr>
-      <w:bookmarkStart w:id="8" w:name="_Toc46406401"/>
-      <w:r>
-        <w:rPr>
-          <w:rFonts w:ascii="Arial" w:hAnsi="Arial" w:cs="Arial"/>
-          <w:b/>
-          <w:color w:val="auto"/>
-        </w:rPr>
-        <w:t>Results</w:t>
-      </w:r>
-      <w:bookmarkEnd w:id="8"/>
     </w:p>
     <w:p>
       <w:pPr>
@@ -5944,7 +6095,13 @@
         <w:rPr>
           <w:rFonts w:ascii="Arial" w:hAnsi="Arial" w:cs="Arial"/>
         </w:rPr>
-        <w:t xml:space="preserve">Two performed two planned contrasts, the first to evaluate the effect of ordinal position within each level of session (i.e. to determine the modulation of reaction times for each condition). The second evaluated the effect of session for each level of ordinal position (i.e. how much session affected reaction times to targets in each ordinal position). When examining the effect of position within session, we observed for the structured condition, a significant drop in estimated means between positions 1 - 2 () and 1 - 3 (), however. There was a smaller, but also statistically significant decrease in means between 2 - 3 (). In the random condition, we were surprised to observe a similar pattern, where differences in estimated means for each pair of positions reached significance, with the smallest change occurring between 1 - 2 (). </w:t>
+        <w:t xml:space="preserve">Two performed two planned contrasts, the first to evaluate the effect of ordinal position within each level of session (i.e. to determine the modulation of reaction times for each condition). The second evaluated the effect of session for each level of ordinal position (i.e. how much session affected reaction times to targets in each ordinal position). When examining the effect of position within session, we observed for the structured condition, a significant drop in estimated means between positions 1 - 2 () and 1 - 3 (), however. There was a smaller, but also statistically significant decrease in means between 2 - 3 (). In the random condition, we were surprised to observe a similar pattern, where differences in estimated means for each </w:t>
+      </w:r>
+      <w:r>
+        <w:rPr>
+          <w:rFonts w:ascii="Arial" w:hAnsi="Arial" w:cs="Arial"/>
+        </w:rPr>
+        <w:t xml:space="preserve">pair of positions reached significance, with the smallest change occurring between 1 - 2 (). </w:t>
       </w:r>
       <w:r>
         <w:rPr>
@@ -5957,14 +6114,7 @@
           <w:rFonts w:ascii="Arial" w:hAnsi="Arial" w:cs="Arial"/>
           <w:b/>
         </w:rPr>
-        <w:t>Fig. 7</w:t>
-      </w:r>
-      <w:r>
-        <w:rPr>
-          <w:rFonts w:ascii="Arial" w:hAnsi="Arial" w:cs="Arial"/>
-          <w:b/>
-        </w:rPr>
-        <w:t>a</w:t>
+        <w:t>Fig. 7a</w:t>
       </w:r>
       <w:r>
         <w:rPr>
@@ -5972,80 +6122,17 @@
         </w:rPr>
         <w:t xml:space="preserve">) </w:t>
       </w:r>
-      <w:commentRangeStart w:id="9"/>
-      <w:r>
-        <w:rPr>
-          <w:rFonts w:ascii="Arial" w:hAnsi="Arial" w:cs="Arial"/>
-          <w:color w:val="C00000"/>
-        </w:rPr>
-        <w:t>Given that there were no regularities in the random stream that could bias reaction times to certain tokens more than others, we hypothesized that the modulation observed here is due to variations in the acoustic features of the stimuli, leading to certain tokens being more easily recognizable than others. [Perhaps this needs an accuracy rating that corroborates greater accuracy for 2</w:t>
-      </w:r>
-      <w:r>
-        <w:rPr>
-          <w:rFonts w:ascii="Arial" w:hAnsi="Arial" w:cs="Arial"/>
-          <w:color w:val="C00000"/>
-          <w:vertAlign w:val="superscript"/>
-        </w:rPr>
-        <w:t>nd</w:t>
-      </w:r>
-      <w:r>
-        <w:rPr>
-          <w:rFonts w:ascii="Arial" w:hAnsi="Arial" w:cs="Arial"/>
-          <w:color w:val="C00000"/>
-        </w:rPr>
-        <w:t xml:space="preserve"> and 3</w:t>
-      </w:r>
-      <w:r>
-        <w:rPr>
-          <w:rFonts w:ascii="Arial" w:hAnsi="Arial" w:cs="Arial"/>
-          <w:color w:val="C00000"/>
-          <w:vertAlign w:val="superscript"/>
-        </w:rPr>
-        <w:t>rd</w:t>
-      </w:r>
-      <w:r>
-        <w:rPr>
-          <w:rFonts w:ascii="Arial" w:hAnsi="Arial" w:cs="Arial"/>
-          <w:color w:val="C00000"/>
-        </w:rPr>
-        <w:t xml:space="preserve"> position targets. Also a review that suggests the CV syllables assigned randomly to 2</w:t>
-      </w:r>
-      <w:r>
-        <w:rPr>
-          <w:rFonts w:ascii="Arial" w:hAnsi="Arial" w:cs="Arial"/>
-          <w:color w:val="C00000"/>
-          <w:vertAlign w:val="superscript"/>
-        </w:rPr>
-        <w:t>nd</w:t>
-      </w:r>
-      <w:r>
-        <w:rPr>
-          <w:rFonts w:ascii="Arial" w:hAnsi="Arial" w:cs="Arial"/>
-          <w:color w:val="C00000"/>
-        </w:rPr>
-        <w:t xml:space="preserve"> or 3</w:t>
-      </w:r>
-      <w:r>
-        <w:rPr>
-          <w:rFonts w:ascii="Arial" w:hAnsi="Arial" w:cs="Arial"/>
-          <w:color w:val="C00000"/>
-          <w:vertAlign w:val="superscript"/>
-        </w:rPr>
-        <w:t>rd</w:t>
-      </w:r>
-      <w:r>
-        <w:rPr>
-          <w:rFonts w:ascii="Arial" w:hAnsi="Arial" w:cs="Arial"/>
-          <w:color w:val="C00000"/>
-        </w:rPr>
-        <w:t xml:space="preserve"> position may have faster onset times, faster recognition.] </w:t>
-      </w:r>
-      <w:commentRangeEnd w:id="9"/>
-      <w:r>
-        <w:rPr>
-          <w:rStyle w:val="CommentReference"/>
-        </w:rPr>
-        <w:commentReference w:id="9"/>
+      <w:r>
+        <w:rPr>
+          <w:rFonts w:ascii="Arial" w:hAnsi="Arial" w:cs="Arial"/>
+        </w:rPr>
+        <w:t>Given that there were no regularities in the random stream that could bias reaction times to certain tokens more than others, we hypothesized that the modulation observed here is due to variations in the acoustic features of the stimuli</w:t>
+      </w:r>
+      <w:r>
+        <w:rPr>
+          <w:rFonts w:ascii="Arial" w:hAnsi="Arial" w:cs="Arial"/>
+        </w:rPr>
+        <w:t>, as noted above.</w:t>
       </w:r>
     </w:p>
     <w:p>
@@ -6073,77 +6160,77 @@
         <w:rPr>
           <w:rFonts w:ascii="Arial" w:hAnsi="Arial" w:cs="Arial"/>
         </w:rPr>
-        <w:t xml:space="preserve">However, this observation alone only suggests that variability in stimuli caused some variability in response. When examining the effect of session (presence or absence of statistical structure) </w:t>
+        <w:t>However, this observation alone only suggests that variability in stimuli caused some variability in response. When examining the effect of session (presence or absence of statistical structure) for each level of ordinal position, we observed that the presence of structure significantly decreased mean reaction times for 2</w:t>
+      </w:r>
+      <w:r>
+        <w:rPr>
+          <w:rFonts w:ascii="Arial" w:hAnsi="Arial" w:cs="Arial"/>
+          <w:vertAlign w:val="superscript"/>
+        </w:rPr>
+        <w:t>nd</w:t>
+      </w:r>
+      <w:r>
+        <w:rPr>
+          <w:rFonts w:ascii="Arial" w:hAnsi="Arial" w:cs="Arial"/>
+        </w:rPr>
+        <w:t xml:space="preserve"> </w:t>
+      </w:r>
+      <w:r>
+        <w:rPr>
+          <w:rFonts w:ascii="Arial" w:hAnsi="Arial" w:cs="Arial"/>
+        </w:rPr>
+        <w:t xml:space="preserve">(z(Inf) = 5.28, p &lt; 0.0001) </w:t>
+      </w:r>
+      <w:r>
+        <w:rPr>
+          <w:rFonts w:ascii="Arial" w:hAnsi="Arial" w:cs="Arial"/>
+        </w:rPr>
+        <w:t>and 3</w:t>
+      </w:r>
+      <w:r>
+        <w:rPr>
+          <w:rFonts w:ascii="Arial" w:hAnsi="Arial" w:cs="Arial"/>
+          <w:vertAlign w:val="superscript"/>
+        </w:rPr>
+        <w:t>rd</w:t>
+      </w:r>
+      <w:r>
+        <w:rPr>
+          <w:rFonts w:ascii="Arial" w:hAnsi="Arial" w:cs="Arial"/>
+        </w:rPr>
+        <w:t xml:space="preserve"> position targets</w:t>
+      </w:r>
+      <w:r>
+        <w:rPr>
+          <w:rFonts w:ascii="Arial" w:hAnsi="Arial" w:cs="Arial"/>
+        </w:rPr>
+        <w:t xml:space="preserve"> (z(Inf) = 4.51, p &lt; 0.0001). W</w:t>
+      </w:r>
+      <w:r>
+        <w:rPr>
+          <w:rFonts w:ascii="Arial" w:hAnsi="Arial" w:cs="Arial"/>
+        </w:rPr>
+        <w:t>hile RTs to 1</w:t>
+      </w:r>
+      <w:r>
+        <w:rPr>
+          <w:rFonts w:ascii="Arial" w:hAnsi="Arial" w:cs="Arial"/>
+          <w:vertAlign w:val="superscript"/>
+        </w:rPr>
+        <w:t>st</w:t>
+      </w:r>
+      <w:r>
+        <w:rPr>
+          <w:rFonts w:ascii="Arial" w:hAnsi="Arial" w:cs="Arial"/>
+        </w:rPr>
+        <w:t xml:space="preserve"> position targets remained largely the same (reaction times </w:t>
       </w:r>
       <w:r>
         <w:rPr>
           <w:rFonts w:ascii="Arial" w:hAnsi="Arial" w:cs="Arial"/>
         </w:rPr>
         <w:lastRenderedPageBreak/>
-        <w:t>for each level of ordinal position, we observed that the presence of structure significantly decreased mean reaction times for 2</w:t>
-      </w:r>
-      <w:r>
-        <w:rPr>
-          <w:rFonts w:ascii="Arial" w:hAnsi="Arial" w:cs="Arial"/>
-          <w:vertAlign w:val="superscript"/>
-        </w:rPr>
-        <w:t>nd</w:t>
-      </w:r>
-      <w:r>
-        <w:rPr>
-          <w:rFonts w:ascii="Arial" w:hAnsi="Arial" w:cs="Arial"/>
-        </w:rPr>
-        <w:t xml:space="preserve"> </w:t>
-      </w:r>
-      <w:r>
-        <w:rPr>
-          <w:rFonts w:ascii="Arial" w:hAnsi="Arial" w:cs="Arial"/>
-        </w:rPr>
-        <w:t xml:space="preserve">(z(Inf) = 5.28, p &lt; 0.0001) </w:t>
-      </w:r>
-      <w:r>
-        <w:rPr>
-          <w:rFonts w:ascii="Arial" w:hAnsi="Arial" w:cs="Arial"/>
-        </w:rPr>
-        <w:t>and 3</w:t>
-      </w:r>
-      <w:r>
-        <w:rPr>
-          <w:rFonts w:ascii="Arial" w:hAnsi="Arial" w:cs="Arial"/>
-          <w:vertAlign w:val="superscript"/>
-        </w:rPr>
-        <w:t>rd</w:t>
-      </w:r>
-      <w:r>
-        <w:rPr>
-          <w:rFonts w:ascii="Arial" w:hAnsi="Arial" w:cs="Arial"/>
-        </w:rPr>
-        <w:t xml:space="preserve"> position targets</w:t>
-      </w:r>
-      <w:r>
-        <w:rPr>
-          <w:rFonts w:ascii="Arial" w:hAnsi="Arial" w:cs="Arial"/>
-        </w:rPr>
-        <w:t xml:space="preserve"> (z(Inf) = 4.51, p &lt; 0.0001). W</w:t>
-      </w:r>
-      <w:r>
-        <w:rPr>
-          <w:rFonts w:ascii="Arial" w:hAnsi="Arial" w:cs="Arial"/>
-        </w:rPr>
-        <w:t>hile RTs to 1</w:t>
-      </w:r>
-      <w:r>
-        <w:rPr>
-          <w:rFonts w:ascii="Arial" w:hAnsi="Arial" w:cs="Arial"/>
-          <w:vertAlign w:val="superscript"/>
-        </w:rPr>
-        <w:t>st</w:t>
-      </w:r>
-      <w:r>
-        <w:rPr>
-          <w:rFonts w:ascii="Arial" w:hAnsi="Arial" w:cs="Arial"/>
-        </w:rPr>
-        <w:t xml:space="preserve"> position targets remained largely the same (reaction times for 1</w:t>
+        <w:t>for 1</w:t>
       </w:r>
       <w:r>
         <w:rPr>
@@ -6391,7 +6478,7 @@
         </w:rPr>
         <w:pict w14:anchorId="188E9470">
           <v:shape id="_x0000_i1025" type="#_x0000_t75" style="width:287.3pt;height:191.5pt">
-            <v:imagedata r:id="rId23" o:title="exp4figS1"/>
+            <v:imagedata r:id="rId21" o:title="exp4figS1"/>
           </v:shape>
         </w:pict>
       </w:r>
@@ -6412,41 +6499,336 @@
           <w:color w:val="auto"/>
         </w:rPr>
       </w:pPr>
-      <w:bookmarkStart w:id="10" w:name="_Toc46406402"/>
-      <w:r>
-        <w:rPr>
-          <w:rFonts w:ascii="Arial" w:hAnsi="Arial" w:cs="Arial"/>
-          <w:noProof/>
+      <w:bookmarkStart w:id="8" w:name="_Toc46406402"/>
+      <w:r>
+        <w:rPr>
+          <w:rFonts w:ascii="Arial" w:hAnsi="Arial" w:cs="Arial"/>
+          <w:b/>
           <w:color w:val="auto"/>
         </w:rPr>
-        <w:pict w14:anchorId="30E1397F">
-          <v:shape id="_x0000_s1030" type="#_x0000_t75" style="position:absolute;margin-left:-70.5pt;margin-top:15.1pt;width:610.35pt;height:122.2pt;z-index:251677696">
-            <v:imagedata r:id="rId24" o:title="targetdetection_facet"/>
-            <w10:wrap type="square"/>
+        <w:t>Discussion</w:t>
+      </w:r>
+      <w:bookmarkEnd w:id="8"/>
+    </w:p>
+    <w:p>
+      <w:pPr>
+        <w:rPr>
+          <w:rFonts w:ascii="Arial" w:hAnsi="Arial" w:cs="Arial"/>
+        </w:rPr>
+      </w:pPr>
+      <w:r>
+        <w:rPr>
+          <w:rFonts w:ascii="Arial" w:hAnsi="Arial" w:cs="Arial"/>
+        </w:rPr>
+        <w:t xml:space="preserve">Here we were able to replicate our findings from Experiment 1, in which the presence of implicit statistical structure modulates reaction times to items embedded in the stream. Notably, we could establish that this modulation is most extreme for those items which become strictly predictable (those with a transitional probability of 1, in word-medial and word-final positions), as compared with the same items tested in a stream of randomly ordered syllables.  </w:t>
+      </w:r>
+    </w:p>
+    <w:p>
+      <w:bookmarkStart w:id="9" w:name="_GoBack"/>
+      <w:bookmarkEnd w:id="9"/>
+    </w:p>
+    <w:p>
+      <w:pPr>
+        <w:pStyle w:val="Heading1"/>
+        <w:rPr>
+          <w:rFonts w:ascii="Arial" w:hAnsi="Arial" w:cs="Arial"/>
+          <w:b/>
+          <w:color w:val="auto"/>
+        </w:rPr>
+      </w:pPr>
+      <w:bookmarkStart w:id="10" w:name="_Toc46406403"/>
+      <w:r>
+        <w:rPr>
+          <w:rFonts w:ascii="Arial" w:hAnsi="Arial" w:cs="Arial"/>
+          <w:b/>
+          <w:color w:val="auto"/>
+        </w:rPr>
+        <w:t>Individual Variability in Online Target Detection</w:t>
+      </w:r>
+    </w:p>
+    <w:p/>
+    <w:p>
+      <w:pPr>
+        <w:pStyle w:val="Heading1"/>
+        <w:rPr>
+          <w:rFonts w:ascii="Arial" w:hAnsi="Arial" w:cs="Arial"/>
+          <w:b/>
+          <w:color w:val="auto"/>
+        </w:rPr>
+      </w:pPr>
+      <w:r>
+        <w:rPr>
+          <w:rFonts w:ascii="Arial" w:hAnsi="Arial" w:cs="Arial"/>
+          <w:b/>
+          <w:color w:val="auto"/>
+        </w:rPr>
+        <w:t xml:space="preserve">Coding of Structural Features </w:t>
+      </w:r>
+      <w:r>
+        <w:rPr>
+          <w:rFonts w:ascii="Arial" w:hAnsi="Arial" w:cs="Arial"/>
+          <w:b/>
+          <w:color w:val="auto"/>
+        </w:rPr>
+        <w:t>in Online Target Detection</w:t>
+      </w:r>
+    </w:p>
+    <w:p>
+      <w:pPr>
+        <w:rPr>
+          <w:rFonts w:ascii="Arial" w:hAnsi="Arial" w:cs="Arial"/>
+        </w:rPr>
+      </w:pPr>
+      <w:r>
+        <w:rPr>
+          <w:rFonts w:ascii="Arial" w:hAnsi="Arial" w:cs="Arial"/>
+        </w:rPr>
+        <w:t xml:space="preserve">In a final analysis, we aimed to explore the reaction time data from the online target detection task further, in order to determine if patterns of RTs could reveal any particular coding strategies which might lend clues to what features of the implicit structure participants picked up. </w:t>
+      </w:r>
+    </w:p>
+    <w:p>
+      <w:pPr>
+        <w:rPr>
+          <w:rFonts w:ascii="Arial" w:hAnsi="Arial" w:cs="Arial"/>
+        </w:rPr>
+      </w:pPr>
+      <w:r>
+        <w:rPr>
+          <w:rFonts w:ascii="Arial" w:hAnsi="Arial" w:cs="Arial"/>
+        </w:rPr>
+        <w:t xml:space="preserve">Specifically, we hypothesizes that one of four possible features could be encoded in reaction time data: transitional probability, ordinal position, word identity, and duplets. </w:t>
+      </w:r>
+    </w:p>
+    <w:p>
+      <w:pPr>
+        <w:rPr>
+          <w:rFonts w:ascii="Arial" w:hAnsi="Arial" w:cs="Arial"/>
+        </w:rPr>
+      </w:pPr>
+      <w:r>
+        <w:rPr>
+          <w:rFonts w:ascii="Arial" w:hAnsi="Arial" w:cs="Arial"/>
+        </w:rPr>
+        <w:t xml:space="preserve">We first combined the data from Experiment 1 (N = 33) with the data from structured sessions in Experiment 2 (N = 20) for a combined data set with greater power (N = 53). For each participant, we computed the Pearson correlation on RTs between each pair of syllables, thus </w:t>
+      </w:r>
+      <w:r>
+        <w:rPr>
+          <w:rFonts w:ascii="Arial" w:hAnsi="Arial" w:cs="Arial"/>
+        </w:rPr>
+        <w:lastRenderedPageBreak/>
+        <w:t xml:space="preserve">generating a 12-x-12 matrix of correlation values for each participant. For each of the four analyses mentioned above, we identified those cells that would constitute the two data arrays for each analysis. Finally, we performed a random sampling of values from those pre-specified cells from all participants 200 times (with replacement, the N for each sample was equal to 4/5 times the length of the shortest of the two arrays being compared). We then computed a Wilcoxon’s rank sum test on the complete set of sampled values. </w:t>
+      </w:r>
+    </w:p>
+    <w:p>
+      <w:pPr>
+        <w:rPr>
+          <w:rFonts w:ascii="Arial" w:hAnsi="Arial" w:cs="Arial"/>
+        </w:rPr>
+      </w:pPr>
+      <w:r>
+        <w:rPr>
+          <w:rFonts w:ascii="Arial" w:hAnsi="Arial" w:cs="Arial"/>
+        </w:rPr>
+        <w:t xml:space="preserve">For the test of transitional probability, within values included the correlation between all pairs of word-initial syllables (TP = 0.33) </w:t>
+      </w:r>
+      <w:r>
+        <w:rPr>
+          <w:rFonts w:ascii="Arial" w:hAnsi="Arial" w:cs="Arial"/>
+        </w:rPr>
+        <w:t>versus</w:t>
+      </w:r>
+      <w:r>
+        <w:rPr>
+          <w:rFonts w:ascii="Arial" w:hAnsi="Arial" w:cs="Arial"/>
+        </w:rPr>
+        <w:t xml:space="preserve"> the correlation between all pairs of word-medial and</w:t>
+      </w:r>
+      <w:r>
+        <w:rPr>
+          <w:rFonts w:ascii="Arial" w:hAnsi="Arial" w:cs="Arial"/>
+        </w:rPr>
+        <w:t xml:space="preserve"> word-final syllables (TP = 1).</w:t>
+      </w:r>
+      <w:r>
+        <w:rPr>
+          <w:rFonts w:ascii="Arial" w:hAnsi="Arial" w:cs="Arial"/>
+        </w:rPr>
+        <w:t xml:space="preserve"> Here we observed a significant sh</w:t>
+      </w:r>
+      <w:r>
+        <w:rPr>
+          <w:rFonts w:ascii="Arial" w:hAnsi="Arial" w:cs="Arial"/>
+        </w:rPr>
+        <w:t>ift in the true location difference of the two arrays.</w:t>
+      </w:r>
+      <w:r>
+        <w:rPr>
+          <w:rFonts w:ascii="Arial" w:hAnsi="Arial" w:cs="Arial"/>
+        </w:rPr>
+        <w:t xml:space="preserve"> (W(53) = 1303113221, p-value &lt; 0.0001, Cis: 0.0175, 0.0269; estimates of </w:t>
+      </w:r>
+      <w:r>
+        <w:rPr>
+          <w:rFonts w:ascii="Arial" w:hAnsi="Arial" w:cs="Arial"/>
+        </w:rPr>
+        <w:t>difference in location 0.022</w:t>
+      </w:r>
+      <w:r>
+        <w:rPr>
+          <w:rFonts w:ascii="Arial" w:hAnsi="Arial" w:cs="Arial"/>
+        </w:rPr>
+        <w:t>).</w:t>
+      </w:r>
+    </w:p>
+    <w:p>
+      <w:pPr>
+        <w:rPr>
+          <w:rFonts w:ascii="Arial" w:hAnsi="Arial" w:cs="Arial"/>
+        </w:rPr>
+      </w:pPr>
+      <w:r>
+        <w:rPr>
+          <w:rFonts w:ascii="Arial" w:hAnsi="Arial" w:cs="Arial"/>
+        </w:rPr>
+        <w:t xml:space="preserve">For the test of ordinal position, within values included the correlation between all pairs of word-initial syllables (e.g. nu-ro), all pairs of word-medial syllables (e.g. ga-ki), and all pairs of word-final syllables (e.g. di-se) versus correlations between syllables within each word (e.g. nu-ga, ga-di, nu-di). </w:t>
+      </w:r>
+      <w:r>
+        <w:rPr>
+          <w:rFonts w:ascii="Arial" w:hAnsi="Arial" w:cs="Arial"/>
+        </w:rPr>
+        <w:t>Here we also observed a significant shift… {}</w:t>
+      </w:r>
+    </w:p>
+    <w:p>
+      <w:pPr>
+        <w:rPr>
+          <w:rFonts w:ascii="Arial" w:hAnsi="Arial" w:cs="Arial"/>
+        </w:rPr>
+      </w:pPr>
+      <w:r>
+        <w:rPr>
+          <w:rFonts w:ascii="Arial" w:hAnsi="Arial" w:cs="Arial"/>
+        </w:rPr>
+        <w:t xml:space="preserve">For the test of word identity, within values included the correlation between syllables within each word (e.g. nu-ga, ga-di, nu-di) versus “phantom” word pairs where each item in the pair is drawn from two different words (e.g. nu-ki, nu-se). </w:t>
+      </w:r>
+      <w:r>
+        <w:rPr>
+          <w:rFonts w:ascii="Arial" w:hAnsi="Arial" w:cs="Arial"/>
+        </w:rPr>
+        <w:t xml:space="preserve">Here we observed no significant difference. (W(53) = </w:t>
+      </w:r>
+      <w:r>
+        <w:rPr>
+          <w:rFonts w:ascii="Arial" w:hAnsi="Arial" w:cs="Arial"/>
+        </w:rPr>
+        <w:t>4891836441</w:t>
+      </w:r>
+      <w:r>
+        <w:rPr>
+          <w:rFonts w:ascii="Arial" w:hAnsi="Arial" w:cs="Arial"/>
+        </w:rPr>
+        <w:t xml:space="preserve">, p-value = </w:t>
+      </w:r>
+      <w:r>
+        <w:rPr>
+          <w:rFonts w:ascii="Arial" w:hAnsi="Arial" w:cs="Arial"/>
+        </w:rPr>
+        <w:t>0.4957</w:t>
+      </w:r>
+      <w:r>
+        <w:rPr>
+          <w:rFonts w:ascii="Arial" w:hAnsi="Arial" w:cs="Arial"/>
+        </w:rPr>
+        <w:t xml:space="preserve">, Cis: </w:t>
+      </w:r>
+      <w:r>
+        <w:rPr>
+          <w:rFonts w:ascii="Arial" w:hAnsi="Arial" w:cs="Arial"/>
+        </w:rPr>
+        <w:t>-0.0024</w:t>
+      </w:r>
+      <w:r>
+        <w:rPr>
+          <w:rFonts w:ascii="Arial" w:hAnsi="Arial" w:cs="Arial"/>
+        </w:rPr>
+        <w:t xml:space="preserve">, 0.0002; estimates of </w:t>
+      </w:r>
+      <w:r>
+        <w:rPr>
+          <w:rFonts w:ascii="Arial" w:hAnsi="Arial" w:cs="Arial"/>
+        </w:rPr>
+        <w:t>difference in location</w:t>
+      </w:r>
+      <w:r>
+        <w:rPr>
+          <w:rFonts w:ascii="Arial" w:hAnsi="Arial" w:cs="Arial"/>
+        </w:rPr>
+        <w:t xml:space="preserve">: </w:t>
+      </w:r>
+      <w:r>
+        <w:rPr>
+          <w:rFonts w:ascii="Arial" w:hAnsi="Arial" w:cs="Arial"/>
+        </w:rPr>
+        <w:t>-1.26268e-05</w:t>
+      </w:r>
+      <w:r>
+        <w:rPr>
+          <w:rFonts w:ascii="Arial" w:hAnsi="Arial" w:cs="Arial"/>
+        </w:rPr>
+        <w:t>).</w:t>
+      </w:r>
+    </w:p>
+    <w:p>
+      <w:pPr>
+        <w:rPr>
+          <w:rFonts w:ascii="Arial" w:hAnsi="Arial" w:cs="Arial"/>
+        </w:rPr>
+      </w:pPr>
+      <w:r>
+        <w:rPr>
+          <w:rFonts w:ascii="Arial" w:hAnsi="Arial" w:cs="Arial"/>
+        </w:rPr>
+        <w:t xml:space="preserve">Finally, to test duplet identity, we compared values from all pairs of duplets within words (e.g. nu-ga, ga-di) versus pairs of word-initial and word-final syllables within words (e.g. nu-di). </w:t>
+      </w:r>
+      <w:r>
+        <w:rPr>
+          <w:rFonts w:ascii="Arial" w:hAnsi="Arial" w:cs="Arial"/>
+        </w:rPr>
+        <w:t xml:space="preserve">Also found evidence for duplets. </w:t>
+      </w:r>
+      <w:r>
+        <w:rPr>
+          <w:rFonts w:ascii="Arial" w:hAnsi="Arial" w:cs="Arial"/>
+        </w:rPr>
+        <w:pict w14:anchorId="05284C98">
+          <v:shape id="_x0000_i1026" type="#_x0000_t75" style="width:415.45pt;height:296.65pt">
+            <v:imagedata r:id="rId22" o:title="fig_similarity"/>
           </v:shape>
         </w:pict>
       </w:r>
-      <w:r>
+    </w:p>
+    <w:p/>
+    <w:p>
+      <w:pPr>
+        <w:pStyle w:val="Heading1"/>
         <w:rPr>
           <w:rFonts w:ascii="Arial" w:hAnsi="Arial" w:cs="Arial"/>
           <w:b/>
           <w:color w:val="auto"/>
         </w:rPr>
-        <w:t>Discussion</w:t>
+      </w:pPr>
+      <w:r>
+        <w:rPr>
+          <w:rFonts w:ascii="Arial" w:hAnsi="Arial" w:cs="Arial"/>
+          <w:b/>
+          <w:color w:val="auto"/>
+        </w:rPr>
+        <w:t>General Discussion</w:t>
       </w:r>
       <w:bookmarkEnd w:id="10"/>
     </w:p>
     <w:p>
       <w:pPr>
-        <w:rPr>
-          <w:rFonts w:ascii="Arial" w:hAnsi="Arial" w:cs="Arial"/>
-        </w:rPr>
-      </w:pPr>
-    </w:p>
-    <w:p/>
-    <w:p/>
-    <w:p>
-      <w:pPr>
         <w:pStyle w:val="Heading1"/>
         <w:rPr>
           <w:rFonts w:ascii="Arial" w:hAnsi="Arial" w:cs="Arial"/>
@@ -6454,17 +6836,24 @@
           <w:color w:val="auto"/>
         </w:rPr>
       </w:pPr>
-      <w:bookmarkStart w:id="11" w:name="_Toc46406403"/>
+      <w:bookmarkStart w:id="11" w:name="_Toc46406404"/>
       <w:r>
         <w:rPr>
           <w:rFonts w:ascii="Arial" w:hAnsi="Arial" w:cs="Arial"/>
           <w:b/>
           <w:color w:val="auto"/>
         </w:rPr>
-        <w:t>Individual Variability in Online Target Detection</w:t>
-      </w:r>
-    </w:p>
-    <w:p/>
+        <w:t>Conclusion</w:t>
+      </w:r>
+      <w:bookmarkEnd w:id="11"/>
+    </w:p>
+    <w:p>
+      <w:pPr>
+        <w:rPr>
+          <w:rFonts w:ascii="Arial" w:hAnsi="Arial" w:cs="Arial"/>
+        </w:rPr>
+      </w:pPr>
+    </w:p>
     <w:p>
       <w:pPr>
         <w:pStyle w:val="Heading1"/>
@@ -6474,324 +6863,16 @@
           <w:color w:val="auto"/>
         </w:rPr>
       </w:pPr>
+      <w:bookmarkStart w:id="12" w:name="_Toc46406405"/>
       <w:r>
         <w:rPr>
           <w:rFonts w:ascii="Arial" w:hAnsi="Arial" w:cs="Arial"/>
           <w:b/>
           <w:color w:val="auto"/>
         </w:rPr>
-        <w:lastRenderedPageBreak/>
-        <w:t xml:space="preserve">Coding of Structural Features </w:t>
-      </w:r>
-      <w:r>
-        <w:rPr>
-          <w:rFonts w:ascii="Arial" w:hAnsi="Arial" w:cs="Arial"/>
-          <w:b/>
-          <w:color w:val="auto"/>
-        </w:rPr>
-        <w:t>in Online Target Detection</w:t>
-      </w:r>
-    </w:p>
-    <w:p>
-      <w:pPr>
-        <w:rPr>
-          <w:rFonts w:ascii="Arial" w:hAnsi="Arial" w:cs="Arial"/>
-        </w:rPr>
-      </w:pPr>
-      <w:r>
-        <w:rPr>
-          <w:rFonts w:ascii="Arial" w:hAnsi="Arial" w:cs="Arial"/>
-        </w:rPr>
-        <w:t xml:space="preserve">In a final analysis, we aimed to explore the reaction time data from the online target detection task further, in order to determine if patterns of RTs could reveal any particular coding strategies which might lend clues to what features of the implicit structure participants picked up. </w:t>
-      </w:r>
-    </w:p>
-    <w:p>
-      <w:pPr>
-        <w:rPr>
-          <w:rFonts w:ascii="Arial" w:hAnsi="Arial" w:cs="Arial"/>
-        </w:rPr>
-      </w:pPr>
-      <w:r>
-        <w:rPr>
-          <w:rFonts w:ascii="Arial" w:hAnsi="Arial" w:cs="Arial"/>
-        </w:rPr>
-        <w:t xml:space="preserve">Specifically, we hypothesizes that one of four possible features could be encoded in reaction time data: transitional probability, ordinal position, word identity, and duplets. </w:t>
-      </w:r>
-    </w:p>
-    <w:p>
-      <w:pPr>
-        <w:rPr>
-          <w:rFonts w:ascii="Arial" w:hAnsi="Arial" w:cs="Arial"/>
-        </w:rPr>
-      </w:pPr>
-      <w:r>
-        <w:rPr>
-          <w:rFonts w:ascii="Arial" w:hAnsi="Arial" w:cs="Arial"/>
-        </w:rPr>
-        <w:t xml:space="preserve">We first combined the data from Experiment 1 (N = 33) with the data from structured sessions in Experiment 2 (N = 20) for a combined data set with greater power (N = 53). For each participant, we computed the Pearson correlation on RTs between each pair of syllables, thus generating a 12-x-12 matrix of correlation values for each participant. For each of the four analyses mentioned above, we identified those cells that would constitute the two data arrays for each analysis. Finally, we performed a random sampling of values from those pre-specified cells from all participants 200 times (with replacement, the N for each sample was equal to 4/5 times the length of the shortest of the two arrays being compared). We then computed a Wilcoxon’s rank sum test on the complete set of sampled values. </w:t>
-      </w:r>
-    </w:p>
-    <w:p>
-      <w:pPr>
-        <w:rPr>
-          <w:rFonts w:ascii="Arial" w:hAnsi="Arial" w:cs="Arial"/>
-        </w:rPr>
-      </w:pPr>
-      <w:r>
-        <w:rPr>
-          <w:rFonts w:ascii="Arial" w:hAnsi="Arial" w:cs="Arial"/>
-        </w:rPr>
-        <w:t xml:space="preserve">For the test of transitional probability, within values included the correlation between all pairs of word-initial syllables (TP = 0.33) </w:t>
-      </w:r>
-      <w:r>
-        <w:rPr>
-          <w:rFonts w:ascii="Arial" w:hAnsi="Arial" w:cs="Arial"/>
-        </w:rPr>
-        <w:t>versus</w:t>
-      </w:r>
-      <w:r>
-        <w:rPr>
-          <w:rFonts w:ascii="Arial" w:hAnsi="Arial" w:cs="Arial"/>
-        </w:rPr>
-        <w:t xml:space="preserve"> the correlation between all pairs of word-medial and</w:t>
-      </w:r>
-      <w:r>
-        <w:rPr>
-          <w:rFonts w:ascii="Arial" w:hAnsi="Arial" w:cs="Arial"/>
-        </w:rPr>
-        <w:t xml:space="preserve"> word-final syllables (TP = 1).</w:t>
-      </w:r>
-      <w:r>
-        <w:rPr>
-          <w:rFonts w:ascii="Arial" w:hAnsi="Arial" w:cs="Arial"/>
-        </w:rPr>
-        <w:t xml:space="preserve"> Here we observed a significant sh</w:t>
-      </w:r>
-      <w:r>
-        <w:rPr>
-          <w:rFonts w:ascii="Arial" w:hAnsi="Arial" w:cs="Arial"/>
-        </w:rPr>
-        <w:t>ift in the true location difference of the two arrays.</w:t>
-      </w:r>
-      <w:r>
-        <w:rPr>
-          <w:rFonts w:ascii="Arial" w:hAnsi="Arial" w:cs="Arial"/>
-        </w:rPr>
-        <w:t xml:space="preserve"> (W(53) = 1303113221, p-value &lt; 0.0001, Cis: 0.0175, 0.0269; estimates of </w:t>
-      </w:r>
-      <w:r>
-        <w:rPr>
-          <w:rFonts w:ascii="Arial" w:hAnsi="Arial" w:cs="Arial"/>
-        </w:rPr>
-        <w:t>difference in location 0.022</w:t>
-      </w:r>
-      <w:r>
-        <w:rPr>
-          <w:rFonts w:ascii="Arial" w:hAnsi="Arial" w:cs="Arial"/>
-        </w:rPr>
-        <w:t>).</w:t>
-      </w:r>
-    </w:p>
-    <w:p>
-      <w:pPr>
-        <w:rPr>
-          <w:rFonts w:ascii="Arial" w:hAnsi="Arial" w:cs="Arial"/>
-        </w:rPr>
-      </w:pPr>
-      <w:r>
-        <w:rPr>
-          <w:rFonts w:ascii="Arial" w:hAnsi="Arial" w:cs="Arial"/>
-        </w:rPr>
-        <w:t xml:space="preserve">For the test of ordinal position, within values included the correlation between all pairs of word-initial syllables (e.g. nu-ro), all pairs of word-medial syllables (e.g. ga-ki), and all pairs of word-final syllables (e.g. di-se) versus correlations between syllables within each word (e.g. nu-ga, ga-di, nu-di). </w:t>
-      </w:r>
-      <w:r>
-        <w:rPr>
-          <w:rFonts w:ascii="Arial" w:hAnsi="Arial" w:cs="Arial"/>
-        </w:rPr>
-        <w:t>Here we also observed a significant shift… {}</w:t>
-      </w:r>
-    </w:p>
-    <w:p>
-      <w:pPr>
-        <w:rPr>
-          <w:rFonts w:ascii="Arial" w:hAnsi="Arial" w:cs="Arial"/>
-        </w:rPr>
-      </w:pPr>
-      <w:r>
-        <w:rPr>
-          <w:rFonts w:ascii="Arial" w:hAnsi="Arial" w:cs="Arial"/>
-        </w:rPr>
-        <w:t xml:space="preserve">For the test of word identity, within values included the correlation between syllables within each word (e.g. nu-ga, ga-di, nu-di) versus “phantom” word pairs where each item in the pair is drawn from two different words (e.g. nu-ki, nu-se). </w:t>
-      </w:r>
-      <w:r>
-        <w:rPr>
-          <w:rFonts w:ascii="Arial" w:hAnsi="Arial" w:cs="Arial"/>
-        </w:rPr>
-        <w:t xml:space="preserve">Here we observed no significant difference. (W(53) = </w:t>
-      </w:r>
-      <w:r>
-        <w:rPr>
-          <w:rFonts w:ascii="Arial" w:hAnsi="Arial" w:cs="Arial"/>
-        </w:rPr>
-        <w:t>4891836441</w:t>
-      </w:r>
-      <w:r>
-        <w:rPr>
-          <w:rFonts w:ascii="Arial" w:hAnsi="Arial" w:cs="Arial"/>
-        </w:rPr>
-        <w:t xml:space="preserve">, p-value = </w:t>
-      </w:r>
-      <w:r>
-        <w:rPr>
-          <w:rFonts w:ascii="Arial" w:hAnsi="Arial" w:cs="Arial"/>
-        </w:rPr>
-        <w:t>0.4957</w:t>
-      </w:r>
-      <w:r>
-        <w:rPr>
-          <w:rFonts w:ascii="Arial" w:hAnsi="Arial" w:cs="Arial"/>
-        </w:rPr>
-        <w:t xml:space="preserve">, Cis: </w:t>
-      </w:r>
-      <w:r>
-        <w:rPr>
-          <w:rFonts w:ascii="Arial" w:hAnsi="Arial" w:cs="Arial"/>
-        </w:rPr>
-        <w:t>-0.0024</w:t>
-      </w:r>
-      <w:r>
-        <w:rPr>
-          <w:rFonts w:ascii="Arial" w:hAnsi="Arial" w:cs="Arial"/>
-        </w:rPr>
-        <w:t xml:space="preserve">, 0.0002; estimates of </w:t>
-      </w:r>
-      <w:r>
-        <w:rPr>
-          <w:rFonts w:ascii="Arial" w:hAnsi="Arial" w:cs="Arial"/>
-        </w:rPr>
-        <w:t>difference in location</w:t>
-      </w:r>
-      <w:r>
-        <w:rPr>
-          <w:rFonts w:ascii="Arial" w:hAnsi="Arial" w:cs="Arial"/>
-        </w:rPr>
-        <w:t xml:space="preserve">: </w:t>
-      </w:r>
-      <w:r>
-        <w:rPr>
-          <w:rFonts w:ascii="Arial" w:hAnsi="Arial" w:cs="Arial"/>
-        </w:rPr>
-        <w:t>-1.26268e-05</w:t>
-      </w:r>
-      <w:r>
-        <w:rPr>
-          <w:rFonts w:ascii="Arial" w:hAnsi="Arial" w:cs="Arial"/>
-        </w:rPr>
-        <w:t>).</w:t>
-      </w:r>
-    </w:p>
-    <w:p>
-      <w:pPr>
-        <w:rPr>
-          <w:rFonts w:ascii="Arial" w:hAnsi="Arial" w:cs="Arial"/>
-        </w:rPr>
-      </w:pPr>
-      <w:r>
-        <w:rPr>
-          <w:rFonts w:ascii="Arial" w:hAnsi="Arial" w:cs="Arial"/>
-        </w:rPr>
-        <w:t xml:space="preserve">Finally, to test duplet identity, we compared values from all pairs of duplets within words (e.g. nu-ga, ga-di) versus pairs of word-initial and word-final syllables within words (e.g. nu-di). </w:t>
-      </w:r>
-      <w:r>
-        <w:rPr>
-          <w:rFonts w:ascii="Arial" w:hAnsi="Arial" w:cs="Arial"/>
-        </w:rPr>
-        <w:t xml:space="preserve">Also </w:t>
-      </w:r>
-      <w:r>
-        <w:rPr>
-          <w:rFonts w:ascii="Arial" w:hAnsi="Arial" w:cs="Arial"/>
-        </w:rPr>
-        <w:lastRenderedPageBreak/>
-        <w:t xml:space="preserve">found evidence for duplets. </w:t>
-      </w:r>
-      <w:r>
-        <w:rPr>
-          <w:rFonts w:ascii="Arial" w:hAnsi="Arial" w:cs="Arial"/>
-        </w:rPr>
-        <w:pict w14:anchorId="05284C98">
-          <v:shape id="_x0000_i1026" type="#_x0000_t75" style="width:415.45pt;height:296.65pt">
-            <v:imagedata r:id="rId25" o:title="fig_similarity"/>
-          </v:shape>
-        </w:pict>
-      </w:r>
-    </w:p>
-    <w:p/>
-    <w:p>
-      <w:pPr>
-        <w:pStyle w:val="Heading1"/>
-        <w:rPr>
-          <w:rFonts w:ascii="Arial" w:hAnsi="Arial" w:cs="Arial"/>
-          <w:b/>
-          <w:color w:val="auto"/>
-        </w:rPr>
-      </w:pPr>
-      <w:r>
-        <w:rPr>
-          <w:rFonts w:ascii="Arial" w:hAnsi="Arial" w:cs="Arial"/>
-          <w:b/>
-          <w:color w:val="auto"/>
-        </w:rPr>
-        <w:t>General Discussion</w:t>
-      </w:r>
-      <w:bookmarkEnd w:id="11"/>
-    </w:p>
-    <w:p>
-      <w:pPr>
-        <w:pStyle w:val="Heading1"/>
-        <w:rPr>
-          <w:rFonts w:ascii="Arial" w:hAnsi="Arial" w:cs="Arial"/>
-          <w:b/>
-          <w:color w:val="auto"/>
-        </w:rPr>
-      </w:pPr>
-      <w:bookmarkStart w:id="12" w:name="_Toc46406404"/>
-      <w:r>
-        <w:rPr>
-          <w:rFonts w:ascii="Arial" w:hAnsi="Arial" w:cs="Arial"/>
-          <w:b/>
-          <w:color w:val="auto"/>
-        </w:rPr>
-        <w:t>Conclusion</w:t>
+        <w:t>References</w:t>
       </w:r>
       <w:bookmarkEnd w:id="12"/>
-    </w:p>
-    <w:p>
-      <w:pPr>
-        <w:rPr>
-          <w:rFonts w:ascii="Arial" w:hAnsi="Arial" w:cs="Arial"/>
-        </w:rPr>
-      </w:pPr>
-    </w:p>
-    <w:p>
-      <w:pPr>
-        <w:pStyle w:val="Heading1"/>
-        <w:rPr>
-          <w:rFonts w:ascii="Arial" w:hAnsi="Arial" w:cs="Arial"/>
-          <w:b/>
-          <w:color w:val="auto"/>
-        </w:rPr>
-      </w:pPr>
-      <w:bookmarkStart w:id="13" w:name="_Toc46406405"/>
-      <w:r>
-        <w:rPr>
-          <w:rFonts w:ascii="Arial" w:hAnsi="Arial" w:cs="Arial"/>
-          <w:b/>
-          <w:color w:val="auto"/>
-        </w:rPr>
-        <w:t>References</w:t>
-      </w:r>
-      <w:bookmarkEnd w:id="13"/>
     </w:p>
     <w:p>
       <w:pPr>
@@ -6995,16 +7076,7 @@
           <w:noProof/>
           <w:szCs w:val="24"/>
         </w:rPr>
-        <w:t xml:space="preserve">Batterink, Laura J., Paul J. Reber, and Ken A. Paller. 2015. “Functional Differences between </w:t>
-      </w:r>
-      <w:r>
-        <w:rPr>
-          <w:rFonts w:ascii="Arial" w:hAnsi="Arial" w:cs="Arial"/>
-          <w:noProof/>
-          <w:szCs w:val="24"/>
-        </w:rPr>
-        <w:lastRenderedPageBreak/>
-        <w:t xml:space="preserve">Statistical Learning with and without Explicit Training.” </w:t>
+        <w:t xml:space="preserve">Batterink, Laura J., Paul J. Reber, and Ken A. Paller. 2015. “Functional Differences between Statistical Learning with and without Explicit Training.” </w:t>
       </w:r>
       <w:r>
         <w:rPr>
@@ -7291,6 +7363,7 @@
           <w:noProof/>
           <w:szCs w:val="24"/>
         </w:rPr>
+        <w:lastRenderedPageBreak/>
         <w:t xml:space="preserve">Siegelman, Noam, Louisa Bogaerts, and Ram Frost. 2017. “Measuring Individual Differences in Statistical Learning: Current Pitfalls and Possible Solutions.” </w:t>
       </w:r>
       <w:r>
@@ -7545,14 +7618,13 @@
           <w:color w:val="auto"/>
         </w:rPr>
       </w:pPr>
-      <w:bookmarkStart w:id="14" w:name="_Toc46406406"/>
+      <w:bookmarkStart w:id="13" w:name="_Toc46406406"/>
       <w:r>
         <w:rPr>
           <w:rFonts w:ascii="Arial" w:hAnsi="Arial" w:cs="Arial"/>
           <w:b/>
           <w:color w:val="auto"/>
         </w:rPr>
-        <w:lastRenderedPageBreak/>
         <w:t xml:space="preserve">Supplementary </w:t>
       </w:r>
       <w:r>
@@ -7563,10 +7635,38 @@
         </w:rPr>
         <w:t>Materials</w:t>
       </w:r>
+      <w:bookmarkEnd w:id="13"/>
+    </w:p>
+    <w:p>
+      <w:pPr>
+        <w:pStyle w:val="Heading2"/>
+        <w:rPr>
+          <w:rFonts w:ascii="Arial" w:hAnsi="Arial" w:cs="Arial"/>
+          <w:b/>
+          <w:color w:val="auto"/>
+        </w:rPr>
+      </w:pPr>
+      <w:bookmarkStart w:id="14" w:name="_Toc46406407"/>
+      <w:r>
+        <w:rPr>
+          <w:rFonts w:ascii="Arial" w:hAnsi="Arial" w:cs="Arial"/>
+          <w:b/>
+          <w:color w:val="auto"/>
+        </w:rPr>
+        <w:t>Stimuli</w:t>
+      </w:r>
       <w:bookmarkEnd w:id="14"/>
     </w:p>
     <w:p>
       <w:pPr>
+        <w:rPr>
+          <w:rFonts w:ascii="Arial" w:hAnsi="Arial" w:cs="Arial"/>
+          <w:b/>
+        </w:rPr>
+      </w:pPr>
+    </w:p>
+    <w:p>
+      <w:pPr>
         <w:pStyle w:val="Heading2"/>
         <w:rPr>
           <w:rFonts w:ascii="Arial" w:hAnsi="Arial" w:cs="Arial"/>
@@ -7574,44 +7674,16 @@
           <w:color w:val="auto"/>
         </w:rPr>
       </w:pPr>
-      <w:bookmarkStart w:id="15" w:name="_Toc46406407"/>
+      <w:bookmarkStart w:id="15" w:name="_Toc46406408"/>
       <w:r>
         <w:rPr>
           <w:rFonts w:ascii="Arial" w:hAnsi="Arial" w:cs="Arial"/>
           <w:b/>
           <w:color w:val="auto"/>
         </w:rPr>
-        <w:t>Stimuli</w:t>
+        <w:t>Supplementary Figures, Tables</w:t>
       </w:r>
       <w:bookmarkEnd w:id="15"/>
-    </w:p>
-    <w:p>
-      <w:pPr>
-        <w:rPr>
-          <w:rFonts w:ascii="Arial" w:hAnsi="Arial" w:cs="Arial"/>
-          <w:b/>
-        </w:rPr>
-      </w:pPr>
-    </w:p>
-    <w:p>
-      <w:pPr>
-        <w:pStyle w:val="Heading2"/>
-        <w:rPr>
-          <w:rFonts w:ascii="Arial" w:hAnsi="Arial" w:cs="Arial"/>
-          <w:b/>
-          <w:color w:val="auto"/>
-        </w:rPr>
-      </w:pPr>
-      <w:bookmarkStart w:id="16" w:name="_Toc46406408"/>
-      <w:r>
-        <w:rPr>
-          <w:rFonts w:ascii="Arial" w:hAnsi="Arial" w:cs="Arial"/>
-          <w:b/>
-          <w:color w:val="auto"/>
-        </w:rPr>
-        <w:t>Supplementary Figures, Tables</w:t>
-      </w:r>
-      <w:bookmarkEnd w:id="16"/>
     </w:p>
     <w:p>
       <w:pPr>
@@ -7648,7 +7720,7 @@
                     <pic:cNvPicPr/>
                   </pic:nvPicPr>
                   <pic:blipFill>
-                    <a:blip r:embed="rId26" cstate="print">
+                    <a:blip r:embed="rId23" cstate="print">
                       <a:extLst>
                         <a:ext uri="{28A0092B-C50C-407E-A947-70E740481C1C}">
                           <a14:useLocalDpi xmlns:a14="http://schemas.microsoft.com/office/drawing/2010/main" val="0"/>
@@ -7773,102 +7845,6 @@
     </w:p>
     <w:p>
       <w:pPr>
-        <w:autoSpaceDE w:val="0"/>
-        <w:autoSpaceDN w:val="0"/>
-        <w:adjustRightInd w:val="0"/>
-        <w:spacing w:after="0" w:line="240" w:lineRule="auto"/>
-        <w:rPr>
-          <w:rFonts w:ascii="Arial" w:hAnsi="Arial" w:cs="Arial"/>
-          <w:vertAlign w:val="subscript"/>
-        </w:rPr>
-      </w:pPr>
-      <w:r>
-        <w:rPr>
-          <w:rFonts w:ascii="Arial" w:hAnsi="Arial" w:cs="Arial"/>
-        </w:rPr>
-        <w:t>We quantified accuracy in the target detection task to ensure participants complied with task instructions. The hit rate in Experiment 1 was 0.70 (sd = 0.45). The hit rate was also modulated by ordinal position, with each successive position having a higher mean accuracy (M</w:t>
-      </w:r>
-      <w:r>
-        <w:rPr>
-          <w:rFonts w:ascii="Arial" w:hAnsi="Arial" w:cs="Arial"/>
-          <w:vertAlign w:val="subscript"/>
-        </w:rPr>
-        <w:t>Pos 1</w:t>
-      </w:r>
-      <w:r>
-        <w:rPr>
-          <w:rFonts w:ascii="Arial" w:hAnsi="Arial" w:cs="Arial"/>
-        </w:rPr>
-        <w:t xml:space="preserve"> = 0.59, sd</w:t>
-      </w:r>
-      <w:r>
-        <w:rPr>
-          <w:rFonts w:ascii="Arial" w:hAnsi="Arial" w:cs="Arial"/>
-          <w:vertAlign w:val="subscript"/>
-        </w:rPr>
-        <w:t>Pos 1</w:t>
-      </w:r>
-      <w:r>
-        <w:rPr>
-          <w:rFonts w:ascii="Arial" w:hAnsi="Arial" w:cs="Arial"/>
-        </w:rPr>
-        <w:t xml:space="preserve"> = 0.49; M</w:t>
-      </w:r>
-      <w:r>
-        <w:rPr>
-          <w:rFonts w:ascii="Arial" w:hAnsi="Arial" w:cs="Arial"/>
-          <w:vertAlign w:val="subscript"/>
-        </w:rPr>
-        <w:t>Pos 2</w:t>
-      </w:r>
-      <w:r>
-        <w:rPr>
-          <w:rFonts w:ascii="Arial" w:hAnsi="Arial" w:cs="Arial"/>
-        </w:rPr>
-        <w:t xml:space="preserve"> = 0.70, sd</w:t>
-      </w:r>
-      <w:r>
-        <w:rPr>
-          <w:rFonts w:ascii="Arial" w:hAnsi="Arial" w:cs="Arial"/>
-          <w:vertAlign w:val="subscript"/>
-        </w:rPr>
-        <w:t>Pos 2</w:t>
-      </w:r>
-      <w:r>
-        <w:rPr>
-          <w:rFonts w:ascii="Arial" w:hAnsi="Arial" w:cs="Arial"/>
-        </w:rPr>
-        <w:t xml:space="preserve"> = 0.46; M</w:t>
-      </w:r>
-      <w:r>
-        <w:rPr>
-          <w:rFonts w:ascii="Arial" w:hAnsi="Arial" w:cs="Arial"/>
-          <w:vertAlign w:val="subscript"/>
-        </w:rPr>
-        <w:t>Pos 3</w:t>
-      </w:r>
-      <w:r>
-        <w:rPr>
-          <w:rFonts w:ascii="Arial" w:hAnsi="Arial" w:cs="Arial"/>
-        </w:rPr>
-        <w:t xml:space="preserve"> = 0.82, sd</w:t>
-      </w:r>
-      <w:r>
-        <w:rPr>
-          <w:rFonts w:ascii="Arial" w:hAnsi="Arial" w:cs="Arial"/>
-          <w:vertAlign w:val="subscript"/>
-        </w:rPr>
-        <w:t>Pos 3</w:t>
-      </w:r>
-      <w:r>
-        <w:rPr>
-          <w:rFonts w:ascii="Arial" w:hAnsi="Arial" w:cs="Arial"/>
-        </w:rPr>
-        <w:t xml:space="preserve"> = 0.39). (Fig. S2a) When averaging across all syllables in a pseudoword, accuracy varied between the four words. (Fig. S2b) This effect appears to be driven by differences in recognizability of individual syllables; certain CV syllable pairs may have been easier to detect than others, due to minor variations in stimuli acoustics. (Fig. S2c)</w:t>
-      </w:r>
-    </w:p>
-    <w:p>
-      <w:pPr>
         <w:rPr>
           <w:rFonts w:ascii="Arial" w:hAnsi="Arial" w:cs="Arial"/>
           <w:b/>
@@ -7880,8 +7856,9 @@
           <w:b/>
           <w:noProof/>
         </w:rPr>
+        <w:lastRenderedPageBreak/>
         <w:drawing>
-          <wp:anchor distT="0" distB="0" distL="114300" distR="114300" simplePos="0" relativeHeight="251666432" behindDoc="0" locked="0" layoutInCell="1" allowOverlap="1" wp14:anchorId="79CA6A5F" wp14:editId="655FB725">
+          <wp:anchor distT="0" distB="0" distL="114300" distR="114300" simplePos="0" relativeHeight="251666432" behindDoc="0" locked="0" layoutInCell="1" allowOverlap="1" wp14:anchorId="79CA6A5F" wp14:editId="650A1312">
             <wp:simplePos x="0" y="0"/>
             <wp:positionH relativeFrom="column">
               <wp:posOffset>3001010</wp:posOffset>
@@ -7904,7 +7881,7 @@
                     <pic:cNvPicPr/>
                   </pic:nvPicPr>
                   <pic:blipFill>
-                    <a:blip r:embed="rId27" cstate="print">
+                    <a:blip r:embed="rId24" cstate="print">
                       <a:extLst>
                         <a:ext uri="{28A0092B-C50C-407E-A947-70E740481C1C}">
                           <a14:useLocalDpi xmlns:a14="http://schemas.microsoft.com/office/drawing/2010/main" val="0"/>
@@ -7960,7 +7937,7 @@
                     <pic:cNvPicPr/>
                   </pic:nvPicPr>
                   <pic:blipFill>
-                    <a:blip r:embed="rId28" cstate="print">
+                    <a:blip r:embed="rId25" cstate="print">
                       <a:extLst>
                         <a:ext uri="{28A0092B-C50C-407E-A947-70E740481C1C}">
                           <a14:useLocalDpi xmlns:a14="http://schemas.microsoft.com/office/drawing/2010/main" val="0"/>
@@ -8000,20 +7977,27 @@
           <w:b/>
         </w:rPr>
       </w:pPr>
+    </w:p>
+    <w:p>
+      <w:pPr>
+        <w:rPr>
+          <w:rFonts w:ascii="Arial" w:hAnsi="Arial" w:cs="Arial"/>
+          <w:b/>
+        </w:rPr>
+      </w:pPr>
       <w:r>
         <w:rPr>
           <w:rFonts w:ascii="Arial" w:hAnsi="Arial" w:cs="Arial"/>
           <w:noProof/>
         </w:rPr>
-        <w:lastRenderedPageBreak/>
         <w:drawing>
-          <wp:anchor distT="0" distB="0" distL="114300" distR="114300" simplePos="0" relativeHeight="251667456" behindDoc="0" locked="0" layoutInCell="1" allowOverlap="1" wp14:anchorId="72511C79" wp14:editId="2CBE4B50">
+          <wp:anchor distT="0" distB="0" distL="114300" distR="114300" simplePos="0" relativeHeight="251667456" behindDoc="0" locked="0" layoutInCell="1" allowOverlap="1" wp14:anchorId="72511C79" wp14:editId="7A9DE19F">
             <wp:simplePos x="0" y="0"/>
             <wp:positionH relativeFrom="column">
-              <wp:posOffset>1155424</wp:posOffset>
+              <wp:posOffset>2921</wp:posOffset>
             </wp:positionH>
             <wp:positionV relativeFrom="paragraph">
-              <wp:posOffset>2488433</wp:posOffset>
+              <wp:posOffset>-127</wp:posOffset>
             </wp:positionV>
             <wp:extent cx="3588385" cy="2392680"/>
             <wp:effectExtent l="0" t="0" r="0" b="7620"/>
@@ -8032,7 +8016,7 @@
                     </pic:cNvPicPr>
                   </pic:nvPicPr>
                   <pic:blipFill>
-                    <a:blip r:embed="rId29" cstate="print">
+                    <a:blip r:embed="rId26" cstate="print">
                       <a:extLst>
                         <a:ext uri="{28A0092B-C50C-407E-A947-70E740481C1C}">
                           <a14:useLocalDpi xmlns:a14="http://schemas.microsoft.com/office/drawing/2010/main" val="0"/>
@@ -8141,14 +8125,6 @@
           <w:b/>
         </w:rPr>
       </w:pPr>
-    </w:p>
-    <w:p>
-      <w:pPr>
-        <w:rPr>
-          <w:rFonts w:ascii="Arial" w:hAnsi="Arial" w:cs="Arial"/>
-          <w:b/>
-        </w:rPr>
-      </w:pPr>
       <w:r>
         <w:rPr>
           <w:rFonts w:ascii="Arial" w:hAnsi="Arial" w:cs="Arial"/>
@@ -8181,6 +8157,102 @@
           <w:rFonts w:ascii="Arial" w:hAnsi="Arial" w:cs="Arial"/>
         </w:rPr>
       </w:pPr>
+    </w:p>
+    <w:p>
+      <w:pPr>
+        <w:autoSpaceDE w:val="0"/>
+        <w:autoSpaceDN w:val="0"/>
+        <w:adjustRightInd w:val="0"/>
+        <w:spacing w:after="0" w:line="240" w:lineRule="auto"/>
+        <w:rPr>
+          <w:rFonts w:ascii="Arial" w:hAnsi="Arial" w:cs="Arial"/>
+          <w:vertAlign w:val="subscript"/>
+        </w:rPr>
+      </w:pPr>
+      <w:r>
+        <w:rPr>
+          <w:rFonts w:ascii="Arial" w:hAnsi="Arial" w:cs="Arial"/>
+        </w:rPr>
+        <w:t>We quantified accuracy in the target detection task to ensure participants complied with task instructions. The hit rate in Experiment 1 was 0.70 (sd = 0.45). The hit rate was also modulated by ordinal position, with each successive position having a higher mean accuracy (M</w:t>
+      </w:r>
+      <w:r>
+        <w:rPr>
+          <w:rFonts w:ascii="Arial" w:hAnsi="Arial" w:cs="Arial"/>
+          <w:vertAlign w:val="subscript"/>
+        </w:rPr>
+        <w:t>Pos 1</w:t>
+      </w:r>
+      <w:r>
+        <w:rPr>
+          <w:rFonts w:ascii="Arial" w:hAnsi="Arial" w:cs="Arial"/>
+        </w:rPr>
+        <w:t xml:space="preserve"> = 0.59, sd</w:t>
+      </w:r>
+      <w:r>
+        <w:rPr>
+          <w:rFonts w:ascii="Arial" w:hAnsi="Arial" w:cs="Arial"/>
+          <w:vertAlign w:val="subscript"/>
+        </w:rPr>
+        <w:t>Pos 1</w:t>
+      </w:r>
+      <w:r>
+        <w:rPr>
+          <w:rFonts w:ascii="Arial" w:hAnsi="Arial" w:cs="Arial"/>
+        </w:rPr>
+        <w:t xml:space="preserve"> = 0.49; M</w:t>
+      </w:r>
+      <w:r>
+        <w:rPr>
+          <w:rFonts w:ascii="Arial" w:hAnsi="Arial" w:cs="Arial"/>
+          <w:vertAlign w:val="subscript"/>
+        </w:rPr>
+        <w:t>Pos 2</w:t>
+      </w:r>
+      <w:r>
+        <w:rPr>
+          <w:rFonts w:ascii="Arial" w:hAnsi="Arial" w:cs="Arial"/>
+        </w:rPr>
+        <w:t xml:space="preserve"> = 0.70, sd</w:t>
+      </w:r>
+      <w:r>
+        <w:rPr>
+          <w:rFonts w:ascii="Arial" w:hAnsi="Arial" w:cs="Arial"/>
+          <w:vertAlign w:val="subscript"/>
+        </w:rPr>
+        <w:t>Pos 2</w:t>
+      </w:r>
+      <w:r>
+        <w:rPr>
+          <w:rFonts w:ascii="Arial" w:hAnsi="Arial" w:cs="Arial"/>
+        </w:rPr>
+        <w:t xml:space="preserve"> = 0.46; M</w:t>
+      </w:r>
+      <w:r>
+        <w:rPr>
+          <w:rFonts w:ascii="Arial" w:hAnsi="Arial" w:cs="Arial"/>
+          <w:vertAlign w:val="subscript"/>
+        </w:rPr>
+        <w:t>Pos 3</w:t>
+      </w:r>
+      <w:r>
+        <w:rPr>
+          <w:rFonts w:ascii="Arial" w:hAnsi="Arial" w:cs="Arial"/>
+        </w:rPr>
+        <w:t xml:space="preserve"> = 0.82, sd</w:t>
+      </w:r>
+      <w:r>
+        <w:rPr>
+          <w:rFonts w:ascii="Arial" w:hAnsi="Arial" w:cs="Arial"/>
+          <w:vertAlign w:val="subscript"/>
+        </w:rPr>
+        <w:t>Pos 3</w:t>
+      </w:r>
+      <w:r>
+        <w:rPr>
+          <w:rFonts w:ascii="Arial" w:hAnsi="Arial" w:cs="Arial"/>
+        </w:rPr>
+        <w:t xml:space="preserve"> = 0.39). (Fig. S2a) When averaging across all syllables in a pseudoword, accuracy varied between the four words. (Fig. S2b) This effect appears to be driven by differences in recognizability of individual syllables; certain CV syllable pairs may have been easier to detect than others, due to minor variations in stimuli acoustics. (Fig. S2c)</w:t>
+      </w:r>
     </w:p>
     <w:p>
       <w:pPr>
@@ -12061,7 +12133,7 @@
         </w:rPr>
         <w:pict w14:anchorId="1B5C118F">
           <v:shape id="_x0000_i1027" type="#_x0000_t75" style="width:374.4pt;height:267.1pt">
-            <v:imagedata r:id="rId30" o:title="fig6_corr_sc_mu"/>
+            <v:imagedata r:id="rId27" o:title="fig6_corr_sc_mu"/>
           </v:shape>
         </w:pict>
       </w:r>
@@ -12132,7 +12204,7 @@
                     <pic:cNvPicPr/>
                   </pic:nvPicPr>
                   <pic:blipFill>
-                    <a:blip r:embed="rId31" cstate="print">
+                    <a:blip r:embed="rId28" cstate="print">
                       <a:extLst>
                         <a:ext uri="{28A0092B-C50C-407E-A947-70E740481C1C}">
                           <a14:useLocalDpi xmlns:a14="http://schemas.microsoft.com/office/drawing/2010/main" val="0"/>
@@ -12353,14 +12425,6 @@
           <w:b/>
         </w:rPr>
       </w:pPr>
-      <w:r>
-        <w:rPr>
-          <w:rFonts w:ascii="Arial" w:hAnsi="Arial" w:cs="Arial"/>
-          <w:b/>
-        </w:rPr>
-        <w:lastRenderedPageBreak/>
-        <w:t xml:space="preserve">Table S2. </w:t>
-      </w:r>
     </w:p>
     <w:tbl>
       <w:tblPr>
@@ -13615,13 +13679,13 @@
         </w:rPr>
         <w:pict w14:anchorId="62797EB4">
           <v:shape id="_x0000_i1028" type="#_x0000_t75" style="width:330.5pt;height:220.3pt">
-            <v:imagedata r:id="rId32" o:title="exp4figS2"/>
+            <v:imagedata r:id="rId29" o:title="exp4figS2"/>
           </v:shape>
         </w:pict>
       </w:r>
     </w:p>
     <w:sectPr>
-      <w:footerReference w:type="default" r:id="rId33"/>
+      <w:footerReference w:type="default" r:id="rId30"/>
       <w:pgSz w:w="12240" w:h="15840"/>
       <w:pgMar w:top="1440" w:right="1440" w:bottom="1440" w:left="1440" w:header="720" w:footer="720" w:gutter="0"/>
       <w:cols w:space="720"/>
@@ -13629,33 +13693,6 @@
     </w:sectPr>
   </w:body>
 </w:document>
-</file>
-
-<file path=word/comments.xml><?xml version="1.0" encoding="utf-8"?>
-<w:comments xmlns:wpc="http://schemas.microsoft.com/office/word/2010/wordprocessingCanvas" xmlns:cx="http://schemas.microsoft.com/office/drawing/2014/chartex" xmlns:cx1="http://schemas.microsoft.com/office/drawing/2015/9/8/chartex" xmlns:mc="http://schemas.openxmlformats.org/markup-compatibility/2006" xmlns:o="urn:schemas-microsoft-com:office:office" xmlns:r="http://schemas.openxmlformats.org/officeDocument/2006/relationships" xmlns:m="http://schemas.openxmlformats.org/officeDocument/2006/math" xmlns:v="urn:schemas-microsoft-com:vml" xmlns:wp14="http://schemas.microsoft.com/office/word/2010/wordprocessingDrawing" xmlns:wp="http://schemas.openxmlformats.org/drawingml/2006/wordprocessingDrawing" xmlns:w10="urn:schemas-microsoft-com:office:word" xmlns:w="http://schemas.openxmlformats.org/wordprocessingml/2006/main" xmlns:w14="http://schemas.microsoft.com/office/word/2010/wordml" xmlns:w15="http://schemas.microsoft.com/office/word/2012/wordml" xmlns:w16se="http://schemas.microsoft.com/office/word/2015/wordml/symex" xmlns:wpg="http://schemas.microsoft.com/office/word/2010/wordprocessingGroup" xmlns:wpi="http://schemas.microsoft.com/office/word/2010/wordprocessingInk" xmlns:wne="http://schemas.microsoft.com/office/word/2006/wordml" xmlns:wps="http://schemas.microsoft.com/office/word/2010/wordprocessingShape" mc:Ignorable="w14 w15 w16se wp14">
-  <w:comment w:id="9" w:author="Ava" w:date="2020-07-23T17:51:00Z" w:initials="AK">
-    <w:p>
-      <w:pPr>
-        <w:pStyle w:val="CommentText"/>
-      </w:pPr>
-      <w:r>
-        <w:rPr>
-          <w:rStyle w:val="CommentReference"/>
-        </w:rPr>
-        <w:annotationRef/>
-      </w:r>
-      <w:r>
-        <w:t xml:space="preserve">Redundant with above, adjust. </w:t>
-      </w:r>
-    </w:p>
-  </w:comment>
-</w:comments>
-</file>
-
-<file path=word/commentsExtended.xml><?xml version="1.0" encoding="utf-8"?>
-<w15:commentsEx xmlns:wpc="http://schemas.microsoft.com/office/word/2010/wordprocessingCanvas" xmlns:cx="http://schemas.microsoft.com/office/drawing/2014/chartex" xmlns:cx1="http://schemas.microsoft.com/office/drawing/2015/9/8/chartex" xmlns:mc="http://schemas.openxmlformats.org/markup-compatibility/2006" xmlns:o="urn:schemas-microsoft-com:office:office" xmlns:r="http://schemas.openxmlformats.org/officeDocument/2006/relationships" xmlns:m="http://schemas.openxmlformats.org/officeDocument/2006/math" xmlns:v="urn:schemas-microsoft-com:vml" xmlns:wp14="http://schemas.microsoft.com/office/word/2010/wordprocessingDrawing" xmlns:wp="http://schemas.openxmlformats.org/drawingml/2006/wordprocessingDrawing" xmlns:w10="urn:schemas-microsoft-com:office:word" xmlns:w="http://schemas.openxmlformats.org/wordprocessingml/2006/main" xmlns:w14="http://schemas.microsoft.com/office/word/2010/wordml" xmlns:w15="http://schemas.microsoft.com/office/word/2012/wordml" xmlns:w16se="http://schemas.microsoft.com/office/word/2015/wordml/symex" xmlns:wpg="http://schemas.microsoft.com/office/word/2010/wordprocessingGroup" xmlns:wpi="http://schemas.microsoft.com/office/word/2010/wordprocessingInk" xmlns:wne="http://schemas.microsoft.com/office/word/2006/wordml" xmlns:wps="http://schemas.microsoft.com/office/word/2010/wordprocessingShape" mc:Ignorable="w14 w15 w16se wp14">
-  <w15:commentEx w15:paraId="755C34F4" w15:done="0"/>
-</w15:commentsEx>
 </file>
 
 <file path=word/endnotes.xml><?xml version="1.0" encoding="utf-8"?>
@@ -13733,7 +13770,7 @@
             <w:rFonts w:ascii="Garamond" w:hAnsi="Garamond"/>
             <w:noProof/>
           </w:rPr>
-          <w:t>3</w:t>
+          <w:t>18</w:t>
         </w:r>
         <w:r>
           <w:rPr>
@@ -13965,14 +14002,6 @@
     <w:abstractNumId w:val="0"/>
   </w:num>
 </w:numbering>
-</file>
-
-<file path=word/people.xml><?xml version="1.0" encoding="utf-8"?>
-<w15:people xmlns:wpc="http://schemas.microsoft.com/office/word/2010/wordprocessingCanvas" xmlns:cx="http://schemas.microsoft.com/office/drawing/2014/chartex" xmlns:cx1="http://schemas.microsoft.com/office/drawing/2015/9/8/chartex" xmlns:mc="http://schemas.openxmlformats.org/markup-compatibility/2006" xmlns:o="urn:schemas-microsoft-com:office:office" xmlns:r="http://schemas.openxmlformats.org/officeDocument/2006/relationships" xmlns:m="http://schemas.openxmlformats.org/officeDocument/2006/math" xmlns:v="urn:schemas-microsoft-com:vml" xmlns:wp14="http://schemas.microsoft.com/office/word/2010/wordprocessingDrawing" xmlns:wp="http://schemas.openxmlformats.org/drawingml/2006/wordprocessingDrawing" xmlns:w10="urn:schemas-microsoft-com:office:word" xmlns:w="http://schemas.openxmlformats.org/wordprocessingml/2006/main" xmlns:w14="http://schemas.microsoft.com/office/word/2010/wordml" xmlns:w15="http://schemas.microsoft.com/office/word/2012/wordml" xmlns:w16se="http://schemas.microsoft.com/office/word/2015/wordml/symex" xmlns:wpg="http://schemas.microsoft.com/office/word/2010/wordprocessingGroup" xmlns:wpi="http://schemas.microsoft.com/office/word/2010/wordprocessingInk" xmlns:wne="http://schemas.microsoft.com/office/word/2006/wordml" xmlns:wps="http://schemas.microsoft.com/office/word/2010/wordprocessingShape" mc:Ignorable="w14 w15 w16se wp14">
-  <w15:person w15:author="Ava">
-    <w15:presenceInfo w15:providerId="None" w15:userId="Ava"/>
-  </w15:person>
-</w15:people>
 </file>
 
 <file path=word/styles.xml><?xml version="1.0" encoding="utf-8"?>
@@ -15108,7 +15137,7 @@
 </file>
 
 <file path=customXml/itemProps1.xml><?xml version="1.0" encoding="utf-8"?>
-<ds:datastoreItem xmlns:ds="http://schemas.openxmlformats.org/officeDocument/2006/customXml" ds:itemID="{728EBF1E-D774-4792-8655-B3C82CAE6600}">
+<ds:datastoreItem xmlns:ds="http://schemas.openxmlformats.org/officeDocument/2006/customXml" ds:itemID="{934F0F2C-460B-474B-A7C4-0703E49AAE07}">
   <ds:schemaRefs>
     <ds:schemaRef ds:uri="http://schemas.openxmlformats.org/officeDocument/2006/bibliography"/>
   </ds:schemaRefs>

</xml_diff>

<commit_message>
Thursday: modified figures and started a ref list in detail.
</commit_message>
<xml_diff>
--- a/paper/SL_v1.docx
+++ b/paper/SL_v1.docx
@@ -1545,7 +1545,19 @@
         <w:rPr>
           <w:rFonts w:ascii="Arial" w:hAnsi="Arial" w:cs="Arial"/>
         </w:rPr>
-        <w:t xml:space="preserve"> using an explicit word discrimination task after exposure to the continuous speech stream. </w:t>
+        <w:t xml:space="preserve"> using an explicit word </w:t>
+      </w:r>
+      <w:r>
+        <w:rPr>
+          <w:rFonts w:ascii="Arial" w:hAnsi="Arial" w:cs="Arial"/>
+        </w:rPr>
+        <w:t>recognition</w:t>
+      </w:r>
+      <w:r>
+        <w:rPr>
+          <w:rFonts w:ascii="Arial" w:hAnsi="Arial" w:cs="Arial"/>
+        </w:rPr>
+        <w:t xml:space="preserve"> task after exposure to the continuous speech stream. </w:t>
       </w:r>
     </w:p>
     <w:p>
@@ -3989,9 +4001,8 @@
     </w:p>
     <w:p>
       <w:pPr>
-        <w:rPr>
-          <w:rFonts w:ascii="Arial" w:hAnsi="Arial" w:cs="Arial"/>
-        </w:rPr>
+        <w:keepNext/>
+        <w:jc w:val="center"/>
       </w:pPr>
       <w:r>
         <w:rPr>
@@ -4000,18 +4011,10 @@
         </w:rPr>
         <w:lastRenderedPageBreak/>
         <w:drawing>
-          <wp:anchor distT="0" distB="0" distL="114300" distR="114300" simplePos="0" relativeHeight="251658240" behindDoc="1" locked="0" layoutInCell="1" allowOverlap="1" wp14:anchorId="6657068F" wp14:editId="33A39808">
-            <wp:simplePos x="0" y="0"/>
-            <wp:positionH relativeFrom="column">
-              <wp:posOffset>665288</wp:posOffset>
-            </wp:positionH>
-            <wp:positionV relativeFrom="paragraph">
-              <wp:posOffset>60960</wp:posOffset>
-            </wp:positionV>
-            <wp:extent cx="3905833" cy="2408205"/>
-            <wp:effectExtent l="0" t="0" r="0" b="0"/>
-            <wp:wrapSquare wrapText="bothSides"/>
-            <wp:docPr id="2" name="Picture 2" descr="C:\Users\Ava\AppData\Local\Microsoft\Windows\INetCache\Content.Word\fig1a_rt_pos_block.png"/>
+          <wp:inline distT="0" distB="0" distL="0" distR="0" wp14:anchorId="3155004A" wp14:editId="170EE63D">
+            <wp:extent cx="5943600" cy="2830830"/>
+            <wp:effectExtent l="0" t="0" r="0" b="7620"/>
+            <wp:docPr id="1" name="Picture 1"/>
             <wp:cNvGraphicFramePr>
               <a:graphicFrameLocks xmlns:a="http://schemas.openxmlformats.org/drawingml/2006/main" noChangeAspect="1"/>
             </wp:cNvGraphicFramePr>
@@ -4019,160 +4022,11 @@
               <a:graphicData uri="http://schemas.openxmlformats.org/drawingml/2006/picture">
                 <pic:pic xmlns:pic="http://schemas.openxmlformats.org/drawingml/2006/picture">
                   <pic:nvPicPr>
-                    <pic:cNvPr id="0" name="Picture 4" descr="C:\Users\Ava\AppData\Local\Microsoft\Windows\INetCache\Content.Word\fig1a_rt_pos_block.png"/>
-                    <pic:cNvPicPr>
-                      <a:picLocks noChangeAspect="1" noChangeArrowheads="1"/>
-                    </pic:cNvPicPr>
-                  </pic:nvPicPr>
-                  <pic:blipFill>
-                    <a:blip r:embed="rId11" cstate="print">
-                      <a:extLst>
-                        <a:ext uri="{28A0092B-C50C-407E-A947-70E740481C1C}">
-                          <a14:useLocalDpi xmlns:a14="http://schemas.microsoft.com/office/drawing/2010/main" val="0"/>
-                        </a:ext>
-                      </a:extLst>
-                    </a:blip>
-                    <a:srcRect/>
-                    <a:stretch>
-                      <a:fillRect/>
-                    </a:stretch>
-                  </pic:blipFill>
-                  <pic:spPr bwMode="auto">
-                    <a:xfrm>
-                      <a:off x="0" y="0"/>
-                      <a:ext cx="3905833" cy="2408205"/>
-                    </a:xfrm>
-                    <a:prstGeom prst="rect">
-                      <a:avLst/>
-                    </a:prstGeom>
-                    <a:noFill/>
-                    <a:ln>
-                      <a:noFill/>
-                    </a:ln>
-                  </pic:spPr>
-                </pic:pic>
-              </a:graphicData>
-            </a:graphic>
-            <wp14:sizeRelH relativeFrom="margin">
-              <wp14:pctWidth>0</wp14:pctWidth>
-            </wp14:sizeRelH>
-            <wp14:sizeRelV relativeFrom="margin">
-              <wp14:pctHeight>0</wp14:pctHeight>
-            </wp14:sizeRelV>
-          </wp:anchor>
-        </w:drawing>
-      </w:r>
-    </w:p>
-    <w:p>
-      <w:pPr>
-        <w:spacing w:line="240" w:lineRule="auto"/>
-        <w:jc w:val="both"/>
-        <w:rPr>
-          <w:rFonts w:ascii="Arial" w:hAnsi="Arial" w:cs="Arial"/>
-        </w:rPr>
-      </w:pPr>
-    </w:p>
-    <w:p>
-      <w:pPr>
-        <w:spacing w:line="240" w:lineRule="auto"/>
-        <w:jc w:val="both"/>
-        <w:rPr>
-          <w:rFonts w:ascii="Arial" w:hAnsi="Arial" w:cs="Arial"/>
-        </w:rPr>
-      </w:pPr>
-    </w:p>
-    <w:p>
-      <w:pPr>
-        <w:spacing w:line="240" w:lineRule="auto"/>
-        <w:jc w:val="both"/>
-        <w:rPr>
-          <w:rFonts w:ascii="Arial" w:hAnsi="Arial" w:cs="Arial"/>
-        </w:rPr>
-      </w:pPr>
-    </w:p>
-    <w:p>
-      <w:pPr>
-        <w:spacing w:line="240" w:lineRule="auto"/>
-        <w:jc w:val="both"/>
-        <w:rPr>
-          <w:rFonts w:ascii="Arial" w:hAnsi="Arial" w:cs="Arial"/>
-        </w:rPr>
-      </w:pPr>
-    </w:p>
-    <w:p>
-      <w:pPr>
-        <w:spacing w:line="240" w:lineRule="auto"/>
-        <w:jc w:val="both"/>
-        <w:rPr>
-          <w:rFonts w:ascii="Arial" w:hAnsi="Arial" w:cs="Arial"/>
-        </w:rPr>
-      </w:pPr>
-    </w:p>
-    <w:p>
-      <w:pPr>
-        <w:spacing w:line="240" w:lineRule="auto"/>
-        <w:jc w:val="both"/>
-        <w:rPr>
-          <w:rFonts w:ascii="Arial" w:hAnsi="Arial" w:cs="Arial"/>
-        </w:rPr>
-      </w:pPr>
-    </w:p>
-    <w:p>
-      <w:pPr>
-        <w:spacing w:line="240" w:lineRule="auto"/>
-        <w:jc w:val="both"/>
-        <w:rPr>
-          <w:rFonts w:ascii="Arial" w:hAnsi="Arial" w:cs="Arial"/>
-        </w:rPr>
-      </w:pPr>
-    </w:p>
-    <w:p>
-      <w:pPr>
-        <w:spacing w:line="240" w:lineRule="auto"/>
-        <w:jc w:val="both"/>
-        <w:rPr>
-          <w:rFonts w:ascii="Arial" w:hAnsi="Arial" w:cs="Arial"/>
-        </w:rPr>
-      </w:pPr>
-    </w:p>
-    <w:p>
-      <w:pPr>
-        <w:spacing w:line="240" w:lineRule="auto"/>
-        <w:jc w:val="both"/>
-        <w:rPr>
-          <w:rFonts w:ascii="Arial" w:hAnsi="Arial" w:cs="Arial"/>
-        </w:rPr>
-      </w:pPr>
-      <w:r>
-        <w:rPr>
-          <w:rFonts w:ascii="Arial" w:hAnsi="Arial" w:cs="Arial"/>
-          <w:noProof/>
-        </w:rPr>
-        <w:drawing>
-          <wp:anchor distT="0" distB="0" distL="114300" distR="114300" simplePos="0" relativeHeight="251660288" behindDoc="0" locked="0" layoutInCell="1" allowOverlap="1" wp14:anchorId="260C3CF4" wp14:editId="3E8B3282">
-            <wp:simplePos x="0" y="0"/>
-            <wp:positionH relativeFrom="column">
-              <wp:posOffset>60325</wp:posOffset>
-            </wp:positionH>
-            <wp:positionV relativeFrom="paragraph">
-              <wp:posOffset>206626</wp:posOffset>
-            </wp:positionV>
-            <wp:extent cx="2353945" cy="1682115"/>
-            <wp:effectExtent l="0" t="0" r="8255" b="0"/>
-            <wp:wrapSquare wrapText="bothSides"/>
-            <wp:docPr id="7" name="Picture 7"/>
-            <wp:cNvGraphicFramePr>
-              <a:graphicFrameLocks xmlns:a="http://schemas.openxmlformats.org/drawingml/2006/main" noChangeAspect="1"/>
-            </wp:cNvGraphicFramePr>
-            <a:graphic xmlns:a="http://schemas.openxmlformats.org/drawingml/2006/main">
-              <a:graphicData uri="http://schemas.openxmlformats.org/drawingml/2006/picture">
-                <pic:pic xmlns:pic="http://schemas.openxmlformats.org/drawingml/2006/picture">
-                  <pic:nvPicPr>
-                    <pic:cNvPr id="7" name="fig1b_rt_pos.png"/>
+                    <pic:cNvPr id="1" name="fig_1_v1.png"/>
                     <pic:cNvPicPr/>
                   </pic:nvPicPr>
                   <pic:blipFill>
-                    <a:blip r:embed="rId12" cstate="print">
+                    <a:blip r:embed="rId11">
                       <a:extLst>
                         <a:ext uri="{28A0092B-C50C-407E-A947-70E740481C1C}">
                           <a14:useLocalDpi xmlns:a14="http://schemas.microsoft.com/office/drawing/2010/main" val="0"/>
@@ -4186,7 +4040,7 @@
                   <pic:spPr>
                     <a:xfrm>
                       <a:off x="0" y="0"/>
-                      <a:ext cx="2353945" cy="1682115"/>
+                      <a:ext cx="5943600" cy="2830830"/>
                     </a:xfrm>
                     <a:prstGeom prst="rect">
                       <a:avLst/>
@@ -4195,89 +4049,14 @@
                 </pic:pic>
               </a:graphicData>
             </a:graphic>
-            <wp14:sizeRelH relativeFrom="margin">
-              <wp14:pctWidth>0</wp14:pctWidth>
-            </wp14:sizeRelH>
-            <wp14:sizeRelV relativeFrom="margin">
-              <wp14:pctHeight>0</wp14:pctHeight>
-            </wp14:sizeRelV>
-          </wp:anchor>
-        </w:drawing>
-      </w:r>
-      <w:r>
-        <w:rPr>
-          <w:rFonts w:ascii="Arial" w:hAnsi="Arial" w:cs="Arial"/>
-          <w:noProof/>
-        </w:rPr>
-        <w:drawing>
-          <wp:anchor distT="0" distB="0" distL="114300" distR="114300" simplePos="0" relativeHeight="251659264" behindDoc="0" locked="0" layoutInCell="1" allowOverlap="1" wp14:anchorId="7D1D8535" wp14:editId="708C363E">
-            <wp:simplePos x="0" y="0"/>
-            <wp:positionH relativeFrom="column">
-              <wp:posOffset>2596515</wp:posOffset>
-            </wp:positionH>
-            <wp:positionV relativeFrom="paragraph">
-              <wp:posOffset>205105</wp:posOffset>
-            </wp:positionV>
-            <wp:extent cx="2518410" cy="1795145"/>
-            <wp:effectExtent l="0" t="0" r="0" b="0"/>
-            <wp:wrapTopAndBottom/>
-            <wp:docPr id="11" name="Picture 11" descr="C:\Users\Ava\AppData\Local\Microsoft\Windows\INetCache\Content.Word\exp3fig1c.png"/>
-            <wp:cNvGraphicFramePr>
-              <a:graphicFrameLocks xmlns:a="http://schemas.openxmlformats.org/drawingml/2006/main" noChangeAspect="1"/>
-            </wp:cNvGraphicFramePr>
-            <a:graphic xmlns:a="http://schemas.openxmlformats.org/drawingml/2006/main">
-              <a:graphicData uri="http://schemas.openxmlformats.org/drawingml/2006/picture">
-                <pic:pic xmlns:pic="http://schemas.openxmlformats.org/drawingml/2006/picture">
-                  <pic:nvPicPr>
-                    <pic:cNvPr id="0" name="Picture 13" descr="C:\Users\Ava\AppData\Local\Microsoft\Windows\INetCache\Content.Word\exp3fig1c.png"/>
-                    <pic:cNvPicPr>
-                      <a:picLocks noChangeAspect="1" noChangeArrowheads="1"/>
-                    </pic:cNvPicPr>
-                  </pic:nvPicPr>
-                  <pic:blipFill>
-                    <a:blip r:embed="rId13" cstate="print">
-                      <a:extLst>
-                        <a:ext uri="{28A0092B-C50C-407E-A947-70E740481C1C}">
-                          <a14:useLocalDpi xmlns:a14="http://schemas.microsoft.com/office/drawing/2010/main" val="0"/>
-                        </a:ext>
-                      </a:extLst>
-                    </a:blip>
-                    <a:srcRect/>
-                    <a:stretch>
-                      <a:fillRect/>
-                    </a:stretch>
-                  </pic:blipFill>
-                  <pic:spPr bwMode="auto">
-                    <a:xfrm>
-                      <a:off x="0" y="0"/>
-                      <a:ext cx="2518410" cy="1795145"/>
-                    </a:xfrm>
-                    <a:prstGeom prst="rect">
-                      <a:avLst/>
-                    </a:prstGeom>
-                    <a:noFill/>
-                    <a:ln>
-                      <a:noFill/>
-                    </a:ln>
-                  </pic:spPr>
-                </pic:pic>
-              </a:graphicData>
-            </a:graphic>
-            <wp14:sizeRelH relativeFrom="margin">
-              <wp14:pctWidth>0</wp14:pctWidth>
-            </wp14:sizeRelH>
-            <wp14:sizeRelV relativeFrom="margin">
-              <wp14:pctHeight>0</wp14:pctHeight>
-            </wp14:sizeRelV>
-          </wp:anchor>
+          </wp:inline>
         </w:drawing>
       </w:r>
     </w:p>
     <w:p>
       <w:pPr>
-        <w:spacing w:line="240" w:lineRule="auto"/>
+        <w:pStyle w:val="Caption"/>
         <w:ind w:firstLine="720"/>
-        <w:jc w:val="both"/>
         <w:rPr>
           <w:rFonts w:ascii="Arial" w:hAnsi="Arial" w:cs="Arial"/>
           <w:b/>
@@ -4285,18 +4064,41 @@
       </w:pPr>
       <w:r>
         <w:rPr>
-          <w:rFonts w:ascii="Arial" w:hAnsi="Arial" w:cs="Arial"/>
           <w:b/>
         </w:rPr>
-        <w:t xml:space="preserve">Fig. 1. </w:t>
-      </w:r>
-    </w:p>
-    <w:p>
-      <w:pPr>
-        <w:rPr>
-          <w:rFonts w:ascii="Arial" w:hAnsi="Arial" w:cs="Arial"/>
-        </w:rPr>
-      </w:pPr>
+        <w:t xml:space="preserve">Figure </w:t>
+      </w:r>
+      <w:r>
+        <w:rPr>
+          <w:b/>
+        </w:rPr>
+        <w:fldChar w:fldCharType="begin"/>
+      </w:r>
+      <w:r>
+        <w:rPr>
+          <w:b/>
+        </w:rPr>
+        <w:instrText xml:space="preserve"> SEQ Figure \* ARABIC </w:instrText>
+      </w:r>
+      <w:r>
+        <w:rPr>
+          <w:b/>
+        </w:rPr>
+        <w:fldChar w:fldCharType="separate"/>
+      </w:r>
+      <w:r>
+        <w:rPr>
+          <w:b/>
+          <w:noProof/>
+        </w:rPr>
+        <w:t>1</w:t>
+      </w:r>
+      <w:r>
+        <w:rPr>
+          <w:b/>
+        </w:rPr>
+        <w:fldChar w:fldCharType="end"/>
+      </w:r>
     </w:p>
     <w:p>
       <w:pPr>
@@ -5427,14 +5229,18 @@
       <w:pPr>
         <w:ind w:left="720"/>
         <w:rPr>
-          <w:rFonts w:ascii="Arial" w:hAnsi="Arial" w:cs="Arial"/>
+          <w:rFonts w:cstheme="minorHAnsi"/>
           <w:b/>
-        </w:rPr>
-      </w:pPr>
-      <w:r>
-        <w:rPr>
-          <w:rFonts w:ascii="Arial" w:hAnsi="Arial" w:cs="Arial"/>
+          <w:i/>
+          <w:color w:val="44546A" w:themeColor="text2"/>
+        </w:rPr>
+      </w:pPr>
+      <w:r>
+        <w:rPr>
+          <w:rFonts w:cstheme="minorHAnsi"/>
           <w:b/>
+          <w:i/>
+          <w:color w:val="44546A" w:themeColor="text2"/>
         </w:rPr>
         <w:t xml:space="preserve">Table 1. Estimated marginal means contrasts for reaction times to targets in each ordinal position. </w:t>
       </w:r>
@@ -5449,156 +5255,162 @@
         <w:rPr>
           <w:rFonts w:ascii="Arial" w:hAnsi="Arial" w:cs="Arial"/>
         </w:rPr>
+        <w:t>To ensure that participants were able to perform the task, we computed mean detection accuracy across participants and for each target syllable. We observed that certain syllable</w:t>
+      </w:r>
+      <w:r>
+        <w:rPr>
+          <w:rFonts w:ascii="Arial" w:hAnsi="Arial" w:cs="Arial"/>
+        </w:rPr>
+        <w:t>s</w:t>
+      </w:r>
+      <w:r>
+        <w:rPr>
+          <w:rFonts w:ascii="Arial" w:hAnsi="Arial" w:cs="Arial"/>
+        </w:rPr>
+        <w:t xml:space="preserve"> were detected less often</w:t>
+      </w:r>
+      <w:r>
+        <w:rPr>
+          <w:rFonts w:ascii="Arial" w:hAnsi="Arial" w:cs="Arial"/>
+        </w:rPr>
+        <w:t xml:space="preserve"> than others</w:t>
+      </w:r>
+      <w:r>
+        <w:rPr>
+          <w:rFonts w:ascii="Arial" w:hAnsi="Arial" w:cs="Arial"/>
+        </w:rPr>
+        <w:t xml:space="preserve">, suggesting some unwanted variability in the stimuli (notably for syllables </w:t>
+      </w:r>
+      <w:proofErr w:type="spellStart"/>
+      <w:r>
+        <w:rPr>
+          <w:rFonts w:ascii="Arial" w:hAnsi="Arial" w:cs="Arial"/>
+          <w:i/>
+        </w:rPr>
+        <w:t>ro</w:t>
+      </w:r>
+      <w:proofErr w:type="spellEnd"/>
+      <w:r>
+        <w:rPr>
+          <w:rFonts w:ascii="Arial" w:hAnsi="Arial" w:cs="Arial"/>
+          <w:i/>
+        </w:rPr>
+        <w:t xml:space="preserve">, </w:t>
+      </w:r>
+      <w:proofErr w:type="spellStart"/>
+      <w:r>
+        <w:rPr>
+          <w:rFonts w:ascii="Arial" w:hAnsi="Arial" w:cs="Arial"/>
+          <w:i/>
+        </w:rPr>
+        <w:t>za</w:t>
+      </w:r>
+      <w:proofErr w:type="spellEnd"/>
+      <w:r>
+        <w:rPr>
+          <w:rFonts w:ascii="Arial" w:hAnsi="Arial" w:cs="Arial"/>
+          <w:i/>
+        </w:rPr>
+        <w:t xml:space="preserve">, be, and mi). </w:t>
+      </w:r>
+      <w:r>
+        <w:rPr>
+          <w:rFonts w:ascii="Arial" w:hAnsi="Arial" w:cs="Arial"/>
+        </w:rPr>
+        <w:t xml:space="preserve">(See </w:t>
+      </w:r>
+      <w:r>
+        <w:rPr>
+          <w:rFonts w:ascii="Arial" w:hAnsi="Arial" w:cs="Arial"/>
+        </w:rPr>
+        <w:t>Fig. S2</w:t>
+      </w:r>
+      <w:r>
+        <w:rPr>
+          <w:rFonts w:ascii="Arial" w:hAnsi="Arial" w:cs="Arial"/>
+        </w:rPr>
+        <w:t xml:space="preserve"> and following section for discussion.</w:t>
+      </w:r>
+      <w:r>
+        <w:rPr>
+          <w:rFonts w:ascii="Arial" w:hAnsi="Arial" w:cs="Arial"/>
+        </w:rPr>
+        <w:t xml:space="preserve">) We therefore sought to validate the results reported above by regressing out the effect of individual syllable as a function of ordinal position. We </w:t>
+      </w:r>
+      <w:r>
+        <w:rPr>
+          <w:rFonts w:ascii="Arial" w:hAnsi="Arial" w:cs="Arial"/>
+        </w:rPr>
+        <w:t>ran a generalized mixed model with ordinal position and target syllable as fixed effects factors and sub</w:t>
+      </w:r>
+      <w:r>
+        <w:rPr>
+          <w:rFonts w:ascii="Arial" w:hAnsi="Arial" w:cs="Arial"/>
+        </w:rPr>
+        <w:t>ject as random effect factor, with</w:t>
+      </w:r>
+      <w:r>
+        <w:rPr>
+          <w:rFonts w:ascii="Arial" w:hAnsi="Arial" w:cs="Arial"/>
+        </w:rPr>
+        <w:t xml:space="preserve"> the RT </w:t>
+      </w:r>
+      <w:r>
+        <w:rPr>
+          <w:rFonts w:ascii="Arial" w:hAnsi="Arial" w:cs="Arial"/>
+        </w:rPr>
+        <w:t xml:space="preserve">(in </w:t>
+      </w:r>
+      <w:proofErr w:type="spellStart"/>
+      <w:r>
+        <w:rPr>
+          <w:rFonts w:ascii="Arial" w:hAnsi="Arial" w:cs="Arial"/>
+        </w:rPr>
+        <w:t>ms</w:t>
+      </w:r>
+      <w:proofErr w:type="spellEnd"/>
+      <w:r>
+        <w:rPr>
+          <w:rFonts w:ascii="Arial" w:hAnsi="Arial" w:cs="Arial"/>
+        </w:rPr>
+        <w:t>) as outcome variable</w:t>
+      </w:r>
+      <w:r>
+        <w:rPr>
+          <w:rFonts w:ascii="Arial" w:hAnsi="Arial" w:cs="Arial"/>
+        </w:rPr>
+        <w:t xml:space="preserve">. We then </w:t>
+      </w:r>
+      <w:r>
+        <w:rPr>
+          <w:rFonts w:ascii="Arial" w:hAnsi="Arial" w:cs="Arial"/>
+        </w:rPr>
+        <w:t xml:space="preserve">subtracted the </w:t>
+      </w:r>
+      <w:r>
+        <w:rPr>
+          <w:rFonts w:ascii="Arial" w:hAnsi="Arial" w:cs="Arial"/>
+        </w:rPr>
+        <w:t xml:space="preserve">resulting </w:t>
+      </w:r>
+      <w:r>
+        <w:rPr>
+          <w:rFonts w:ascii="Arial" w:hAnsi="Arial" w:cs="Arial"/>
+        </w:rPr>
+        <w:t>re</w:t>
+      </w:r>
+      <w:r>
+        <w:rPr>
+          <w:rFonts w:ascii="Arial" w:hAnsi="Arial" w:cs="Arial"/>
+        </w:rPr>
+        <w:t xml:space="preserve">sidual values for each data point from the raw RT, and re-ran the lesser model as specified above using the adjusted RT values. </w:t>
+      </w:r>
+      <w:r>
+        <w:rPr>
+          <w:rFonts w:ascii="Arial" w:hAnsi="Arial" w:cs="Arial"/>
+        </w:rPr>
         <w:lastRenderedPageBreak/>
-        <w:t>To ensure that participants were able to perform the task, we computed mean detection accuracy across participants and for each target syllable. We observed that certain syllable</w:t>
-      </w:r>
-      <w:r>
-        <w:rPr>
-          <w:rFonts w:ascii="Arial" w:hAnsi="Arial" w:cs="Arial"/>
-        </w:rPr>
-        <w:t>s</w:t>
-      </w:r>
-      <w:r>
-        <w:rPr>
-          <w:rFonts w:ascii="Arial" w:hAnsi="Arial" w:cs="Arial"/>
-        </w:rPr>
-        <w:t xml:space="preserve"> were detected less often</w:t>
-      </w:r>
-      <w:r>
-        <w:rPr>
-          <w:rFonts w:ascii="Arial" w:hAnsi="Arial" w:cs="Arial"/>
-        </w:rPr>
-        <w:t xml:space="preserve"> than others</w:t>
-      </w:r>
-      <w:r>
-        <w:rPr>
-          <w:rFonts w:ascii="Arial" w:hAnsi="Arial" w:cs="Arial"/>
-        </w:rPr>
-        <w:t xml:space="preserve">, suggesting some unwanted variability in the stimuli (notably for syllables </w:t>
-      </w:r>
-      <w:proofErr w:type="spellStart"/>
-      <w:r>
-        <w:rPr>
-          <w:rFonts w:ascii="Arial" w:hAnsi="Arial" w:cs="Arial"/>
-          <w:i/>
-        </w:rPr>
-        <w:t>ro</w:t>
-      </w:r>
-      <w:proofErr w:type="spellEnd"/>
-      <w:r>
-        <w:rPr>
-          <w:rFonts w:ascii="Arial" w:hAnsi="Arial" w:cs="Arial"/>
-          <w:i/>
-        </w:rPr>
-        <w:t xml:space="preserve">, </w:t>
-      </w:r>
-      <w:proofErr w:type="spellStart"/>
-      <w:r>
-        <w:rPr>
-          <w:rFonts w:ascii="Arial" w:hAnsi="Arial" w:cs="Arial"/>
-          <w:i/>
-        </w:rPr>
-        <w:t>za</w:t>
-      </w:r>
-      <w:proofErr w:type="spellEnd"/>
-      <w:r>
-        <w:rPr>
-          <w:rFonts w:ascii="Arial" w:hAnsi="Arial" w:cs="Arial"/>
-          <w:i/>
-        </w:rPr>
-        <w:t xml:space="preserve">, be, and mi). </w:t>
-      </w:r>
-      <w:r>
-        <w:rPr>
-          <w:rFonts w:ascii="Arial" w:hAnsi="Arial" w:cs="Arial"/>
-        </w:rPr>
-        <w:t xml:space="preserve">(See </w:t>
-      </w:r>
-      <w:r>
-        <w:rPr>
-          <w:rFonts w:ascii="Arial" w:hAnsi="Arial" w:cs="Arial"/>
-        </w:rPr>
-        <w:t>Fig. S2</w:t>
-      </w:r>
-      <w:r>
-        <w:rPr>
-          <w:rFonts w:ascii="Arial" w:hAnsi="Arial" w:cs="Arial"/>
-        </w:rPr>
-        <w:t xml:space="preserve"> and following section for discussion.</w:t>
-      </w:r>
-      <w:r>
-        <w:rPr>
-          <w:rFonts w:ascii="Arial" w:hAnsi="Arial" w:cs="Arial"/>
-        </w:rPr>
-        <w:t xml:space="preserve">) We therefore sought to validate the results reported above by regressing out the effect of individual syllable as a function of ordinal position. We </w:t>
-      </w:r>
-      <w:r>
-        <w:rPr>
-          <w:rFonts w:ascii="Arial" w:hAnsi="Arial" w:cs="Arial"/>
-        </w:rPr>
-        <w:t>ran a generalized mixed model with ordinal position and target syllable as fixed effects factors and sub</w:t>
-      </w:r>
-      <w:r>
-        <w:rPr>
-          <w:rFonts w:ascii="Arial" w:hAnsi="Arial" w:cs="Arial"/>
-        </w:rPr>
-        <w:t>ject as random effect factor, with</w:t>
-      </w:r>
-      <w:r>
-        <w:rPr>
-          <w:rFonts w:ascii="Arial" w:hAnsi="Arial" w:cs="Arial"/>
-        </w:rPr>
-        <w:t xml:space="preserve"> the RT </w:t>
-      </w:r>
-      <w:r>
-        <w:rPr>
-          <w:rFonts w:ascii="Arial" w:hAnsi="Arial" w:cs="Arial"/>
-        </w:rPr>
-        <w:t xml:space="preserve">(in </w:t>
-      </w:r>
-      <w:proofErr w:type="spellStart"/>
-      <w:r>
-        <w:rPr>
-          <w:rFonts w:ascii="Arial" w:hAnsi="Arial" w:cs="Arial"/>
-        </w:rPr>
-        <w:t>ms</w:t>
-      </w:r>
-      <w:proofErr w:type="spellEnd"/>
-      <w:r>
-        <w:rPr>
-          <w:rFonts w:ascii="Arial" w:hAnsi="Arial" w:cs="Arial"/>
-        </w:rPr>
-        <w:t>) as outcome variable</w:t>
-      </w:r>
-      <w:r>
-        <w:rPr>
-          <w:rFonts w:ascii="Arial" w:hAnsi="Arial" w:cs="Arial"/>
-        </w:rPr>
-        <w:t xml:space="preserve">. We then </w:t>
-      </w:r>
-      <w:r>
-        <w:rPr>
-          <w:rFonts w:ascii="Arial" w:hAnsi="Arial" w:cs="Arial"/>
-        </w:rPr>
-        <w:t xml:space="preserve">subtracted the </w:t>
-      </w:r>
-      <w:r>
-        <w:rPr>
-          <w:rFonts w:ascii="Arial" w:hAnsi="Arial" w:cs="Arial"/>
-        </w:rPr>
-        <w:t xml:space="preserve">resulting </w:t>
-      </w:r>
-      <w:r>
-        <w:rPr>
-          <w:rFonts w:ascii="Arial" w:hAnsi="Arial" w:cs="Arial"/>
-        </w:rPr>
-        <w:t>re</w:t>
-      </w:r>
-      <w:r>
-        <w:rPr>
-          <w:rFonts w:ascii="Arial" w:hAnsi="Arial" w:cs="Arial"/>
-        </w:rPr>
-        <w:t>sidual values for each data point from the raw RT, and re-ran the lesser model as specified above using the adjusted RT values. We still observed the main effect of ordinal position (</w:t>
+        <w:t>We still observed the main effect of ordinal position (</w:t>
       </w:r>
       <w:r>
         <w:rPr>
@@ -5689,67 +5501,6 @@
           <w:rFonts w:ascii="Arial" w:hAnsi="Arial" w:cs="Arial"/>
         </w:rPr>
       </w:pPr>
-      <w:r>
-        <w:rPr>
-          <w:rFonts w:ascii="Arial" w:hAnsi="Arial" w:cs="Arial"/>
-          <w:noProof/>
-        </w:rPr>
-        <w:drawing>
-          <wp:anchor distT="0" distB="0" distL="114300" distR="114300" simplePos="0" relativeHeight="251678720" behindDoc="0" locked="0" layoutInCell="1" allowOverlap="1" wp14:anchorId="4E09C941" wp14:editId="7FB7111E">
-            <wp:simplePos x="0" y="0"/>
-            <wp:positionH relativeFrom="column">
-              <wp:posOffset>2193290</wp:posOffset>
-            </wp:positionH>
-            <wp:positionV relativeFrom="paragraph">
-              <wp:posOffset>883285</wp:posOffset>
-            </wp:positionV>
-            <wp:extent cx="4257675" cy="3041015"/>
-            <wp:effectExtent l="0" t="0" r="9525" b="6985"/>
-            <wp:wrapSquare wrapText="bothSides"/>
-            <wp:docPr id="4" name="Picture 4"/>
-            <wp:cNvGraphicFramePr>
-              <a:graphicFrameLocks xmlns:a="http://schemas.openxmlformats.org/drawingml/2006/main" noChangeAspect="1"/>
-            </wp:cNvGraphicFramePr>
-            <a:graphic xmlns:a="http://schemas.openxmlformats.org/drawingml/2006/main">
-              <a:graphicData uri="http://schemas.openxmlformats.org/drawingml/2006/picture">
-                <pic:pic xmlns:pic="http://schemas.openxmlformats.org/drawingml/2006/picture">
-                  <pic:nvPicPr>
-                    <pic:cNvPr id="4" name="fig3b_rt_rolling.png"/>
-                    <pic:cNvPicPr/>
-                  </pic:nvPicPr>
-                  <pic:blipFill>
-                    <a:blip r:embed="rId14" cstate="print">
-                      <a:extLst>
-                        <a:ext uri="{28A0092B-C50C-407E-A947-70E740481C1C}">
-                          <a14:useLocalDpi xmlns:a14="http://schemas.microsoft.com/office/drawing/2010/main" val="0"/>
-                        </a:ext>
-                      </a:extLst>
-                    </a:blip>
-                    <a:stretch>
-                      <a:fillRect/>
-                    </a:stretch>
-                  </pic:blipFill>
-                  <pic:spPr>
-                    <a:xfrm>
-                      <a:off x="0" y="0"/>
-                      <a:ext cx="4257675" cy="3041015"/>
-                    </a:xfrm>
-                    <a:prstGeom prst="rect">
-                      <a:avLst/>
-                    </a:prstGeom>
-                  </pic:spPr>
-                </pic:pic>
-              </a:graphicData>
-            </a:graphic>
-            <wp14:sizeRelH relativeFrom="margin">
-              <wp14:pctWidth>0</wp14:pctWidth>
-            </wp14:sizeRelH>
-            <wp14:sizeRelV relativeFrom="margin">
-              <wp14:pctHeight>0</wp14:pctHeight>
-            </wp14:sizeRelV>
-          </wp:anchor>
-        </w:drawing>
-      </w:r>
       <w:r>
         <w:rPr>
           <w:rFonts w:ascii="Arial" w:hAnsi="Arial" w:cs="Arial"/>
@@ -5874,9 +5625,7 @@
     </w:p>
     <w:p>
       <w:pPr>
-        <w:rPr>
-          <w:rFonts w:ascii="Arial" w:hAnsi="Arial" w:cs="Arial"/>
-        </w:rPr>
+        <w:keepNext/>
       </w:pPr>
       <w:r>
         <w:rPr>
@@ -5884,18 +5633,10 @@
           <w:noProof/>
         </w:rPr>
         <w:drawing>
-          <wp:anchor distT="0" distB="0" distL="114300" distR="114300" simplePos="0" relativeHeight="251661312" behindDoc="0" locked="0" layoutInCell="1" allowOverlap="1" wp14:anchorId="45B0BEB4" wp14:editId="2890EBF7">
-            <wp:simplePos x="0" y="0"/>
-            <wp:positionH relativeFrom="column">
-              <wp:posOffset>-242949</wp:posOffset>
-            </wp:positionH>
-            <wp:positionV relativeFrom="paragraph">
-              <wp:posOffset>270738</wp:posOffset>
-            </wp:positionV>
-            <wp:extent cx="2684689" cy="1917510"/>
-            <wp:effectExtent l="0" t="0" r="1905" b="6985"/>
-            <wp:wrapSquare wrapText="bothSides"/>
-            <wp:docPr id="12" name="Picture 12"/>
+          <wp:inline distT="0" distB="0" distL="0" distR="0" wp14:anchorId="64C9B93E" wp14:editId="70FF8059">
+            <wp:extent cx="6660311" cy="2139696"/>
+            <wp:effectExtent l="0" t="0" r="7620" b="0"/>
+            <wp:docPr id="6" name="Picture 6"/>
             <wp:cNvGraphicFramePr>
               <a:graphicFrameLocks xmlns:a="http://schemas.openxmlformats.org/drawingml/2006/main" noChangeAspect="1"/>
             </wp:cNvGraphicFramePr>
@@ -5903,11 +5644,11 @@
               <a:graphicData uri="http://schemas.openxmlformats.org/drawingml/2006/picture">
                 <pic:pic xmlns:pic="http://schemas.openxmlformats.org/drawingml/2006/picture">
                   <pic:nvPicPr>
-                    <pic:cNvPr id="12" name="fig3_rt_rolling.png"/>
+                    <pic:cNvPr id="6" name="fig_2_v1.png"/>
                     <pic:cNvPicPr/>
                   </pic:nvPicPr>
                   <pic:blipFill>
-                    <a:blip r:embed="rId15" cstate="print">
+                    <a:blip r:embed="rId12" cstate="print">
                       <a:extLst>
                         <a:ext uri="{28A0092B-C50C-407E-A947-70E740481C1C}">
                           <a14:useLocalDpi xmlns:a14="http://schemas.microsoft.com/office/drawing/2010/main" val="0"/>
@@ -5921,7 +5662,7 @@
                   <pic:spPr>
                     <a:xfrm>
                       <a:off x="0" y="0"/>
-                      <a:ext cx="2684689" cy="1917510"/>
+                      <a:ext cx="6674181" cy="2144152"/>
                     </a:xfrm>
                     <a:prstGeom prst="rect">
                       <a:avLst/>
@@ -5930,416 +5671,417 @@
                 </pic:pic>
               </a:graphicData>
             </a:graphic>
-            <wp14:sizeRelH relativeFrom="margin">
-              <wp14:pctWidth>0</wp14:pctWidth>
-            </wp14:sizeRelH>
-            <wp14:sizeRelV relativeFrom="margin">
-              <wp14:pctHeight>0</wp14:pctHeight>
-            </wp14:sizeRelV>
-          </wp:anchor>
+          </wp:inline>
         </w:drawing>
       </w:r>
     </w:p>
     <w:p>
       <w:pPr>
-        <w:rPr>
-          <w:rFonts w:ascii="Arial" w:hAnsi="Arial" w:cs="Arial"/>
-        </w:rPr>
-      </w:pPr>
+        <w:pStyle w:val="Caption"/>
+        <w:rPr>
+          <w:rFonts w:ascii="Arial" w:hAnsi="Arial" w:cs="Arial"/>
+          <w:b/>
+        </w:rPr>
+      </w:pPr>
+      <w:r>
+        <w:rPr>
+          <w:b/>
+        </w:rPr>
+        <w:t xml:space="preserve">Figure </w:t>
+      </w:r>
+      <w:r>
+        <w:rPr>
+          <w:b/>
+        </w:rPr>
+        <w:fldChar w:fldCharType="begin"/>
+      </w:r>
+      <w:r>
+        <w:rPr>
+          <w:b/>
+        </w:rPr>
+        <w:instrText xml:space="preserve"> SEQ Figure \* ARABIC </w:instrText>
+      </w:r>
+      <w:r>
+        <w:rPr>
+          <w:b/>
+        </w:rPr>
+        <w:fldChar w:fldCharType="separate"/>
+      </w:r>
+      <w:r>
+        <w:rPr>
+          <w:b/>
+          <w:noProof/>
+        </w:rPr>
+        <w:t>2</w:t>
+      </w:r>
+      <w:r>
+        <w:rPr>
+          <w:b/>
+        </w:rPr>
+        <w:fldChar w:fldCharType="end"/>
+      </w:r>
     </w:p>
     <w:p>
       <w:pPr>
         <w:rPr>
           <w:rFonts w:ascii="Arial" w:hAnsi="Arial" w:cs="Arial"/>
-        </w:rPr>
-      </w:pPr>
+          <w:b/>
+          <w:i/>
+        </w:rPr>
+      </w:pPr>
+      <w:proofErr w:type="spellStart"/>
+      <w:r>
+        <w:rPr>
+          <w:rFonts w:ascii="Arial" w:hAnsi="Arial" w:cs="Arial"/>
+          <w:b/>
+          <w:i/>
+        </w:rPr>
+        <w:t>Psuedowords</w:t>
+      </w:r>
+      <w:proofErr w:type="spellEnd"/>
+      <w:r>
+        <w:rPr>
+          <w:rFonts w:ascii="Arial" w:hAnsi="Arial" w:cs="Arial"/>
+          <w:b/>
+          <w:i/>
+        </w:rPr>
+        <w:t xml:space="preserve"> Can Be Distinguished </w:t>
+      </w:r>
+      <w:proofErr w:type="gramStart"/>
+      <w:r>
+        <w:rPr>
+          <w:rFonts w:ascii="Arial" w:hAnsi="Arial" w:cs="Arial"/>
+          <w:b/>
+          <w:i/>
+        </w:rPr>
+        <w:t>From</w:t>
+      </w:r>
+      <w:proofErr w:type="gramEnd"/>
+      <w:r>
+        <w:rPr>
+          <w:rFonts w:ascii="Arial" w:hAnsi="Arial" w:cs="Arial"/>
+          <w:b/>
+          <w:i/>
+        </w:rPr>
+        <w:t xml:space="preserve"> Part</w:t>
+      </w:r>
+      <w:r>
+        <w:rPr>
+          <w:rFonts w:ascii="Arial" w:hAnsi="Arial" w:cs="Arial"/>
+          <w:b/>
+          <w:i/>
+        </w:rPr>
+        <w:t>-</w:t>
+      </w:r>
+      <w:r>
+        <w:rPr>
+          <w:rFonts w:ascii="Arial" w:hAnsi="Arial" w:cs="Arial"/>
+          <w:b/>
+          <w:i/>
+        </w:rPr>
+        <w:t>words</w:t>
+      </w:r>
     </w:p>
     <w:p>
       <w:pPr>
-        <w:ind w:firstLine="720"/>
+        <w:jc w:val="both"/>
+        <w:rPr>
+          <w:rFonts w:ascii="Arial" w:hAnsi="Arial" w:cs="Arial"/>
+        </w:rPr>
+      </w:pPr>
+      <w:r>
+        <w:rPr>
+          <w:rFonts w:ascii="Arial" w:hAnsi="Arial" w:cs="Arial"/>
+        </w:rPr>
+        <w:t xml:space="preserve">In the explicit word recognition task, 71% of participants performed above a 50% chance level (27 out of 38). </w:t>
+      </w:r>
+      <w:r>
+        <w:rPr>
+          <w:rFonts w:ascii="Arial" w:hAnsi="Arial" w:cs="Arial"/>
+        </w:rPr>
+        <w:t>The proportion of trials on which participants correctly distinguished the pseudoword from the part</w:t>
+      </w:r>
+      <w:r>
+        <w:rPr>
+          <w:rFonts w:ascii="Arial" w:hAnsi="Arial" w:cs="Arial"/>
+        </w:rPr>
+        <w:t>-</w:t>
+      </w:r>
+      <w:r>
+        <w:rPr>
+          <w:rFonts w:ascii="Arial" w:hAnsi="Arial" w:cs="Arial"/>
+        </w:rPr>
+        <w:t xml:space="preserve">word was </w:t>
+      </w:r>
+      <w:r>
+        <w:rPr>
+          <w:rFonts w:ascii="Arial" w:hAnsi="Arial" w:cs="Arial"/>
+        </w:rPr>
+        <w:t>signi</w:t>
+      </w:r>
+      <w:r>
+        <w:rPr>
+          <w:rFonts w:ascii="Arial" w:hAnsi="Arial" w:cs="Arial"/>
+        </w:rPr>
+        <w:t>ficantly above a chance level of 0.5 (M = 0.62, SE = 0.2; t(37) = 3.78</w:t>
+      </w:r>
+      <w:r>
+        <w:rPr>
+          <w:rFonts w:ascii="Arial" w:hAnsi="Arial" w:cs="Arial"/>
+        </w:rPr>
+        <w:t>,  p &lt; .001</w:t>
+      </w:r>
+      <w:r>
+        <w:rPr>
+          <w:rFonts w:ascii="Arial" w:hAnsi="Arial" w:cs="Arial"/>
+        </w:rPr>
+        <w:t>, Cohen’s d = 0.61</w:t>
+      </w:r>
+      <w:r>
+        <w:rPr>
+          <w:rFonts w:ascii="Arial" w:hAnsi="Arial" w:cs="Arial"/>
+        </w:rPr>
+        <w:t xml:space="preserve">), indicating that participants were </w:t>
+      </w:r>
+      <w:r>
+        <w:rPr>
+          <w:rFonts w:ascii="Arial" w:hAnsi="Arial" w:cs="Arial"/>
+        </w:rPr>
+        <w:t>sensitive to the implicit regularities of the syllable stream</w:t>
+      </w:r>
+      <w:r>
+        <w:rPr>
+          <w:rFonts w:ascii="Arial" w:hAnsi="Arial" w:cs="Arial"/>
+        </w:rPr>
+        <w:t xml:space="preserve">. </w:t>
+      </w:r>
+      <w:r>
         <w:rPr>
           <w:rFonts w:ascii="Arial" w:hAnsi="Arial" w:cs="Arial"/>
           <w:b/>
         </w:rPr>
-      </w:pPr>
+        <w:t>(Fig. 3</w:t>
+      </w:r>
       <w:r>
         <w:rPr>
           <w:rFonts w:ascii="Arial" w:hAnsi="Arial" w:cs="Arial"/>
           <w:b/>
         </w:rPr>
-        <w:t>Fig. 2</w:t>
+        <w:t>a</w:t>
+      </w:r>
+      <w:r>
+        <w:rPr>
+          <w:rFonts w:ascii="Arial" w:hAnsi="Arial" w:cs="Arial"/>
+          <w:b/>
+        </w:rPr>
+        <w:t>)</w:t>
+      </w:r>
+      <w:r>
+        <w:rPr>
+          <w:rFonts w:ascii="Arial" w:hAnsi="Arial" w:cs="Arial"/>
+        </w:rPr>
+        <w:t xml:space="preserve"> In an exploratory analysis, we also calculated the proportion correct responses for each </w:t>
+      </w:r>
+      <w:r>
+        <w:rPr>
+          <w:rFonts w:ascii="Arial" w:hAnsi="Arial" w:cs="Arial"/>
+        </w:rPr>
+        <w:t>psuedoword</w:t>
+      </w:r>
+      <w:r>
+        <w:rPr>
+          <w:rFonts w:ascii="Arial" w:hAnsi="Arial" w:cs="Arial"/>
+        </w:rPr>
+        <w:t xml:space="preserve"> </w:t>
+      </w:r>
+      <w:r>
+        <w:rPr>
+          <w:rFonts w:ascii="Arial" w:hAnsi="Arial" w:cs="Arial"/>
+        </w:rPr>
+        <w:t>individually</w:t>
+      </w:r>
+      <w:r>
+        <w:rPr>
+          <w:rFonts w:ascii="Arial" w:hAnsi="Arial" w:cs="Arial"/>
+        </w:rPr>
+        <w:t>, in order to determine if any particular word was driving the overall word recognition effect. This is because distinguishing only a single word from its paired part</w:t>
+      </w:r>
+      <w:r>
+        <w:rPr>
+          <w:rFonts w:ascii="Arial" w:hAnsi="Arial" w:cs="Arial"/>
+        </w:rPr>
+        <w:t>-</w:t>
+      </w:r>
+      <w:proofErr w:type="gramStart"/>
+      <w:r>
+        <w:rPr>
+          <w:rFonts w:ascii="Arial" w:hAnsi="Arial" w:cs="Arial"/>
+        </w:rPr>
+        <w:t>word,</w:t>
+      </w:r>
+      <w:proofErr w:type="gramEnd"/>
+      <w:r>
+        <w:rPr>
+          <w:rFonts w:ascii="Arial" w:hAnsi="Arial" w:cs="Arial"/>
+        </w:rPr>
+        <w:t xml:space="preserve"> would be sufficient to push a participant’s performance above chance level. We found that across participants, 3 out of 4 words were discriminated above chance level</w:t>
+      </w:r>
+      <w:r>
+        <w:rPr>
+          <w:rFonts w:ascii="Arial" w:hAnsi="Arial" w:cs="Arial"/>
+        </w:rPr>
+        <w:t xml:space="preserve"> of </w:t>
+      </w:r>
+      <w:proofErr w:type="gramStart"/>
+      <w:r>
+        <w:rPr>
+          <w:rFonts w:ascii="Arial" w:hAnsi="Arial" w:cs="Arial"/>
+        </w:rPr>
+        <w:t>2</w:t>
+      </w:r>
+      <w:proofErr w:type="gramEnd"/>
+      <w:r>
+        <w:rPr>
+          <w:rFonts w:ascii="Arial" w:hAnsi="Arial" w:cs="Arial"/>
+        </w:rPr>
+        <w:t xml:space="preserve"> correct discriminations per word</w:t>
+      </w:r>
+      <w:r>
+        <w:rPr>
+          <w:rFonts w:ascii="Arial" w:hAnsi="Arial" w:cs="Arial"/>
+        </w:rPr>
+        <w:t>.</w:t>
+      </w:r>
+      <w:r>
+        <w:rPr>
+          <w:rFonts w:ascii="Arial" w:hAnsi="Arial" w:cs="Arial"/>
+        </w:rPr>
+        <w:t xml:space="preserve"> (</w:t>
+      </w:r>
+      <w:proofErr w:type="spellStart"/>
+      <w:r>
+        <w:rPr>
+          <w:rFonts w:ascii="Arial" w:hAnsi="Arial" w:cs="Arial"/>
+        </w:rPr>
+        <w:t>t_mipola</w:t>
+      </w:r>
+      <w:proofErr w:type="spellEnd"/>
+      <w:r>
+        <w:rPr>
+          <w:rFonts w:ascii="Arial" w:hAnsi="Arial" w:cs="Arial"/>
+        </w:rPr>
+        <w:t xml:space="preserve"> (37) = 3.24, p = 0.01, </w:t>
+      </w:r>
+      <w:proofErr w:type="spellStart"/>
+      <w:r>
+        <w:rPr>
+          <w:rFonts w:ascii="Arial" w:hAnsi="Arial" w:cs="Arial"/>
+        </w:rPr>
+        <w:t>t_nugadi</w:t>
+      </w:r>
+      <w:proofErr w:type="spellEnd"/>
+      <w:r>
+        <w:rPr>
+          <w:rFonts w:ascii="Arial" w:hAnsi="Arial" w:cs="Arial"/>
+        </w:rPr>
+        <w:t xml:space="preserve"> (37) = 3.31, p = 0.008, </w:t>
+      </w:r>
+      <w:proofErr w:type="spellStart"/>
+      <w:r>
+        <w:rPr>
+          <w:rFonts w:ascii="Arial" w:hAnsi="Arial" w:cs="Arial"/>
+        </w:rPr>
+        <w:t>t_rokise</w:t>
+      </w:r>
+      <w:proofErr w:type="spellEnd"/>
+      <w:r>
+        <w:rPr>
+          <w:rFonts w:ascii="Arial" w:hAnsi="Arial" w:cs="Arial"/>
+        </w:rPr>
+        <w:t xml:space="preserve"> (37) = 0.36, p = 1.0, </w:t>
+      </w:r>
+      <w:proofErr w:type="spellStart"/>
+      <w:r>
+        <w:rPr>
+          <w:rFonts w:ascii="Arial" w:hAnsi="Arial" w:cs="Arial"/>
+        </w:rPr>
+        <w:t>t_zabetu</w:t>
+      </w:r>
+      <w:proofErr w:type="spellEnd"/>
+      <w:r>
+        <w:rPr>
+          <w:rFonts w:ascii="Arial" w:hAnsi="Arial" w:cs="Arial"/>
+        </w:rPr>
+        <w:t xml:space="preserve"> (37) = 2.99, p = 0.02, </w:t>
+      </w:r>
+      <w:proofErr w:type="spellStart"/>
+      <w:r>
+        <w:rPr>
+          <w:rFonts w:ascii="Arial" w:hAnsi="Arial" w:cs="Arial"/>
+        </w:rPr>
+        <w:t>Bonferroni</w:t>
+      </w:r>
+      <w:proofErr w:type="spellEnd"/>
+      <w:r>
+        <w:rPr>
+          <w:rFonts w:ascii="Arial" w:hAnsi="Arial" w:cs="Arial"/>
+        </w:rPr>
+        <w:t xml:space="preserve"> corrected</w:t>
+      </w:r>
+      <w:r>
+        <w:rPr>
+          <w:rFonts w:ascii="Arial" w:hAnsi="Arial" w:cs="Arial"/>
+        </w:rPr>
+        <w:t xml:space="preserve"> for four comparisons</w:t>
+      </w:r>
+      <w:r>
+        <w:rPr>
+          <w:rFonts w:ascii="Arial" w:hAnsi="Arial" w:cs="Arial"/>
+        </w:rPr>
+        <w:t>)</w:t>
+      </w:r>
+      <w:r>
+        <w:rPr>
+          <w:rFonts w:ascii="Arial" w:hAnsi="Arial" w:cs="Arial"/>
+        </w:rPr>
+        <w:t xml:space="preserve"> (</w:t>
+      </w:r>
+      <w:r>
+        <w:rPr>
+          <w:rFonts w:ascii="Arial" w:hAnsi="Arial" w:cs="Arial"/>
+          <w:b/>
+        </w:rPr>
+        <w:t>Fig. 3b</w:t>
+      </w:r>
+      <w:r>
+        <w:rPr>
+          <w:rFonts w:ascii="Arial" w:hAnsi="Arial" w:cs="Arial"/>
+        </w:rPr>
+        <w:t xml:space="preserve">) </w:t>
       </w:r>
     </w:p>
     <w:p>
       <w:pPr>
         <w:rPr>
           <w:rFonts w:ascii="Arial" w:hAnsi="Arial" w:cs="Arial"/>
-          <w:b/>
-          <w:i/>
-        </w:rPr>
-      </w:pPr>
-      <w:proofErr w:type="spellStart"/>
-      <w:r>
-        <w:rPr>
-          <w:rFonts w:ascii="Arial" w:hAnsi="Arial" w:cs="Arial"/>
-          <w:b/>
-          <w:i/>
-        </w:rPr>
-        <w:t>Psuedowords</w:t>
-      </w:r>
-      <w:proofErr w:type="spellEnd"/>
-      <w:r>
-        <w:rPr>
-          <w:rFonts w:ascii="Arial" w:hAnsi="Arial" w:cs="Arial"/>
-          <w:b/>
-          <w:i/>
-        </w:rPr>
-        <w:t xml:space="preserve"> Can Be Distinguished </w:t>
-      </w:r>
-      <w:proofErr w:type="gramStart"/>
-      <w:r>
-        <w:rPr>
-          <w:rFonts w:ascii="Arial" w:hAnsi="Arial" w:cs="Arial"/>
-          <w:b/>
-          <w:i/>
-        </w:rPr>
-        <w:t>From</w:t>
-      </w:r>
-      <w:proofErr w:type="gramEnd"/>
-      <w:r>
-        <w:rPr>
-          <w:rFonts w:ascii="Arial" w:hAnsi="Arial" w:cs="Arial"/>
-          <w:b/>
-          <w:i/>
-        </w:rPr>
-        <w:t xml:space="preserve"> Part</w:t>
-      </w:r>
-      <w:r>
-        <w:rPr>
-          <w:rFonts w:ascii="Arial" w:hAnsi="Arial" w:cs="Arial"/>
-          <w:b/>
-          <w:i/>
-        </w:rPr>
-        <w:t>-</w:t>
-      </w:r>
-      <w:r>
-        <w:rPr>
-          <w:rFonts w:ascii="Arial" w:hAnsi="Arial" w:cs="Arial"/>
-          <w:b/>
-          <w:i/>
-        </w:rPr>
-        <w:t>words</w:t>
-      </w:r>
+        </w:rPr>
+      </w:pPr>
     </w:p>
     <w:p>
       <w:pPr>
-        <w:jc w:val="both"/>
-        <w:rPr>
-          <w:rFonts w:ascii="Arial" w:hAnsi="Arial" w:cs="Arial"/>
-        </w:rPr>
-      </w:pPr>
-      <w:r>
-        <w:rPr>
-          <w:rFonts w:ascii="Arial" w:hAnsi="Arial" w:cs="Arial"/>
-        </w:rPr>
-        <w:t xml:space="preserve">In the explicit word recognition task, 71% of participants performed above a 50% chance level (27 out of 38). </w:t>
-      </w:r>
-      <w:r>
-        <w:rPr>
-          <w:rFonts w:ascii="Arial" w:hAnsi="Arial" w:cs="Arial"/>
-        </w:rPr>
-        <w:t>The proportion of trials on which participants correctly distinguished the pseudoword from the part</w:t>
-      </w:r>
-      <w:r>
-        <w:rPr>
-          <w:rFonts w:ascii="Arial" w:hAnsi="Arial" w:cs="Arial"/>
-        </w:rPr>
-        <w:t>-</w:t>
-      </w:r>
-      <w:r>
-        <w:rPr>
-          <w:rFonts w:ascii="Arial" w:hAnsi="Arial" w:cs="Arial"/>
-        </w:rPr>
-        <w:t xml:space="preserve">word was </w:t>
-      </w:r>
-      <w:r>
-        <w:rPr>
-          <w:rFonts w:ascii="Arial" w:hAnsi="Arial" w:cs="Arial"/>
-        </w:rPr>
-        <w:t>signi</w:t>
-      </w:r>
-      <w:r>
-        <w:rPr>
-          <w:rFonts w:ascii="Arial" w:hAnsi="Arial" w:cs="Arial"/>
-        </w:rPr>
-        <w:t>ficantly above a chance level of 0.5 (M = 0.62, SE = 0.2; t(37) = 3.78</w:t>
-      </w:r>
-      <w:r>
-        <w:rPr>
-          <w:rFonts w:ascii="Arial" w:hAnsi="Arial" w:cs="Arial"/>
-        </w:rPr>
-        <w:t>,  p &lt; .001</w:t>
-      </w:r>
-      <w:r>
-        <w:rPr>
-          <w:rFonts w:ascii="Arial" w:hAnsi="Arial" w:cs="Arial"/>
-        </w:rPr>
-        <w:t>, Cohen’s d = 0.61</w:t>
-      </w:r>
-      <w:r>
-        <w:rPr>
-          <w:rFonts w:ascii="Arial" w:hAnsi="Arial" w:cs="Arial"/>
-        </w:rPr>
-        <w:t xml:space="preserve">), indicating that participants were </w:t>
-      </w:r>
-      <w:r>
-        <w:rPr>
-          <w:rFonts w:ascii="Arial" w:hAnsi="Arial" w:cs="Arial"/>
-        </w:rPr>
-        <w:t>sensitive to the implicit regularities of the syllable stream</w:t>
-      </w:r>
-      <w:r>
-        <w:rPr>
-          <w:rFonts w:ascii="Arial" w:hAnsi="Arial" w:cs="Arial"/>
-        </w:rPr>
-        <w:t xml:space="preserve">. </w:t>
-      </w:r>
-      <w:r>
-        <w:rPr>
-          <w:rFonts w:ascii="Arial" w:hAnsi="Arial" w:cs="Arial"/>
-          <w:b/>
-        </w:rPr>
-        <w:t>(Fig. 3</w:t>
-      </w:r>
-      <w:r>
-        <w:rPr>
-          <w:rFonts w:ascii="Arial" w:hAnsi="Arial" w:cs="Arial"/>
-          <w:b/>
-        </w:rPr>
-        <w:t>a</w:t>
-      </w:r>
-      <w:r>
-        <w:rPr>
-          <w:rFonts w:ascii="Arial" w:hAnsi="Arial" w:cs="Arial"/>
-          <w:b/>
-        </w:rPr>
-        <w:t>)</w:t>
-      </w:r>
-      <w:r>
-        <w:rPr>
-          <w:rFonts w:ascii="Arial" w:hAnsi="Arial" w:cs="Arial"/>
-        </w:rPr>
-        <w:t xml:space="preserve"> In an exploratory analysis, we also calculated the proportion correct responses for each </w:t>
-      </w:r>
-      <w:r>
-        <w:rPr>
-          <w:rFonts w:ascii="Arial" w:hAnsi="Arial" w:cs="Arial"/>
-        </w:rPr>
-        <w:t>psuedoword</w:t>
-      </w:r>
-      <w:r>
-        <w:rPr>
-          <w:rFonts w:ascii="Arial" w:hAnsi="Arial" w:cs="Arial"/>
-        </w:rPr>
-        <w:t xml:space="preserve"> </w:t>
-      </w:r>
-      <w:r>
-        <w:rPr>
-          <w:rFonts w:ascii="Arial" w:hAnsi="Arial" w:cs="Arial"/>
-        </w:rPr>
-        <w:t>individually</w:t>
-      </w:r>
-      <w:r>
-        <w:rPr>
-          <w:rFonts w:ascii="Arial" w:hAnsi="Arial" w:cs="Arial"/>
-        </w:rPr>
-        <w:t xml:space="preserve">, in order to determine if any particular word was driving the overall word recognition effect. This is because distinguishing only a single word </w:t>
-      </w:r>
-      <w:r>
-        <w:rPr>
-          <w:rFonts w:ascii="Arial" w:hAnsi="Arial" w:cs="Arial"/>
+        <w:keepNext/>
+      </w:pPr>
+      <w:r>
+        <w:rPr>
+          <w:rFonts w:ascii="Arial" w:hAnsi="Arial" w:cs="Arial"/>
+          <w:noProof/>
         </w:rPr>
         <w:lastRenderedPageBreak/>
-        <w:t>from its paired part</w:t>
-      </w:r>
-      <w:r>
-        <w:rPr>
-          <w:rFonts w:ascii="Arial" w:hAnsi="Arial" w:cs="Arial"/>
-        </w:rPr>
-        <w:t>-</w:t>
-      </w:r>
-      <w:proofErr w:type="gramStart"/>
-      <w:r>
-        <w:rPr>
-          <w:rFonts w:ascii="Arial" w:hAnsi="Arial" w:cs="Arial"/>
-        </w:rPr>
-        <w:t>word,</w:t>
-      </w:r>
-      <w:proofErr w:type="gramEnd"/>
-      <w:r>
-        <w:rPr>
-          <w:rFonts w:ascii="Arial" w:hAnsi="Arial" w:cs="Arial"/>
-        </w:rPr>
-        <w:t xml:space="preserve"> would be sufficient to push a participant’s performance above chance level. We found that across participants, 3 out of 4 words were discriminated above chance level</w:t>
-      </w:r>
-      <w:r>
-        <w:rPr>
-          <w:rFonts w:ascii="Arial" w:hAnsi="Arial" w:cs="Arial"/>
-        </w:rPr>
-        <w:t xml:space="preserve"> of </w:t>
-      </w:r>
-      <w:proofErr w:type="gramStart"/>
-      <w:r>
-        <w:rPr>
-          <w:rFonts w:ascii="Arial" w:hAnsi="Arial" w:cs="Arial"/>
-        </w:rPr>
-        <w:t>2</w:t>
-      </w:r>
-      <w:proofErr w:type="gramEnd"/>
-      <w:r>
-        <w:rPr>
-          <w:rFonts w:ascii="Arial" w:hAnsi="Arial" w:cs="Arial"/>
-        </w:rPr>
-        <w:t xml:space="preserve"> correct discriminations per word</w:t>
-      </w:r>
-      <w:r>
-        <w:rPr>
-          <w:rFonts w:ascii="Arial" w:hAnsi="Arial" w:cs="Arial"/>
-        </w:rPr>
-        <w:t>.</w:t>
-      </w:r>
-      <w:r>
-        <w:rPr>
-          <w:rFonts w:ascii="Arial" w:hAnsi="Arial" w:cs="Arial"/>
-        </w:rPr>
-        <w:t xml:space="preserve"> (</w:t>
-      </w:r>
-      <w:proofErr w:type="spellStart"/>
-      <w:r>
-        <w:rPr>
-          <w:rFonts w:ascii="Arial" w:hAnsi="Arial" w:cs="Arial"/>
-        </w:rPr>
-        <w:t>t_mipola</w:t>
-      </w:r>
-      <w:proofErr w:type="spellEnd"/>
-      <w:r>
-        <w:rPr>
-          <w:rFonts w:ascii="Arial" w:hAnsi="Arial" w:cs="Arial"/>
-        </w:rPr>
-        <w:t xml:space="preserve"> (37) = 3.24, p = 0.01, </w:t>
-      </w:r>
-      <w:proofErr w:type="spellStart"/>
-      <w:r>
-        <w:rPr>
-          <w:rFonts w:ascii="Arial" w:hAnsi="Arial" w:cs="Arial"/>
-        </w:rPr>
-        <w:t>t_nugadi</w:t>
-      </w:r>
-      <w:proofErr w:type="spellEnd"/>
-      <w:r>
-        <w:rPr>
-          <w:rFonts w:ascii="Arial" w:hAnsi="Arial" w:cs="Arial"/>
-        </w:rPr>
-        <w:t xml:space="preserve"> (37) = 3.31, p = 0.008, </w:t>
-      </w:r>
-      <w:proofErr w:type="spellStart"/>
-      <w:r>
-        <w:rPr>
-          <w:rFonts w:ascii="Arial" w:hAnsi="Arial" w:cs="Arial"/>
-        </w:rPr>
-        <w:t>t_rokise</w:t>
-      </w:r>
-      <w:proofErr w:type="spellEnd"/>
-      <w:r>
-        <w:rPr>
-          <w:rFonts w:ascii="Arial" w:hAnsi="Arial" w:cs="Arial"/>
-        </w:rPr>
-        <w:t xml:space="preserve"> (37) = 0.36, p = 1.0, </w:t>
-      </w:r>
-      <w:proofErr w:type="spellStart"/>
-      <w:r>
-        <w:rPr>
-          <w:rFonts w:ascii="Arial" w:hAnsi="Arial" w:cs="Arial"/>
-        </w:rPr>
-        <w:t>t_zabetu</w:t>
-      </w:r>
-      <w:proofErr w:type="spellEnd"/>
-      <w:r>
-        <w:rPr>
-          <w:rFonts w:ascii="Arial" w:hAnsi="Arial" w:cs="Arial"/>
-        </w:rPr>
-        <w:t xml:space="preserve"> (37) = 2.99, p = 0.02, </w:t>
-      </w:r>
-      <w:proofErr w:type="spellStart"/>
-      <w:r>
-        <w:rPr>
-          <w:rFonts w:ascii="Arial" w:hAnsi="Arial" w:cs="Arial"/>
-        </w:rPr>
-        <w:t>Bonferroni</w:t>
-      </w:r>
-      <w:proofErr w:type="spellEnd"/>
-      <w:r>
-        <w:rPr>
-          <w:rFonts w:ascii="Arial" w:hAnsi="Arial" w:cs="Arial"/>
-        </w:rPr>
-        <w:t xml:space="preserve"> corrected</w:t>
-      </w:r>
-      <w:r>
-        <w:rPr>
-          <w:rFonts w:ascii="Arial" w:hAnsi="Arial" w:cs="Arial"/>
-        </w:rPr>
-        <w:t xml:space="preserve"> for four comparisons</w:t>
-      </w:r>
-      <w:r>
-        <w:rPr>
-          <w:rFonts w:ascii="Arial" w:hAnsi="Arial" w:cs="Arial"/>
-        </w:rPr>
-        <w:t>)</w:t>
-      </w:r>
-      <w:r>
-        <w:rPr>
-          <w:rFonts w:ascii="Arial" w:hAnsi="Arial" w:cs="Arial"/>
-        </w:rPr>
-        <w:t xml:space="preserve"> (</w:t>
-      </w:r>
-      <w:r>
-        <w:rPr>
-          <w:rFonts w:ascii="Arial" w:hAnsi="Arial" w:cs="Arial"/>
-          <w:b/>
-        </w:rPr>
-        <w:t>Fig. 3b</w:t>
-      </w:r>
-      <w:r>
-        <w:rPr>
-          <w:rFonts w:ascii="Arial" w:hAnsi="Arial" w:cs="Arial"/>
-        </w:rPr>
-        <w:t xml:space="preserve">) </w:t>
-      </w:r>
-    </w:p>
-    <w:p>
-      <w:pPr>
-        <w:rPr>
-          <w:rFonts w:ascii="Arial" w:hAnsi="Arial" w:cs="Arial"/>
-        </w:rPr>
-      </w:pPr>
-      <w:r>
-        <w:rPr>
-          <w:rFonts w:ascii="Arial" w:hAnsi="Arial" w:cs="Arial"/>
-          <w:noProof/>
-        </w:rPr>
         <w:drawing>
-          <wp:anchor distT="0" distB="0" distL="114300" distR="114300" simplePos="0" relativeHeight="251662336" behindDoc="0" locked="0" layoutInCell="1" allowOverlap="1" wp14:anchorId="3B45D385" wp14:editId="00D06C03">
-            <wp:simplePos x="0" y="0"/>
-            <wp:positionH relativeFrom="column">
-              <wp:posOffset>2362835</wp:posOffset>
-            </wp:positionH>
-            <wp:positionV relativeFrom="paragraph">
-              <wp:posOffset>264795</wp:posOffset>
-            </wp:positionV>
-            <wp:extent cx="3629025" cy="2592070"/>
-            <wp:effectExtent l="0" t="0" r="9525" b="0"/>
-            <wp:wrapSquare wrapText="bothSides"/>
-            <wp:docPr id="5" name="Picture 5"/>
+          <wp:inline distT="0" distB="0" distL="0" distR="0" wp14:anchorId="362C851E" wp14:editId="20501008">
+            <wp:extent cx="5669280" cy="2596603"/>
+            <wp:effectExtent l="0" t="0" r="7620" b="0"/>
+            <wp:docPr id="8" name="Picture 8"/>
             <wp:cNvGraphicFramePr>
               <a:graphicFrameLocks xmlns:a="http://schemas.openxmlformats.org/drawingml/2006/main" noChangeAspect="1"/>
             </wp:cNvGraphicFramePr>
@@ -6347,11 +6089,11 @@
               <a:graphicData uri="http://schemas.openxmlformats.org/drawingml/2006/picture">
                 <pic:pic xmlns:pic="http://schemas.openxmlformats.org/drawingml/2006/picture">
                   <pic:nvPicPr>
-                    <pic:cNvPr id="5" name="exp3_fig5b_wr_word.png"/>
+                    <pic:cNvPr id="8" name="fig_3_v1.png"/>
                     <pic:cNvPicPr/>
                   </pic:nvPicPr>
                   <pic:blipFill>
-                    <a:blip r:embed="rId16" cstate="print">
+                    <a:blip r:embed="rId13" cstate="print">
                       <a:extLst>
                         <a:ext uri="{28A0092B-C50C-407E-A947-70E740481C1C}">
                           <a14:useLocalDpi xmlns:a14="http://schemas.microsoft.com/office/drawing/2010/main" val="0"/>
@@ -6365,7 +6107,7 @@
                   <pic:spPr>
                     <a:xfrm>
                       <a:off x="0" y="0"/>
-                      <a:ext cx="3629025" cy="2592070"/>
+                      <a:ext cx="5669472" cy="2596691"/>
                     </a:xfrm>
                     <a:prstGeom prst="rect">
                       <a:avLst/>
@@ -6374,108 +6116,28 @@
                 </pic:pic>
               </a:graphicData>
             </a:graphic>
-            <wp14:sizeRelH relativeFrom="margin">
-              <wp14:pctWidth>0</wp14:pctWidth>
-            </wp14:sizeRelH>
-            <wp14:sizeRelV relativeFrom="margin">
-              <wp14:pctHeight>0</wp14:pctHeight>
-            </wp14:sizeRelV>
-          </wp:anchor>
-        </w:drawing>
-      </w:r>
-      <w:r>
-        <w:rPr>
-          <w:rFonts w:ascii="Arial" w:hAnsi="Arial" w:cs="Arial"/>
-          <w:noProof/>
-        </w:rPr>
-        <w:drawing>
-          <wp:anchor distT="0" distB="0" distL="114300" distR="114300" simplePos="0" relativeHeight="251663360" behindDoc="0" locked="0" layoutInCell="1" allowOverlap="1" wp14:anchorId="135DF12E" wp14:editId="15FA3812">
-            <wp:simplePos x="0" y="0"/>
-            <wp:positionH relativeFrom="column">
-              <wp:posOffset>-4445</wp:posOffset>
-            </wp:positionH>
-            <wp:positionV relativeFrom="paragraph">
-              <wp:posOffset>306705</wp:posOffset>
-            </wp:positionV>
-            <wp:extent cx="1658620" cy="2496820"/>
-            <wp:effectExtent l="0" t="0" r="0" b="0"/>
-            <wp:wrapSquare wrapText="bothSides"/>
-            <wp:docPr id="18" name="Picture 18"/>
-            <wp:cNvGraphicFramePr>
-              <a:graphicFrameLocks xmlns:a="http://schemas.openxmlformats.org/drawingml/2006/main" noChangeAspect="1"/>
-            </wp:cNvGraphicFramePr>
-            <a:graphic xmlns:a="http://schemas.openxmlformats.org/drawingml/2006/main">
-              <a:graphicData uri="http://schemas.openxmlformats.org/drawingml/2006/picture">
-                <pic:pic xmlns:pic="http://schemas.openxmlformats.org/drawingml/2006/picture">
-                  <pic:nvPicPr>
-                    <pic:cNvPr id="18" name="exp3_fig5_wordrec.png"/>
-                    <pic:cNvPicPr/>
-                  </pic:nvPicPr>
-                  <pic:blipFill rotWithShape="1">
-                    <a:blip r:embed="rId17" cstate="print">
-                      <a:extLst>
-                        <a:ext uri="{28A0092B-C50C-407E-A947-70E740481C1C}">
-                          <a14:useLocalDpi xmlns:a14="http://schemas.microsoft.com/office/drawing/2010/main" val="0"/>
-                        </a:ext>
-                      </a:extLst>
-                    </a:blip>
-                    <a:srcRect r="52540"/>
-                    <a:stretch/>
-                  </pic:blipFill>
-                  <pic:spPr bwMode="auto">
-                    <a:xfrm>
-                      <a:off x="0" y="0"/>
-                      <a:ext cx="1658620" cy="2496820"/>
-                    </a:xfrm>
-                    <a:prstGeom prst="rect">
-                      <a:avLst/>
-                    </a:prstGeom>
-                    <a:ln>
-                      <a:noFill/>
-                    </a:ln>
-                    <a:extLst>
-                      <a:ext uri="{53640926-AAD7-44D8-BBD7-CCE9431645EC}">
-                        <a14:shadowObscured xmlns:a14="http://schemas.microsoft.com/office/drawing/2010/main"/>
-                      </a:ext>
-                    </a:extLst>
-                  </pic:spPr>
-                </pic:pic>
-              </a:graphicData>
-            </a:graphic>
-            <wp14:sizeRelH relativeFrom="margin">
-              <wp14:pctWidth>0</wp14:pctWidth>
-            </wp14:sizeRelH>
-            <wp14:sizeRelV relativeFrom="margin">
-              <wp14:pctHeight>0</wp14:pctHeight>
-            </wp14:sizeRelV>
-          </wp:anchor>
+          </wp:inline>
         </w:drawing>
       </w:r>
     </w:p>
     <w:p>
       <w:pPr>
-        <w:ind w:firstLine="720"/>
-        <w:rPr>
-          <w:rFonts w:ascii="Arial" w:hAnsi="Arial" w:cs="Arial"/>
-          <w:b/>
-          <w:noProof/>
-        </w:rPr>
-      </w:pPr>
-      <w:r>
-        <w:rPr>
-          <w:rFonts w:ascii="Arial" w:hAnsi="Arial" w:cs="Arial"/>
-          <w:b/>
-          <w:noProof/>
-        </w:rPr>
-        <w:t xml:space="preserve">Fig. 3. </w:t>
-      </w:r>
-    </w:p>
-    <w:p>
-      <w:pPr>
-        <w:rPr>
-          <w:rFonts w:ascii="Arial" w:hAnsi="Arial" w:cs="Arial"/>
-        </w:rPr>
-      </w:pPr>
+        <w:pStyle w:val="Caption"/>
+        <w:rPr>
+          <w:rFonts w:ascii="Arial" w:hAnsi="Arial" w:cs="Arial"/>
+        </w:rPr>
+      </w:pPr>
+      <w:r>
+        <w:t xml:space="preserve">Figure </w:t>
+      </w:r>
+      <w:fldSimple w:instr=" SEQ Figure \* ARABIC ">
+        <w:r>
+          <w:rPr>
+            <w:noProof/>
+          </w:rPr>
+          <w:t>3</w:t>
+        </w:r>
+      </w:fldSimple>
     </w:p>
     <w:p>
       <w:pPr>
@@ -6527,7 +6189,7 @@
             <o:lock v:ext="edit" aspectratio="t"/>
           </v:shapetype>
           <v:shape id="_x0000_s1026" type="#_x0000_t75" style="position:absolute;margin-left:54.35pt;margin-top:20.7pt;width:343pt;height:244.55pt;z-index:251669504">
-            <v:imagedata r:id="rId18" o:title="fig6_corr_sc"/>
+            <v:imagedata r:id="rId14" o:title="fig6_corr_sc"/>
             <w10:wrap type="square"/>
           </v:shape>
         </w:pict>
@@ -6667,7 +6329,6 @@
           <w:b/>
           <w:noProof/>
         </w:rPr>
-        <w:lastRenderedPageBreak/>
         <w:t xml:space="preserve">Fig. 4. </w:t>
       </w:r>
       <w:r>
@@ -6754,6 +6415,7 @@
         <w:rPr>
           <w:rFonts w:ascii="Arial" w:hAnsi="Arial" w:cs="Arial"/>
         </w:rPr>
+        <w:lastRenderedPageBreak/>
         <w:t xml:space="preserve">Surprisingly, word recognition performance (prop. correct responses) </w:t>
       </w:r>
       <w:r>
@@ -7141,14 +6803,7 @@
         <w:rPr>
           <w:rFonts w:ascii="Arial" w:hAnsi="Arial" w:cs="Arial"/>
         </w:rPr>
-        <w:t xml:space="preserve">), but this relationship remained weak for our data (p = 0.05). However, in another paper published by the same group, the same </w:t>
-      </w:r>
-      <w:r>
-        <w:rPr>
-          <w:rFonts w:ascii="Arial" w:hAnsi="Arial" w:cs="Arial"/>
-        </w:rPr>
-        <w:lastRenderedPageBreak/>
-        <w:t xml:space="preserve">analysis yielded no significant correlation. Despite finding a similar reaction time effect, no correlation was observed between the median RT to word-initial versus word-final syllables and accuracy on the familiarity task (r = 0.07, </w:t>
+        <w:t xml:space="preserve">), but this relationship remained weak for our data (p = 0.05). However, in another paper published by the same group, the same analysis yielded no significant correlation. Despite finding a similar reaction time effect, no correlation was observed between the median RT to word-initial versus word-final syllables and accuracy on the familiarity task (r = 0.07, </w:t>
       </w:r>
       <w:proofErr w:type="spellStart"/>
       <w:r>
@@ -7254,6 +6909,7 @@
         <w:rPr>
           <w:rFonts w:ascii="Arial" w:hAnsi="Arial" w:cs="Arial"/>
         </w:rPr>
+        <w:lastRenderedPageBreak/>
         <w:t xml:space="preserve">We wished to investigate why graded response times in the online task failed </w:t>
       </w:r>
       <w:proofErr w:type="gramStart"/>
@@ -7448,25 +7104,48 @@
           <w:rFonts w:ascii="Arial" w:hAnsi="Arial" w:cs="Arial"/>
         </w:rPr>
       </w:pPr>
-      <w:r>
+    </w:p>
+    <w:p>
+      <w:pPr>
+        <w:rPr>
+          <w:rFonts w:ascii="Arial" w:hAnsi="Arial" w:cs="Arial"/>
+        </w:rPr>
+      </w:pPr>
+    </w:p>
+    <w:p>
+      <w:pPr>
+        <w:rPr>
+          <w:rFonts w:ascii="Arial" w:hAnsi="Arial" w:cs="Arial"/>
+        </w:rPr>
+      </w:pPr>
+    </w:p>
+    <w:p>
+      <w:pPr>
         <w:rPr>
           <w:rFonts w:ascii="Arial" w:hAnsi="Arial" w:cs="Arial"/>
           <w:b/>
+        </w:rPr>
+      </w:pPr>
+    </w:p>
+    <w:p>
+      <w:pPr>
+        <w:keepNext/>
+        <w:autoSpaceDE w:val="0"/>
+        <w:autoSpaceDN w:val="0"/>
+        <w:adjustRightInd w:val="0"/>
+        <w:spacing w:after="0" w:line="240" w:lineRule="auto"/>
+      </w:pPr>
+      <w:r>
+        <w:rPr>
+          <w:rFonts w:ascii="Arial" w:hAnsi="Arial" w:cs="Arial"/>
           <w:noProof/>
         </w:rPr>
+        <w:lastRenderedPageBreak/>
         <w:drawing>
-          <wp:anchor distT="0" distB="0" distL="114300" distR="114300" simplePos="0" relativeHeight="251683840" behindDoc="0" locked="0" layoutInCell="1" allowOverlap="1" wp14:anchorId="6462D59F" wp14:editId="4993DE4A">
-            <wp:simplePos x="0" y="0"/>
-            <wp:positionH relativeFrom="column">
-              <wp:posOffset>2601120</wp:posOffset>
-            </wp:positionH>
-            <wp:positionV relativeFrom="paragraph">
-              <wp:posOffset>410085</wp:posOffset>
-            </wp:positionV>
-            <wp:extent cx="3761740" cy="2507615"/>
-            <wp:effectExtent l="0" t="0" r="0" b="6985"/>
-            <wp:wrapSquare wrapText="bothSides"/>
-            <wp:docPr id="15" name="Picture 15"/>
+          <wp:inline distT="0" distB="0" distL="0" distR="0" wp14:anchorId="2A3C4207" wp14:editId="5E8B5DDF">
+            <wp:extent cx="5943600" cy="4785995"/>
+            <wp:effectExtent l="0" t="0" r="0" b="0"/>
+            <wp:docPr id="16" name="Picture 16"/>
             <wp:cNvGraphicFramePr>
               <a:graphicFrameLocks xmlns:a="http://schemas.openxmlformats.org/drawingml/2006/main" noChangeAspect="1"/>
             </wp:cNvGraphicFramePr>
@@ -7474,11 +7153,11 @@
               <a:graphicData uri="http://schemas.openxmlformats.org/drawingml/2006/picture">
                 <pic:pic xmlns:pic="http://schemas.openxmlformats.org/drawingml/2006/picture">
                   <pic:nvPicPr>
-                    <pic:cNvPr id="15" name="exp4fig1b_rt_pos.png"/>
+                    <pic:cNvPr id="16" name="fig_5_v1.png"/>
                     <pic:cNvPicPr/>
                   </pic:nvPicPr>
                   <pic:blipFill>
-                    <a:blip r:embed="rId19" cstate="print">
+                    <a:blip r:embed="rId15" cstate="print">
                       <a:extLst>
                         <a:ext uri="{28A0092B-C50C-407E-A947-70E740481C1C}">
                           <a14:useLocalDpi xmlns:a14="http://schemas.microsoft.com/office/drawing/2010/main" val="0"/>
@@ -7492,7 +7171,7 @@
                   <pic:spPr>
                     <a:xfrm>
                       <a:off x="0" y="0"/>
-                      <a:ext cx="3761740" cy="2507615"/>
+                      <a:ext cx="5943600" cy="4785995"/>
                     </a:xfrm>
                     <a:prstGeom prst="rect">
                       <a:avLst/>
@@ -7501,222 +7180,16 @@
                 </pic:pic>
               </a:graphicData>
             </a:graphic>
-            <wp14:sizeRelH relativeFrom="margin">
-              <wp14:pctWidth>0</wp14:pctWidth>
-            </wp14:sizeRelH>
-            <wp14:sizeRelV relativeFrom="margin">
-              <wp14:pctHeight>0</wp14:pctHeight>
-            </wp14:sizeRelV>
-          </wp:anchor>
-        </w:drawing>
-      </w:r>
-      <w:r>
-        <w:rPr>
-          <w:rFonts w:ascii="Arial" w:hAnsi="Arial" w:cs="Arial"/>
-          <w:noProof/>
-        </w:rPr>
-        <w:drawing>
-          <wp:anchor distT="0" distB="0" distL="114300" distR="114300" simplePos="0" relativeHeight="251671552" behindDoc="0" locked="0" layoutInCell="1" allowOverlap="1" wp14:anchorId="1DA893FD" wp14:editId="67421D56">
-            <wp:simplePos x="0" y="0"/>
-            <wp:positionH relativeFrom="column">
-              <wp:posOffset>-780923</wp:posOffset>
-            </wp:positionH>
-            <wp:positionV relativeFrom="paragraph">
-              <wp:posOffset>314325</wp:posOffset>
-            </wp:positionV>
-            <wp:extent cx="3993515" cy="2748915"/>
-            <wp:effectExtent l="0" t="0" r="6985" b="0"/>
-            <wp:wrapSquare wrapText="bothSides"/>
-            <wp:docPr id="3" name="Picture 3"/>
-            <wp:cNvGraphicFramePr>
-              <a:graphicFrameLocks xmlns:a="http://schemas.openxmlformats.org/drawingml/2006/main" noChangeAspect="1"/>
-            </wp:cNvGraphicFramePr>
-            <a:graphic xmlns:a="http://schemas.openxmlformats.org/drawingml/2006/main">
-              <a:graphicData uri="http://schemas.openxmlformats.org/drawingml/2006/picture">
-                <pic:pic xmlns:pic="http://schemas.openxmlformats.org/drawingml/2006/picture">
-                  <pic:nvPicPr>
-                    <pic:cNvPr id="3" name="targetdetection_overall_median.png"/>
-                    <pic:cNvPicPr/>
-                  </pic:nvPicPr>
-                  <pic:blipFill>
-                    <a:blip r:embed="rId20" cstate="print">
-                      <a:extLst>
-                        <a:ext uri="{28A0092B-C50C-407E-A947-70E740481C1C}">
-                          <a14:useLocalDpi xmlns:a14="http://schemas.microsoft.com/office/drawing/2010/main" val="0"/>
-                        </a:ext>
-                      </a:extLst>
-                    </a:blip>
-                    <a:stretch>
-                      <a:fillRect/>
-                    </a:stretch>
-                  </pic:blipFill>
-                  <pic:spPr>
-                    <a:xfrm>
-                      <a:off x="0" y="0"/>
-                      <a:ext cx="3993515" cy="2748915"/>
-                    </a:xfrm>
-                    <a:prstGeom prst="rect">
-                      <a:avLst/>
-                    </a:prstGeom>
-                  </pic:spPr>
-                </pic:pic>
-              </a:graphicData>
-            </a:graphic>
-            <wp14:sizeRelH relativeFrom="margin">
-              <wp14:pctWidth>0</wp14:pctWidth>
-            </wp14:sizeRelH>
-          </wp:anchor>
+          </wp:inline>
         </w:drawing>
       </w:r>
     </w:p>
     <w:p>
       <w:pPr>
-        <w:rPr>
-          <w:rFonts w:ascii="Arial" w:hAnsi="Arial" w:cs="Arial"/>
-        </w:rPr>
-      </w:pPr>
-    </w:p>
-    <w:p>
-      <w:pPr>
-        <w:rPr>
-          <w:rFonts w:ascii="Arial" w:hAnsi="Arial" w:cs="Arial"/>
-        </w:rPr>
-      </w:pPr>
-      <w:r>
-        <w:rPr>
-          <w:rFonts w:ascii="Arial" w:hAnsi="Arial" w:cs="Arial"/>
-          <w:b/>
-          <w:noProof/>
-        </w:rPr>
-        <w:lastRenderedPageBreak/>
-        <w:drawing>
-          <wp:anchor distT="0" distB="0" distL="114300" distR="114300" simplePos="0" relativeHeight="251682816" behindDoc="0" locked="0" layoutInCell="1" allowOverlap="1" wp14:anchorId="6E6C5092" wp14:editId="0680CA16">
-            <wp:simplePos x="0" y="0"/>
-            <wp:positionH relativeFrom="column">
-              <wp:posOffset>2601756</wp:posOffset>
-            </wp:positionH>
-            <wp:positionV relativeFrom="paragraph">
-              <wp:posOffset>-555</wp:posOffset>
-            </wp:positionV>
-            <wp:extent cx="3607308" cy="2404872"/>
-            <wp:effectExtent l="0" t="0" r="0" b="0"/>
-            <wp:wrapSquare wrapText="bothSides"/>
-            <wp:docPr id="10" name="Picture 10"/>
-            <wp:cNvGraphicFramePr>
-              <a:graphicFrameLocks xmlns:a="http://schemas.openxmlformats.org/drawingml/2006/main" noChangeAspect="1"/>
-            </wp:cNvGraphicFramePr>
-            <a:graphic xmlns:a="http://schemas.openxmlformats.org/drawingml/2006/main">
-              <a:graphicData uri="http://schemas.openxmlformats.org/drawingml/2006/picture">
-                <pic:pic xmlns:pic="http://schemas.openxmlformats.org/drawingml/2006/picture">
-                  <pic:nvPicPr>
-                    <pic:cNvPr id="10" name="targetdetection_RS_median.png"/>
-                    <pic:cNvPicPr/>
-                  </pic:nvPicPr>
-                  <pic:blipFill>
-                    <a:blip r:embed="rId21" cstate="print">
-                      <a:extLst>
-                        <a:ext uri="{28A0092B-C50C-407E-A947-70E740481C1C}">
-                          <a14:useLocalDpi xmlns:a14="http://schemas.microsoft.com/office/drawing/2010/main" val="0"/>
-                        </a:ext>
-                      </a:extLst>
-                    </a:blip>
-                    <a:stretch>
-                      <a:fillRect/>
-                    </a:stretch>
-                  </pic:blipFill>
-                  <pic:spPr>
-                    <a:xfrm>
-                      <a:off x="0" y="0"/>
-                      <a:ext cx="3607308" cy="2404872"/>
-                    </a:xfrm>
-                    <a:prstGeom prst="rect">
-                      <a:avLst/>
-                    </a:prstGeom>
-                  </pic:spPr>
-                </pic:pic>
-              </a:graphicData>
-            </a:graphic>
-          </wp:anchor>
-        </w:drawing>
-      </w:r>
-      <w:r>
-        <w:rPr>
-          <w:rFonts w:ascii="Arial" w:hAnsi="Arial" w:cs="Arial"/>
-          <w:noProof/>
-        </w:rPr>
-        <w:drawing>
-          <wp:anchor distT="0" distB="0" distL="114300" distR="114300" simplePos="0" relativeHeight="251681792" behindDoc="0" locked="0" layoutInCell="1" allowOverlap="1" wp14:anchorId="79C1FD34" wp14:editId="4AA364EB">
-            <wp:simplePos x="0" y="0"/>
-            <wp:positionH relativeFrom="column">
-              <wp:posOffset>-553564</wp:posOffset>
-            </wp:positionH>
-            <wp:positionV relativeFrom="paragraph">
-              <wp:posOffset>-483</wp:posOffset>
-            </wp:positionV>
-            <wp:extent cx="3758184" cy="2505456"/>
-            <wp:effectExtent l="0" t="0" r="0" b="9525"/>
-            <wp:wrapSquare wrapText="bothSides"/>
-            <wp:docPr id="9" name="Picture 9"/>
-            <wp:cNvGraphicFramePr>
-              <a:graphicFrameLocks xmlns:a="http://schemas.openxmlformats.org/drawingml/2006/main" noChangeAspect="1"/>
-            </wp:cNvGraphicFramePr>
-            <a:graphic xmlns:a="http://schemas.openxmlformats.org/drawingml/2006/main">
-              <a:graphicData uri="http://schemas.openxmlformats.org/drawingml/2006/picture">
-                <pic:pic xmlns:pic="http://schemas.openxmlformats.org/drawingml/2006/picture">
-                  <pic:nvPicPr>
-                    <pic:cNvPr id="9" name="targetdetection_SR_median.png"/>
-                    <pic:cNvPicPr/>
-                  </pic:nvPicPr>
-                  <pic:blipFill>
-                    <a:blip r:embed="rId22" cstate="print">
-                      <a:extLst>
-                        <a:ext uri="{28A0092B-C50C-407E-A947-70E740481C1C}">
-                          <a14:useLocalDpi xmlns:a14="http://schemas.microsoft.com/office/drawing/2010/main" val="0"/>
-                        </a:ext>
-                      </a:extLst>
-                    </a:blip>
-                    <a:stretch>
-                      <a:fillRect/>
-                    </a:stretch>
-                  </pic:blipFill>
-                  <pic:spPr>
-                    <a:xfrm>
-                      <a:off x="0" y="0"/>
-                      <a:ext cx="3758184" cy="2505456"/>
-                    </a:xfrm>
-                    <a:prstGeom prst="rect">
-                      <a:avLst/>
-                    </a:prstGeom>
-                  </pic:spPr>
-                </pic:pic>
-              </a:graphicData>
-            </a:graphic>
-          </wp:anchor>
-        </w:drawing>
-      </w:r>
-    </w:p>
-    <w:p>
-      <w:pPr>
-        <w:rPr>
-          <w:rFonts w:ascii="Arial" w:hAnsi="Arial" w:cs="Arial"/>
-          <w:b/>
-        </w:rPr>
-      </w:pPr>
-    </w:p>
-    <w:p>
-      <w:pPr>
-        <w:ind w:firstLine="720"/>
-        <w:rPr>
-          <w:rFonts w:ascii="Arial" w:hAnsi="Arial" w:cs="Arial"/>
-          <w:b/>
-        </w:rPr>
-      </w:pPr>
-      <w:r>
-        <w:rPr>
-          <w:rFonts w:ascii="Arial" w:hAnsi="Arial" w:cs="Arial"/>
-          <w:b/>
-        </w:rPr>
-        <w:t xml:space="preserve">Fig. 6. </w:t>
+        <w:pStyle w:val="Caption"/>
+      </w:pPr>
+      <w:r>
+        <w:t>Figure 5</w:t>
       </w:r>
     </w:p>
     <w:p>
@@ -8007,7 +7480,14 @@
         <w:rPr>
           <w:rFonts w:ascii="Arial" w:hAnsi="Arial" w:cs="Arial"/>
         </w:rPr>
-        <w:t xml:space="preserve">). In the random condition, we were surprised to observe a similar pattern, where differences in estimated means for each </w:t>
+        <w:t xml:space="preserve">). In the random condition, we were </w:t>
+      </w:r>
+      <w:r>
+        <w:rPr>
+          <w:rFonts w:ascii="Arial" w:hAnsi="Arial" w:cs="Arial"/>
+        </w:rPr>
+        <w:lastRenderedPageBreak/>
+        <w:t xml:space="preserve">surprised to observe a similar pattern, where differences in estimated means for each </w:t>
       </w:r>
       <w:r>
         <w:rPr>
@@ -8168,8 +7648,6 @@
           <w:color w:val="C00000"/>
         </w:rPr>
       </w:pPr>
-      <w:bookmarkStart w:id="10" w:name="_GoBack"/>
-      <w:bookmarkEnd w:id="10"/>
     </w:p>
     <w:tbl>
       <w:tblPr>
@@ -8515,7 +7993,6 @@
                 <w:sz w:val="24"/>
                 <w:szCs w:val="24"/>
               </w:rPr>
-              <w:lastRenderedPageBreak/>
               <w:t>1 - 2</w:t>
             </w:r>
           </w:p>
@@ -10257,8 +9734,10 @@
           <w:rFonts w:ascii="Arial" w:hAnsi="Arial" w:cs="Arial"/>
           <w:b/>
         </w:rPr>
-        <w:t>Fig. 7</w:t>
-      </w:r>
+        <w:t>Fig. 6</w:t>
+      </w:r>
+      <w:bookmarkStart w:id="10" w:name="_GoBack"/>
+      <w:bookmarkEnd w:id="10"/>
       <w:r>
         <w:rPr>
           <w:rFonts w:ascii="Arial" w:hAnsi="Arial" w:cs="Arial"/>
@@ -10449,7 +9928,14 @@
           <w:rFonts w:ascii="Arial" w:hAnsi="Arial" w:cs="Arial"/>
           <w:b/>
         </w:rPr>
-        <w:t>Fig. 6 c-d</w:t>
+        <w:t>Fig. 5</w:t>
+      </w:r>
+      <w:r>
+        <w:rPr>
+          <w:rFonts w:ascii="Arial" w:hAnsi="Arial" w:cs="Arial"/>
+          <w:b/>
+        </w:rPr>
+        <w:t xml:space="preserve"> c-d</w:t>
       </w:r>
       <w:r>
         <w:rPr>
@@ -10473,50 +9959,20 @@
     </w:p>
     <w:p>
       <w:pPr>
+        <w:rPr>
+          <w:rFonts w:ascii="Arial" w:hAnsi="Arial" w:cs="Arial"/>
+        </w:rPr>
+      </w:pPr>
+      <w:r>
         <w:rPr>
           <w:rFonts w:ascii="Arial" w:eastAsiaTheme="majorEastAsia" w:hAnsi="Arial" w:cs="Arial"/>
           <w:b/>
           <w:sz w:val="24"/>
           <w:szCs w:val="24"/>
         </w:rPr>
-      </w:pPr>
-    </w:p>
-    <w:p>
-      <w:pPr>
-        <w:rPr>
-          <w:rFonts w:ascii="Arial" w:eastAsiaTheme="majorEastAsia" w:hAnsi="Arial" w:cs="Arial"/>
-          <w:b/>
-          <w:sz w:val="24"/>
-          <w:szCs w:val="24"/>
-        </w:rPr>
-      </w:pPr>
-      <w:r>
-        <w:rPr>
-          <w:rFonts w:ascii="Arial" w:eastAsiaTheme="majorEastAsia" w:hAnsi="Arial" w:cs="Arial"/>
-          <w:b/>
-          <w:sz w:val="24"/>
-          <w:szCs w:val="24"/>
-        </w:rPr>
-        <w:t>Fig. 7</w:t>
-      </w:r>
-    </w:p>
-    <w:p>
-      <w:pPr>
-        <w:jc w:val="center"/>
-        <w:rPr>
-          <w:rFonts w:ascii="Arial" w:hAnsi="Arial" w:cs="Arial"/>
-        </w:rPr>
-      </w:pPr>
-      <w:r>
-        <w:rPr>
-          <w:rFonts w:ascii="Arial" w:eastAsiaTheme="majorEastAsia" w:hAnsi="Arial" w:cs="Arial"/>
-          <w:b/>
-          <w:sz w:val="24"/>
-          <w:szCs w:val="24"/>
-        </w:rPr>
         <w:pict w14:anchorId="188E9470">
-          <v:shape id="_x0000_i1025" type="#_x0000_t75" style="width:287pt;height:191.65pt;mso-position-horizontal:absolute;mso-position-horizontal-relative:text;mso-position-vertical:absolute;mso-position-vertical-relative:text;mso-width-relative:page;mso-height-relative:page">
-            <v:imagedata r:id="rId23" o:title="exp4figS1"/>
+          <v:shape id="_x0000_i1025" type="#_x0000_t75" style="width:286.55pt;height:191.5pt;mso-position-horizontal:absolute;mso-position-horizontal-relative:text;mso-position-vertical:absolute;mso-position-vertical-relative:text;mso-width-relative:page;mso-height-relative:page">
+            <v:imagedata r:id="rId16" o:title="exp4figS1"/>
           </v:shape>
         </w:pict>
       </w:r>
@@ -10558,14 +10014,7 @@
         <w:rPr>
           <w:rFonts w:ascii="Arial" w:hAnsi="Arial" w:cs="Arial"/>
         </w:rPr>
-        <w:t xml:space="preserve">Here we were able to replicate our findings from Experiment 1, in which the presence of implicit statistical structure modulates reaction times to items embedded in the stream. Notably, we could establish that this modulation is most extreme for those items which become strictly </w:t>
-      </w:r>
-      <w:r>
-        <w:rPr>
-          <w:rFonts w:ascii="Arial" w:hAnsi="Arial" w:cs="Arial"/>
-        </w:rPr>
-        <w:lastRenderedPageBreak/>
-        <w:t xml:space="preserve">predictable (those with a transitional probability of </w:t>
+        <w:t xml:space="preserve">Here we were able to replicate our findings from Experiment 1, in which the presence of implicit statistical structure modulates reaction times to items embedded in the stream. Notably, we could establish that this modulation is most extreme for those items which become strictly predictable (those with a transitional probability of </w:t>
       </w:r>
       <w:proofErr w:type="gramStart"/>
       <w:r>
@@ -11188,8 +10637,8 @@
           <w:rFonts w:ascii="Arial" w:hAnsi="Arial" w:cs="Arial"/>
         </w:rPr>
         <w:pict w14:anchorId="05284C98">
-          <v:shape id="_x0000_i1026" type="#_x0000_t75" style="width:415.75pt;height:297.15pt">
-            <v:imagedata r:id="rId24" o:title="fig_similarity"/>
+          <v:shape id="_x0000_i1026" type="#_x0000_t75" style="width:416.15pt;height:297.35pt">
+            <v:imagedata r:id="rId17" o:title="fig_similarity"/>
           </v:shape>
         </w:pict>
       </w:r>
@@ -11200,7 +10649,11 @@
         <w:commentReference w:id="13"/>
       </w:r>
     </w:p>
-    <w:p/>
+    <w:p>
+      <w:r>
+        <w:t xml:space="preserve">Pairwise correlations, pairwise relationships. </w:t>
+      </w:r>
+    </w:p>
     <w:p>
       <w:pPr>
         <w:pStyle w:val="Heading1"/>
@@ -12149,7 +11602,7 @@
                     <pic:cNvPicPr/>
                   </pic:nvPicPr>
                   <pic:blipFill>
-                    <a:blip r:embed="rId25" cstate="print">
+                    <a:blip r:embed="rId18" cstate="print">
                       <a:extLst>
                         <a:ext uri="{28A0092B-C50C-407E-A947-70E740481C1C}">
                           <a14:useLocalDpi xmlns:a14="http://schemas.microsoft.com/office/drawing/2010/main" val="0"/>
@@ -12309,7 +11762,7 @@
                     <pic:cNvPicPr/>
                   </pic:nvPicPr>
                   <pic:blipFill>
-                    <a:blip r:embed="rId26" cstate="print">
+                    <a:blip r:embed="rId19" cstate="print">
                       <a:extLst>
                         <a:ext uri="{28A0092B-C50C-407E-A947-70E740481C1C}">
                           <a14:useLocalDpi xmlns:a14="http://schemas.microsoft.com/office/drawing/2010/main" val="0"/>
@@ -12365,7 +11818,7 @@
                     <pic:cNvPicPr/>
                   </pic:nvPicPr>
                   <pic:blipFill>
-                    <a:blip r:embed="rId27" cstate="print">
+                    <a:blip r:embed="rId20" cstate="print">
                       <a:extLst>
                         <a:ext uri="{28A0092B-C50C-407E-A947-70E740481C1C}">
                           <a14:useLocalDpi xmlns:a14="http://schemas.microsoft.com/office/drawing/2010/main" val="0"/>
@@ -12445,7 +11898,7 @@
                     </pic:cNvPicPr>
                   </pic:nvPicPr>
                   <pic:blipFill>
-                    <a:blip r:embed="rId28" cstate="print">
+                    <a:blip r:embed="rId21" cstate="print">
                       <a:extLst>
                         <a:ext uri="{28A0092B-C50C-407E-A947-70E740481C1C}">
                           <a14:useLocalDpi xmlns:a14="http://schemas.microsoft.com/office/drawing/2010/main" val="0"/>
@@ -16929,8 +16382,8 @@
           <w:b/>
         </w:rPr>
         <w:pict w14:anchorId="1B5C118F">
-          <v:shape id="_x0000_i1027" type="#_x0000_t75" style="width:374.2pt;height:266.7pt">
-            <v:imagedata r:id="rId29" o:title="fig6_corr_sc_mu"/>
+          <v:shape id="_x0000_i1027" type="#_x0000_t75" style="width:373.7pt;height:267.1pt">
+            <v:imagedata r:id="rId22" o:title="fig6_corr_sc_mu"/>
           </v:shape>
         </w:pict>
       </w:r>
@@ -17001,7 +16454,7 @@
                     <pic:cNvPicPr/>
                   </pic:nvPicPr>
                   <pic:blipFill>
-                    <a:blip r:embed="rId30" cstate="print">
+                    <a:blip r:embed="rId23" cstate="print">
                       <a:extLst>
                         <a:ext uri="{28A0092B-C50C-407E-A947-70E740481C1C}">
                           <a14:useLocalDpi xmlns:a14="http://schemas.microsoft.com/office/drawing/2010/main" val="0"/>
@@ -18563,14 +18016,14 @@
           <w:b/>
         </w:rPr>
         <w:pict w14:anchorId="62797EB4">
-          <v:shape id="_x0000_i1028" type="#_x0000_t75" style="width:330.6pt;height:220.05pt">
-            <v:imagedata r:id="rId31" o:title="exp4figS2"/>
+          <v:shape id="_x0000_i1028" type="#_x0000_t75" style="width:330.5pt;height:220.3pt">
+            <v:imagedata r:id="rId24" o:title="exp4figS2"/>
           </v:shape>
         </w:pict>
       </w:r>
     </w:p>
     <w:sectPr>
-      <w:footerReference w:type="default" r:id="rId32"/>
+      <w:footerReference w:type="default" r:id="rId25"/>
       <w:pgSz w:w="12240" w:h="15840"/>
       <w:pgMar w:top="1440" w:right="1440" w:bottom="1440" w:left="1440" w:header="720" w:footer="720" w:gutter="0"/>
       <w:cols w:space="720"/>
@@ -18699,7 +18152,7 @@
             <w:rFonts w:ascii="Garamond" w:hAnsi="Garamond"/>
             <w:noProof/>
           </w:rPr>
-          <w:t>10</w:t>
+          <w:t>19</w:t>
         </w:r>
         <w:r>
           <w:rPr>
@@ -19805,6 +19258,25 @@
       <w:szCs w:val="20"/>
     </w:rPr>
   </w:style>
+  <w:style w:type="paragraph" w:styleId="Caption">
+    <w:name w:val="caption"/>
+    <w:basedOn w:val="Normal"/>
+    <w:next w:val="Normal"/>
+    <w:uiPriority w:val="35"/>
+    <w:unhideWhenUsed/>
+    <w:qFormat/>
+    <w:rsid w:val="00181A57"/>
+    <w:pPr>
+      <w:spacing w:after="200" w:line="240" w:lineRule="auto"/>
+    </w:pPr>
+    <w:rPr>
+      <w:i/>
+      <w:iCs/>
+      <w:color w:val="44546A" w:themeColor="text2"/>
+      <w:sz w:val="18"/>
+      <w:szCs w:val="18"/>
+    </w:rPr>
+  </w:style>
 </w:styles>
 </file>
 
@@ -20074,7 +19546,7 @@
 </file>
 
 <file path=customXml/itemProps1.xml><?xml version="1.0" encoding="utf-8"?>
-<ds:datastoreItem xmlns:ds="http://schemas.openxmlformats.org/officeDocument/2006/customXml" ds:itemID="{87A39042-6179-4202-9BF9-DB2C635A4527}">
+<ds:datastoreItem xmlns:ds="http://schemas.openxmlformats.org/officeDocument/2006/customXml" ds:itemID="{1DF1C8A5-D8B1-478A-9B51-ADAC78ECC6DB}">
   <ds:schemaRefs>
     <ds:schemaRef ds:uri="http://schemas.openxmlformats.org/officeDocument/2006/bibliography"/>
   </ds:schemaRefs>

</xml_diff>

<commit_message>
Wednesday: Introduction mostly there.
</commit_message>
<xml_diff>
--- a/paper/SL_v1.docx
+++ b/paper/SL_v1.docx
@@ -1433,6 +1433,24 @@
     <w:p/>
     <w:p>
       <w:pPr>
+        <w:rPr>
+          <w:rFonts w:ascii="Arial" w:eastAsiaTheme="majorEastAsia" w:hAnsi="Arial" w:cs="Arial"/>
+          <w:b/>
+          <w:sz w:val="26"/>
+          <w:szCs w:val="26"/>
+        </w:rPr>
+      </w:pPr>
+      <w:bookmarkStart w:id="1" w:name="_Toc47536753"/>
+      <w:r>
+        <w:rPr>
+          <w:rFonts w:ascii="Arial" w:hAnsi="Arial" w:cs="Arial"/>
+          <w:b/>
+        </w:rPr>
+        <w:br w:type="page"/>
+      </w:r>
+    </w:p>
+    <w:p>
+      <w:pPr>
         <w:pStyle w:val="Heading2"/>
         <w:rPr>
           <w:rFonts w:ascii="Arial" w:hAnsi="Arial" w:cs="Arial"/>
@@ -1442,13 +1460,13 @@
           <w:color w:val="auto"/>
         </w:rPr>
       </w:pPr>
-      <w:bookmarkStart w:id="1" w:name="_Toc47536753"/>
       <w:r>
         <w:rPr>
           <w:rFonts w:ascii="Arial" w:hAnsi="Arial" w:cs="Arial"/>
           <w:b/>
           <w:color w:val="auto"/>
         </w:rPr>
+        <w:lastRenderedPageBreak/>
         <w:t>Introduction</w:t>
       </w:r>
       <w:bookmarkEnd w:id="1"/>
@@ -1546,6 +1564,43 @@
         </w:rPr>
         <w:t xml:space="preserve"> Regardless of input modality, humans are sensitive to subtle distributional properties of incoming streams of information, and able to employ this information to complete subsequent tasks.</w:t>
       </w:r>
+      <w:r>
+        <w:rPr>
+          <w:rFonts w:ascii="Arial" w:hAnsi="Arial" w:cs="Arial"/>
+        </w:rPr>
+        <w:t xml:space="preserve"> </w:t>
+      </w:r>
+      <w:r>
+        <w:rPr>
+          <w:rFonts w:ascii="Arial" w:hAnsi="Arial" w:cs="Arial"/>
+        </w:rPr>
+        <w:fldChar w:fldCharType="begin" w:fldLock="1"/>
+      </w:r>
+      <w:r>
+        <w:rPr>
+          <w:rFonts w:ascii="Arial" w:hAnsi="Arial" w:cs="Arial"/>
+        </w:rPr>
+        <w:instrText>ADDIN CSL_CITATION {"citationItems":[{"id":"ITEM-1","itemData":{"DOI":"10.1016/J.TICS.2014.12.010","ISSN":"1364-6613","abstract":"Statistical learning (SL) is typically considered to be a domain-general mechanism by which cognitive systems discover the underlying distributional properties of the input. However, recent studies examining whether there are commonalities in the learning of distributional information across different domains or modalities consistently reveal modality and stimulus specificity. Therefore, important questions are how and why a hypothesized domain-general learning mechanism systematically produces such effects. Here, we offer a theoretical framework according to which SL is not a unitary mechanism, but a set of domain-general computational principles that operate in different modalities and, therefore, are subject to the specific constraints characteristic of their respective brain regions. This framework offers testable predictions and we discuss its computational and neurobiological plausibility.","author":[{"dropping-particle":"","family":"Frost","given":"Ram","non-dropping-particle":"","parse-names":false,"suffix":""},{"dropping-particle":"","family":"Armstrong","given":"Blair C.","non-dropping-particle":"","parse-names":false,"suffix":""},{"dropping-particle":"","family":"Siegelman","given":"Noam","non-dropping-particle":"","parse-names":false,"suffix":""},{"dropping-particle":"","family":"Christiansen","given":"Morten H.","non-dropping-particle":"","parse-names":false,"suffix":""}],"container-title":"Trends in Cognitive Sciences","id":"ITEM-1","issue":"3","issued":{"date-parts":[["2015","3","1"]]},"page":"117-125","publisher":"Elsevier Current Trends","title":"Domain generality versus modality specificity: the paradox of statistical learning","type":"article-journal","volume":"19"},"uris":["http://www.mendeley.com/documents/?uuid=194e0426-5d04-3f20-9a18-efb5d68769ff"]},{"id":"ITEM-2","itemData":{"DOI":"10.1098/rstb.2016.0047","ISSN":"1471-2970","PMID":"27872366","author":[{"dropping-particle":"","family":"Armstrong","given":"Blair C.","non-dropping-particle":"","parse-names":false,"suffix":""},{"dropping-particle":"","family":"Frost","given":"Ram","non-dropping-particle":"","parse-names":false,"suffix":""},{"dropping-particle":"","family":"Christiansen","given":"Morten H.","non-dropping-particle":"","parse-names":false,"suffix":""}],"container-title":"Philosophical transactions of the Royal Society of London. Series B, Biological sciences","id":"ITEM-2","issue":"1711","issued":{"date-parts":[["2017","1","5"]]},"page":"20160047","publisher":"The Royal Society","title":"The long road of statistical learning research: past, present and future.","type":"article-journal","volume":"372"},"uris":["http://www.mendeley.com/documents/?uuid=e6b3347b-773d-4d5e-81cc-5ca175a850a0"]}],"mendeley":{"formattedCitation":"(Armstrong, Frost, &amp; Christiansen, 2017; Frost, Armstrong, Siegelman, &amp; Christiansen, 2015)","plainTextFormattedCitation":"(Armstrong, Frost, &amp; Christiansen, 2017; Frost, Armstrong, Siegelman, &amp; Christiansen, 2015)"},"properties":{"noteIndex":0},"schema":"https://github.com/citation-style-language/schema/raw/master/csl-citation.json"}</w:instrText>
+      </w:r>
+      <w:r>
+        <w:rPr>
+          <w:rFonts w:ascii="Arial" w:hAnsi="Arial" w:cs="Arial"/>
+        </w:rPr>
+        <w:fldChar w:fldCharType="separate"/>
+      </w:r>
+      <w:r>
+        <w:rPr>
+          <w:rFonts w:ascii="Arial" w:hAnsi="Arial" w:cs="Arial"/>
+          <w:noProof/>
+        </w:rPr>
+        <w:t>(Armstrong, Frost, &amp; Christiansen, 2017; Frost, Armstrong, Siegelman, &amp; Christiansen, 2015)</w:t>
+      </w:r>
+      <w:r>
+        <w:rPr>
+          <w:rFonts w:ascii="Arial" w:hAnsi="Arial" w:cs="Arial"/>
+        </w:rPr>
+        <w:fldChar w:fldCharType="end"/>
+      </w:r>
     </w:p>
     <w:p>
       <w:pPr>
@@ -1643,7 +1698,45 @@
         <w:rPr>
           <w:rFonts w:ascii="Arial" w:hAnsi="Arial" w:cs="Arial"/>
         </w:rPr>
-        <w:t xml:space="preserve">. The ability to track regularities in sensory streams not only improves performance on behavioral tasks, but can also be observed in neural responses to predictable items both within </w:t>
+        <w:t>. The ability to track regularities in sensory streams not only</w:t>
+      </w:r>
+      <w:r>
+        <w:rPr>
+          <w:rFonts w:ascii="Arial" w:hAnsi="Arial" w:cs="Arial"/>
+        </w:rPr>
+        <w:t xml:space="preserve"> leads to improvement in</w:t>
+      </w:r>
+      <w:r>
+        <w:rPr>
+          <w:rFonts w:ascii="Arial" w:hAnsi="Arial" w:cs="Arial"/>
+        </w:rPr>
+        <w:t xml:space="preserve"> performance on behavioral tasks, but </w:t>
+      </w:r>
+      <w:proofErr w:type="gramStart"/>
+      <w:r>
+        <w:rPr>
+          <w:rFonts w:ascii="Arial" w:hAnsi="Arial" w:cs="Arial"/>
+        </w:rPr>
+        <w:t>can also be observed</w:t>
+      </w:r>
+      <w:proofErr w:type="gramEnd"/>
+      <w:r>
+        <w:rPr>
+          <w:rFonts w:ascii="Arial" w:hAnsi="Arial" w:cs="Arial"/>
+        </w:rPr>
+        <w:t xml:space="preserve"> in neural responses to </w:t>
+      </w:r>
+      <w:r>
+        <w:rPr>
+          <w:rFonts w:ascii="Arial" w:hAnsi="Arial" w:cs="Arial"/>
+        </w:rPr>
+        <w:t xml:space="preserve">the sequence. This neural tracking of statistics occurs whether the items are </w:t>
+      </w:r>
+      <w:r>
+        <w:rPr>
+          <w:rFonts w:ascii="Arial" w:hAnsi="Arial" w:cs="Arial"/>
+        </w:rPr>
+        <w:t xml:space="preserve">within </w:t>
       </w:r>
       <w:r>
         <w:rPr>
@@ -1680,7 +1773,19 @@
         <w:rPr>
           <w:rFonts w:ascii="Arial" w:hAnsi="Arial" w:cs="Arial"/>
         </w:rPr>
-        <w:t xml:space="preserve"> and outside </w:t>
+        <w:t xml:space="preserve"> </w:t>
+      </w:r>
+      <w:r>
+        <w:rPr>
+          <w:rFonts w:ascii="Arial" w:hAnsi="Arial" w:cs="Arial"/>
+        </w:rPr>
+        <w:t>or</w:t>
+      </w:r>
+      <w:r>
+        <w:rPr>
+          <w:rFonts w:ascii="Arial" w:hAnsi="Arial" w:cs="Arial"/>
+        </w:rPr>
+        <w:t xml:space="preserve"> outside </w:t>
       </w:r>
       <w:r>
         <w:rPr>
@@ -1749,15 +1854,7 @@
           <w:rFonts w:ascii="Arial" w:hAnsi="Arial" w:cs="Arial"/>
           <w:noProof/>
         </w:rPr>
-        <w:t xml:space="preserve">for </w:t>
-      </w:r>
-      <w:r>
-        <w:rPr>
-          <w:rFonts w:ascii="Arial" w:hAnsi="Arial" w:cs="Arial"/>
-          <w:noProof/>
-        </w:rPr>
-        <w:lastRenderedPageBreak/>
-        <w:t xml:space="preserve">a review, see </w:t>
+        <w:t xml:space="preserve">for a review, see </w:t>
       </w:r>
       <w:r>
         <w:rPr>
@@ -1776,7 +1873,19 @@
         <w:rPr>
           <w:rFonts w:ascii="Arial" w:hAnsi="Arial" w:cs="Arial"/>
         </w:rPr>
-        <w:t>. In the case of transitional probability tracking, non-adjacent relationships are detected alongside adjacent relationships</w:t>
+        <w:t xml:space="preserve">. </w:t>
+      </w:r>
+      <w:r>
+        <w:rPr>
+          <w:rFonts w:ascii="Arial" w:hAnsi="Arial" w:cs="Arial"/>
+        </w:rPr>
+        <w:t xml:space="preserve">Complex statistics, such as non-adjacent relationships, can also be </w:t>
+      </w:r>
+      <w:r>
+        <w:rPr>
+          <w:rFonts w:ascii="Arial" w:hAnsi="Arial" w:cs="Arial"/>
+        </w:rPr>
+        <w:t>detected alongside adjacent relationships</w:t>
       </w:r>
       <w:r>
         <w:rPr>
@@ -1794,7 +1903,7 @@
         <w:rPr>
           <w:rFonts w:ascii="Arial" w:hAnsi="Arial" w:cs="Arial"/>
         </w:rPr>
-        <w:instrText>ADDIN CSL_CITATION {"citationItems":[{"id":"ITEM-1","itemData":{"abstract":"Speech is produced mainly in continuous streams containing several words. Listeners can use the transitional probability (TP) between adjacent and non-adjacent syllables to segment ''words'' from a continuous stream of artificial speech, much as they use TPs to organize a variety of perceptual continua. It is thus possible that a general-purpose statistical device exploits any speech unit to achieve segmentation of speech streams. Alternatively , language may limit what representations are open to statistical investigation according to their specific linguistic role. In this article, we focus on vowels and consonants in continuous speech. We hypothesized that vowels and consonants in words carry different kinds of information , the latter being more tied to word identification and the former to grammar. We thus predicted that in a word identification task involving continuous speech, learners would track TPs among consonants, but not among vowels. Our results show a preferential role for consonants in word identification.","author":[{"dropping-particle":"","family":"Bonatti","given":"Luca L","non-dropping-particle":"","parse-names":false,"suffix":""},{"dropping-particle":"","family":"Peña","given":"Marcela","non-dropping-particle":"","parse-names":false,"suffix":""},{"dropping-particle":"","family":"Nespor","given":"Marina","non-dropping-particle":"","parse-names":false,"suffix":""},{"dropping-particle":"","family":"Mehler","given":"Jacques","non-dropping-particle":"","parse-names":false,"suffix":""}],"container-title":"Psychological Science","id":"ITEM-1","issue":"6","issued":{"date-parts":[["2005"]]},"title":"Linguistic Constraints on Statistical Computations The Role of Consonants and Vowels in Continuous Speech Processing","type":"article-journal","volume":"16"},"uris":["http://www.mendeley.com/documents/?uuid=cf7a261b-cea6-31f8-a976-d787d8f0f823"]}],"mendeley":{"formattedCitation":"(Bonatti, Peña, Nespor, &amp; Mehler, 2005)","plainTextFormattedCitation":"(Bonatti, Peña, Nespor, &amp; Mehler, 2005)"},"properties":{"noteIndex":0},"schema":"https://github.com/citation-style-language/schema/raw/master/csl-citation.json"}</w:instrText>
+        <w:instrText>ADDIN CSL_CITATION {"citationItems":[{"id":"ITEM-1","itemData":{"abstract":"Speech is produced mainly in continuous streams containing several words. Listeners can use the transitional probability (TP) between adjacent and non-adjacent syllables to segment ''words'' from a continuous stream of artificial speech, much as they use TPs to organize a variety of perceptual continua. It is thus possible that a general-purpose statistical device exploits any speech unit to achieve segmentation of speech streams. Alternatively , language may limit what representations are open to statistical investigation according to their specific linguistic role. In this article, we focus on vowels and consonants in continuous speech. We hypothesized that vowels and consonants in words carry different kinds of information , the latter being more tied to word identification and the former to grammar. We thus predicted that in a word identification task involving continuous speech, learners would track TPs among consonants, but not among vowels. Our results show a preferential role for consonants in word identification.","author":[{"dropping-particle":"","family":"Bonatti","given":"Luca L","non-dropping-particle":"","parse-names":false,"suffix":""},{"dropping-particle":"","family":"Peña","given":"Marcela","non-dropping-particle":"","parse-names":false,"suffix":""},{"dropping-particle":"","family":"Nespor","given":"Marina","non-dropping-particle":"","parse-names":false,"suffix":""},{"dropping-particle":"","family":"Mehler","given":"Jacques","non-dropping-particle":"","parse-names":false,"suffix":""}],"container-title":"Psychological Science","id":"ITEM-1","issue":"6","issued":{"date-parts":[["2005"]]},"title":"Linguistic Constraints on Statistical Computations The Role of Consonants and Vowels in Continuous Speech Processing","type":"article-journal","volume":"16"},"uris":["http://www.mendeley.com/documents/?uuid=cf7a261b-cea6-31f8-a976-d787d8f0f823"]}],"mendeley":{"formattedCitation":"(Bonatti, Peña, Nespor, &amp; Mehler, 2005)","plainTextFormattedCitation":"(Bonatti, Peña, Nespor, &amp; Mehler, 2005)","previouslyFormattedCitation":"(Bonatti, Peña, Nespor, &amp; Mehler, 2005)"},"properties":{"noteIndex":0},"schema":"https://github.com/citation-style-language/schema/raw/master/csl-citation.json"}</w:instrText>
       </w:r>
       <w:r>
         <w:rPr>
@@ -1828,71 +1937,72 @@
         <w:jc w:val="both"/>
         <w:rPr>
           <w:rFonts w:ascii="Arial" w:hAnsi="Arial" w:cs="Arial"/>
-          <w:color w:val="8EAADB" w:themeColor="accent5" w:themeTint="99"/>
         </w:rPr>
       </w:pPr>
       <w:r>
         <w:rPr>
           <w:rFonts w:ascii="Arial" w:hAnsi="Arial" w:cs="Arial"/>
-          <w:color w:val="8EAADB" w:themeColor="accent5" w:themeTint="99"/>
-        </w:rPr>
-        <w:t>Despite</w:t>
-      </w:r>
-      <w:r>
-        <w:rPr>
-          <w:rFonts w:ascii="Arial" w:hAnsi="Arial" w:cs="Arial"/>
-          <w:color w:val="8EAADB" w:themeColor="accent5" w:themeTint="99"/>
-        </w:rPr>
-        <w:t xml:space="preserve"> the considerable amount of data supporting </w:t>
-      </w:r>
-      <w:r>
-        <w:rPr>
-          <w:rFonts w:ascii="Arial" w:hAnsi="Arial" w:cs="Arial"/>
-          <w:color w:val="8EAADB" w:themeColor="accent5" w:themeTint="99"/>
-        </w:rPr>
-        <w:t xml:space="preserve">SL as a general mechanism for processing continuous information, several important constraints </w:t>
-      </w:r>
-      <w:proofErr w:type="gramStart"/>
-      <w:r>
-        <w:rPr>
-          <w:rFonts w:ascii="Arial" w:hAnsi="Arial" w:cs="Arial"/>
-          <w:color w:val="8EAADB" w:themeColor="accent5" w:themeTint="99"/>
-        </w:rPr>
-        <w:t>have also been observed</w:t>
-      </w:r>
-      <w:proofErr w:type="gramEnd"/>
-      <w:r>
-        <w:rPr>
-          <w:rFonts w:ascii="Arial" w:hAnsi="Arial" w:cs="Arial"/>
-          <w:color w:val="8EAADB" w:themeColor="accent5" w:themeTint="99"/>
-        </w:rPr>
-        <w:t>. The first is the limited transferability of SL</w:t>
-      </w:r>
-      <w:r>
-        <w:rPr>
-          <w:rFonts w:ascii="Arial" w:hAnsi="Arial" w:cs="Arial"/>
-          <w:color w:val="8EAADB" w:themeColor="accent5" w:themeTint="99"/>
+        </w:rPr>
+        <w:t xml:space="preserve">Yet, despite the considerable amount of evidence in favor of SL as a robust ability, the behavioral measures used to evaluate the degree of learning are psychometrically weak and have yielded highly variable results among participants (both within and across studies). </w:t>
+      </w:r>
+      <w:r>
+        <w:rPr>
+          <w:rFonts w:ascii="Arial" w:hAnsi="Arial" w:cs="Arial"/>
+        </w:rPr>
+        <w:fldChar w:fldCharType="begin" w:fldLock="1"/>
+      </w:r>
+      <w:r>
+        <w:rPr>
+          <w:rFonts w:ascii="Arial" w:hAnsi="Arial" w:cs="Arial"/>
+        </w:rPr>
+        <w:instrText>ADDIN CSL_CITATION {"citationItems":[{"id":"ITEM-1","itemData":{"DOI":"10.3758/s13428-016-0719-z","ISSN":"1554-3528","author":[{"dropping-particle":"","family":"Siegelman","given":"Noam","non-dropping-particle":"","parse-names":false,"suffix":""},{"dropping-particle":"","family":"Bogaerts","given":"Louisa","non-dropping-particle":"","parse-names":false,"suffix":""},{"dropping-particle":"","family":"Frost","given":"Ram","non-dropping-particle":"","parse-names":false,"suffix":""}],"container-title":"Behavior Research Methods","id":"ITEM-1","issue":"2","issued":{"date-parts":[["2017","4"]]},"page":"418-432","publisher":"Springer US","title":"Measuring individual differences in statistical learning: Current pitfalls and possible solutions","type":"article-journal","volume":"49"},"uris":["http://www.mendeley.com/documents/?uuid=0f75494c-29a2-3aaf-b679-a09575119637"]}],"mendeley":{"formattedCitation":"(Siegelman, Bogaerts, &amp; Frost, 2017)","plainTextFormattedCitation":"(Siegelman, Bogaerts, &amp; Frost, 2017)","previouslyFormattedCitation":"(Siegelman, Bogaerts, &amp; Frost, 2017)"},"properties":{"noteIndex":0},"schema":"https://github.com/citation-style-language/schema/raw/master/csl-citation.json"}</w:instrText>
+      </w:r>
+      <w:r>
+        <w:rPr>
+          <w:rFonts w:ascii="Arial" w:hAnsi="Arial" w:cs="Arial"/>
+        </w:rPr>
+        <w:fldChar w:fldCharType="separate"/>
+      </w:r>
+      <w:r>
+        <w:rPr>
+          <w:rFonts w:ascii="Arial" w:hAnsi="Arial" w:cs="Arial"/>
+          <w:noProof/>
+        </w:rPr>
+        <w:t>(Siegelman, Bogaerts, &amp; Frost, 2017)</w:t>
+      </w:r>
+      <w:r>
+        <w:rPr>
+          <w:rFonts w:ascii="Arial" w:hAnsi="Arial" w:cs="Arial"/>
+        </w:rPr>
+        <w:fldChar w:fldCharType="end"/>
+      </w:r>
+      <w:r>
+        <w:rPr>
+          <w:rFonts w:ascii="Arial" w:hAnsi="Arial" w:cs="Arial"/>
         </w:rPr>
         <w:t xml:space="preserve"> </w:t>
       </w:r>
       <w:r>
         <w:rPr>
           <w:rFonts w:ascii="Arial" w:hAnsi="Arial" w:cs="Arial"/>
-          <w:color w:val="8EAADB" w:themeColor="accent5" w:themeTint="99"/>
+        </w:rPr>
+        <w:t xml:space="preserve">Since the original study using continuous speech to test for SL in infants </w:t>
+      </w:r>
+      <w:r>
+        <w:rPr>
+          <w:rFonts w:ascii="Arial" w:hAnsi="Arial" w:cs="Arial"/>
         </w:rPr>
         <w:fldChar w:fldCharType="begin" w:fldLock="1"/>
       </w:r>
       <w:r>
         <w:rPr>
           <w:rFonts w:ascii="Arial" w:hAnsi="Arial" w:cs="Arial"/>
-          <w:color w:val="8EAADB" w:themeColor="accent5" w:themeTint="99"/>
-        </w:rPr>
-        <w:instrText>ADDIN CSL_CITATION {"citationItems":[{"id":"ITEM-1","itemData":{"DOI":"10.1016/J.TICS.2014.12.010","ISSN":"1364-6613","abstract":"Statistical learning (SL) is typically considered to be a domain-general mechanism by which cognitive systems discover the underlying distributional properties of the input. However, recent studies examining whether there are commonalities in the learning of distributional information across different domains or modalities consistently reveal modality and stimulus specificity. Therefore, important questions are how and why a hypothesized domain-general learning mechanism systematically produces such effects. Here, we offer a theoretical framework according to which SL is not a unitary mechanism, but a set of domain-general computational principles that operate in different modalities and, therefore, are subject to the specific constraints characteristic of their respective brain regions. This framework offers testable predictions and we discuss its computational and neurobiological plausibility.","author":[{"dropping-particle":"","family":"Frost","given":"Ram","non-dropping-particle":"","parse-names":false,"suffix":""},{"dropping-particle":"","family":"Armstrong","given":"Blair C.","non-dropping-particle":"","parse-names":false,"suffix":""},{"dropping-particle":"","family":"Siegelman","given":"Noam","non-dropping-particle":"","parse-names":false,"suffix":""},{"dropping-particle":"","family":"Christiansen","given":"Morten H.","non-dropping-particle":"","parse-names":false,"suffix":""}],"container-title":"Trends in Cognitive Sciences","id":"ITEM-1","issue":"3","issued":{"date-parts":[["2015","3","1"]]},"page":"117-125","publisher":"Elsevier Current Trends","title":"Domain generality versus modality specificity: the paradox of statistical learning","type":"article-journal","volume":"19"},"uris":["http://www.mendeley.com/documents/?uuid=194e0426-5d04-3f20-9a18-efb5d68769ff"]}],"mendeley":{"formattedCitation":"(Frost, Armstrong, Siegelman, &amp; Christiansen, 2015)","plainTextFormattedCitation":"(Frost, Armstrong, Siegelman, &amp; Christiansen, 2015)","previouslyFormattedCitation":"(Frost, Armstrong, Siegelman, &amp; Christiansen, 2015)"},"properties":{"noteIndex":0},"schema":"https://github.com/citation-style-language/schema/raw/master/csl-citation.json"}</w:instrText>
-      </w:r>
-      <w:r>
-        <w:rPr>
-          <w:rFonts w:ascii="Arial" w:hAnsi="Arial" w:cs="Arial"/>
-          <w:color w:val="8EAADB" w:themeColor="accent5" w:themeTint="99"/>
+        </w:rPr>
+        <w:instrText>ADDIN CSL_CITATION {"citationItems":[{"id":"ITEM-1","itemData":{"DOI":"10.1126/science.918660","ISSN":"0036-8075","PMID":"918660","abstract":"Learners rely on a combination of experience-independent and experience-dependent mechanisms to extract information from the environment. Language acquisition involves both types of mechanisms, but most theorists emphasize the relative importance of experience-independent mechanisms. The present study shows that a fundamental task of language acquisition, segmentation of words from fluent speech, can be accomplished by 8-month-old infants based solely on the statistical relationships between neighboring speech sounds. Moreover, this word segmentation was based on statistical learning from only 2 minutes of exposure, suggesting that infants have access to a powerful mechanism for the computation of statistical properties of the language input.","author":[{"dropping-particle":"","family":"Saffran","given":"Jenny R.","non-dropping-particle":"","parse-names":false,"suffix":""},{"dropping-particle":"","family":"Aslin","given":"Richard N.","non-dropping-particle":"","parse-names":false,"suffix":""},{"dropping-particle":"","family":"Newport","given":"Elissa L.","non-dropping-particle":"","parse-names":false,"suffix":""}],"container-title":"Science","id":"ITEM-1","issue":"December","issued":{"date-parts":[["1996","11","11"]]},"page":"1926-1928","publisher":"American Association for the Advancement of Science","title":"Statistical Learning by 8-Month-Old Infants","type":"article-journal","volume":"274"},"uris":["http://www.mendeley.com/documents/?uuid=a2187452-1194-313f-afda-a7657e4722a9"]}],"mendeley":{"formattedCitation":"(Saffran, Aslin, et al., 1996)","plainTextFormattedCitation":"(Saffran, Aslin, et al., 1996)","previouslyFormattedCitation":"(Saffran, Aslin, et al., 1996)"},"properties":{"noteIndex":0},"schema":"https://github.com/citation-style-language/schema/raw/master/csl-citation.json"}</w:instrText>
+      </w:r>
+      <w:r>
+        <w:rPr>
+          <w:rFonts w:ascii="Arial" w:hAnsi="Arial" w:cs="Arial"/>
         </w:rPr>
         <w:fldChar w:fldCharType="separate"/>
       </w:r>
@@ -1900,42 +2010,78 @@
         <w:rPr>
           <w:rFonts w:ascii="Arial" w:hAnsi="Arial" w:cs="Arial"/>
           <w:noProof/>
-          <w:color w:val="8EAADB" w:themeColor="accent5" w:themeTint="99"/>
-        </w:rPr>
-        <w:t>(Frost, Armstrong, Siegelman, &amp; Christiansen, 2015)</w:t>
-      </w:r>
-      <w:r>
-        <w:rPr>
-          <w:rFonts w:ascii="Arial" w:hAnsi="Arial" w:cs="Arial"/>
-          <w:color w:val="8EAADB" w:themeColor="accent5" w:themeTint="99"/>
+        </w:rPr>
+        <w:t>(Saffran, Aslin, et al., 1996)</w:t>
+      </w:r>
+      <w:r>
+        <w:rPr>
+          <w:rFonts w:ascii="Arial" w:hAnsi="Arial" w:cs="Arial"/>
         </w:rPr>
         <w:fldChar w:fldCharType="end"/>
       </w:r>
       <w:r>
         <w:rPr>
           <w:rFonts w:ascii="Arial" w:hAnsi="Arial" w:cs="Arial"/>
-          <w:color w:val="8EAADB" w:themeColor="accent5" w:themeTint="99"/>
-        </w:rPr>
-        <w:t xml:space="preserve">: statistical learning of a given stream can be limited not only to the input modality </w:t>
-      </w:r>
-      <w:r>
-        <w:rPr>
-          <w:rFonts w:ascii="Arial" w:hAnsi="Arial" w:cs="Arial"/>
-          <w:color w:val="8EAADB" w:themeColor="accent5" w:themeTint="99"/>
+        </w:rPr>
+        <w:t xml:space="preserve">, this ability has been </w:t>
+      </w:r>
+      <w:r>
+        <w:rPr>
+          <w:rFonts w:ascii="Arial" w:hAnsi="Arial" w:cs="Arial"/>
+        </w:rPr>
+        <w:t xml:space="preserve">canonically measured using an explicit </w:t>
+      </w:r>
+      <w:r>
+        <w:rPr>
+          <w:rFonts w:ascii="Arial" w:hAnsi="Arial" w:cs="Arial"/>
+        </w:rPr>
+        <w:t>recognition</w:t>
+      </w:r>
+      <w:r>
+        <w:rPr>
+          <w:rFonts w:ascii="Arial" w:hAnsi="Arial" w:cs="Arial"/>
+        </w:rPr>
+        <w:t xml:space="preserve"> task, often with little or no modification from the original, </w:t>
+      </w:r>
+      <w:r>
+        <w:rPr>
+          <w:rFonts w:ascii="Arial" w:hAnsi="Arial" w:cs="Arial"/>
+        </w:rPr>
+        <w:t xml:space="preserve">after </w:t>
+      </w:r>
+      <w:r>
+        <w:rPr>
+          <w:rFonts w:ascii="Arial" w:hAnsi="Arial" w:cs="Arial"/>
+        </w:rPr>
+        <w:t>participants have been exposed to the stimuli sequence in a learning phase</w:t>
+      </w:r>
+      <w:r>
+        <w:rPr>
+          <w:rFonts w:ascii="Arial" w:hAnsi="Arial" w:cs="Arial"/>
+        </w:rPr>
+        <w:t>.</w:t>
+      </w:r>
+      <w:r>
+        <w:rPr>
+          <w:rFonts w:ascii="Arial" w:hAnsi="Arial" w:cs="Arial"/>
+        </w:rPr>
+        <w:t xml:space="preserve"> </w:t>
+      </w:r>
+      <w:r>
+        <w:rPr>
+          <w:rFonts w:ascii="Arial" w:hAnsi="Arial" w:cs="Arial"/>
         </w:rPr>
         <w:fldChar w:fldCharType="begin" w:fldLock="1"/>
       </w:r>
       <w:r>
         <w:rPr>
           <w:rFonts w:ascii="Arial" w:hAnsi="Arial" w:cs="Arial"/>
-          <w:color w:val="8EAADB" w:themeColor="accent5" w:themeTint="99"/>
-        </w:rPr>
-        <w:instrText>ADDIN CSL_CITATION {"citationItems":[{"id":"ITEM-1","itemData":{"DOI":"10.1037//0278-7393.25.5.1322","ISSN":"0278-7393","author":[{"dropping-particle":"","family":"Tunney","given":"Richard J.","non-dropping-particle":"","parse-names":false,"suffix":""},{"dropping-particle":"","family":"Altmann","given":"Gerry T. M.","non-dropping-particle":"","parse-names":false,"suffix":""}],"container-title":"Journal of Experimental Psychology: Learning, Memory, and Cognition","id":"ITEM-1","issue":"5","issued":{"date-parts":[["1999"]]},"page":"1322-1333","title":"The transfer effect in artificial grammar learning: Reappraising the evidence on the transfer of sequential dependencies.","type":"article-journal","volume":"25"},"uris":["http://www.mendeley.com/documents/?uuid=f7e585fb-3ecc-4831-8fef-78ef56dd7f27"]}],"mendeley":{"formattedCitation":"(Tunney &amp; Altmann, 1999)","plainTextFormattedCitation":"(Tunney &amp; Altmann, 1999)","previouslyFormattedCitation":"(Tunney &amp; Altmann, 1999)"},"properties":{"noteIndex":0},"schema":"https://github.com/citation-style-language/schema/raw/master/csl-citation.json"}</w:instrText>
-      </w:r>
-      <w:r>
-        <w:rPr>
-          <w:rFonts w:ascii="Arial" w:hAnsi="Arial" w:cs="Arial"/>
-          <w:color w:val="8EAADB" w:themeColor="accent5" w:themeTint="99"/>
+        </w:rPr>
+        <w:instrText>ADDIN CSL_CITATION {"citationItems":[{"id":"ITEM-1","itemData":{"DOI":"10.3758/s13428-016-0719-z","ISSN":"1554-3528","author":[{"dropping-particle":"","family":"Siegelman","given":"Noam","non-dropping-particle":"","parse-names":false,"suffix":""},{"dropping-particle":"","family":"Bogaerts","given":"Louisa","non-dropping-particle":"","parse-names":false,"suffix":""},{"dropping-particle":"","family":"Frost","given":"Ram","non-dropping-particle":"","parse-names":false,"suffix":""}],"container-title":"Behavior Research Methods","id":"ITEM-1","issue":"2","issued":{"date-parts":[["2017","4"]]},"page":"418-432","publisher":"Springer US","title":"Measuring individual differences in statistical learning: Current pitfalls and possible solutions","type":"article-journal","volume":"49"},"uris":["http://www.mendeley.com/documents/?uuid=0f75494c-29a2-3aaf-b679-a09575119637"]}],"mendeley":{"formattedCitation":"(Siegelman et al., 2017)","plainTextFormattedCitation":"(Siegelman et al., 2017)","previouslyFormattedCitation":"(Siegelman et al., 2017)"},"properties":{"noteIndex":0},"schema":"https://github.com/citation-style-language/schema/raw/master/csl-citation.json"}</w:instrText>
+      </w:r>
+      <w:r>
+        <w:rPr>
+          <w:rFonts w:ascii="Arial" w:hAnsi="Arial" w:cs="Arial"/>
         </w:rPr>
         <w:fldChar w:fldCharType="separate"/>
       </w:r>
@@ -1943,167 +2089,38 @@
         <w:rPr>
           <w:rFonts w:ascii="Arial" w:hAnsi="Arial" w:cs="Arial"/>
           <w:noProof/>
-          <w:color w:val="8EAADB" w:themeColor="accent5" w:themeTint="99"/>
-        </w:rPr>
-        <w:t>(Tunney &amp; Altmann, 1999)</w:t>
-      </w:r>
-      <w:r>
-        <w:rPr>
-          <w:rFonts w:ascii="Arial" w:hAnsi="Arial" w:cs="Arial"/>
-          <w:color w:val="8EAADB" w:themeColor="accent5" w:themeTint="99"/>
+        </w:rPr>
+        <w:t>(Siegelman et al., 2017)</w:t>
+      </w:r>
+      <w:r>
+        <w:rPr>
+          <w:rFonts w:ascii="Arial" w:hAnsi="Arial" w:cs="Arial"/>
         </w:rPr>
         <w:fldChar w:fldCharType="end"/>
       </w:r>
       <w:r>
         <w:rPr>
           <w:rFonts w:ascii="Arial" w:hAnsi="Arial" w:cs="Arial"/>
-          <w:color w:val="8EAADB" w:themeColor="accent5" w:themeTint="99"/>
         </w:rPr>
         <w:t xml:space="preserve"> </w:t>
       </w:r>
       <w:r>
         <w:rPr>
           <w:rFonts w:ascii="Arial" w:hAnsi="Arial" w:cs="Arial"/>
-          <w:color w:val="8EAADB" w:themeColor="accent5" w:themeTint="99"/>
-        </w:rPr>
-        <w:t>but also</w:t>
-      </w:r>
-      <w:r>
-        <w:rPr>
-          <w:rFonts w:ascii="Arial" w:hAnsi="Arial" w:cs="Arial"/>
-          <w:color w:val="8EAADB" w:themeColor="accent5" w:themeTint="99"/>
-        </w:rPr>
-        <w:t xml:space="preserve"> to</w:t>
-      </w:r>
-      <w:r>
-        <w:rPr>
-          <w:rFonts w:ascii="Arial" w:hAnsi="Arial" w:cs="Arial"/>
-          <w:color w:val="8EAADB" w:themeColor="accent5" w:themeTint="99"/>
-        </w:rPr>
-        <w:t xml:space="preserve"> the stimuli themselves</w:t>
-      </w:r>
-      <w:r>
-        <w:rPr>
-          <w:rFonts w:ascii="Arial" w:hAnsi="Arial" w:cs="Arial"/>
-          <w:color w:val="8EAADB" w:themeColor="accent5" w:themeTint="99"/>
-        </w:rPr>
-        <w:t xml:space="preserve"> </w:t>
-      </w:r>
-      <w:r>
-        <w:rPr>
-          <w:rFonts w:ascii="Arial" w:hAnsi="Arial" w:cs="Arial"/>
-          <w:color w:val="8EAADB" w:themeColor="accent5" w:themeTint="99"/>
-        </w:rPr>
-        <w:fldChar w:fldCharType="begin" w:fldLock="1"/>
-      </w:r>
-      <w:r>
-        <w:rPr>
-          <w:rFonts w:ascii="Arial" w:hAnsi="Arial" w:cs="Arial"/>
-          <w:color w:val="8EAADB" w:themeColor="accent5" w:themeTint="99"/>
-        </w:rPr>
-        <w:instrText>ADDIN CSL_CITATION {"citationItems":[{"id":"ITEM-1","itemData":{"DOI":"10.1027/1618-3169.56.3.188","ISSN":"16183169","abstract":"Different theories have been proposed regarding the nature of the mental representations formed as a result of implicit learning of sequentíal regularíties. Some theoríes postulate abstract surface-independent representations, while other theories postulate stimulus-specífic representations. This article reports three experiments investigating the development of abstract representations in artificial grammar learning (AGL), using a methodological approach developed by Conway and Christiansen (2006). In all the experiments, the number of blocks during the exposure phase was manipulated (6 blocks vs. 18 blocks of exposure to sequences). Experiments 1 and 2 investigated both visual and auditory learning where sequences were presented element-by-element. Experiment 3 investigated visual learning using a sequence-by-sequence presentation technique more commonly used in visual AGL studies. Extending previous research (Conway &amp; Christiansen. 2006) and in support of stimulus-specific accounts, the results of the experiments showed that extended observational learning results in increased stimulus-specific knowledge rather than abstraction towards surface-independent representations. © 2009 Hogrefe &amp; Huber Publishers.","author":[{"dropping-particle":"","family":"Johansson","given":"Tobias","non-dropping-particle":"","parse-names":false,"suffix":""}],"container-title":"Experimental Psychology","id":"ITEM-1","issue":"3","issued":{"date-parts":[["2009"]]},"page":"188-197","title":"Strengthening the case for stimulus-specificity in artificial grammar learning no evidence for abstract representations with cxtrnded exposure","type":"article-journal","volume":"56"},"uris":["http://www.mendeley.com/documents/?uuid=14db9d9c-12f9-46fe-8fc4-aea656853a9f"]}],"mendeley":{"formattedCitation":"(Johansson, 2009)","plainTextFormattedCitation":"(Johansson, 2009)","previouslyFormattedCitation":"(Johansson, 2009)"},"properties":{"noteIndex":0},"schema":"https://github.com/citation-style-language/schema/raw/master/csl-citation.json"}</w:instrText>
-      </w:r>
-      <w:r>
-        <w:rPr>
-          <w:rFonts w:ascii="Arial" w:hAnsi="Arial" w:cs="Arial"/>
-          <w:color w:val="8EAADB" w:themeColor="accent5" w:themeTint="99"/>
-        </w:rPr>
-        <w:fldChar w:fldCharType="separate"/>
-      </w:r>
-      <w:r>
-        <w:rPr>
-          <w:rFonts w:ascii="Arial" w:hAnsi="Arial" w:cs="Arial"/>
-          <w:noProof/>
-          <w:color w:val="8EAADB" w:themeColor="accent5" w:themeTint="99"/>
-        </w:rPr>
-        <w:t>(Johansson, 2009)</w:t>
-      </w:r>
-      <w:r>
-        <w:rPr>
-          <w:rFonts w:ascii="Arial" w:hAnsi="Arial" w:cs="Arial"/>
-          <w:color w:val="8EAADB" w:themeColor="accent5" w:themeTint="99"/>
-        </w:rPr>
-        <w:fldChar w:fldCharType="end"/>
-      </w:r>
-      <w:r>
-        <w:rPr>
-          <w:rFonts w:ascii="Arial" w:hAnsi="Arial" w:cs="Arial"/>
-          <w:color w:val="8EAADB" w:themeColor="accent5" w:themeTint="99"/>
-        </w:rPr>
-        <w:t xml:space="preserve">. Secondly, background information can compete with the new statistical structure participants </w:t>
-      </w:r>
-      <w:proofErr w:type="gramStart"/>
-      <w:r>
-        <w:rPr>
-          <w:rFonts w:ascii="Arial" w:hAnsi="Arial" w:cs="Arial"/>
-          <w:color w:val="8EAADB" w:themeColor="accent5" w:themeTint="99"/>
-        </w:rPr>
-        <w:t>are expected</w:t>
-      </w:r>
-      <w:proofErr w:type="gramEnd"/>
-      <w:r>
-        <w:rPr>
-          <w:rFonts w:ascii="Arial" w:hAnsi="Arial" w:cs="Arial"/>
-          <w:color w:val="8EAADB" w:themeColor="accent5" w:themeTint="99"/>
-        </w:rPr>
-        <w:t xml:space="preserve"> to learn</w:t>
-      </w:r>
-      <w:r>
-        <w:rPr>
-          <w:rFonts w:ascii="Arial" w:hAnsi="Arial" w:cs="Arial"/>
-          <w:color w:val="8EAADB" w:themeColor="accent5" w:themeTint="99"/>
-        </w:rPr>
-        <w:t>. For example, F</w:t>
-      </w:r>
-      <w:r>
-        <w:rPr>
-          <w:rFonts w:ascii="Arial" w:hAnsi="Arial" w:cs="Arial"/>
-          <w:color w:val="8EAADB" w:themeColor="accent5" w:themeTint="99"/>
-        </w:rPr>
-        <w:t xml:space="preserve">rench speakers are able to use transitional probabilities between consonants, but not vowels, to discover potential pseudowords embedded in a continuous speech stream. </w:t>
-      </w:r>
-      <w:r>
-        <w:rPr>
-          <w:rFonts w:ascii="Arial" w:hAnsi="Arial" w:cs="Arial"/>
-          <w:color w:val="8EAADB" w:themeColor="accent5" w:themeTint="99"/>
-        </w:rPr>
-        <w:fldChar w:fldCharType="begin" w:fldLock="1"/>
-      </w:r>
-      <w:r>
-        <w:rPr>
-          <w:rFonts w:ascii="Arial" w:hAnsi="Arial" w:cs="Arial"/>
-          <w:color w:val="8EAADB" w:themeColor="accent5" w:themeTint="99"/>
-        </w:rPr>
-        <w:instrText>ADDIN CSL_CITATION {"citationItems":[{"id":"ITEM-1","itemData":{"abstract":"Speech is produced mainly in continuous streams containing several words. Listeners can use the transitional probability (TP) between adjacent and non-adjacent syllables to segment ''words'' from a continuous stream of artificial speech, much as they use TPs to organize a variety of perceptual continua. It is thus possible that a general-purpose statistical device exploits any speech unit to achieve segmentation of speech streams. Alternatively , language may limit what representations are open to statistical investigation according to their specific linguistic role. In this article, we focus on vowels and consonants in continuous speech. We hypothesized that vowels and consonants in words carry different kinds of information , the latter being more tied to word identification and the former to grammar. We thus predicted that in a word identification task involving continuous speech, learners would track TPs among consonants, but not among vowels. Our results show a preferential role for consonants in word identification.","author":[{"dropping-particle":"","family":"Bonatti","given":"Luca L","non-dropping-particle":"","parse-names":false,"suffix":""},{"dropping-particle":"","family":"Peña","given":"Marcela","non-dropping-particle":"","parse-names":false,"suffix":""},{"dropping-particle":"","family":"Nespor","given":"Marina","non-dropping-particle":"","parse-names":false,"suffix":""},{"dropping-particle":"","family":"Mehler","given":"Jacques","non-dropping-particle":"","parse-names":false,"suffix":""}],"container-title":"Psychological Science","id":"ITEM-1","issue":"6","issued":{"date-parts":[["2005"]]},"title":"Linguistic Constraints on Statistical Computations The Role of Consonants and Vowels in Continuous Speech Processing","type":"article-journal","volume":"16"},"uris":["http://www.mendeley.com/documents/?uuid=cf7a261b-cea6-31f8-a976-d787d8f0f823"]}],"mendeley":{"formattedCitation":"(Bonatti et al., 2005)","plainTextFormattedCitation":"(Bonatti et al., 2005)","previouslyFormattedCitation":"(Bonatti, Peña, Nespor, &amp; Mehler, 2005)"},"properties":{"noteIndex":0},"schema":"https://github.com/citation-style-language/schema/raw/master/csl-citation.json"}</w:instrText>
-      </w:r>
-      <w:r>
-        <w:rPr>
-          <w:rFonts w:ascii="Arial" w:hAnsi="Arial" w:cs="Arial"/>
-          <w:color w:val="8EAADB" w:themeColor="accent5" w:themeTint="99"/>
-        </w:rPr>
-        <w:fldChar w:fldCharType="separate"/>
-      </w:r>
-      <w:r>
-        <w:rPr>
-          <w:rFonts w:ascii="Arial" w:hAnsi="Arial" w:cs="Arial"/>
-          <w:noProof/>
-          <w:color w:val="8EAADB" w:themeColor="accent5" w:themeTint="99"/>
-        </w:rPr>
-        <w:t>(Bonatti et al., 2005)</w:t>
-      </w:r>
-      <w:r>
-        <w:rPr>
-          <w:rFonts w:ascii="Arial" w:hAnsi="Arial" w:cs="Arial"/>
-          <w:color w:val="8EAADB" w:themeColor="accent5" w:themeTint="99"/>
-        </w:rPr>
-        <w:fldChar w:fldCharType="end"/>
-      </w:r>
-      <w:r>
-        <w:rPr>
-          <w:rFonts w:ascii="Arial" w:hAnsi="Arial" w:cs="Arial"/>
-          <w:color w:val="8EAADB" w:themeColor="accent5" w:themeTint="99"/>
-        </w:rPr>
-        <w:t xml:space="preserve"> </w:t>
+        </w:rPr>
+        <w:t>The task typically consists of pairing each of the units that make up the sequence (e.g. tri-syllabic pseudowords or triplets of visual shapes) with a foil, a test item of equal length but which either violates the transitional probability structure of the learned units, or is made up of random elements</w:t>
+      </w:r>
+      <w:r>
+        <w:rPr>
+          <w:rFonts w:ascii="Arial" w:hAnsi="Arial" w:cs="Arial"/>
+        </w:rPr>
+        <w:t xml:space="preserve"> from the stimulus set</w:t>
+      </w:r>
+      <w:r>
+        <w:rPr>
+          <w:rFonts w:ascii="Arial" w:hAnsi="Arial" w:cs="Arial"/>
+        </w:rPr>
+        <w:t xml:space="preserve"> (syllables, shapes). Participants then report which of the pair is more familiar, more similar to the exposure stream, or explicitly asked which appeared in the previous part of the experiment. </w:t>
       </w:r>
     </w:p>
     <w:p>
@@ -2118,21 +2135,221 @@
         <w:rPr>
           <w:rFonts w:ascii="Arial" w:hAnsi="Arial" w:cs="Arial"/>
         </w:rPr>
-        <w:t xml:space="preserve">Thus, it appears that what </w:t>
+        <w:t xml:space="preserve">Meanwhile, several other measures </w:t>
       </w:r>
       <w:proofErr w:type="gramStart"/>
       <w:r>
         <w:rPr>
           <w:rFonts w:ascii="Arial" w:hAnsi="Arial" w:cs="Arial"/>
         </w:rPr>
-        <w:t>is learned</w:t>
+        <w:t>have been developed</w:t>
       </w:r>
       <w:proofErr w:type="gramEnd"/>
       <w:r>
         <w:rPr>
           <w:rFonts w:ascii="Arial" w:hAnsi="Arial" w:cs="Arial"/>
         </w:rPr>
-        <w:t xml:space="preserve"> in statistical learning does not easily translate to improved performance on related stimuli or another input format. </w:t>
+        <w:t xml:space="preserve"> that purportedly measure statistical learning “online.” These tasks aim to capture the dynamic aspects of</w:t>
+      </w:r>
+      <w:r>
+        <w:rPr>
+          <w:rFonts w:ascii="Arial" w:hAnsi="Arial" w:cs="Arial"/>
+        </w:rPr>
+        <w:t xml:space="preserve"> SL</w:t>
+      </w:r>
+      <w:r>
+        <w:rPr>
+          <w:rFonts w:ascii="Arial" w:hAnsi="Arial" w:cs="Arial"/>
+        </w:rPr>
+        <w:t xml:space="preserve"> </w:t>
+      </w:r>
+      <w:r>
+        <w:rPr>
+          <w:rFonts w:ascii="Arial" w:hAnsi="Arial" w:cs="Arial"/>
+        </w:rPr>
+        <w:t xml:space="preserve">(such as its onset, stability, and change over the course of exposure) </w:t>
+      </w:r>
+      <w:r>
+        <w:rPr>
+          <w:rFonts w:ascii="Arial" w:hAnsi="Arial" w:cs="Arial"/>
+        </w:rPr>
+        <w:t xml:space="preserve">and provide more insight into the contribution of individual stimulus items in </w:t>
+      </w:r>
+      <w:r>
+        <w:rPr>
+          <w:rFonts w:ascii="Arial" w:hAnsi="Arial" w:cs="Arial"/>
+        </w:rPr>
+        <w:t>generating</w:t>
+      </w:r>
+      <w:r>
+        <w:rPr>
+          <w:rFonts w:ascii="Arial" w:hAnsi="Arial" w:cs="Arial"/>
+        </w:rPr>
+        <w:t xml:space="preserve"> the ultimate effect. </w:t>
+      </w:r>
+      <w:r>
+        <w:rPr>
+          <w:rFonts w:ascii="Arial" w:hAnsi="Arial" w:cs="Arial"/>
+        </w:rPr>
+        <w:t xml:space="preserve">One such measure is the target detection task, which entails presenting participants with a target item (syllable, shape, etc.) and asking them to respond as fast as possible whenever the target </w:t>
+      </w:r>
+      <w:proofErr w:type="gramStart"/>
+      <w:r>
+        <w:rPr>
+          <w:rFonts w:ascii="Arial" w:hAnsi="Arial" w:cs="Arial"/>
+        </w:rPr>
+        <w:t>is seen or heard in the ensuing sequence</w:t>
+      </w:r>
+      <w:proofErr w:type="gramEnd"/>
+      <w:r>
+        <w:rPr>
+          <w:rFonts w:ascii="Arial" w:hAnsi="Arial" w:cs="Arial"/>
+        </w:rPr>
+        <w:t xml:space="preserve">. </w:t>
+      </w:r>
+      <w:proofErr w:type="gramStart"/>
+      <w:r>
+        <w:rPr>
+          <w:rFonts w:ascii="Arial" w:hAnsi="Arial" w:cs="Arial"/>
+        </w:rPr>
+        <w:t xml:space="preserve">In both visual </w:t>
+      </w:r>
+      <w:r>
+        <w:rPr>
+          <w:rStyle w:val="FootnoteReference"/>
+          <w:rFonts w:ascii="Arial" w:hAnsi="Arial" w:cs="Arial"/>
+        </w:rPr>
+        <w:fldChar w:fldCharType="begin" w:fldLock="1"/>
+      </w:r>
+      <w:r>
+        <w:rPr>
+          <w:rFonts w:ascii="Arial" w:hAnsi="Arial" w:cs="Arial"/>
+        </w:rPr>
+        <w:instrText>ADDIN CSL_CITATION {"citationItems":[{"id":"ITEM-1","itemData":{"DOI":"10.1037/0096-3445.134.4.552","ISSN":"1939-2222","author":[{"dropping-particle":"","family":"Turk-Browne","given":"Nicholas B.","non-dropping-particle":"","parse-names":false,"suffix":""},{"dropping-particle":"","family":"Jungé","given":"Justin A.","non-dropping-particle":"","parse-names":false,"suffix":""},{"dropping-particle":"","family":"Scholl","given":"Brian J.","non-dropping-particle":"","parse-names":false,"suffix":""}],"container-title":"Journal of Experimental Psychology: General","id":"ITEM-1","issue":"4","issued":{"date-parts":[["2005"]]},"page":"552-564","publisher":"US: American Psychological Association","title":"The Automaticity of Visual Statistical Learning","type":"article-journal","volume":"134"},"uris":["http://www.mendeley.com/documents/?uuid=720ffade-28b0-350b-98e9-d1b3f7db7483"]},{"id":"ITEM-2","itemData":{"DOI":"10.1027/1618-3169/a000295","ISSN":"1618-3169","abstract":"Abstract. The Rapid Serial Visual Presentation procedure is a method widely used in visual perception research. In this paper we propose an adaptation of this method which can be used with auditory...","author":[{"dropping-particle":"","family":"Franco","given":"Ana","non-dropping-particle":"","parse-names":false,"suffix":""},{"dropping-particle":"","family":"Eberlen","given":"Julia","non-dropping-particle":"","parse-names":false,"suffix":""},{"dropping-particle":"","family":"Destrebecqz","given":"Arnaud","non-dropping-particle":"","parse-names":false,"suffix":""},{"dropping-particle":"","family":"Cleeremans","given":"Axel","non-dropping-particle":"","parse-names":false,"suffix":""},{"dropping-particle":"","family":"Bertels","given":"Julie","non-dropping-particle":"","parse-names":false,"suffix":""}],"container-title":"Experimental Psychology","id":"ITEM-2","issue":"5","issued":{"date-parts":[["2015","11","7"]]},"page":"346-351","publisher":" Hogrefe Publishing ","title":"Rapid Serial Auditory Presentation","type":"article-journal","volume":"62"},"uris":["http://www.mendeley.com/documents/?uuid=c07d67b2-f7c9-363f-8819-1638d556826f"]},{"id":"ITEM-3","itemData":{"DOI":"10.1037/a0027210","ISSN":"1939-1285","PMID":"22329789","abstract":"In visual statistical learning, participants learn the statistical regularities present in a sequence of visual shapes. A recent study (Kim, Seitz, Feenstra, &amp; Shams, 2009) suggests that visual statistical learning occurs implicitly, as it is not accompanied by conscious awareness of these regularities. However, that interpretation of the data depends on 2 unwarranted assumptions concerning the nature and sensitivity of the tasks used to measure learning. In a replication of this study, we used a 4-choice completion task as a direct measure of learning, in addition to an indirect measure consisting of a rapid serial visual presentation task. Moreover, binary confidence judgments were recorded after each completion trial. This way, we measured systematically the extent to which sequence knowledge was available to consciousness. Supporting the notion that the role of unconscious knowledge was overestimated in Kim et al.'s study, our results reveal that participants' performance cannot be exclusively accounted for by implicit knowledge.","author":[{"dropping-particle":"","family":"Bertels","given":"Julie","non-dropping-particle":"","parse-names":false,"suffix":""},{"dropping-particle":"","family":"Franco","given":"Ana","non-dropping-particle":"","parse-names":false,"suffix":""},{"dropping-particle":"","family":"Destrebecqz","given":"Arnaud","non-dropping-particle":"","parse-names":false,"suffix":""}],"container-title":"Journal of Experimental Psychology: Learning, Memory, and Cognition","id":"ITEM-3","issue":"5","issued":{"date-parts":[["2012","9"]]},"page":"1425-1431","title":"How implicit is visual statistical learning?","type":"article-journal","volume":"38"},"uris":["http://www.mendeley.com/documents/?uuid=11f2d980-644b-4e65-a2d1-d5820bbde90e"]}],"mendeley":{"formattedCitation":"(Bertels, Franco, &amp; Destrebecqz, 2012; Franco, Eberlen, Destrebecqz, Cleeremans, &amp; Bertels, 2015; Turk-Browne et al., 2005)","plainTextFormattedCitation":"(Bertels, Franco, &amp; Destrebecqz, 2012; Franco, Eberlen, Destrebecqz, Cleeremans, &amp; Bertels, 2015; Turk-Browne et al., 2005)","previouslyFormattedCitation":"(Bertels, Franco, &amp; Destrebecqz, 2012; Franco, Eberlen, Destrebecqz, Cleeremans, &amp; Bertels, 2015; Turk-Browne et al., 2005)"},"properties":{"noteIndex":0},"schema":"https://github.com/citation-style-language/schema/raw/master/csl-citation.json"}</w:instrText>
+      </w:r>
+      <w:r>
+        <w:rPr>
+          <w:rStyle w:val="FootnoteReference"/>
+          <w:rFonts w:ascii="Arial" w:hAnsi="Arial" w:cs="Arial"/>
+        </w:rPr>
+        <w:fldChar w:fldCharType="separate"/>
+      </w:r>
+      <w:r>
+        <w:rPr>
+          <w:rFonts w:ascii="Arial" w:hAnsi="Arial" w:cs="Arial"/>
+          <w:noProof/>
+        </w:rPr>
+        <w:t>(Bertels, Franco, &amp; Destrebecqz, 2012; Franco, Eberlen, Destrebecqz, Cleeremans, &amp; Bertels, 2015; Turk-Browne et al., 2005)</w:t>
+      </w:r>
+      <w:r>
+        <w:rPr>
+          <w:rStyle w:val="FootnoteReference"/>
+          <w:rFonts w:ascii="Arial" w:hAnsi="Arial" w:cs="Arial"/>
+        </w:rPr>
+        <w:fldChar w:fldCharType="end"/>
+      </w:r>
+      <w:r>
+        <w:rPr>
+          <w:rFonts w:ascii="Arial" w:hAnsi="Arial" w:cs="Arial"/>
+        </w:rPr>
+        <w:t xml:space="preserve"> and auditory </w:t>
+      </w:r>
+      <w:r>
+        <w:rPr>
+          <w:rStyle w:val="FootnoteReference"/>
+          <w:rFonts w:ascii="Arial" w:hAnsi="Arial" w:cs="Arial"/>
+        </w:rPr>
+        <w:fldChar w:fldCharType="begin" w:fldLock="1"/>
+      </w:r>
+      <w:r>
+        <w:rPr>
+          <w:rFonts w:ascii="Arial" w:hAnsi="Arial" w:cs="Arial"/>
+        </w:rPr>
+        <w:instrText>ADDIN CSL_CITATION {"citationItems":[{"id":"ITEM-1","itemData":{"DOI":"10.1016/j.jml.2015.04.004","abstract":"Statistical learning allows learners to detect regularities in the environment and appears to emerge automatically as a consequence of experience. Statistical learning paradigms bear many similarities to those of artificial grammar learning and other types of implicit learning. However, whether learning effects in statistical learning tasks are driven by implicit knowledge has not been thoroughly examined. The present study addressed this gap by examining the role of implicit and explicit knowledge within the context of a typical auditory statistical learning paradigm. Learners were exposed to a continuous stream of repeating nonsense words. Learning was tested (a) directly via a forced-choice recognition test combined with a remember/know procedure and (b) indirectly through a novel reaction time (RT) test. Behavior and brain potentials revealed statistical learning effects with both tests. On the recognition test, accurate responses were associated with subjective feelings of stronger recollection, and learned nonsense words relative to nonword foils elicited an enhanced late positive potential indicative of explicit knowledge. On the RT test, both RTs and P300 amplitudes differed as a function of syllable position, reflecting facilitation attributable to statistical learning. Explicit stimulus recognition did not correlate with RT or P300 effects on the RT test. These results provide evidence that explicit knowledge is accrued during statistical learning, while bringing out the possibility that dissociable implicit representations are acquired in parallel. The commonly used recognition measure primarily reflects explicit knowledge, and thus may underestimate the total amount of knowledge produced by statistical learning. Indirect measures may be more sensitive indices of learning, capturing knowledge above and beyond what is reflected by recognition accuracy.","author":[{"dropping-particle":"","family":"Batterink","given":"Laura J.","non-dropping-particle":"","parse-names":false,"suffix":""},{"dropping-particle":"","family":"Reber","given":"Paul J.","non-dropping-particle":"","parse-names":false,"suffix":""},{"dropping-particle":"","family":"Neville","given":"Helen J.","non-dropping-particle":"","parse-names":false,"suffix":""},{"dropping-particle":"","family":"Paller","given":"Ken A.","non-dropping-particle":"","parse-names":false,"suffix":""}],"container-title":"Journal of Memory and Language","id":"ITEM-1","issued":{"date-parts":[["2015"]]},"page":"62-78","title":"Implicit and explicit contributions to statistical learning","type":"article-journal","volume":"83"},"uris":["http://www.mendeley.com/documents/?uuid=1dddcb04-7b26-3099-82ef-fbf3aebcb855"]},{"id":"ITEM-2","itemData":{"DOI":"10.1101/lm.037986.114","ISBN":"15495485/14","abstract":"Humans are capable of rapidly extracting regularities from environmental input, a process known as statistical learning. This type of learning typically occurs automatically, through passive exposure to environmental input. The presumed function of statistical learning is to optimize processing, allowing the brain to more accurately predict and prepare for incoming input. In this study, we ask whether the function of statistical learning may be enhanced through supplementary explicit training, in which underlying regularities are explicitly taught rather than simply abstracted through exposure. Learners were randomly assigned either to an explicit group or an implicit group. All learners were exposed to a continuous stream of repeating nonsense words. Prior to this implicit training, learners in the explicit group received supplementary explicit training on the nonsense words. Statistical learning was assessed through a speeded reaction-time (RT) task, which measured the extent to which learners used acquired statistical knowledge to optimize online processing. Both RTs and brain potentials revealed significant differences in online processing as a function of training condition. RTs showed a crossover interaction; responses in the explicit group were faster to predictable targets and marginally slower to less predictable targets relative to responses in the implicit group. P300 potentials to predictable targets were larger in the explicit group than in the implicit group, suggesting greater recruitment of controlled, effortful processes. Taken together, these results suggest that information abstracted through passive exposure during statistical learning may be processed more automatically and with less effort than information that is acquired explicitly.","author":[{"dropping-particle":"","family":"Batterink","given":"Laura J.","non-dropping-particle":"","parse-names":false,"suffix":""},{"dropping-particle":"","family":"Reber","given":"Paul J.","non-dropping-particle":"","parse-names":false,"suffix":""},{"dropping-particle":"","family":"Paller","given":"Ken A.","non-dropping-particle":"","parse-names":false,"suffix":""}],"container-title":"Learning and Memory","id":"ITEM-2","issued":{"date-parts":[["2015"]]},"page":"544-555","title":"Functional differences between statistical learning with and without explicit training","type":"article-journal","volume":"22"},"uris":["http://www.mendeley.com/documents/?uuid=5d1d06f4-dea1-311c-9f72-72fbdfa229bd"]},{"id":"ITEM-3","itemData":{"DOI":"10.1016/J.CORTEX.2017.02.004","ISSN":"0010-9452","abstract":"The extraction of patterns in the environment plays a critical role in many types of human learning, from motor skills to language acquisition. This process is known as statistical learning. Here we propose that statistical learning has two dissociable components: (1) perceptual binding of individual stimulus units into integrated composites and (2) storing those integrated representations for later use. Statistical learning is typically assessed using post-learning tasks, such that the two components are conflated. Our goal was to characterize the online perceptual component of statistical learning. Participants were exposed to a structured stream of repeating trisyllabic nonsense words and a random syllable stream. Online learning was indexed by an EEG-based measure that quantified neural entrainment at the frequency of the repeating words relative to that of individual syllables. Statistical learning was subsequently assessed using conventional measures in an explicit rating task and a reaction-time task. In the structured stream, neural entrainment to trisyllabic words was higher than in the random stream, increased as a function of exposure to track the progression of learning, and predicted performance on the reaction time (RT) task. These results demonstrate that monitoring this critical component of learning via rhythmic EEG entrainment reveals a gradual acquisition of knowledge whereby novel stimulus sequences are transformed into familiar composites. This online perceptual transformation is a critical component of learning.","author":[{"dropping-particle":"","family":"Batterink","given":"Laura J.","non-dropping-particle":"","parse-names":false,"suffix":""},{"dropping-particle":"","family":"Paller","given":"Ken A.","non-dropping-particle":"","parse-names":false,"suffix":""}],"container-title":"Cortex","id":"ITEM-3","issued":{"date-parts":[["2017","5","1"]]},"page":"31-45","publisher":"Elsevier","title":"Online neural monitoring of statistical learning","type":"article-journal","volume":"90"},"uris":["http://www.mendeley.com/documents/?uuid=2917575b-6805-3808-a15b-e0bc737b639c"]}],"mendeley":{"formattedCitation":"(Batterink &amp; Paller, 2017; Batterink, Reber, Neville, &amp; Paller, 2015; Batterink, Reber, &amp; Paller, 2015)","plainTextFormattedCitation":"(Batterink &amp; Paller, 2017; Batterink, Reber, Neville, &amp; Paller, 2015; Batterink, Reber, &amp; Paller, 2015)","previouslyFormattedCitation":"(Batterink &amp; Paller, 2017; Batterink, Reber, Neville, &amp; Paller, 2015; Batterink, Reber, &amp; Paller, 2015)"},"properties":{"noteIndex":0},"schema":"https://github.com/citation-style-language/schema/raw/master/csl-citation.json"}</w:instrText>
+      </w:r>
+      <w:r>
+        <w:rPr>
+          <w:rStyle w:val="FootnoteReference"/>
+          <w:rFonts w:ascii="Arial" w:hAnsi="Arial" w:cs="Arial"/>
+        </w:rPr>
+        <w:fldChar w:fldCharType="separate"/>
+      </w:r>
+      <w:r>
+        <w:rPr>
+          <w:rFonts w:ascii="Arial" w:hAnsi="Arial" w:cs="Arial"/>
+          <w:bCs/>
+          <w:noProof/>
+        </w:rPr>
+        <w:t>(Batterink &amp; Paller, 2017; Batterink, Reber, Neville, &amp; Paller, 2015; Batterink, Reber, &amp; Paller, 2015)</w:t>
+      </w:r>
+      <w:r>
+        <w:rPr>
+          <w:rStyle w:val="FootnoteReference"/>
+          <w:rFonts w:ascii="Arial" w:hAnsi="Arial" w:cs="Arial"/>
+        </w:rPr>
+        <w:fldChar w:fldCharType="end"/>
+      </w:r>
+      <w:r>
+        <w:rPr>
+          <w:rFonts w:ascii="Arial" w:hAnsi="Arial" w:cs="Arial"/>
+        </w:rPr>
+        <w:t xml:space="preserve"> SL studies, this task reveals graded reaction times (RT), such that responses to items in less predictable positions (e.g. with TPs of 0.33) are slower than responses to items in more predictable positions (e.g. with TPs of 1).</w:t>
+      </w:r>
+      <w:proofErr w:type="gramEnd"/>
+      <w:r>
+        <w:rPr>
+          <w:rFonts w:ascii="Arial" w:hAnsi="Arial" w:cs="Arial"/>
+        </w:rPr>
+        <w:t xml:space="preserve"> The task </w:t>
+      </w:r>
+      <w:proofErr w:type="gramStart"/>
+      <w:r>
+        <w:rPr>
+          <w:rFonts w:ascii="Arial" w:hAnsi="Arial" w:cs="Arial"/>
+        </w:rPr>
+        <w:t>can also be employed</w:t>
+      </w:r>
+      <w:proofErr w:type="gramEnd"/>
+      <w:r>
+        <w:rPr>
+          <w:rFonts w:ascii="Arial" w:hAnsi="Arial" w:cs="Arial"/>
+        </w:rPr>
+        <w:t xml:space="preserve"> as a cover task during the exposure phrase, with similar results. </w:t>
+      </w:r>
+      <w:r>
+        <w:rPr>
+          <w:rStyle w:val="FootnoteReference"/>
+          <w:rFonts w:ascii="Arial" w:hAnsi="Arial" w:cs="Arial"/>
+        </w:rPr>
+        <w:fldChar w:fldCharType="begin" w:fldLock="1"/>
+      </w:r>
+      <w:r>
+        <w:rPr>
+          <w:rFonts w:ascii="Arial" w:hAnsi="Arial" w:cs="Arial"/>
+        </w:rPr>
+        <w:instrText>ADDIN CSL_CITATION {"citationItems":[{"id":"ITEM-1","itemData":{"DOI":"10.1177/0956797617698226","abstract":"The identification of words in continuous speech, known as speech segmentation, is a critical early step in language acquisition. This process is partially supported by statistical learning, the ability to extract patterns from the environment. Given that speech segmentation represents a potential bottleneck for language acquisition, patterns in speech may be extracted very rapidly, without extensive exposure. This hypothesis was examined by exposing participants to continuous speech streams composed of novel repeating nonsense words. Learning was measured on-line using a reaction time task. After merely one exposure to an embedded novel word, learners demonstrated significant learning effects, as revealed by faster responses to predictable than to unpredictable syllables. These results demonstrate that learners gained sensitivity to the statistical structure of unfamiliar speech on a very rapid timescale. This ability may play an essential role in early stages of language acquisition, allowing learners to rapidly identify word candidates and “break in” to an unfamiliar language.","author":[{"dropping-particle":"","family":"Batterink","given":"Laura J.","non-dropping-particle":"","parse-names":false,"suffix":""}],"container-title":"Psychological Science","id":"ITEM-1","issued":{"date-parts":[["2017"]]},"page":"1-8","title":"Rapid Statistical Learning Supporting Word Extraction From Continuous Speech","type":"article-journal"},"uris":["http://www.mendeley.com/documents/?uuid=8d782c7a-4c5c-3c8c-9c32-1210b1a4746e"]}],"mendeley":{"formattedCitation":"(Batterink, 2017)","plainTextFormattedCitation":"(Batterink, 2017)","previouslyFormattedCitation":"(Batterink, 2017)"},"properties":{"noteIndex":0},"schema":"https://github.com/citation-style-language/schema/raw/master/csl-citation.json"}</w:instrText>
+      </w:r>
+      <w:r>
+        <w:rPr>
+          <w:rStyle w:val="FootnoteReference"/>
+          <w:rFonts w:ascii="Arial" w:hAnsi="Arial" w:cs="Arial"/>
+        </w:rPr>
+        <w:fldChar w:fldCharType="separate"/>
+      </w:r>
+      <w:r>
+        <w:rPr>
+          <w:rFonts w:ascii="Arial" w:hAnsi="Arial" w:cs="Arial"/>
+          <w:bCs/>
+          <w:noProof/>
+        </w:rPr>
+        <w:t>(Batterink, 2017)</w:t>
+      </w:r>
+      <w:r>
+        <w:rPr>
+          <w:rStyle w:val="FootnoteReference"/>
+          <w:rFonts w:ascii="Arial" w:hAnsi="Arial" w:cs="Arial"/>
+        </w:rPr>
+        <w:fldChar w:fldCharType="end"/>
       </w:r>
     </w:p>
     <w:p>
@@ -2141,17 +2358,90 @@
         <w:jc w:val="both"/>
         <w:rPr>
           <w:rFonts w:ascii="Arial" w:hAnsi="Arial" w:cs="Arial"/>
-          <w:b/>
-          <w:bCs/>
-          <w:noProof/>
         </w:rPr>
       </w:pPr>
       <w:r>
         <w:rPr>
           <w:rFonts w:ascii="Arial" w:hAnsi="Arial" w:cs="Arial"/>
-          <w:b/>
-        </w:rPr>
-        <w:t>The Psychometric Weakness of Recognition Tasks and Conflicting Evidence about the Correlation between Online &amp; Offline Measures</w:t>
+        </w:rPr>
+        <w:t>Variations of this theme consist of having participants detect click sounds embedded in the exposure stream, where RT to clicks within pseudowords are slower than clicks placed between pseudowords</w:t>
+      </w:r>
+      <w:r>
+        <w:rPr>
+          <w:rFonts w:ascii="Arial" w:hAnsi="Arial" w:cs="Arial"/>
+        </w:rPr>
+        <w:t xml:space="preserve">. </w:t>
+      </w:r>
+      <w:r>
+        <w:rPr>
+          <w:rFonts w:ascii="Arial" w:hAnsi="Arial" w:cs="Arial"/>
+        </w:rPr>
+        <w:t>(</w:t>
+      </w:r>
+      <w:r>
+        <w:rPr>
+          <w:rFonts w:ascii="Arial" w:hAnsi="Arial" w:cs="Arial"/>
+        </w:rPr>
+        <w:fldChar w:fldCharType="begin" w:fldLock="1"/>
+      </w:r>
+      <w:r>
+        <w:rPr>
+          <w:rFonts w:ascii="Arial" w:hAnsi="Arial" w:cs="Arial"/>
+        </w:rPr>
+        <w:instrText>ADDIN CSL_CITATION {"citationItems":[{"id":"ITEM-1","itemData":{"DOI":"10.1080/01690965.2010.482451","author":[{"dropping-particle":"","family":"Gómez","given":"David M","non-dropping-particle":"","parse-names":false,"suffix":""},{"dropping-particle":"","family":"Bion","given":"Ricardo A H","non-dropping-particle":"","parse-names":false,"suffix":""},{"dropping-particle":"","family":"Mehler","given":"Jacques","non-dropping-particle":"","parse-names":false,"suffix":""}],"container-title":"Language and Cognitive Processes","id":"ITEM-1","issue":"2","issued":{"date-parts":[["2010"]]},"page":"212-223","title":"The word segmentation process as revealed by click detection","type":"article-journal","volume":"26"},"uris":["http://www.mendeley.com/documents/?uuid=2d0a9de5-1f6a-3843-877b-5234e9dd5416"]},{"id":"ITEM-2","itemData":{"DOI":"10.3758/s13428-014-0548-x","ISBN":"47:13931403","abstract":"Statistical learning can be used to extract the words from continuous speech. Gómez, Bion, and Mehler (Lan-guage and Cognitive Processes, 26, 212-223, 2011) proposed an online measure of statistical learning: They superimposed auditory clicks on a continuous artificial speech stream made up of a random succession of trisyllabic nonwords. Participants were instructed to detect these clicks, which could be located either within or between words. The results showed that, over the length of exposure, reaction times (RTs) increased more for within-word than for between-word clicks. This result has been accounted for by means of statistical learning of the between-word boundaries. However, even though statistical learning occurs without an intention to learn, it nevertheless requires attentional resources. Therefore, this process could be affected by a concurrent task such as click detection. In the present study, we evaluated the extent to which the click detection task indeed reflects successful statistical learning. Our results suggest that the emergence of RT differences between within-and between-word click detection is neither systematic nor related to the successful segmentation of the artificial language. Therefore, instead of being an online measure of learning, the click detection task seems to interfere with the extraction of statistical regularities.","author":[{"dropping-particle":"","family":"Franco","given":"Ana","non-dropping-particle":"","parse-names":false,"suffix":""},{"dropping-particle":"","family":"Gaillard","given":"Vinciane","non-dropping-particle":"","parse-names":false,"suffix":""},{"dropping-particle":"","family":"Cleeremans","given":"Axel","non-dropping-particle":"","parse-names":false,"suffix":""},{"dropping-particle":"","family":"Destrebecqz","given":"Arnaud","non-dropping-particle":"","parse-names":false,"suffix":""}],"id":"ITEM-2","issued":{"date-parts":[["2014"]]},"title":"Assessing segmentation processes by click detection: online measure of statistical learning, or simple interference?","type":"article-journal"},"uris":["http://www.mendeley.com/documents/?uuid=33d2a3c1-9b25-3fb0-b367-873111ebfe0f"]}],"mendeley":{"formattedCitation":"(Franco, Gaillard, Cleeremans, &amp; Destrebecqz, 2014; Gómez, Bion, &amp; Mehler, 2010)","manualFormatting":"Gómez, Bion, &amp; Mehler, 2010; but see (Franco, Gaillard, Cleeremans, &amp; Destrebecqz, 2014 for a non-replication)","plainTextFormattedCitation":"(Franco, Gaillard, Cleeremans, &amp; Destrebecqz, 2014; Gómez, Bion, &amp; Mehler, 2010)","previouslyFormattedCitation":"(Franco, Gaillard, Cleeremans, &amp; Destrebecqz, 2014; Gómez, Bion, &amp; Mehler, 2010)"},"properties":{"noteIndex":0},"schema":"https://github.com/citation-style-language/schema/raw/master/csl-citation.json"}</w:instrText>
+      </w:r>
+      <w:r>
+        <w:rPr>
+          <w:rFonts w:ascii="Arial" w:hAnsi="Arial" w:cs="Arial"/>
+        </w:rPr>
+        <w:fldChar w:fldCharType="separate"/>
+      </w:r>
+      <w:r>
+        <w:rPr>
+          <w:rFonts w:ascii="Arial" w:hAnsi="Arial" w:cs="Arial"/>
+          <w:noProof/>
+        </w:rPr>
+        <w:t>Gómez, Bion, &amp; Mehler, 2010</w:t>
+      </w:r>
+      <w:r>
+        <w:rPr>
+          <w:rFonts w:ascii="Arial" w:hAnsi="Arial" w:cs="Arial"/>
+          <w:noProof/>
+        </w:rPr>
+        <w:t xml:space="preserve">; but see </w:t>
+      </w:r>
+      <w:r>
+        <w:rPr>
+          <w:rFonts w:ascii="Arial" w:hAnsi="Arial" w:cs="Arial"/>
+          <w:noProof/>
+        </w:rPr>
+        <w:t xml:space="preserve">(Franco, Gaillard, </w:t>
+      </w:r>
+      <w:r>
+        <w:rPr>
+          <w:rFonts w:ascii="Arial" w:hAnsi="Arial" w:cs="Arial"/>
+          <w:noProof/>
+        </w:rPr>
+        <w:t>Cleeremans, &amp; Destrebecqz, 2014 for a non-replication</w:t>
+      </w:r>
+      <w:r>
+        <w:rPr>
+          <w:rFonts w:ascii="Arial" w:hAnsi="Arial" w:cs="Arial"/>
+          <w:noProof/>
+        </w:rPr>
+        <w:t>)</w:t>
+      </w:r>
+      <w:r>
+        <w:rPr>
+          <w:rFonts w:ascii="Arial" w:hAnsi="Arial" w:cs="Arial"/>
+        </w:rPr>
+        <w:fldChar w:fldCharType="end"/>
+      </w:r>
+      <w:r>
+        <w:rPr>
+          <w:rFonts w:ascii="Arial" w:hAnsi="Arial" w:cs="Arial"/>
+        </w:rPr>
+        <w:t xml:space="preserve"> </w:t>
       </w:r>
     </w:p>
     <w:p>
@@ -2166,15 +2456,90 @@
         <w:rPr>
           <w:rFonts w:ascii="Arial" w:hAnsi="Arial" w:cs="Arial"/>
         </w:rPr>
-        <w:t>Since the original study using continuous speech to test for SL in i</w:t>
-      </w:r>
-      <w:bookmarkStart w:id="2" w:name="_GoBack"/>
-      <w:bookmarkEnd w:id="2"/>
-      <w:r>
-        <w:rPr>
-          <w:rFonts w:ascii="Arial" w:hAnsi="Arial" w:cs="Arial"/>
-        </w:rPr>
-        <w:t xml:space="preserve">nfants </w:t>
+        <w:t xml:space="preserve">This </w:t>
+      </w:r>
+      <w:r>
+        <w:rPr>
+          <w:rFonts w:ascii="Arial" w:hAnsi="Arial" w:cs="Arial"/>
+        </w:rPr>
+        <w:t>finding</w:t>
+      </w:r>
+      <w:r>
+        <w:rPr>
+          <w:rFonts w:ascii="Arial" w:hAnsi="Arial" w:cs="Arial"/>
+        </w:rPr>
+        <w:t>, that embedded transitio</w:t>
+      </w:r>
+      <w:r>
+        <w:rPr>
+          <w:rFonts w:ascii="Arial" w:hAnsi="Arial" w:cs="Arial"/>
+        </w:rPr>
+        <w:t>nal probabilities modulate RT</w:t>
+      </w:r>
+      <w:r>
+        <w:rPr>
+          <w:rFonts w:ascii="Arial" w:hAnsi="Arial" w:cs="Arial"/>
+        </w:rPr>
+        <w:t xml:space="preserve">, </w:t>
+      </w:r>
+      <w:proofErr w:type="gramStart"/>
+      <w:r>
+        <w:rPr>
+          <w:rFonts w:ascii="Arial" w:hAnsi="Arial" w:cs="Arial"/>
+        </w:rPr>
+        <w:t>is often interpreted</w:t>
+      </w:r>
+      <w:proofErr w:type="gramEnd"/>
+      <w:r>
+        <w:rPr>
+          <w:rFonts w:ascii="Arial" w:hAnsi="Arial" w:cs="Arial"/>
+        </w:rPr>
+        <w:t xml:space="preserve"> as evidence that participants learned the higher-order units. In other words, </w:t>
+      </w:r>
+      <w:proofErr w:type="gramStart"/>
+      <w:r>
+        <w:rPr>
+          <w:rFonts w:ascii="Arial" w:hAnsi="Arial" w:cs="Arial"/>
+        </w:rPr>
+        <w:t xml:space="preserve">that they formed a </w:t>
+      </w:r>
+      <w:r>
+        <w:rPr>
+          <w:rFonts w:ascii="Arial" w:hAnsi="Arial" w:cs="Arial"/>
+        </w:rPr>
+        <w:lastRenderedPageBreak/>
+        <w:t>representation of the tri-syllabic pseudoword</w:t>
+      </w:r>
+      <w:r>
+        <w:rPr>
+          <w:rFonts w:ascii="Arial" w:hAnsi="Arial" w:cs="Arial"/>
+        </w:rPr>
+        <w:t>s</w:t>
+      </w:r>
+      <w:r>
+        <w:rPr>
+          <w:rFonts w:ascii="Arial" w:hAnsi="Arial" w:cs="Arial"/>
+        </w:rPr>
+        <w:t xml:space="preserve"> or shape</w:t>
+      </w:r>
+      <w:r>
+        <w:rPr>
+          <w:rFonts w:ascii="Arial" w:hAnsi="Arial" w:cs="Arial"/>
+        </w:rPr>
+        <w:t>s that</w:t>
+      </w:r>
+      <w:proofErr w:type="gramEnd"/>
+      <w:r>
+        <w:rPr>
+          <w:rFonts w:ascii="Arial" w:hAnsi="Arial" w:cs="Arial"/>
+        </w:rPr>
+        <w:t xml:space="preserve"> made up the exposure sequence.</w:t>
+      </w:r>
+      <w:r>
+        <w:rPr>
+          <w:rFonts w:ascii="Arial" w:hAnsi="Arial" w:cs="Arial"/>
+        </w:rPr>
+        <w:t xml:space="preserve"> </w:t>
       </w:r>
       <w:r>
         <w:rPr>
@@ -2186,7 +2551,7 @@
         <w:rPr>
           <w:rFonts w:ascii="Arial" w:hAnsi="Arial" w:cs="Arial"/>
         </w:rPr>
-        <w:instrText>ADDIN CSL_CITATION {"citationItems":[{"id":"ITEM-1","itemData":{"DOI":"10.1126/science.918660","ISSN":"0036-8075","PMID":"918660","abstract":"Learners rely on a combination of experience-independent and experience-dependent mechanisms to extract information from the environment. Language acquisition involves both types of mechanisms, but most theorists emphasize the relative importance of experience-independent mechanisms. The present study shows that a fundamental task of language acquisition, segmentation of words from fluent speech, can be accomplished by 8-month-old infants based solely on the statistical relationships between neighboring speech sounds. Moreover, this word segmentation was based on statistical learning from only 2 minutes of exposure, suggesting that infants have access to a powerful mechanism for the computation of statistical properties of the language input.","author":[{"dropping-particle":"","family":"Saffran","given":"Jenny R.","non-dropping-particle":"","parse-names":false,"suffix":""},{"dropping-particle":"","family":"Aslin","given":"Richard N.","non-dropping-particle":"","parse-names":false,"suffix":""},{"dropping-particle":"","family":"Newport","given":"Elissa L.","non-dropping-particle":"","parse-names":false,"suffix":""}],"container-title":"Science","id":"ITEM-1","issue":"December","issued":{"date-parts":[["1996","11","11"]]},"page":"1926-1928","publisher":"American Association for the Advancement of Science","title":"Statistical Learning by 8-Month-Old Infants","type":"article-journal","volume":"274"},"uris":["http://www.mendeley.com/documents/?uuid=a2187452-1194-313f-afda-a7657e4722a9"]}],"mendeley":{"formattedCitation":"(Saffran, Aslin, et al., 1996)","plainTextFormattedCitation":"(Saffran, Aslin, et al., 1996)","previouslyFormattedCitation":"(Saffran, Aslin, et al., 1996)"},"properties":{"noteIndex":0},"schema":"https://github.com/citation-style-language/schema/raw/master/csl-citation.json"}</w:instrText>
+        <w:instrText>ADDIN CSL_CITATION {"citationItems":[{"id":"ITEM-1","itemData":{"DOI":"10.1037/a0027210","ISSN":"1939-1285","PMID":"22329789","abstract":"In visual statistical learning, participants learn the statistical regularities present in a sequence of visual shapes. A recent study (Kim, Seitz, Feenstra, &amp; Shams, 2009) suggests that visual statistical learning occurs implicitly, as it is not accompanied by conscious awareness of these regularities. However, that interpretation of the data depends on 2 unwarranted assumptions concerning the nature and sensitivity of the tasks used to measure learning. In a replication of this study, we used a 4-choice completion task as a direct measure of learning, in addition to an indirect measure consisting of a rapid serial visual presentation task. Moreover, binary confidence judgments were recorded after each completion trial. This way, we measured systematically the extent to which sequence knowledge was available to consciousness. Supporting the notion that the role of unconscious knowledge was overestimated in Kim et al.'s study, our results reveal that participants' performance cannot be exclusively accounted for by implicit knowledge.","author":[{"dropping-particle":"","family":"Bertels","given":"Julie","non-dropping-particle":"","parse-names":false,"suffix":""},{"dropping-particle":"","family":"Franco","given":"Ana","non-dropping-particle":"","parse-names":false,"suffix":""},{"dropping-particle":"","family":"Destrebecqz","given":"Arnaud","non-dropping-particle":"","parse-names":false,"suffix":""}],"container-title":"Journal of Experimental Psychology: Learning, Memory, and Cognition","id":"ITEM-1","issue":"5","issued":{"date-parts":[["2012","9"]]},"page":"1425-1431","title":"How implicit is visual statistical learning?","type":"article-journal","volume":"38"},"uris":["http://www.mendeley.com/documents/?uuid=11f2d980-644b-4e65-a2d1-d5820bbde90e"]}],"mendeley":{"formattedCitation":"(Bertels et al., 2012)","manualFormatting":"(e.g. Bertels, Franco, &amp; Destrebecqz, 2012)","plainTextFormattedCitation":"(Bertels et al., 2012)","previouslyFormattedCitation":"(Bertels et al., 2012)"},"properties":{"noteIndex":0},"schema":"https://github.com/citation-style-language/schema/raw/master/csl-citation.json"}</w:instrText>
       </w:r>
       <w:r>
         <w:rPr>
@@ -2199,7 +2564,21 @@
           <w:rFonts w:ascii="Arial" w:hAnsi="Arial" w:cs="Arial"/>
           <w:noProof/>
         </w:rPr>
-        <w:t>(Saffran, Aslin, et al., 1996)</w:t>
+        <w:t>(</w:t>
+      </w:r>
+      <w:r>
+        <w:rPr>
+          <w:rFonts w:ascii="Arial" w:hAnsi="Arial" w:cs="Arial"/>
+          <w:noProof/>
+        </w:rPr>
+        <w:t xml:space="preserve">e.g. </w:t>
+      </w:r>
+      <w:r>
+        <w:rPr>
+          <w:rFonts w:ascii="Arial" w:hAnsi="Arial" w:cs="Arial"/>
+          <w:noProof/>
+        </w:rPr>
+        <w:t>Bertels, Franco, &amp; Destrebecqz, 2012)</w:t>
       </w:r>
       <w:r>
         <w:rPr>
@@ -2211,86 +2590,19 @@
         <w:rPr>
           <w:rFonts w:ascii="Arial" w:hAnsi="Arial" w:cs="Arial"/>
         </w:rPr>
-        <w:t xml:space="preserve">, this ability has been </w:t>
-      </w:r>
-      <w:r>
-        <w:rPr>
-          <w:rFonts w:ascii="Arial" w:hAnsi="Arial" w:cs="Arial"/>
-        </w:rPr>
-        <w:t xml:space="preserve">canonically measured using an explicit </w:t>
-      </w:r>
-      <w:r>
-        <w:rPr>
-          <w:rFonts w:ascii="Arial" w:hAnsi="Arial" w:cs="Arial"/>
-        </w:rPr>
-        <w:t>recognition</w:t>
-      </w:r>
-      <w:r>
-        <w:rPr>
-          <w:rFonts w:ascii="Arial" w:hAnsi="Arial" w:cs="Arial"/>
-        </w:rPr>
-        <w:t xml:space="preserve"> task after </w:t>
-      </w:r>
-      <w:r>
-        <w:rPr>
-          <w:rFonts w:ascii="Arial" w:hAnsi="Arial" w:cs="Arial"/>
-        </w:rPr>
-        <w:t>participants have been exposed to the stimuli sequence in a learning phase</w:t>
-      </w:r>
-      <w:r>
-        <w:rPr>
-          <w:rFonts w:ascii="Arial" w:hAnsi="Arial" w:cs="Arial"/>
-        </w:rPr>
-        <w:t>.</w:t>
-      </w:r>
-      <w:r>
-        <w:rPr>
-          <w:rFonts w:ascii="Arial" w:hAnsi="Arial" w:cs="Arial"/>
-        </w:rPr>
-        <w:t xml:space="preserve"> </w:t>
-      </w:r>
-      <w:r>
-        <w:rPr>
-          <w:rFonts w:ascii="Arial" w:hAnsi="Arial" w:cs="Arial"/>
-        </w:rPr>
-        <w:fldChar w:fldCharType="begin" w:fldLock="1"/>
-      </w:r>
-      <w:r>
-        <w:rPr>
-          <w:rFonts w:ascii="Arial" w:hAnsi="Arial" w:cs="Arial"/>
-        </w:rPr>
-        <w:instrText>ADDIN CSL_CITATION {"citationItems":[{"id":"ITEM-1","itemData":{"DOI":"10.3758/s13428-016-0719-z","ISSN":"1554-3528","author":[{"dropping-particle":"","family":"Siegelman","given":"Noam","non-dropping-particle":"","parse-names":false,"suffix":""},{"dropping-particle":"","family":"Bogaerts","given":"Louisa","non-dropping-particle":"","parse-names":false,"suffix":""},{"dropping-particle":"","family":"Frost","given":"Ram","non-dropping-particle":"","parse-names":false,"suffix":""}],"container-title":"Behavior Research Methods","id":"ITEM-1","issue":"2","issued":{"date-parts":[["2017","4"]]},"page":"418-432","publisher":"Springer US","title":"Measuring individual differences in statistical learning: Current pitfalls and possible solutions","type":"article-journal","volume":"49"},"uris":["http://www.mendeley.com/documents/?uuid=0f75494c-29a2-3aaf-b679-a09575119637"]}],"mendeley":{"formattedCitation":"(Siegelman, Bogaerts, &amp; Frost, 2017)","plainTextFormattedCitation":"(Siegelman, Bogaerts, &amp; Frost, 2017)","previouslyFormattedCitation":"(Siegelman, Bogaerts, &amp; Frost, 2017)"},"properties":{"noteIndex":0},"schema":"https://github.com/citation-style-language/schema/raw/master/csl-citation.json"}</w:instrText>
-      </w:r>
-      <w:r>
-        <w:rPr>
-          <w:rFonts w:ascii="Arial" w:hAnsi="Arial" w:cs="Arial"/>
-        </w:rPr>
-        <w:fldChar w:fldCharType="separate"/>
-      </w:r>
-      <w:r>
-        <w:rPr>
-          <w:rFonts w:ascii="Arial" w:hAnsi="Arial" w:cs="Arial"/>
-          <w:noProof/>
-        </w:rPr>
-        <w:t>(Siegelman, Bogaerts, &amp; Frost, 2017)</w:t>
-      </w:r>
-      <w:r>
-        <w:rPr>
-          <w:rFonts w:ascii="Arial" w:hAnsi="Arial" w:cs="Arial"/>
-        </w:rPr>
-        <w:fldChar w:fldCharType="end"/>
-      </w:r>
-      <w:r>
-        <w:rPr>
-          <w:rFonts w:ascii="Arial" w:hAnsi="Arial" w:cs="Arial"/>
-        </w:rPr>
-        <w:t xml:space="preserve"> </w:t>
-      </w:r>
-      <w:r>
-        <w:rPr>
-          <w:rFonts w:ascii="Arial" w:hAnsi="Arial" w:cs="Arial"/>
-        </w:rPr>
-        <w:t xml:space="preserve"> </w:t>
+        <w:t xml:space="preserve"> This claim appears unsupported or</w:t>
+      </w:r>
+      <w:r>
+        <w:rPr>
+          <w:rFonts w:ascii="Arial" w:hAnsi="Arial" w:cs="Arial"/>
+        </w:rPr>
+        <w:t>,</w:t>
+      </w:r>
+      <w:r>
+        <w:rPr>
+          <w:rFonts w:ascii="Arial" w:hAnsi="Arial" w:cs="Arial"/>
+        </w:rPr>
+        <w:t xml:space="preserve"> at best, controversial, given the inconclusive data from correlation analyses between the two measures. </w:t>
       </w:r>
     </w:p>
     <w:p>
@@ -2305,33 +2617,31 @@
         <w:rPr>
           <w:rFonts w:ascii="Arial" w:hAnsi="Arial" w:cs="Arial"/>
         </w:rPr>
-        <w:t xml:space="preserve">Several online statistical learning measures have been previously shown to be effectively </w:t>
-      </w:r>
-      <w:r>
-        <w:rPr>
-          <w:rFonts w:ascii="Arial" w:hAnsi="Arial" w:cs="Arial"/>
-        </w:rPr>
-        <w:t xml:space="preserve">modulated by </w:t>
-      </w:r>
-      <w:proofErr w:type="gramStart"/>
-      <w:r>
-        <w:rPr>
-          <w:rFonts w:ascii="Arial" w:hAnsi="Arial" w:cs="Arial"/>
-        </w:rPr>
-        <w:t>implicitly-acquired</w:t>
-      </w:r>
-      <w:proofErr w:type="gramEnd"/>
-      <w:r>
-        <w:rPr>
-          <w:rFonts w:ascii="Arial" w:hAnsi="Arial" w:cs="Arial"/>
-        </w:rPr>
-        <w:t xml:space="preserve"> knowledge of the statistical regularity of reoccurring syllables. </w:t>
-      </w:r>
-      <w:r>
-        <w:rPr>
-          <w:rFonts w:ascii="Arial" w:hAnsi="Arial" w:cs="Arial"/>
-        </w:rPr>
-        <w:t xml:space="preserve">In a visual statistical learning task, Turk-Browne and colleagues found a graded reaction time (RT) effect to targets as a function of position in the underlying triplets. </w:t>
+        <w:t>Some evidence exists that performance in the online task predicts (or minimally, correlates with) performance in the offline task. In a previous study</w:t>
+      </w:r>
+      <w:r>
+        <w:rPr>
+          <w:rFonts w:ascii="Arial" w:hAnsi="Arial" w:cs="Arial"/>
+        </w:rPr>
+        <w:t>, an analysis comparing a familiarity task</w:t>
+      </w:r>
+      <w:r>
+        <w:rPr>
+          <w:rFonts w:ascii="Arial" w:hAnsi="Arial" w:cs="Arial"/>
+        </w:rPr>
+        <w:t xml:space="preserve"> (of words vs. part-words as well as non-words) versus change in median RT to word-initial versus word-final syllables, the correlation coefficient was</w:t>
+      </w:r>
+      <w:r>
+        <w:rPr>
+          <w:rFonts w:ascii="Arial" w:hAnsi="Arial" w:cs="Arial"/>
+        </w:rPr>
+        <w:t xml:space="preserve"> moderate and statistically significant</w:t>
+      </w:r>
+      <w:r>
+        <w:rPr>
+          <w:rFonts w:ascii="Arial" w:hAnsi="Arial" w:cs="Arial"/>
+        </w:rPr>
+        <w:t xml:space="preserve">, at r = 0.42 (p = 0.044). </w:t>
       </w:r>
       <w:r>
         <w:rPr>
@@ -2344,7 +2654,7 @@
         <w:rPr>
           <w:rFonts w:ascii="Arial" w:hAnsi="Arial" w:cs="Arial"/>
         </w:rPr>
-        <w:instrText>ADDIN CSL_CITATION {"citationItems":[{"id":"ITEM-1","itemData":{"DOI":"10.1037/0096-3445.134.4.552","ISSN":"1939-2222","author":[{"dropping-particle":"","family":"Turk-Browne","given":"Nicholas B.","non-dropping-particle":"","parse-names":false,"suffix":""},{"dropping-particle":"","family":"Jungé","given":"Justin A.","non-dropping-particle":"","parse-names":false,"suffix":""},{"dropping-particle":"","family":"Scholl","given":"Brian J.","non-dropping-particle":"","parse-names":false,"suffix":""}],"container-title":"Journal of Experimental Psychology: General","id":"ITEM-1","issue":"4","issued":{"date-parts":[["2005"]]},"page":"552-564","publisher":"US: American Psychological Association","title":"The Automaticity of Visual Statistical Learning","type":"article-journal","volume":"134"},"uris":["http://www.mendeley.com/documents/?uuid=720ffade-28b0-350b-98e9-d1b3f7db7483"]}],"mendeley":{"formattedCitation":"(Turk-Browne et al., 2005)","plainTextFormattedCitation":"(Turk-Browne et al., 2005)","previouslyFormattedCitation":"(Turk-Browne et al., 2005)"},"properties":{"noteIndex":0},"schema":"https://github.com/citation-style-language/schema/raw/master/csl-citation.json"}</w:instrText>
+        <w:instrText>ADDIN CSL_CITATION {"citationItems":[{"id":"ITEM-1","itemData":{"DOI":"10.1016/J.CORTEX.2017.02.004","ISSN":"0010-9452","abstract":"The extraction of patterns in the environment plays a critical role in many types of human learning, from motor skills to language acquisition. This process is known as statistical learning. Here we propose that statistical learning has two dissociable components: (1) perceptual binding of individual stimulus units into integrated composites and (2) storing those integrated representations for later use. Statistical learning is typically assessed using post-learning tasks, such that the two components are conflated. Our goal was to characterize the online perceptual component of statistical learning. Participants were exposed to a structured stream of repeating trisyllabic nonsense words and a random syllable stream. Online learning was indexed by an EEG-based measure that quantified neural entrainment at the frequency of the repeating words relative to that of individual syllables. Statistical learning was subsequently assessed using conventional measures in an explicit rating task and a reaction-time task. In the structured stream, neural entrainment to trisyllabic words was higher than in the random stream, increased as a function of exposure to track the progression of learning, and predicted performance on the reaction time (RT) task. These results demonstrate that monitoring this critical component of learning via rhythmic EEG entrainment reveals a gradual acquisition of knowledge whereby novel stimulus sequences are transformed into familiar composites. This online perceptual transformation is a critical component of learning.","author":[{"dropping-particle":"","family":"Batterink","given":"Laura J.","non-dropping-particle":"","parse-names":false,"suffix":""},{"dropping-particle":"","family":"Paller","given":"Ken A.","non-dropping-particle":"","parse-names":false,"suffix":""}],"container-title":"Cortex","id":"ITEM-1","issued":{"date-parts":[["2017","5","1"]]},"page":"31-45","publisher":"Elsevier","title":"Online neural monitoring of statistical learning","type":"article-journal","volume":"90"},"uris":["http://www.mendeley.com/documents/?uuid=2917575b-6805-3808-a15b-e0bc737b639c"]}],"mendeley":{"formattedCitation":"(Batterink &amp; Paller, 2017)","plainTextFormattedCitation":"(Batterink &amp; Paller, 2017)","previouslyFormattedCitation":"(Batterink &amp; Paller, 2017)"},"properties":{"noteIndex":0},"schema":"https://github.com/citation-style-language/schema/raw/master/csl-citation.json"}</w:instrText>
       </w:r>
       <w:r>
         <w:rPr>
@@ -2358,7 +2668,7 @@
           <w:rFonts w:ascii="Arial" w:hAnsi="Arial" w:cs="Arial"/>
           <w:noProof/>
         </w:rPr>
-        <w:t>(Turk-Browne et al., 2005)</w:t>
+        <w:t>(Batterink &amp; Paller, 2017)</w:t>
       </w:r>
       <w:r>
         <w:rPr>
@@ -2377,11 +2687,127 @@
         <w:rPr>
           <w:rFonts w:ascii="Arial" w:hAnsi="Arial" w:cs="Arial"/>
         </w:rPr>
-        <w:t xml:space="preserve">In the auditory domain, Batterink and colleagues have successfully used the target detection task as a measure of learning as both a post-exposure test </w:t>
-      </w:r>
-      <w:r>
-        <w:rPr>
-          <w:rStyle w:val="FootnoteReference"/>
+        <w:t>A</w:t>
+      </w:r>
+      <w:r>
+        <w:rPr>
+          <w:rFonts w:ascii="Arial" w:hAnsi="Arial" w:cs="Arial"/>
+        </w:rPr>
+        <w:t>nother</w:t>
+      </w:r>
+      <w:r>
+        <w:rPr>
+          <w:rFonts w:ascii="Arial" w:hAnsi="Arial" w:cs="Arial"/>
+        </w:rPr>
+        <w:t xml:space="preserve"> study that measured RT to occasionally-repeated shapes in a visual SL paradigm also found a significant correlation between an online measure of SL (here defined as </w:t>
+      </w:r>
+      <w:proofErr w:type="spellStart"/>
+      <w:r>
+        <w:rPr>
+          <w:rFonts w:ascii="Arial" w:hAnsi="Arial" w:cs="Arial"/>
+        </w:rPr>
+        <w:t>logRT</w:t>
+      </w:r>
+      <w:proofErr w:type="spellEnd"/>
+      <w:r>
+        <w:rPr>
+          <w:rFonts w:ascii="Arial" w:hAnsi="Arial" w:cs="Arial"/>
+        </w:rPr>
+        <w:t>(1</w:t>
+      </w:r>
+      <w:r>
+        <w:rPr>
+          <w:rFonts w:ascii="Arial" w:hAnsi="Arial" w:cs="Arial"/>
+          <w:vertAlign w:val="superscript"/>
+        </w:rPr>
+        <w:t>st</w:t>
+      </w:r>
+      <w:r>
+        <w:rPr>
+          <w:rFonts w:ascii="Arial" w:hAnsi="Arial" w:cs="Arial"/>
+        </w:rPr>
+        <w:t xml:space="preserve"> position) – mean</w:t>
+      </w:r>
+      <w:r>
+        <w:rPr>
+          <w:rFonts w:ascii="Arial" w:hAnsi="Arial" w:cs="Arial"/>
+        </w:rPr>
+        <w:t>(</w:t>
+      </w:r>
+      <w:proofErr w:type="spellStart"/>
+      <w:r>
+        <w:rPr>
+          <w:rFonts w:ascii="Arial" w:hAnsi="Arial" w:cs="Arial"/>
+        </w:rPr>
+        <w:t>logRT</w:t>
+      </w:r>
+      <w:proofErr w:type="spellEnd"/>
+      <w:r>
+        <w:rPr>
+          <w:rFonts w:ascii="Arial" w:hAnsi="Arial" w:cs="Arial"/>
+        </w:rPr>
+        <w:t>(</w:t>
+      </w:r>
+      <w:r>
+        <w:rPr>
+          <w:rFonts w:ascii="Arial" w:hAnsi="Arial" w:cs="Arial"/>
+        </w:rPr>
+        <w:t>2</w:t>
+      </w:r>
+      <w:r>
+        <w:rPr>
+          <w:rFonts w:ascii="Arial" w:hAnsi="Arial" w:cs="Arial"/>
+          <w:vertAlign w:val="superscript"/>
+        </w:rPr>
+        <w:t>nd</w:t>
+      </w:r>
+      <w:r>
+        <w:rPr>
+          <w:rFonts w:ascii="Arial" w:hAnsi="Arial" w:cs="Arial"/>
+        </w:rPr>
+        <w:t xml:space="preserve">), </w:t>
+      </w:r>
+      <w:proofErr w:type="spellStart"/>
+      <w:r>
+        <w:rPr>
+          <w:rFonts w:ascii="Arial" w:hAnsi="Arial" w:cs="Arial"/>
+        </w:rPr>
+        <w:t>logRT</w:t>
+      </w:r>
+      <w:proofErr w:type="spellEnd"/>
+      <w:r>
+        <w:rPr>
+          <w:rFonts w:ascii="Arial" w:hAnsi="Arial" w:cs="Arial"/>
+        </w:rPr>
+        <w:t>(</w:t>
+      </w:r>
+      <w:r>
+        <w:rPr>
+          <w:rFonts w:ascii="Arial" w:hAnsi="Arial" w:cs="Arial"/>
+        </w:rPr>
+        <w:t>3</w:t>
+      </w:r>
+      <w:r>
+        <w:rPr>
+          <w:rFonts w:ascii="Arial" w:hAnsi="Arial" w:cs="Arial"/>
+          <w:vertAlign w:val="superscript"/>
+        </w:rPr>
+        <w:t>rd</w:t>
+      </w:r>
+      <w:r>
+        <w:rPr>
+          <w:rFonts w:ascii="Arial" w:hAnsi="Arial" w:cs="Arial"/>
+        </w:rPr>
+        <w:t xml:space="preserve">) </w:t>
+      </w:r>
+      <w:r>
+        <w:rPr>
+          <w:rFonts w:ascii="Arial" w:hAnsi="Arial" w:cs="Arial"/>
+        </w:rPr>
+        <w:t xml:space="preserve">positions), and compared with an offline recognition score (out of 32 2AFC tasks with triplet and phantom triplet foils) (r = 0.46, p &lt; 0.001). </w:t>
+      </w:r>
+      <w:r>
+        <w:rPr>
           <w:rFonts w:ascii="Arial" w:hAnsi="Arial" w:cs="Arial"/>
         </w:rPr>
         <w:fldChar w:fldCharType="begin" w:fldLock="1"/>
@@ -2390,11 +2816,10 @@
         <w:rPr>
           <w:rFonts w:ascii="Arial" w:hAnsi="Arial" w:cs="Arial"/>
         </w:rPr>
-        <w:instrText>ADDIN CSL_CITATION {"citationItems":[{"id":"ITEM-1","itemData":{"DOI":"10.1016/j.jml.2015.04.004","abstract":"Statistical learning allows learners to detect regularities in the environment and appears to emerge automatically as a consequence of experience. Statistical learning paradigms bear many similarities to those of artificial grammar learning and other types of implicit learning. However, whether learning effects in statistical learning tasks are driven by implicit knowledge has not been thoroughly examined. The present study addressed this gap by examining the role of implicit and explicit knowledge within the context of a typical auditory statistical learning paradigm. Learners were exposed to a continuous stream of repeating nonsense words. Learning was tested (a) directly via a forced-choice recognition test combined with a remember/know procedure and (b) indirectly through a novel reaction time (RT) test. Behavior and brain potentials revealed statistical learning effects with both tests. On the recognition test, accurate responses were associated with subjective feelings of stronger recollection, and learned nonsense words relative to nonword foils elicited an enhanced late positive potential indicative of explicit knowledge. On the RT test, both RTs and P300 amplitudes differed as a function of syllable position, reflecting facilitation attributable to statistical learning. Explicit stimulus recognition did not correlate with RT or P300 effects on the RT test. These results provide evidence that explicit knowledge is accrued during statistical learning, while bringing out the possibility that dissociable implicit representations are acquired in parallel. The commonly used recognition measure primarily reflects explicit knowledge, and thus may underestimate the total amount of knowledge produced by statistical learning. Indirect measures may be more sensitive indices of learning, capturing knowledge above and beyond what is reflected by recognition accuracy.","author":[{"dropping-particle":"","family":"Batterink","given":"Laura J.","non-dropping-particle":"","parse-names":false,"suffix":""},{"dropping-particle":"","family":"Reber","given":"Paul J.","non-dropping-particle":"","parse-names":false,"suffix":""},{"dropping-particle":"","family":"Neville","given":"Helen J.","non-dropping-particle":"","parse-names":false,"suffix":""},{"dropping-particle":"","family":"Paller","given":"Ken A.","non-dropping-particle":"","parse-names":false,"suffix":""}],"container-title":"Journal of Memory and Language","id":"ITEM-1","issued":{"date-parts":[["2015"]]},"page":"62-78","title":"Implicit and explicit contributions to statistical learning","type":"article-journal","volume":"83"},"uris":["http://www.mendeley.com/documents/?uuid=1dddcb04-7b26-3099-82ef-fbf3aebcb855"]},{"id":"ITEM-2","itemData":{"DOI":"10.1101/lm.037986.114","ISBN":"15495485/14","abstract":"Humans are capable of rapidly extracting regularities from environmental input, a process known as statistical learning. This type of learning typically occurs automatically, through passive exposure to environmental input. The presumed function of statistical learning is to optimize processing, allowing the brain to more accurately predict and prepare for incoming input. In this study, we ask whether the function of statistical learning may be enhanced through supplementary explicit training, in which underlying regularities are explicitly taught rather than simply abstracted through exposure. Learners were randomly assigned either to an explicit group or an implicit group. All learners were exposed to a continuous stream of repeating nonsense words. Prior to this implicit training, learners in the explicit group received supplementary explicit training on the nonsense words. Statistical learning was assessed through a speeded reaction-time (RT) task, which measured the extent to which learners used acquired statistical knowledge to optimize online processing. Both RTs and brain potentials revealed significant differences in online processing as a function of training condition. RTs showed a crossover interaction; responses in the explicit group were faster to predictable targets and marginally slower to less predictable targets relative to responses in the implicit group. P300 potentials to predictable targets were larger in the explicit group than in the implicit group, suggesting greater recruitment of controlled, effortful processes. Taken together, these results suggest that information abstracted through passive exposure during statistical learning may be processed more automatically and with less effort than information that is acquired explicitly.","author":[{"dropping-particle":"","family":"Batterink","given":"Laura J.","non-dropping-particle":"","parse-names":false,"suffix":""},{"dropping-particle":"","family":"Reber","given":"Paul J.","non-dropping-particle":"","parse-names":false,"suffix":""},{"dropping-particle":"","family":"Paller","given":"Ken A.","non-dropping-particle":"","parse-names":false,"suffix":""}],"container-title":"Learning and Memory","id":"ITEM-2","issued":{"date-parts":[["2015"]]},"page":"544-555","title":"Functional differences between statistical learning with and without explicit training","type":"article-journal","volume":"22"},"uris":["http://www.mendeley.com/documents/?uuid=5d1d06f4-dea1-311c-9f72-72fbdfa229bd"]},{"id":"ITEM-3","itemData":{"DOI":"10.1016/J.CORTEX.2017.02.004","ISSN":"0010-9452","abstract":"The extraction of patterns in the environment plays a critical role in many types of human learning, from motor skills to language acquisition. This process is known as statistical learning. Here we propose that statistical learning has two dissociable components: (1) perceptual binding of individual stimulus units into integrated composites and (2) storing those integrated representations for later use. Statistical learning is typically assessed using post-learning tasks, such that the two components are conflated. Our goal was to characterize the online perceptual component of statistical learning. Participants were exposed to a structured stream of repeating trisyllabic nonsense words and a random syllable stream. Online learning was indexed by an EEG-based measure that quantified neural entrainment at the frequency of the repeating words relative to that of individual syllables. Statistical learning was subsequently assessed using conventional measures in an explicit rating task and a reaction-time task. In the structured stream, neural entrainment to trisyllabic words was higher than in the random stream, increased as a function of exposure to track the progression of learning, and predicted performance on the reaction time (RT) task. These results demonstrate that monitoring this critical component of learning via rhythmic EEG entrainment reveals a gradual acquisition of knowledge whereby novel stimulus sequences are transformed into familiar composites. This online perceptual transformation is a critical component of learning.","author":[{"dropping-particle":"","family":"Batterink","given":"Laura J.","non-dropping-particle":"","parse-names":false,"suffix":""},{"dropping-particle":"","family":"Paller","given":"Ken A.","non-dropping-particle":"","parse-names":false,"suffix":""}],"container-title":"Cortex","id":"ITEM-3","issued":{"date-parts":[["2017","5","1"]]},"page":"31-45","publisher":"Elsevier","title":"Online neural monitoring of statistical learning","type":"article-journal","volume":"90"},"uris":["http://www.mendeley.com/documents/?uuid=2917575b-6805-3808-a15b-e0bc737b639c"]}],"mendeley":{"formattedCitation":"(Batterink &amp; Paller, 2017; Batterink, Reber, Neville, &amp; Paller, 2015; Batterink, Reber, &amp; Paller, 2015)","plainTextFormattedCitation":"(Batterink &amp; Paller, 2017; Batterink, Reber, Neville, &amp; Paller, 2015; Batterink, Reber, &amp; Paller, 2015)","previouslyFormattedCitation":"(Batterink &amp; Paller, 2017; Batterink, Reber, Neville, &amp; Paller, 2015; Batterink, Reber, &amp; Paller, 2015)"},"properties":{"noteIndex":0},"schema":"https://github.com/citation-style-language/schema/raw/master/csl-citation.json"}</w:instrText>
-      </w:r>
-      <w:r>
-        <w:rPr>
-          <w:rStyle w:val="FootnoteReference"/>
+        <w:instrText>ADDIN CSL_CITATION {"citationItems":[{"id":"ITEM-1","itemData":{"DOI":"10.1111/cogs.12556","ISSN":"03640213","author":[{"dropping-particle":"","family":"Siegelman","given":"Noam","non-dropping-particle":"","parse-names":false,"suffix":""},{"dropping-particle":"","family":"Bogaerts","given":"Louisa","non-dropping-particle":"","parse-names":false,"suffix":""},{"dropping-particle":"","family":"Kronenfeld","given":"Ofer","non-dropping-particle":"","parse-names":false,"suffix":""},{"dropping-particle":"","family":"Frost","given":"Ram","non-dropping-particle":"","parse-names":false,"suffix":""}],"container-title":"Cognitive Science","id":"ITEM-1","issued":{"date-parts":[["2018","6"]]},"page":"692-727","publisher":"John Wiley &amp; Sons, Ltd (10.1111)","title":"Redefining “Learning” in Statistical Learning: What Does an Online Measure Reveal About the Assimilation of Visual Regularities?","type":"article-journal","volume":"42"},"uris":["http://www.mendeley.com/documents/?uuid=1ca16d89-d2d8-3b57-81d6-f52507789810"]}],"mendeley":{"formattedCitation":"(Siegelman, Bogaerts, Kronenfeld, &amp; Frost, 2018)","plainTextFormattedCitation":"(Siegelman, Bogaerts, Kronenfeld, &amp; Frost, 2018)","previouslyFormattedCitation":"(Siegelman, Bogaerts, Kronenfeld, &amp; Frost, 2018)"},"properties":{"noteIndex":0},"schema":"https://github.com/citation-style-language/schema/raw/master/csl-citation.json"}</w:instrText>
+      </w:r>
+      <w:r>
+        <w:rPr>
           <w:rFonts w:ascii="Arial" w:hAnsi="Arial" w:cs="Arial"/>
         </w:rPr>
         <w:fldChar w:fldCharType="separate"/>
@@ -2402,14 +2827,12 @@
       <w:r>
         <w:rPr>
           <w:rFonts w:ascii="Arial" w:hAnsi="Arial" w:cs="Arial"/>
-          <w:bCs/>
-          <w:noProof/>
-        </w:rPr>
-        <w:t>(Batterink &amp; Paller, 2017; Batterink, Reber, Neville, &amp; Paller, 2015; Batterink, Reber, &amp; Paller, 2015)</w:t>
-      </w:r>
-      <w:r>
-        <w:rPr>
-          <w:rStyle w:val="FootnoteReference"/>
+          <w:noProof/>
+        </w:rPr>
+        <w:t>(Siegelman, Bogaerts, Kronenfeld, &amp; Frost, 2018)</w:t>
+      </w:r>
+      <w:r>
+        <w:rPr>
           <w:rFonts w:ascii="Arial" w:hAnsi="Arial" w:cs="Arial"/>
         </w:rPr>
         <w:fldChar w:fldCharType="end"/>
@@ -2418,48 +2841,7 @@
         <w:rPr>
           <w:rFonts w:ascii="Arial" w:hAnsi="Arial" w:cs="Arial"/>
         </w:rPr>
-        <w:t xml:space="preserve"> and as an online measure while the participants are being exposed to the structured stimuli </w:t>
-      </w:r>
-      <w:r>
-        <w:rPr>
-          <w:rStyle w:val="FootnoteReference"/>
-          <w:rFonts w:ascii="Arial" w:hAnsi="Arial" w:cs="Arial"/>
-        </w:rPr>
-        <w:fldChar w:fldCharType="begin" w:fldLock="1"/>
-      </w:r>
-      <w:r>
-        <w:rPr>
-          <w:rFonts w:ascii="Arial" w:hAnsi="Arial" w:cs="Arial"/>
-        </w:rPr>
-        <w:instrText>ADDIN CSL_CITATION {"citationItems":[{"id":"ITEM-1","itemData":{"DOI":"10.1177/0956797617698226","abstract":"The identification of words in continuous speech, known as speech segmentation, is a critical early step in language acquisition. This process is partially supported by statistical learning, the ability to extract patterns from the environment. Given that speech segmentation represents a potential bottleneck for language acquisition, patterns in speech may be extracted very rapidly, without extensive exposure. This hypothesis was examined by exposing participants to continuous speech streams composed of novel repeating nonsense words. Learning was measured on-line using a reaction time task. After merely one exposure to an embedded novel word, learners demonstrated significant learning effects, as revealed by faster responses to predictable than to unpredictable syllables. These results demonstrate that learners gained sensitivity to the statistical structure of unfamiliar speech on a very rapid timescale. This ability may play an essential role in early stages of language acquisition, allowing learners to rapidly identify word candidates and “break in” to an unfamiliar language.","author":[{"dropping-particle":"","family":"Batterink","given":"Laura J.","non-dropping-particle":"","parse-names":false,"suffix":""}],"container-title":"Psychological Science","id":"ITEM-1","issued":{"date-parts":[["2017"]]},"page":"1-8","title":"Rapid Statistical Learning Supporting Word Extraction From Continuous Speech","type":"article-journal"},"uris":["http://www.mendeley.com/documents/?uuid=8d782c7a-4c5c-3c8c-9c32-1210b1a4746e"]}],"mendeley":{"formattedCitation":"(Batterink, 2017)","plainTextFormattedCitation":"(Batterink, 2017)","previouslyFormattedCitation":"(Batterink, 2017)"},"properties":{"noteIndex":0},"schema":"https://github.com/citation-style-language/schema/raw/master/csl-citation.json"}</w:instrText>
-      </w:r>
-      <w:r>
-        <w:rPr>
-          <w:rStyle w:val="FootnoteReference"/>
-          <w:rFonts w:ascii="Arial" w:hAnsi="Arial" w:cs="Arial"/>
-        </w:rPr>
-        <w:fldChar w:fldCharType="separate"/>
-      </w:r>
-      <w:r>
-        <w:rPr>
-          <w:rFonts w:ascii="Arial" w:hAnsi="Arial" w:cs="Arial"/>
-          <w:bCs/>
-          <w:noProof/>
-        </w:rPr>
-        <w:t>(Batterink, 2017)</w:t>
-      </w:r>
-      <w:r>
-        <w:rPr>
-          <w:rStyle w:val="FootnoteReference"/>
-          <w:rFonts w:ascii="Arial" w:hAnsi="Arial" w:cs="Arial"/>
-        </w:rPr>
-        <w:fldChar w:fldCharType="end"/>
-      </w:r>
-      <w:r>
-        <w:rPr>
-          <w:rFonts w:ascii="Arial" w:hAnsi="Arial" w:cs="Arial"/>
-        </w:rPr>
-        <w:t>.</w:t>
+        <w:t xml:space="preserve"> </w:t>
       </w:r>
     </w:p>
     <w:p>
@@ -2474,27 +2856,245 @@
         <w:rPr>
           <w:rFonts w:ascii="Arial" w:hAnsi="Arial" w:cs="Arial"/>
         </w:rPr>
-        <w:t xml:space="preserve">These tests are standard for measuring implicit learning, yet comparatively few studies have examined the relationship between these measures. </w:t>
-      </w:r>
-      <w:proofErr w:type="gramStart"/>
-      <w:r>
-        <w:rPr>
-          <w:rFonts w:ascii="Arial" w:hAnsi="Arial" w:cs="Arial"/>
-        </w:rPr>
-        <w:t>Is performance on different SL tasks correlated</w:t>
-      </w:r>
-      <w:proofErr w:type="gramEnd"/>
-      <w:r>
-        <w:rPr>
-          <w:rFonts w:ascii="Arial" w:hAnsi="Arial" w:cs="Arial"/>
-        </w:rPr>
-        <w:t xml:space="preserve"> within subjects? </w:t>
-      </w:r>
-      <w:r>
-        <w:rPr>
-          <w:rFonts w:ascii="Arial" w:hAnsi="Arial" w:cs="Arial"/>
-        </w:rPr>
-        <w:t xml:space="preserve">Do these tasks measure the same phenomenon (implicit learning)? Do they contribute redundant or distinct information about what the participants learned? Here, we address these questions in a replication with extension of previous work. </w:t>
+        <w:t>However, in</w:t>
+      </w:r>
+      <w:r>
+        <w:rPr>
+          <w:rFonts w:ascii="Arial" w:hAnsi="Arial" w:cs="Arial"/>
+        </w:rPr>
+        <w:t xml:space="preserve"> a</w:t>
+      </w:r>
+      <w:r>
+        <w:rPr>
+          <w:rFonts w:ascii="Arial" w:hAnsi="Arial" w:cs="Arial"/>
+        </w:rPr>
+        <w:t xml:space="preserve">nother paper </w:t>
+      </w:r>
+      <w:r>
+        <w:rPr>
+          <w:rFonts w:ascii="Arial" w:hAnsi="Arial" w:cs="Arial"/>
+        </w:rPr>
+        <w:t>by Batterink and colleagues</w:t>
+      </w:r>
+      <w:r>
+        <w:rPr>
+          <w:rFonts w:ascii="Arial" w:hAnsi="Arial" w:cs="Arial"/>
+        </w:rPr>
+        <w:t xml:space="preserve">, the same analysis </w:t>
+      </w:r>
+      <w:r>
+        <w:rPr>
+          <w:rFonts w:ascii="Arial" w:hAnsi="Arial" w:cs="Arial"/>
+        </w:rPr>
+        <w:t xml:space="preserve">as above </w:t>
+      </w:r>
+      <w:r>
+        <w:rPr>
+          <w:rFonts w:ascii="Arial" w:hAnsi="Arial" w:cs="Arial"/>
+        </w:rPr>
+        <w:t>yiel</w:t>
+      </w:r>
+      <w:r>
+        <w:rPr>
+          <w:rFonts w:ascii="Arial" w:hAnsi="Arial" w:cs="Arial"/>
+        </w:rPr>
+        <w:t xml:space="preserve">ded no significant correlation </w:t>
+      </w:r>
+      <w:r>
+        <w:rPr>
+          <w:rFonts w:ascii="Arial" w:hAnsi="Arial" w:cs="Arial"/>
+        </w:rPr>
+        <w:t xml:space="preserve">(r = 0.07, </w:t>
+      </w:r>
+      <w:proofErr w:type="spellStart"/>
+      <w:r>
+        <w:rPr>
+          <w:rFonts w:ascii="Arial" w:hAnsi="Arial" w:cs="Arial"/>
+        </w:rPr>
+        <w:t>n.s</w:t>
+      </w:r>
+      <w:proofErr w:type="spellEnd"/>
+      <w:r>
+        <w:rPr>
+          <w:rFonts w:ascii="Arial" w:hAnsi="Arial" w:cs="Arial"/>
+        </w:rPr>
+        <w:t>.)</w:t>
+      </w:r>
+      <w:r>
+        <w:rPr>
+          <w:rFonts w:ascii="Arial" w:hAnsi="Arial" w:cs="Arial"/>
+        </w:rPr>
+        <w:t>.</w:t>
+      </w:r>
+      <w:r>
+        <w:rPr>
+          <w:rFonts w:ascii="Arial" w:hAnsi="Arial" w:cs="Arial"/>
+        </w:rPr>
+        <w:t xml:space="preserve"> </w:t>
+      </w:r>
+      <w:r>
+        <w:rPr>
+          <w:rStyle w:val="FootnoteReference"/>
+          <w:rFonts w:ascii="Arial" w:hAnsi="Arial" w:cs="Arial"/>
+        </w:rPr>
+        <w:fldChar w:fldCharType="begin" w:fldLock="1"/>
+      </w:r>
+      <w:r>
+        <w:rPr>
+          <w:rFonts w:ascii="Arial" w:hAnsi="Arial" w:cs="Arial"/>
+        </w:rPr>
+        <w:instrText>ADDIN CSL_CITATION {"citationItems":[{"id":"ITEM-1","itemData":{"DOI":"10.1016/j.jml.2015.04.004","abstract":"Statistical learning allows learners to detect regularities in the environment and appears to emerge automatically as a consequence of experience. Statistical learning paradigms bear many similarities to those of artificial grammar learning and other types of implicit learning. However, whether learning effects in statistical learning tasks are driven by implicit knowledge has not been thoroughly examined. The present study addressed this gap by examining the role of implicit and explicit knowledge within the context of a typical auditory statistical learning paradigm. Learners were exposed to a continuous stream of repeating nonsense words. Learning was tested (a) directly via a forced-choice recognition test combined with a remember/know procedure and (b) indirectly through a novel reaction time (RT) test. Behavior and brain potentials revealed statistical learning effects with both tests. On the recognition test, accurate responses were associated with subjective feelings of stronger recollection, and learned nonsense words relative to nonword foils elicited an enhanced late positive potential indicative of explicit knowledge. On the RT test, both RTs and P300 amplitudes differed as a function of syllable position, reflecting facilitation attributable to statistical learning. Explicit stimulus recognition did not correlate with RT or P300 effects on the RT test. These results provide evidence that explicit knowledge is accrued during statistical learning, while bringing out the possibility that dissociable implicit representations are acquired in parallel. The commonly used recognition measure primarily reflects explicit knowledge, and thus may underestimate the total amount of knowledge produced by statistical learning. Indirect measures may be more sensitive indices of learning, capturing knowledge above and beyond what is reflected by recognition accuracy.","author":[{"dropping-particle":"","family":"Batterink","given":"Laura J.","non-dropping-particle":"","parse-names":false,"suffix":""},{"dropping-particle":"","family":"Reber","given":"Paul J.","non-dropping-particle":"","parse-names":false,"suffix":""},{"dropping-particle":"","family":"Neville","given":"Helen J.","non-dropping-particle":"","parse-names":false,"suffix":""},{"dropping-particle":"","family":"Paller","given":"Ken A.","non-dropping-particle":"","parse-names":false,"suffix":""}],"container-title":"Journal of Memory and Language","id":"ITEM-1","issued":{"date-parts":[["2015"]]},"page":"62-78","title":"Implicit and explicit contributions to statistical learning","type":"article-journal","volume":"83"},"uris":["http://www.mendeley.com/documents/?uuid=1dddcb04-7b26-3099-82ef-fbf3aebcb855"]}],"mendeley":{"formattedCitation":"(Batterink, Reber, Neville, et al., 2015)","plainTextFormattedCitation":"(Batterink, Reber, Neville, et al., 2015)","previouslyFormattedCitation":"(Batterink, Reber, Neville, et al., 2015)"},"properties":{"noteIndex":0},"schema":"https://github.com/citation-style-language/schema/raw/master/csl-citation.json"}</w:instrText>
+      </w:r>
+      <w:r>
+        <w:rPr>
+          <w:rStyle w:val="FootnoteReference"/>
+          <w:rFonts w:ascii="Arial" w:hAnsi="Arial" w:cs="Arial"/>
+        </w:rPr>
+        <w:fldChar w:fldCharType="separate"/>
+      </w:r>
+      <w:r>
+        <w:rPr>
+          <w:rFonts w:ascii="Arial" w:hAnsi="Arial" w:cs="Arial"/>
+          <w:noProof/>
+        </w:rPr>
+        <w:t>(Batterink, Reber, Neville, et al., 2015)</w:t>
+      </w:r>
+      <w:r>
+        <w:rPr>
+          <w:rStyle w:val="FootnoteReference"/>
+          <w:rFonts w:ascii="Arial" w:hAnsi="Arial" w:cs="Arial"/>
+        </w:rPr>
+        <w:fldChar w:fldCharType="end"/>
+      </w:r>
+      <w:r>
+        <w:rPr>
+          <w:rFonts w:ascii="Arial" w:hAnsi="Arial" w:cs="Arial"/>
+        </w:rPr>
+        <w:t xml:space="preserve"> A second experiment reported in the same paper </w:t>
+      </w:r>
+      <w:r>
+        <w:rPr>
+          <w:rFonts w:ascii="Arial" w:hAnsi="Arial" w:cs="Arial"/>
+        </w:rPr>
+        <w:t xml:space="preserve">similarly </w:t>
+      </w:r>
+      <w:r>
+        <w:rPr>
+          <w:rFonts w:ascii="Arial" w:hAnsi="Arial" w:cs="Arial"/>
+        </w:rPr>
+        <w:t>reports a correlation of r = 0.26 (</w:t>
+      </w:r>
+      <w:proofErr w:type="spellStart"/>
+      <w:r>
+        <w:rPr>
+          <w:rFonts w:ascii="Arial" w:hAnsi="Arial" w:cs="Arial"/>
+        </w:rPr>
+        <w:t>n.s</w:t>
+      </w:r>
+      <w:proofErr w:type="spellEnd"/>
+      <w:r>
+        <w:rPr>
+          <w:rFonts w:ascii="Arial" w:hAnsi="Arial" w:cs="Arial"/>
+        </w:rPr>
+        <w:t xml:space="preserve">.) for a different cohort of participants. </w:t>
+      </w:r>
+      <w:r>
+        <w:rPr>
+          <w:rFonts w:ascii="Arial" w:hAnsi="Arial" w:cs="Arial"/>
+        </w:rPr>
+        <w:t xml:space="preserve">This null finding is echoed by </w:t>
+      </w:r>
+      <w:r>
+        <w:rPr>
+          <w:rFonts w:ascii="Arial" w:hAnsi="Arial" w:cs="Arial"/>
+        </w:rPr>
+        <w:fldChar w:fldCharType="begin" w:fldLock="1"/>
+      </w:r>
+      <w:r>
+        <w:rPr>
+          <w:rFonts w:ascii="Arial" w:hAnsi="Arial" w:cs="Arial"/>
+        </w:rPr>
+        <w:instrText>ADDIN CSL_CITATION {"citationItems":[{"id":"ITEM-1","itemData":{"DOI":"10.3758/s13428-014-0548-x","ISBN":"47:13931403","abstract":"Statistical learning can be used to extract the words from continuous speech. Gómez, Bion, and Mehler (Lan-guage and Cognitive Processes, 26, 212-223, 2011) proposed an online measure of statistical learning: They superimposed auditory clicks on a continuous artificial speech stream made up of a random succession of trisyllabic nonwords. Participants were instructed to detect these clicks, which could be located either within or between words. The results showed that, over the length of exposure, reaction times (RTs) increased more for within-word than for between-word clicks. This result has been accounted for by means of statistical learning of the between-word boundaries. However, even though statistical learning occurs without an intention to learn, it nevertheless requires attentional resources. Therefore, this process could be affected by a concurrent task such as click detection. In the present study, we evaluated the extent to which the click detection task indeed reflects successful statistical learning. Our results suggest that the emergence of RT differences between within-and between-word click detection is neither systematic nor related to the successful segmentation of the artificial language. Therefore, instead of being an online measure of learning, the click detection task seems to interfere with the extraction of statistical regularities.","author":[{"dropping-particle":"","family":"Franco","given":"Ana","non-dropping-particle":"","parse-names":false,"suffix":""},{"dropping-particle":"","family":"Gaillard","given":"Vinciane","non-dropping-particle":"","parse-names":false,"suffix":""},{"dropping-particle":"","family":"Cleeremans","given":"Axel","non-dropping-particle":"","parse-names":false,"suffix":""},{"dropping-particle":"","family":"Destrebecqz","given":"Arnaud","non-dropping-particle":"","parse-names":false,"suffix":""}],"id":"ITEM-1","issued":{"date-parts":[["2014"]]},"title":"Assessing segmentation processes by click detection: online measure of statistical learning, or simple interference?","type":"article-journal"},"uris":["http://www.mendeley.com/documents/?uuid=33d2a3c1-9b25-3fb0-b367-873111ebfe0f"]}],"mendeley":{"formattedCitation":"(Franco et al., 2014)","plainTextFormattedCitation":"(Franco et al., 2014)","previouslyFormattedCitation":"(Franco et al., 2014)"},"properties":{"noteIndex":0},"schema":"https://github.com/citation-style-language/schema/raw/master/csl-citation.json"}</w:instrText>
+      </w:r>
+      <w:r>
+        <w:rPr>
+          <w:rFonts w:ascii="Arial" w:hAnsi="Arial" w:cs="Arial"/>
+        </w:rPr>
+        <w:fldChar w:fldCharType="separate"/>
+      </w:r>
+      <w:r>
+        <w:rPr>
+          <w:rFonts w:ascii="Arial" w:hAnsi="Arial" w:cs="Arial"/>
+          <w:noProof/>
+        </w:rPr>
+        <w:t>(Franco et al., 2014)</w:t>
+      </w:r>
+      <w:r>
+        <w:rPr>
+          <w:rFonts w:ascii="Arial" w:hAnsi="Arial" w:cs="Arial"/>
+        </w:rPr>
+        <w:fldChar w:fldCharType="end"/>
+      </w:r>
+      <w:r>
+        <w:rPr>
+          <w:rFonts w:ascii="Arial" w:hAnsi="Arial" w:cs="Arial"/>
+        </w:rPr>
+        <w:t xml:space="preserve"> </w:t>
+      </w:r>
+      <w:r>
+        <w:rPr>
+          <w:rFonts w:ascii="Arial" w:hAnsi="Arial" w:cs="Arial"/>
+        </w:rPr>
+        <w:t xml:space="preserve">using auditory stimuli, </w:t>
+      </w:r>
+      <w:r>
+        <w:rPr>
+          <w:rFonts w:ascii="Arial" w:hAnsi="Arial" w:cs="Arial"/>
+        </w:rPr>
+        <w:t>a</w:t>
+      </w:r>
+      <w:r>
+        <w:rPr>
+          <w:rFonts w:ascii="Arial" w:hAnsi="Arial" w:cs="Arial"/>
+        </w:rPr>
+        <w:t xml:space="preserve">s well as </w:t>
+      </w:r>
+      <w:r>
+        <w:rPr>
+          <w:rFonts w:ascii="Arial" w:hAnsi="Arial" w:cs="Arial"/>
+        </w:rPr>
+        <w:fldChar w:fldCharType="begin" w:fldLock="1"/>
+      </w:r>
+      <w:r>
+        <w:rPr>
+          <w:rFonts w:ascii="Arial" w:hAnsi="Arial" w:cs="Arial"/>
+        </w:rPr>
+        <w:instrText>ADDIN CSL_CITATION {"citationItems":[{"id":"ITEM-1","itemData":{"DOI":"10.1016/J.JML.2015.02.001","ISSN":"0749-596X","abstract":"Although the power of statistical learning (SL) in explaining a wide range of linguistic functions is gaining increasing support, relatively little research has focused on this theoretical construct from the perspective of individual differences. However, to be able to reliably link individual differences in a given ability such as language learning to individual differences in SL, three critical theoretical questions should be posed: Is SL a componential or unified ability? Is it nested within other general cognitive abilities? Is it a stable capacity of an individual? Following an initial mapping sentence outlining the possible dimensions of SL, we employed a battery of SL tasks in the visual and auditory modalities, using verbal and non-verbal stimuli, with adjacent and non-adjacent contingencies. SL tasks were administered along with general cognitive tasks in a within-subject design at two time points to explore our theoretical questions. We found that SL, as measured by some tasks, is a stable and reliable capacity of an individual. Moreover, we found SL to be independent of general cognitive abilities such as intelligence or working memory. However, SL is not a unified capacity, so that individual sensitivity to conditional probabilities is not uniform across modalities and stimuli.","author":[{"dropping-particle":"","family":"Siegelman","given":"Noam","non-dropping-particle":"","parse-names":false,"suffix":""},{"dropping-particle":"","family":"Frost","given":"Ram","non-dropping-particle":"","parse-names":false,"suffix":""}],"container-title":"Journal of Memory and Language","id":"ITEM-1","issued":{"date-parts":[["2015","5","1"]]},"page":"105-120","publisher":"Academic Press","title":"Statistical learning as an individual ability: Theoretical perspectives and empirical evidence","type":"article-journal","volume":"81"},"uris":["http://www.mendeley.com/documents/?uuid=8af4834c-2662-36f2-9c26-20e6e1bc9946"]}],"mendeley":{"formattedCitation":"(Siegelman &amp; Frost, 2015)","plainTextFormattedCitation":"(Siegelman &amp; Frost, 2015)","previouslyFormattedCitation":"(Siegelman &amp; Frost, 2015)"},"properties":{"noteIndex":0},"schema":"https://github.com/citation-style-language/schema/raw/master/csl-citation.json"}</w:instrText>
+      </w:r>
+      <w:r>
+        <w:rPr>
+          <w:rFonts w:ascii="Arial" w:hAnsi="Arial" w:cs="Arial"/>
+        </w:rPr>
+        <w:fldChar w:fldCharType="separate"/>
+      </w:r>
+      <w:r>
+        <w:rPr>
+          <w:rFonts w:ascii="Arial" w:hAnsi="Arial" w:cs="Arial"/>
+          <w:noProof/>
+        </w:rPr>
+        <w:t>(Siegelman &amp; Frost, 2015)</w:t>
+      </w:r>
+      <w:r>
+        <w:rPr>
+          <w:rFonts w:ascii="Arial" w:hAnsi="Arial" w:cs="Arial"/>
+        </w:rPr>
+        <w:fldChar w:fldCharType="end"/>
+      </w:r>
+      <w:r>
+        <w:rPr>
+          <w:rFonts w:ascii="Arial" w:hAnsi="Arial" w:cs="Arial"/>
+        </w:rPr>
+        <w:t xml:space="preserve"> using a similar serial reaction time task in battery of visual and auditory SL sub-experiments. </w:t>
       </w:r>
     </w:p>
     <w:p>
@@ -2505,54 +3105,11 @@
           <w:rFonts w:ascii="Arial" w:hAnsi="Arial" w:cs="Arial"/>
         </w:rPr>
       </w:pPr>
-      <w:commentRangeStart w:id="3"/>
-      <w:r>
-        <w:rPr>
-          <w:rFonts w:ascii="Arial" w:hAnsi="Arial" w:cs="Arial"/>
-        </w:rPr>
-        <w:t xml:space="preserve">% Discuss </w:t>
-      </w:r>
-      <w:r>
-        <w:rPr>
-          <w:rStyle w:val="FootnoteReference"/>
-          <w:rFonts w:ascii="Arial" w:hAnsi="Arial" w:cs="Arial"/>
-        </w:rPr>
-        <w:fldChar w:fldCharType="begin" w:fldLock="1"/>
-      </w:r>
-      <w:r>
-        <w:rPr>
-          <w:rFonts w:ascii="Arial" w:hAnsi="Arial" w:cs="Arial"/>
-        </w:rPr>
-        <w:instrText>ADDIN CSL_CITATION {"citationItems":[{"id":"ITEM-1","itemData":{"DOI":"10.1016/J.JML.2015.02.001","ISSN":"0749-596X","abstract":"Although the power of statistical learning (SL) in explaining a wide range of linguistic functions is gaining increasing support, relatively little research has focused on this theoretical construct from the perspective of individual differences. However, to be able to reliably link individual differences in a given ability such as language learning to individual differences in SL, three critical theoretical questions should be posed: Is SL a componential or unified ability? Is it nested within other general cognitive abilities? Is it a stable capacity of an individual? Following an initial mapping sentence outlining the possible dimensions of SL, we employed a battery of SL tasks in the visual and auditory modalities, using verbal and non-verbal stimuli, with adjacent and non-adjacent contingencies. SL tasks were administered along with general cognitive tasks in a within-subject design at two time points to explore our theoretical questions. We found that SL, as measured by some tasks, is a stable and reliable capacity of an individual. Moreover, we found SL to be independent of general cognitive abilities such as intelligence or working memory. However, SL is not a unified capacity, so that individual sensitivity to conditional probabilities is not uniform across modalities and stimuli.","author":[{"dropping-particle":"","family":"Siegelman","given":"Noam","non-dropping-particle":"","parse-names":false,"suffix":""},{"dropping-particle":"","family":"Frost","given":"Ram","non-dropping-particle":"","parse-names":false,"suffix":""}],"container-title":"Journal of Memory and Language","id":"ITEM-1","issued":{"date-parts":[["2015","5","1"]]},"page":"105-120","publisher":"Academic Press","title":"Statistical learning as an individual ability: Theoretical perspectives and empirical evidence","type":"article-journal","volume":"81"},"uris":["http://www.mendeley.com/documents/?uuid=8af4834c-2662-36f2-9c26-20e6e1bc9946"]},{"id":"ITEM-2","itemData":{"DOI":"10.3758/s13428-016-0719-z","ISSN":"1554-3528","author":[{"dropping-particle":"","family":"Siegelman","given":"Noam","non-dropping-particle":"","parse-names":false,"suffix":""},{"dropping-particle":"","family":"Bogaerts","given":"Louisa","non-dropping-particle":"","parse-names":false,"suffix":""},{"dropping-particle":"","family":"Frost","given":"Ram","non-dropping-particle":"","parse-names":false,"suffix":""}],"container-title":"Behavior Research Methods","id":"ITEM-2","issue":"2","issued":{"date-parts":[["2017","4"]]},"page":"418-432","publisher":"Springer US","title":"Measuring individual differences in statistical learning: Current pitfalls and possible solutions","type":"article-journal","volume":"49"},"uris":["http://www.mendeley.com/documents/?uuid=0f75494c-29a2-3aaf-b679-a09575119637"]},{"id":"ITEM-3","itemData":{"DOI":"10.1098/rstb.2016.0047","ISSN":"1471-2970","PMID":"27872366","author":[{"dropping-particle":"","family":"Armstrong","given":"Blair C.","non-dropping-particle":"","parse-names":false,"suffix":""},{"dropping-particle":"","family":"Frost","given":"Ram","non-dropping-particle":"","parse-names":false,"suffix":""},{"dropping-particle":"","family":"Christiansen","given":"Morten H.","non-dropping-particle":"","parse-names":false,"suffix":""}],"container-title":"Philosophical transactions of the Royal Society of London. Series B, Biological sciences","id":"ITEM-3","issue":"1711","issued":{"date-parts":[["2017","1","5"]]},"page":"20160047","publisher":"The Royal Society","title":"The long road of statistical learning research: past, present and future.","type":"article-journal","volume":"372"},"uris":["http://www.mendeley.com/documents/?uuid=e6b3347b-773d-4d5e-81cc-5ca175a850a0"]},{"id":"ITEM-4","itemData":{"DOI":"10.1016/J.TICS.2014.12.010","ISSN":"1364-6613","abstract":"Statistical learning (SL) is typically considered to be a domain-general mechanism by which cognitive systems discover the underlying distributional properties of the input. However, recent studies examining whether there are commonalities in the learning of distributional information across different domains or modalities consistently reveal modality and stimulus specificity. Therefore, important questions are how and why a hypothesized domain-general learning mechanism systematically produces such effects. Here, we offer a theoretical framework according to which SL is not a unitary mechanism, but a set of domain-general computational principles that operate in different modalities and, therefore, are subject to the specific constraints characteristic of their respective brain regions. This framework offers testable predictions and we discuss its computational and neurobiological plausibility.","author":[{"dropping-particle":"","family":"Frost","given":"Ram","non-dropping-particle":"","parse-names":false,"suffix":""},{"dropping-particle":"","family":"Armstrong","given":"Blair C.","non-dropping-particle":"","parse-names":false,"suffix":""},{"dropping-particle":"","family":"Siegelman","given":"Noam","non-dropping-particle":"","parse-names":false,"suffix":""},{"dropping-particle":"","family":"Christiansen","given":"Morten H.","non-dropping-particle":"","parse-names":false,"suffix":""}],"container-title":"Trends in Cognitive Sciences","id":"ITEM-4","issue":"3","issued":{"date-parts":[["2015","3","1"]]},"page":"117-125","publisher":"Elsevier Current Trends","title":"Domain generality versus modality specificity: the paradox of statistical learning","type":"article-journal","volume":"19"},"uris":["http://www.mendeley.com/documents/?uuid=194e0426-5d04-3f20-9a18-efb5d68769ff"]}],"mendeley":{"formattedCitation":"(Armstrong, Frost, &amp; Christiansen, 2017; Frost et al., 2015; Siegelman et al., 2017; Siegelman &amp; Frost, 2015)","plainTextFormattedCitation":"(Armstrong, Frost, &amp; Christiansen, 2017; Frost et al., 2015; Siegelman et al., 2017; Siegelman &amp; Frost, 2015)","previouslyFormattedCitation":"(Armstrong, Frost, &amp; Christiansen, 2017; Frost et al., 2015; Siegelman et al., 2017; Siegelman &amp; Frost, 2015)"},"properties":{"noteIndex":0},"schema":"https://github.com/citation-style-language/schema/raw/master/csl-citation.json"}</w:instrText>
-      </w:r>
-      <w:r>
-        <w:rPr>
-          <w:rStyle w:val="FootnoteReference"/>
-          <w:rFonts w:ascii="Arial" w:hAnsi="Arial" w:cs="Arial"/>
-        </w:rPr>
-        <w:fldChar w:fldCharType="separate"/>
-      </w:r>
-      <w:r>
-        <w:rPr>
-          <w:rFonts w:ascii="Arial" w:hAnsi="Arial" w:cs="Arial"/>
-          <w:bCs/>
-          <w:noProof/>
-        </w:rPr>
-        <w:t>(Armstrong, Frost, &amp; Christiansen, 2017; Frost et al., 2015; Siegelman et al., 2017; Siegelman &amp; Frost, 2015)</w:t>
-      </w:r>
-      <w:r>
-        <w:rPr>
-          <w:rStyle w:val="FootnoteReference"/>
-          <w:rFonts w:ascii="Arial" w:hAnsi="Arial" w:cs="Arial"/>
-        </w:rPr>
-        <w:fldChar w:fldCharType="end"/>
-      </w:r>
-      <w:commentRangeEnd w:id="3"/>
-      <w:r>
-        <w:rPr>
-          <w:rStyle w:val="CommentReference"/>
-        </w:rPr>
-        <w:commentReference w:id="3"/>
+      <w:r>
+        <w:rPr>
+          <w:rFonts w:ascii="Arial" w:hAnsi="Arial" w:cs="Arial"/>
+        </w:rPr>
+        <w:t xml:space="preserve">This lack of correlation between SL measures has received little direct attention, save for general comments noting the potential different theoretical mechanisms underlying each task (i.e. one being an implicit measure of sensitivity to transitional probabilities, the other being an explicit task requiring recall). In two experiments, we addressed the question of why these two measures might both consistently points towards learning, while remaining uncorrelated or merely intermittently correlated. </w:t>
       </w:r>
     </w:p>
     <w:p>
@@ -2567,61 +3124,33 @@
         <w:rPr>
           <w:rFonts w:ascii="Arial" w:hAnsi="Arial" w:cs="Arial"/>
         </w:rPr>
-        <w:t xml:space="preserve">We asked participants to complete an online target detection task and </w:t>
+        <w:t xml:space="preserve">Here, we replicated the online target detection task and found further evidence for transitional probabilities modulating RT. We also found significant word recognition performance at the group level in the classic 2AFC task. </w:t>
+      </w:r>
+      <w:r>
+        <w:rPr>
+          <w:rFonts w:ascii="Arial" w:hAnsi="Arial" w:cs="Arial"/>
+        </w:rPr>
+        <w:t xml:space="preserve">We failed to uncover a correlation between these two measures. </w:t>
+      </w:r>
+      <w:r>
+        <w:rPr>
+          <w:rFonts w:ascii="Arial" w:hAnsi="Arial" w:cs="Arial"/>
+        </w:rPr>
+        <w:t xml:space="preserve">We extended this replication by running a second experiment in which participants performed the online target detection task for both structured and randomly ordered sequences of continuous speech syllables. Data from this task in both experiments </w:t>
       </w:r>
       <w:proofErr w:type="gramStart"/>
       <w:r>
         <w:rPr>
           <w:rFonts w:ascii="Arial" w:hAnsi="Arial" w:cs="Arial"/>
         </w:rPr>
-        <w:t>offline pseudoword recognition task</w:t>
+        <w:t>was combined</w:t>
       </w:r>
       <w:proofErr w:type="gramEnd"/>
       <w:r>
         <w:rPr>
           <w:rFonts w:ascii="Arial" w:hAnsi="Arial" w:cs="Arial"/>
         </w:rPr>
-        <w:t xml:space="preserve">. (Thus, a replication of </w:t>
-      </w:r>
-      <w:r>
-        <w:rPr>
-          <w:rStyle w:val="FootnoteReference"/>
-          <w:rFonts w:ascii="Arial" w:hAnsi="Arial" w:cs="Arial"/>
-        </w:rPr>
-        <w:fldChar w:fldCharType="begin" w:fldLock="1"/>
-      </w:r>
-      <w:r>
-        <w:rPr>
-          <w:rFonts w:ascii="Arial" w:hAnsi="Arial" w:cs="Arial"/>
-        </w:rPr>
-        <w:instrText>ADDIN CSL_CITATION {"citationItems":[{"id":"ITEM-1","itemData":{"DOI":"10.1177/0956797617698226","abstract":"The identification of words in continuous speech, known as speech segmentation, is a critical early step in language acquisition. This process is partially supported by statistical learning, the ability to extract patterns from the environment. Given that speech segmentation represents a potential bottleneck for language acquisition, patterns in speech may be extracted very rapidly, without extensive exposure. This hypothesis was examined by exposing participants to continuous speech streams composed of novel repeating nonsense words. Learning was measured on-line using a reaction time task. After merely one exposure to an embedded novel word, learners demonstrated significant learning effects, as revealed by faster responses to predictable than to unpredictable syllables. These results demonstrate that learners gained sensitivity to the statistical structure of unfamiliar speech on a very rapid timescale. This ability may play an essential role in early stages of language acquisition, allowing learners to rapidly identify word candidates and “break in” to an unfamiliar language.","author":[{"dropping-particle":"","family":"Batterink","given":"Laura J.","non-dropping-particle":"","parse-names":false,"suffix":""}],"container-title":"Psychological Science","id":"ITEM-1","issued":{"date-parts":[["2017"]]},"page":"1-8","title":"Rapid Statistical Learning Supporting Word Extraction From Continuous Speech","type":"article-journal"},"uris":["http://www.mendeley.com/documents/?uuid=8d782c7a-4c5c-3c8c-9c32-1210b1a4746e"]}],"mendeley":{"formattedCitation":"(Batterink, 2017)","plainTextFormattedCitation":"(Batterink, 2017)","previouslyFormattedCitation":"(Batterink, 2017)"},"properties":{"noteIndex":0},"schema":"https://github.com/citation-style-language/schema/raw/master/csl-citation.json"}</w:instrText>
-      </w:r>
-      <w:r>
-        <w:rPr>
-          <w:rStyle w:val="FootnoteReference"/>
-          <w:rFonts w:ascii="Arial" w:hAnsi="Arial" w:cs="Arial"/>
-        </w:rPr>
-        <w:fldChar w:fldCharType="separate"/>
-      </w:r>
-      <w:r>
-        <w:rPr>
-          <w:rFonts w:ascii="Arial" w:hAnsi="Arial" w:cs="Arial"/>
-          <w:noProof/>
-        </w:rPr>
-        <w:t>(Batterink, 2017)</w:t>
-      </w:r>
-      <w:r>
-        <w:rPr>
-          <w:rStyle w:val="FootnoteReference"/>
-          <w:rFonts w:ascii="Arial" w:hAnsi="Arial" w:cs="Arial"/>
-        </w:rPr>
-        <w:fldChar w:fldCharType="end"/>
-      </w:r>
-      <w:r>
-        <w:rPr>
-          <w:rFonts w:ascii="Arial" w:hAnsi="Arial" w:cs="Arial"/>
-        </w:rPr>
-        <w:t xml:space="preserve">). We then asked a second cohort of participants to complete the online target detection task with both random and structured syllable streams, to establish a baseline performance level for our stimuli without the embedded pseudoword structure. We analyzed individual and group-level behavior on these measures to gain a better understanding of how these measures may be related and what types of information they can provide.  </w:t>
+        <w:t xml:space="preserve"> to address the question of why the target detection task fails to correlate with word recognition performance. </w:t>
       </w:r>
     </w:p>
     <w:p>
@@ -2633,17 +3162,16 @@
           <w:color w:val="auto"/>
         </w:rPr>
       </w:pPr>
-      <w:bookmarkStart w:id="4" w:name="_Toc47536754"/>
+      <w:bookmarkStart w:id="2" w:name="_Toc47536754"/>
       <w:r>
         <w:rPr>
           <w:rFonts w:ascii="Arial" w:hAnsi="Arial" w:cs="Arial"/>
           <w:b/>
           <w:color w:val="auto"/>
         </w:rPr>
-        <w:lastRenderedPageBreak/>
         <w:t>Experiment 1</w:t>
       </w:r>
-      <w:bookmarkEnd w:id="4"/>
+      <w:bookmarkEnd w:id="2"/>
     </w:p>
     <w:p>
       <w:pPr>
@@ -2654,7 +3182,7 @@
           <w:color w:val="auto"/>
         </w:rPr>
       </w:pPr>
-      <w:bookmarkStart w:id="5" w:name="_Toc47536755"/>
+      <w:bookmarkStart w:id="3" w:name="_Toc47536755"/>
       <w:r>
         <w:rPr>
           <w:rFonts w:ascii="Arial" w:hAnsi="Arial" w:cs="Arial"/>
@@ -2663,7 +3191,7 @@
         </w:rPr>
         <w:t>Method</w:t>
       </w:r>
-      <w:bookmarkEnd w:id="5"/>
+      <w:bookmarkEnd w:id="3"/>
     </w:p>
     <w:p>
       <w:pPr>
@@ -2722,7 +3250,19 @@
         <w:rPr>
           <w:rFonts w:ascii="Arial" w:hAnsi="Arial" w:cs="Arial"/>
         </w:rPr>
-        <w:t xml:space="preserve"> in unstressed syllables. We then selected 12 unique consonants, in order to render each syllable phonetically distinct from the others. We used the CELEX database to calculate the frequency of occurrence of each of our syllables in spoken German, as well as the frequency of co-occurrence between each pair of syllables. We eliminated high-frequency CV pairings from our list of possible syllables and formed the final words by combining three syllables (each with distinct vowels) for which no transitions were frequent in spoken German. </w:t>
+        <w:t xml:space="preserve"> in unstressed syllables</w:t>
+      </w:r>
+      <w:r>
+        <w:rPr>
+          <w:rFonts w:ascii="Arial" w:hAnsi="Arial" w:cs="Arial"/>
+        </w:rPr>
+        <w:t xml:space="preserve"> in spoken German</w:t>
+      </w:r>
+      <w:r>
+        <w:rPr>
+          <w:rFonts w:ascii="Arial" w:hAnsi="Arial" w:cs="Arial"/>
+        </w:rPr>
+        <w:t xml:space="preserve">. We then selected 12 unique consonants, in order to render each syllable phonetically distinct from the others. We used the CELEX database to calculate the frequency of occurrence of each of our syllables in spoken German, as well as the frequency of co-occurrence between each pair of syllables. We eliminated high-frequency CV pairings from our list of possible syllables and formed the final words by combining three syllables (each with distinct vowels) for which no transitions were frequent in spoken German. </w:t>
       </w:r>
       <w:r>
         <w:rPr>
@@ -2896,7 +3436,14 @@
         <w:rPr>
           <w:rFonts w:ascii="Arial" w:hAnsi="Arial" w:cs="Arial"/>
         </w:rPr>
-        <w:t xml:space="preserve"> several times to ensure we obtained a quality token. The final sele</w:t>
+        <w:t xml:space="preserve"> several times to ensure we obtained a </w:t>
+      </w:r>
+      <w:r>
+        <w:rPr>
+          <w:rFonts w:ascii="Arial" w:hAnsi="Arial" w:cs="Arial"/>
+        </w:rPr>
+        <w:lastRenderedPageBreak/>
+        <w:t>quality token. The final sele</w:t>
       </w:r>
       <w:r>
         <w:rPr>
@@ -3003,7 +3550,19 @@
         <w:rPr>
           <w:rFonts w:ascii="Arial" w:hAnsi="Arial" w:cs="Arial"/>
         </w:rPr>
-        <w:t>were compressed</w:t>
+        <w:t xml:space="preserve">were </w:t>
+      </w:r>
+      <w:r>
+        <w:rPr>
+          <w:rFonts w:ascii="Arial" w:hAnsi="Arial" w:cs="Arial"/>
+        </w:rPr>
+        <w:t xml:space="preserve">temporally </w:t>
+      </w:r>
+      <w:r>
+        <w:rPr>
+          <w:rFonts w:ascii="Arial" w:hAnsi="Arial" w:cs="Arial"/>
+        </w:rPr>
+        <w:t>compressed</w:t>
       </w:r>
       <w:proofErr w:type="gramEnd"/>
       <w:r>
@@ -3111,7 +3670,19 @@
         <w:rPr>
           <w:rFonts w:ascii="Arial" w:hAnsi="Arial" w:cs="Arial"/>
         </w:rPr>
-        <w:t xml:space="preserve">words such that each word featured no repeating vowels and similarity between any possible succeeding pairs of syllables was minimized. We also ensured that no pairs were phototactically illegal or shared a resemblance with existing words in German. </w:t>
+        <w:t xml:space="preserve">words such that each word featured no repeating </w:t>
+      </w:r>
+      <w:r>
+        <w:rPr>
+          <w:rFonts w:ascii="Arial" w:hAnsi="Arial" w:cs="Arial"/>
+        </w:rPr>
+        <w:t xml:space="preserve">consonants or </w:t>
+      </w:r>
+      <w:r>
+        <w:rPr>
+          <w:rFonts w:ascii="Arial" w:hAnsi="Arial" w:cs="Arial"/>
+        </w:rPr>
+        <w:t xml:space="preserve">vowels and similarity between any possible succeeding pairs of syllables was minimized. We also ensured that no pairs were phototactically illegal or shared a resemblance with existing words in German. </w:t>
       </w:r>
       <w:r>
         <w:rPr>
@@ -3276,7 +3847,13 @@
         <w:rPr>
           <w:rFonts w:ascii="Arial" w:hAnsi="Arial" w:cs="Arial"/>
         </w:rPr>
-        <w:t xml:space="preserve">Sequences (24) of ~1 minute in length </w:t>
+        <w:t>Continuous speech s</w:t>
+      </w:r>
+      <w:r>
+        <w:rPr>
+          <w:rFonts w:ascii="Arial" w:hAnsi="Arial" w:cs="Arial"/>
+        </w:rPr>
+        <w:t xml:space="preserve">equences (24) of ~1 minute in length </w:t>
       </w:r>
       <w:proofErr w:type="gramStart"/>
       <w:r>
@@ -3290,19 +3867,31 @@
         <w:rPr>
           <w:rFonts w:ascii="Arial" w:hAnsi="Arial" w:cs="Arial"/>
         </w:rPr>
-        <w:t xml:space="preserve"> in Matlab by concatenating syllables so that no </w:t>
-      </w:r>
-      <w:r>
-        <w:rPr>
-          <w:rFonts w:ascii="Arial" w:hAnsi="Arial" w:cs="Arial"/>
-        </w:rPr>
-        <w:t>pseudo</w:t>
-      </w:r>
-      <w:r>
-        <w:rPr>
-          <w:rFonts w:ascii="Arial" w:hAnsi="Arial" w:cs="Arial"/>
-        </w:rPr>
-        <w:t>words repeat</w:t>
+        <w:t xml:space="preserve"> in Matlab by concatenating </w:t>
+      </w:r>
+      <w:r>
+        <w:rPr>
+          <w:rFonts w:ascii="Arial" w:hAnsi="Arial" w:cs="Arial"/>
+        </w:rPr>
+        <w:t>the pseudowords</w:t>
+      </w:r>
+      <w:r>
+        <w:rPr>
+          <w:rFonts w:ascii="Arial" w:hAnsi="Arial" w:cs="Arial"/>
+        </w:rPr>
+        <w:t xml:space="preserve"> </w:t>
+      </w:r>
+      <w:r>
+        <w:rPr>
+          <w:rFonts w:ascii="Arial" w:hAnsi="Arial" w:cs="Arial"/>
+        </w:rPr>
+        <w:t xml:space="preserve">such that none </w:t>
+      </w:r>
+      <w:r>
+        <w:rPr>
+          <w:rFonts w:ascii="Arial" w:hAnsi="Arial" w:cs="Arial"/>
+        </w:rPr>
+        <w:t>repeat</w:t>
       </w:r>
       <w:r>
         <w:rPr>
@@ -3355,6 +3944,12 @@
         <w:rPr>
           <w:rFonts w:ascii="Arial" w:hAnsi="Arial" w:cs="Arial"/>
         </w:rPr>
+        <w:t>, standard in SL studies</w:t>
+      </w:r>
+      <w:r>
+        <w:rPr>
+          <w:rFonts w:ascii="Arial" w:hAnsi="Arial" w:cs="Arial"/>
+        </w:rPr>
         <w:t xml:space="preserve">, the only cue to segmenting the sequence </w:t>
       </w:r>
       <w:r>
@@ -3397,6 +3992,26 @@
         <w:rPr>
           <w:rFonts w:ascii="Arial" w:hAnsi="Arial" w:cs="Arial"/>
         </w:rPr>
+        <w:t xml:space="preserve">(relative to the </w:t>
+      </w:r>
+      <w:proofErr w:type="spellStart"/>
+      <w:r>
+        <w:rPr>
+          <w:rFonts w:ascii="Arial" w:hAnsi="Arial" w:cs="Arial"/>
+        </w:rPr>
+        <w:t>preceeding</w:t>
+      </w:r>
+      <w:proofErr w:type="spellEnd"/>
+      <w:r>
+        <w:rPr>
+          <w:rFonts w:ascii="Arial" w:hAnsi="Arial" w:cs="Arial"/>
+        </w:rPr>
+        <w:t xml:space="preserve"> syllable) </w:t>
+      </w:r>
+      <w:r>
+        <w:rPr>
+          <w:rFonts w:ascii="Arial" w:hAnsi="Arial" w:cs="Arial"/>
+        </w:rPr>
         <w:t xml:space="preserve">was </w:t>
       </w:r>
       <w:proofErr w:type="gramStart"/>
@@ -3423,7 +4038,19 @@
         <w:rPr>
           <w:rFonts w:ascii="Arial" w:hAnsi="Arial" w:cs="Arial"/>
         </w:rPr>
-        <w:t xml:space="preserve">the transitional probability of word-initial syllables (occurring only at word boundaries) was </w:t>
+        <w:t>the transitional probabi</w:t>
+      </w:r>
+      <w:r>
+        <w:rPr>
+          <w:rFonts w:ascii="Arial" w:hAnsi="Arial" w:cs="Arial"/>
+        </w:rPr>
+        <w:t>lity of word-initial syllables</w:t>
+      </w:r>
+      <w:r>
+        <w:rPr>
+          <w:rFonts w:ascii="Arial" w:hAnsi="Arial" w:cs="Arial"/>
+        </w:rPr>
+        <w:t xml:space="preserve"> was </w:t>
       </w:r>
       <w:r>
         <w:rPr>
@@ -3488,7 +4115,64 @@
         <w:rPr>
           <w:rFonts w:ascii="Arial" w:hAnsi="Arial" w:cs="Arial"/>
         </w:rPr>
-        <w:t xml:space="preserve">41 individuals participated in the study (x female, mean age, +- </w:t>
+        <w:t>41 individu</w:t>
+      </w:r>
+      <w:r>
+        <w:rPr>
+          <w:rFonts w:ascii="Arial" w:hAnsi="Arial" w:cs="Arial"/>
+        </w:rPr>
+        <w:t>als participated in the study (</w:t>
+      </w:r>
+      <w:r>
+        <w:rPr>
+          <w:rFonts w:ascii="Arial" w:hAnsi="Arial" w:cs="Arial"/>
+          <w:b/>
+        </w:rPr>
+        <w:t>X</w:t>
+      </w:r>
+      <w:r>
+        <w:rPr>
+          <w:rFonts w:ascii="Arial" w:hAnsi="Arial" w:cs="Arial"/>
+        </w:rPr>
+        <w:t xml:space="preserve"> female, mean age, </w:t>
+      </w:r>
+      <w:r>
+        <w:rPr>
+          <w:rFonts w:ascii="Arial" w:hAnsi="Arial" w:cs="Arial"/>
+          <w:b/>
+        </w:rPr>
+        <w:t>X</w:t>
+      </w:r>
+      <w:r>
+        <w:rPr>
+          <w:rFonts w:ascii="Arial" w:hAnsi="Arial" w:cs="Arial"/>
+        </w:rPr>
+        <w:t xml:space="preserve"> </w:t>
+      </w:r>
+      <w:r>
+        <w:rPr>
+          <w:rFonts w:ascii="Ebrima" w:hAnsi="Ebrima" w:cs="Arial"/>
+        </w:rPr>
+        <w:t>±</w:t>
+      </w:r>
+      <w:r>
+        <w:rPr>
+          <w:rFonts w:ascii="Arial" w:hAnsi="Arial" w:cs="Arial"/>
+        </w:rPr>
+        <w:t xml:space="preserve"> </w:t>
+      </w:r>
+      <w:r>
+        <w:rPr>
+          <w:rFonts w:ascii="Arial" w:hAnsi="Arial" w:cs="Arial"/>
+          <w:b/>
+        </w:rPr>
+        <w:t>X</w:t>
+      </w:r>
+      <w:r>
+        <w:rPr>
+          <w:rFonts w:ascii="Arial" w:hAnsi="Arial" w:cs="Arial"/>
+        </w:rPr>
+        <w:t xml:space="preserve"> </w:t>
       </w:r>
       <w:proofErr w:type="spellStart"/>
       <w:proofErr w:type="gramStart"/>
@@ -3538,7 +4222,31 @@
         <w:rPr>
           <w:rFonts w:ascii="Arial" w:hAnsi="Arial" w:cs="Arial"/>
         </w:rPr>
-        <w:t>Since the design of our experiment was modular, failure in one phase did not necessarily affect data loss in another. Thus, of the 39 remaining datasets, we were able to use 38 for analyzing the word recognition task</w:t>
+        <w:t xml:space="preserve">Since the design of our experiment was modular, </w:t>
+      </w:r>
+      <w:r>
+        <w:rPr>
+          <w:rFonts w:ascii="Arial" w:hAnsi="Arial" w:cs="Arial"/>
+        </w:rPr>
+        <w:t xml:space="preserve">technical </w:t>
+      </w:r>
+      <w:r>
+        <w:rPr>
+          <w:rFonts w:ascii="Arial" w:hAnsi="Arial" w:cs="Arial"/>
+        </w:rPr>
+        <w:t xml:space="preserve">failure in one </w:t>
+      </w:r>
+      <w:r>
+        <w:rPr>
+          <w:rFonts w:ascii="Arial" w:hAnsi="Arial" w:cs="Arial"/>
+        </w:rPr>
+        <w:t>task</w:t>
+      </w:r>
+      <w:r>
+        <w:rPr>
+          <w:rFonts w:ascii="Arial" w:hAnsi="Arial" w:cs="Arial"/>
+        </w:rPr>
+        <w:t xml:space="preserve"> did not necessarily affect data in another. Thus, of the 39 datasets, we were able to use 38 for analyzing the word recognition task</w:t>
       </w:r>
       <w:r>
         <w:rPr>
@@ -3642,7 +4350,6 @@
         <w:rPr>
           <w:rFonts w:ascii="Arial" w:hAnsi="Arial" w:cs="Arial"/>
         </w:rPr>
-        <w:lastRenderedPageBreak/>
         <w:t xml:space="preserve">The experiment </w:t>
       </w:r>
       <w:proofErr w:type="gramStart"/>
@@ -3659,7 +4366,7 @@
         </w:rPr>
         <w:t xml:space="preserve"> using Presentation® (Version 20.1 Build 12.04.17) and delivered on two versions of the software (Version 20.0 Build 07.26.17 and Version 21.1 Build 09.05.19, Neurobehavioral Systems, Inc., Berkeley, CA, </w:t>
       </w:r>
-      <w:hyperlink r:id="rId10" w:history="1">
+      <w:hyperlink r:id="rId8" w:history="1">
         <w:r>
           <w:rPr>
             <w:rStyle w:val="Hyperlink"/>
@@ -3702,13 +4409,19 @@
         <w:rPr>
           <w:rFonts w:ascii="Arial" w:hAnsi="Arial" w:cs="Arial"/>
         </w:rPr>
-        <w:t>During the exposure phase, where participants performed an online target detection task, p</w:t>
-      </w:r>
-      <w:r>
-        <w:rPr>
-          <w:rFonts w:ascii="Arial" w:hAnsi="Arial" w:cs="Arial"/>
-        </w:rPr>
-        <w:t xml:space="preserve">articipants listened to a total of approximately 24 minutes of </w:t>
+        <w:t xml:space="preserve">During </w:t>
+      </w:r>
+      <w:r>
+        <w:rPr>
+          <w:rFonts w:ascii="Arial" w:hAnsi="Arial" w:cs="Arial"/>
+        </w:rPr>
+        <w:t>the exposure phase, participants</w:t>
+      </w:r>
+      <w:r>
+        <w:rPr>
+          <w:rFonts w:ascii="Arial" w:hAnsi="Arial" w:cs="Arial"/>
+        </w:rPr>
+        <w:t xml:space="preserve"> listened to a total of approximately 24 minutes of </w:t>
       </w:r>
       <w:r>
         <w:rPr>
@@ -3746,14 +4459,32 @@
         <w:rPr>
           <w:rFonts w:ascii="Arial" w:hAnsi="Arial" w:cs="Arial"/>
         </w:rPr>
-        <w:t xml:space="preserve"> Speech sequences of ~1 minute in duration </w:t>
+        <w:t xml:space="preserve"> </w:t>
+      </w:r>
+      <w:r>
+        <w:rPr>
+          <w:rFonts w:ascii="Arial" w:hAnsi="Arial" w:cs="Arial"/>
+        </w:rPr>
+        <w:t>Audio</w:t>
+      </w:r>
+      <w:r>
+        <w:rPr>
+          <w:rFonts w:ascii="Arial" w:hAnsi="Arial" w:cs="Arial"/>
+        </w:rPr>
+        <w:t xml:space="preserve"> </w:t>
       </w:r>
       <w:proofErr w:type="gramStart"/>
       <w:r>
         <w:rPr>
           <w:rFonts w:ascii="Arial" w:hAnsi="Arial" w:cs="Arial"/>
         </w:rPr>
-        <w:t>were presented</w:t>
+        <w:t>was</w:t>
+      </w:r>
+      <w:r>
+        <w:rPr>
+          <w:rFonts w:ascii="Arial" w:hAnsi="Arial" w:cs="Arial"/>
+        </w:rPr>
+        <w:t xml:space="preserve"> presented</w:t>
       </w:r>
       <w:proofErr w:type="gramEnd"/>
       <w:r>
@@ -3863,6 +4594,12 @@
         <w:rPr>
           <w:rFonts w:ascii="Arial" w:hAnsi="Arial" w:cs="Arial"/>
         </w:rPr>
+        <w:t>/word-initial</w:t>
+      </w:r>
+      <w:r>
+        <w:rPr>
+          <w:rFonts w:ascii="Arial" w:hAnsi="Arial" w:cs="Arial"/>
+        </w:rPr>
         <w:t>, 2</w:t>
       </w:r>
       <w:r>
@@ -3876,6 +4613,12 @@
         <w:rPr>
           <w:rFonts w:ascii="Arial" w:hAnsi="Arial" w:cs="Arial"/>
         </w:rPr>
+        <w:t>/word-medial</w:t>
+      </w:r>
+      <w:r>
+        <w:rPr>
+          <w:rFonts w:ascii="Arial" w:hAnsi="Arial" w:cs="Arial"/>
+        </w:rPr>
         <w:t>, or 3</w:t>
       </w:r>
       <w:r>
@@ -3889,6 +4632,12 @@
         <w:rPr>
           <w:rFonts w:ascii="Arial" w:hAnsi="Arial" w:cs="Arial"/>
         </w:rPr>
+        <w:t>/word-final</w:t>
+      </w:r>
+      <w:r>
+        <w:rPr>
+          <w:rFonts w:ascii="Arial" w:hAnsi="Arial" w:cs="Arial"/>
+        </w:rPr>
         <w:t>) was tested before any were repeated</w:t>
       </w:r>
       <w:r>
@@ -3939,47 +4688,56 @@
         <w:rPr>
           <w:rFonts w:ascii="Arial" w:hAnsi="Arial" w:cs="Arial"/>
         </w:rPr>
-        <w:t xml:space="preserve"> blocks, were each block consisted of </w:t>
-      </w:r>
-      <w:r>
-        <w:rPr>
-          <w:rFonts w:ascii="Arial" w:hAnsi="Arial" w:cs="Arial"/>
-        </w:rPr>
-        <w:t xml:space="preserve">3 streams with one target syllables from each ordinal position tested. Within each stream, target syllables appeared approximately 18 times. </w:t>
-      </w:r>
-      <w:r>
-        <w:rPr>
-          <w:rFonts w:ascii="Arial" w:hAnsi="Arial" w:cs="Arial"/>
-        </w:rPr>
-        <w:t xml:space="preserve">There were no pauses between syllables (aside from the 10 </w:t>
-      </w:r>
-      <w:proofErr w:type="spellStart"/>
-      <w:r>
-        <w:rPr>
-          <w:rFonts w:ascii="Arial" w:hAnsi="Arial" w:cs="Arial"/>
-        </w:rPr>
-        <w:t>ms</w:t>
-      </w:r>
-      <w:proofErr w:type="spellEnd"/>
-      <w:r>
-        <w:rPr>
-          <w:rFonts w:ascii="Arial" w:hAnsi="Arial" w:cs="Arial"/>
-        </w:rPr>
-        <w:t xml:space="preserve"> silence at the end of each </w:t>
-      </w:r>
-      <w:proofErr w:type="gramStart"/>
-      <w:r>
-        <w:rPr>
-          <w:rFonts w:ascii="Arial" w:hAnsi="Arial" w:cs="Arial"/>
-        </w:rPr>
-        <w:t>syllable’s</w:t>
-      </w:r>
-      <w:proofErr w:type="gramEnd"/>
-      <w:r>
-        <w:rPr>
-          <w:rFonts w:ascii="Arial" w:hAnsi="Arial" w:cs="Arial"/>
-        </w:rPr>
-        <w:t xml:space="preserve"> offset), and participants could take self-paced breaks between blocks. </w:t>
+        <w:t xml:space="preserve"> blocks, w</w:t>
+      </w:r>
+      <w:r>
+        <w:rPr>
+          <w:rFonts w:ascii="Arial" w:hAnsi="Arial" w:cs="Arial"/>
+        </w:rPr>
+        <w:t>h</w:t>
+      </w:r>
+      <w:r>
+        <w:rPr>
+          <w:rFonts w:ascii="Arial" w:hAnsi="Arial" w:cs="Arial"/>
+        </w:rPr>
+        <w:t xml:space="preserve">ere each block consisted of </w:t>
+      </w:r>
+      <w:r>
+        <w:rPr>
+          <w:rFonts w:ascii="Arial" w:hAnsi="Arial" w:cs="Arial"/>
+        </w:rPr>
+        <w:t>3 s</w:t>
+      </w:r>
+      <w:r>
+        <w:rPr>
+          <w:rFonts w:ascii="Arial" w:hAnsi="Arial" w:cs="Arial"/>
+        </w:rPr>
+        <w:t>treams with one target syllable</w:t>
+      </w:r>
+      <w:r>
+        <w:rPr>
+          <w:rFonts w:ascii="Arial" w:hAnsi="Arial" w:cs="Arial"/>
+        </w:rPr>
+        <w:t xml:space="preserve"> from each ordinal </w:t>
+      </w:r>
+      <w:r>
+        <w:rPr>
+          <w:rFonts w:ascii="Arial" w:hAnsi="Arial" w:cs="Arial"/>
+        </w:rPr>
+        <w:lastRenderedPageBreak/>
+        <w:t xml:space="preserve">position tested. Within each stream, target syllables appeared approximately 18 times. </w:t>
+      </w:r>
+      <w:r>
+        <w:rPr>
+          <w:rFonts w:ascii="Arial" w:hAnsi="Arial" w:cs="Arial"/>
+        </w:rPr>
+        <w:t>P</w:t>
+      </w:r>
+      <w:r>
+        <w:rPr>
+          <w:rFonts w:ascii="Arial" w:hAnsi="Arial" w:cs="Arial"/>
+        </w:rPr>
+        <w:t xml:space="preserve">articipants could take self-paced breaks between blocks. </w:t>
       </w:r>
     </w:p>
     <w:p>
@@ -4008,7 +4766,13 @@
         <w:rPr>
           <w:rFonts w:ascii="Arial" w:hAnsi="Arial" w:cs="Arial"/>
         </w:rPr>
-        <w:t xml:space="preserve">, while inter-trial-interval was 1.2 seconds. Each pseudoword </w:t>
+        <w:t>, while inter-trial-interval was 1.2 seconds. Each pseudoword</w:t>
+      </w:r>
+      <w:r>
+        <w:rPr>
+          <w:rFonts w:ascii="Arial" w:hAnsi="Arial" w:cs="Arial"/>
+        </w:rPr>
+        <w:t xml:space="preserve"> </w:t>
       </w:r>
       <w:proofErr w:type="gramStart"/>
       <w:r>
@@ -4022,7 +4786,13 @@
         <w:rPr>
           <w:rFonts w:ascii="Arial" w:hAnsi="Arial" w:cs="Arial"/>
         </w:rPr>
-        <w:t xml:space="preserve"> with each part-word (see Stimuli) once (4 x 4 trials). </w:t>
+        <w:t xml:space="preserve"> with each part-word </w:t>
+      </w:r>
+      <w:r>
+        <w:rPr>
+          <w:rFonts w:ascii="Arial" w:hAnsi="Arial" w:cs="Arial"/>
+        </w:rPr>
+        <w:t xml:space="preserve">once (4 x 4 trials). </w:t>
       </w:r>
     </w:p>
     <w:p>
@@ -4122,7 +4892,19 @@
         <w:rPr>
           <w:rFonts w:ascii="Arial" w:hAnsi="Arial" w:cs="Arial"/>
         </w:rPr>
-        <w:t xml:space="preserve">are available on Github. </w:t>
+        <w:t xml:space="preserve">are available </w:t>
+      </w:r>
+      <w:r>
+        <w:rPr>
+          <w:rFonts w:ascii="Arial" w:hAnsi="Arial" w:cs="Arial"/>
+        </w:rPr>
+        <w:t xml:space="preserve">publicly </w:t>
+      </w:r>
+      <w:r>
+        <w:rPr>
+          <w:rFonts w:ascii="Arial" w:hAnsi="Arial" w:cs="Arial"/>
+        </w:rPr>
+        <w:t xml:space="preserve">on Github. </w:t>
       </w:r>
     </w:p>
     <w:p>
@@ -4261,7 +5043,7 @@
           <w:color w:val="auto"/>
         </w:rPr>
       </w:pPr>
-      <w:bookmarkStart w:id="6" w:name="_Toc47536756"/>
+      <w:bookmarkStart w:id="4" w:name="_Toc47536756"/>
       <w:r>
         <w:rPr>
           <w:rFonts w:ascii="Arial" w:hAnsi="Arial" w:cs="Arial"/>
@@ -4270,7 +5052,7 @@
         </w:rPr>
         <w:t>Results</w:t>
       </w:r>
-      <w:bookmarkEnd w:id="6"/>
+      <w:bookmarkEnd w:id="4"/>
     </w:p>
     <w:p>
       <w:pPr>
@@ -4303,14 +5085,7 @@
         <w:rPr>
           <w:rFonts w:ascii="Arial" w:hAnsi="Arial" w:cs="Arial"/>
         </w:rPr>
-        <w:t xml:space="preserve">To replicate findings that showed graded reaction times in response to syllables in different ordinal positions, we ran a generalized linear model with reaction time (in seconds) as outcome variable, fitted with a gamma function and log link function. Our full model included both ordinal position and block as fixed effects factors, and subject as a random intercept-random effects </w:t>
-      </w:r>
-      <w:r>
-        <w:rPr>
-          <w:rFonts w:ascii="Arial" w:hAnsi="Arial" w:cs="Arial"/>
-        </w:rPr>
-        <w:lastRenderedPageBreak/>
-        <w:t xml:space="preserve">factor. This model </w:t>
+        <w:t xml:space="preserve">To replicate findings that showed graded reaction times in response to syllables in different ordinal positions, we ran a generalized linear model with reaction time (in seconds) as outcome variable, fitted with a gamma function and log link function. Our full model included both ordinal position and block as fixed effects factors, and subject as a random intercept-random effects factor. This model </w:t>
       </w:r>
       <w:proofErr w:type="gramStart"/>
       <w:r>
@@ -4656,9 +5431,16 @@
         <w:rPr>
           <w:rFonts w:ascii="Arial" w:hAnsi="Arial" w:cs="Arial"/>
         </w:rPr>
-        <w:t xml:space="preserve">. Note that estimates represent differences in estimated marginal means on the response scale in seconds.) </w:t>
-      </w:r>
-      <w:commentRangeStart w:id="7"/>
+        <w:t xml:space="preserve">. Note that estimates represent differences in estimated marginal means on the </w:t>
+      </w:r>
+      <w:r>
+        <w:rPr>
+          <w:rFonts w:ascii="Arial" w:hAnsi="Arial" w:cs="Arial"/>
+        </w:rPr>
+        <w:lastRenderedPageBreak/>
+        <w:t xml:space="preserve">response scale in seconds.) </w:t>
+      </w:r>
+      <w:commentRangeStart w:id="5"/>
       <w:r>
         <w:rPr>
           <w:rFonts w:ascii="Arial" w:hAnsi="Arial" w:cs="Arial"/>
@@ -4731,12 +5513,12 @@
         </w:rPr>
         <w:t xml:space="preserve">All comparisons reached statistical significance at the 5% alpha level. </w:t>
       </w:r>
-      <w:commentRangeEnd w:id="7"/>
+      <w:commentRangeEnd w:id="5"/>
       <w:r>
         <w:rPr>
           <w:rStyle w:val="CommentReference"/>
         </w:rPr>
-        <w:commentReference w:id="7"/>
+        <w:commentReference w:id="5"/>
       </w:r>
     </w:p>
     <w:p>
@@ -4991,14 +5773,7 @@
         <w:rPr>
           <w:rFonts w:ascii="Arial" w:hAnsi="Arial" w:cs="Arial"/>
         </w:rPr>
-        <w:t xml:space="preserve"> in roughly 139.3 bits. If the </w:t>
-      </w:r>
-      <w:r>
-        <w:rPr>
-          <w:rFonts w:ascii="Arial" w:hAnsi="Arial" w:cs="Arial"/>
-        </w:rPr>
-        <w:lastRenderedPageBreak/>
-        <w:t>null hypothesis of no difference in means is true, this result is as surprising as getting all heads in 140 fair coin tosses (</w:t>
+        <w:t xml:space="preserve"> in roughly 139.3 bits. If the null hypothesis of no difference in means is true, this result is as surprising as getting all heads in 140 fair coin tosses (</w:t>
       </w:r>
       <w:r>
         <w:rPr>
@@ -6036,7 +6811,14 @@
         <w:rPr>
           <w:rFonts w:ascii="Arial" w:hAnsi="Arial" w:cs="Arial"/>
         </w:rPr>
-        <w:t xml:space="preserve">, suggesting some unwanted variability in the stimuli (notably for syllables </w:t>
+        <w:t xml:space="preserve">, suggesting some unwanted variability in the stimuli </w:t>
+      </w:r>
+      <w:r>
+        <w:rPr>
+          <w:rFonts w:ascii="Arial" w:hAnsi="Arial" w:cs="Arial"/>
+        </w:rPr>
+        <w:lastRenderedPageBreak/>
+        <w:t xml:space="preserve">(notably for syllables </w:t>
       </w:r>
       <w:proofErr w:type="spellStart"/>
       <w:r>
@@ -6382,7 +7164,6 @@
           <w:rFonts w:ascii="Arial" w:hAnsi="Arial" w:cs="Arial"/>
           <w:noProof/>
         </w:rPr>
-        <w:lastRenderedPageBreak/>
         <w:drawing>
           <wp:inline distT="0" distB="0" distL="0" distR="0" wp14:anchorId="64C9B93E" wp14:editId="70FF8059">
             <wp:extent cx="6660311" cy="2139696"/>
@@ -6925,7 +7706,6 @@
           <w:b/>
           <w:i/>
         </w:rPr>
-        <w:lastRenderedPageBreak/>
         <w:t>Online and Offline Measures Are Weakly Correlated</w:t>
       </w:r>
     </w:p>
@@ -7168,7 +7948,14 @@
         <w:rPr>
           <w:rFonts w:ascii="Arial" w:hAnsi="Arial" w:cs="Arial"/>
         </w:rPr>
-        <w:t xml:space="preserve">computed the difference in median RTs for each participant and for each ordinal position pair (1-2, 2-3, and 1-3). These values </w:t>
+        <w:t xml:space="preserve">computed the difference in </w:t>
+      </w:r>
+      <w:r>
+        <w:rPr>
+          <w:rFonts w:ascii="Arial" w:hAnsi="Arial" w:cs="Arial"/>
+        </w:rPr>
+        <w:lastRenderedPageBreak/>
+        <w:t xml:space="preserve">median RTs for each participant and for each ordinal position pair (1-2, 2-3, and 1-3). These values </w:t>
       </w:r>
       <w:proofErr w:type="gramStart"/>
       <w:r>
@@ -7243,7 +8030,7 @@
           <w:color w:val="auto"/>
         </w:rPr>
       </w:pPr>
-      <w:bookmarkStart w:id="8" w:name="_Toc47536757"/>
+      <w:bookmarkStart w:id="6" w:name="_Toc47536757"/>
       <w:r>
         <w:rPr>
           <w:rFonts w:ascii="Arial" w:hAnsi="Arial" w:cs="Arial"/>
@@ -7252,7 +8039,7 @@
         </w:rPr>
         <w:t>Discussion</w:t>
       </w:r>
-      <w:bookmarkEnd w:id="8"/>
+      <w:bookmarkEnd w:id="6"/>
     </w:p>
     <w:p>
       <w:pPr>
@@ -7429,14 +8216,7 @@
         <w:rPr>
           <w:rFonts w:ascii="Arial" w:hAnsi="Arial" w:cs="Arial"/>
         </w:rPr>
-        <w:t xml:space="preserve">The rapid differentiation of response times, in the </w:t>
-      </w:r>
-      <w:r>
-        <w:rPr>
-          <w:rFonts w:ascii="Arial" w:hAnsi="Arial" w:cs="Arial"/>
-        </w:rPr>
-        <w:lastRenderedPageBreak/>
-        <w:t xml:space="preserve">first block, confirms previous findings that statistical learning is a very fast and robust mechanism. </w:t>
+        <w:t xml:space="preserve">The rapid differentiation of response times, in the first block, confirms previous findings that statistical learning is a very fast and robust mechanism. </w:t>
       </w:r>
     </w:p>
     <w:p>
@@ -7444,11 +8224,14 @@
         <w:jc w:val="both"/>
         <w:rPr>
           <w:rFonts w:ascii="Arial" w:hAnsi="Arial" w:cs="Arial"/>
+          <w:color w:val="9CC2E5" w:themeColor="accent1" w:themeTint="99"/>
         </w:rPr>
       </w:pPr>
-      <w:r>
-        <w:rPr>
-          <w:rFonts w:ascii="Arial" w:hAnsi="Arial" w:cs="Arial"/>
+      <w:commentRangeStart w:id="7"/>
+      <w:r>
+        <w:rPr>
+          <w:rFonts w:ascii="Arial" w:hAnsi="Arial" w:cs="Arial"/>
+          <w:color w:val="9CC2E5" w:themeColor="accent1" w:themeTint="99"/>
         </w:rPr>
         <w:t xml:space="preserve">However, it is puzzling why these two measures of statistical learning </w:t>
       </w:r>
@@ -7456,6 +8239,7 @@
       <w:r>
         <w:rPr>
           <w:rFonts w:ascii="Arial" w:hAnsi="Arial" w:cs="Arial"/>
+          <w:color w:val="9CC2E5" w:themeColor="accent1" w:themeTint="99"/>
         </w:rPr>
         <w:t>are poorly correlated</w:t>
       </w:r>
@@ -7463,6 +8247,7 @@
       <w:r>
         <w:rPr>
           <w:rFonts w:ascii="Arial" w:hAnsi="Arial" w:cs="Arial"/>
+          <w:color w:val="9CC2E5" w:themeColor="accent1" w:themeTint="99"/>
         </w:rPr>
         <w:t xml:space="preserve">. In a previous studying comparing a similar explicit task of familiarity (of words vs. part-words as well as non-words) versus change in median RT to word-initial versus word-final syllables, the correlation coefficient was higher, at r = 0.42 (p = 0.044). </w:t>
       </w:r>
@@ -7470,12 +8255,14 @@
         <w:rPr>
           <w:rStyle w:val="FootnoteReference"/>
           <w:rFonts w:ascii="Arial" w:hAnsi="Arial" w:cs="Arial"/>
+          <w:color w:val="9CC2E5" w:themeColor="accent1" w:themeTint="99"/>
         </w:rPr>
         <w:fldChar w:fldCharType="begin" w:fldLock="1"/>
       </w:r>
       <w:r>
         <w:rPr>
           <w:rFonts w:ascii="Arial" w:hAnsi="Arial" w:cs="Arial"/>
+          <w:color w:val="9CC2E5" w:themeColor="accent1" w:themeTint="99"/>
         </w:rPr>
         <w:instrText>ADDIN CSL_CITATION {"citationItems":[{"id":"ITEM-1","itemData":{"DOI":"10.1016/J.CORTEX.2017.02.004","ISSN":"0010-9452","abstract":"The extraction of patterns in the environment plays a critical role in many types of human learning, from motor skills to language acquisition. This process is known as statistical learning. Here we propose that statistical learning has two dissociable components: (1) perceptual binding of individual stimulus units into integrated composites and (2) storing those integrated representations for later use. Statistical learning is typically assessed using post-learning tasks, such that the two components are conflated. Our goal was to characterize the online perceptual component of statistical learning. Participants were exposed to a structured stream of repeating trisyllabic nonsense words and a random syllable stream. Online learning was indexed by an EEG-based measure that quantified neural entrainment at the frequency of the repeating words relative to that of individual syllables. Statistical learning was subsequently assessed using conventional measures in an explicit rating task and a reaction-time task. In the structured stream, neural entrainment to trisyllabic words was higher than in the random stream, increased as a function of exposure to track the progression of learning, and predicted performance on the reaction time (RT) task. These results demonstrate that monitoring this critical component of learning via rhythmic EEG entrainment reveals a gradual acquisition of knowledge whereby novel stimulus sequences are transformed into familiar composites. This online perceptual transformation is a critical component of learning.","author":[{"dropping-particle":"","family":"Batterink","given":"Laura J.","non-dropping-particle":"","parse-names":false,"suffix":""},{"dropping-particle":"","family":"Paller","given":"Ken A.","non-dropping-particle":"","parse-names":false,"suffix":""}],"container-title":"Cortex","id":"ITEM-1","issued":{"date-parts":[["2017","5","1"]]},"page":"31-45","publisher":"Elsevier","title":"Online neural monitoring of statistical learning","type":"article-journal","volume":"90"},"uris":["http://www.mendeley.com/documents/?uuid=2917575b-6805-3808-a15b-e0bc737b639c"]}],"mendeley":{"formattedCitation":"(Batterink &amp; Paller, 2017)","plainTextFormattedCitation":"(Batterink &amp; Paller, 2017)","previouslyFormattedCitation":"(Batterink &amp; Paller, 2017)"},"properties":{"noteIndex":0},"schema":"https://github.com/citation-style-language/schema/raw/master/csl-citation.json"}</w:instrText>
       </w:r>
@@ -7483,6 +8270,7 @@
         <w:rPr>
           <w:rStyle w:val="FootnoteReference"/>
           <w:rFonts w:ascii="Arial" w:hAnsi="Arial" w:cs="Arial"/>
+          <w:color w:val="9CC2E5" w:themeColor="accent1" w:themeTint="99"/>
         </w:rPr>
         <w:fldChar w:fldCharType="separate"/>
       </w:r>
@@ -7490,6 +8278,7 @@
         <w:rPr>
           <w:rFonts w:ascii="Arial" w:hAnsi="Arial" w:cs="Arial"/>
           <w:noProof/>
+          <w:color w:val="9CC2E5" w:themeColor="accent1" w:themeTint="99"/>
         </w:rPr>
         <w:t>(Batterink &amp; Paller, 2017)</w:t>
       </w:r>
@@ -7497,12 +8286,14 @@
         <w:rPr>
           <w:rStyle w:val="FootnoteReference"/>
           <w:rFonts w:ascii="Arial" w:hAnsi="Arial" w:cs="Arial"/>
+          <w:color w:val="9CC2E5" w:themeColor="accent1" w:themeTint="99"/>
         </w:rPr>
         <w:fldChar w:fldCharType="end"/>
       </w:r>
       <w:r>
         <w:rPr>
           <w:rFonts w:ascii="Arial" w:hAnsi="Arial" w:cs="Arial"/>
+          <w:color w:val="9CC2E5" w:themeColor="accent1" w:themeTint="99"/>
         </w:rPr>
         <w:t xml:space="preserve"> This correlation coefficient is more similar to what we observed if we compared word recognition performance with the differences in mean RT to each position (r = 0.34, </w:t>
       </w:r>
@@ -7510,12 +8301,14 @@
         <w:rPr>
           <w:rFonts w:ascii="Arial" w:hAnsi="Arial" w:cs="Arial"/>
           <w:b/>
+          <w:color w:val="9CC2E5" w:themeColor="accent1" w:themeTint="99"/>
         </w:rPr>
         <w:t>Fig. S6</w:t>
       </w:r>
       <w:r>
         <w:rPr>
           <w:rFonts w:ascii="Arial" w:hAnsi="Arial" w:cs="Arial"/>
+          <w:color w:val="9CC2E5" w:themeColor="accent1" w:themeTint="99"/>
         </w:rPr>
         <w:t xml:space="preserve">), but this relationship remained weak for our data (p = 0.05). In another paper published by the same group, the same analysis yielded no significant correlation. Despite finding a similar reaction time effect, no correlation was observed between the median RT to word-initial versus word-final syllables and accuracy on the familiarity task (r = 0.07, </w:t>
       </w:r>
@@ -7523,6 +8316,7 @@
       <w:r>
         <w:rPr>
           <w:rFonts w:ascii="Arial" w:hAnsi="Arial" w:cs="Arial"/>
+          <w:color w:val="9CC2E5" w:themeColor="accent1" w:themeTint="99"/>
         </w:rPr>
         <w:t>n.s</w:t>
       </w:r>
@@ -7530,6 +8324,7 @@
       <w:r>
         <w:rPr>
           <w:rFonts w:ascii="Arial" w:hAnsi="Arial" w:cs="Arial"/>
+          <w:color w:val="9CC2E5" w:themeColor="accent1" w:themeTint="99"/>
         </w:rPr>
         <w:t xml:space="preserve">.) </w:t>
       </w:r>
@@ -7537,12 +8332,14 @@
         <w:rPr>
           <w:rStyle w:val="FootnoteReference"/>
           <w:rFonts w:ascii="Arial" w:hAnsi="Arial" w:cs="Arial"/>
+          <w:color w:val="9CC2E5" w:themeColor="accent1" w:themeTint="99"/>
         </w:rPr>
         <w:fldChar w:fldCharType="begin" w:fldLock="1"/>
       </w:r>
       <w:r>
         <w:rPr>
           <w:rFonts w:ascii="Arial" w:hAnsi="Arial" w:cs="Arial"/>
+          <w:color w:val="9CC2E5" w:themeColor="accent1" w:themeTint="99"/>
         </w:rPr>
         <w:instrText>ADDIN CSL_CITATION {"citationItems":[{"id":"ITEM-1","itemData":{"DOI":"10.1016/j.jml.2015.04.004","abstract":"Statistical learning allows learners to detect regularities in the environment and appears to emerge automatically as a consequence of experience. Statistical learning paradigms bear many similarities to those of artificial grammar learning and other types of implicit learning. However, whether learning effects in statistical learning tasks are driven by implicit knowledge has not been thoroughly examined. The present study addressed this gap by examining the role of implicit and explicit knowledge within the context of a typical auditory statistical learning paradigm. Learners were exposed to a continuous stream of repeating nonsense words. Learning was tested (a) directly via a forced-choice recognition test combined with a remember/know procedure and (b) indirectly through a novel reaction time (RT) test. Behavior and brain potentials revealed statistical learning effects with both tests. On the recognition test, accurate responses were associated with subjective feelings of stronger recollection, and learned nonsense words relative to nonword foils elicited an enhanced late positive potential indicative of explicit knowledge. On the RT test, both RTs and P300 amplitudes differed as a function of syllable position, reflecting facilitation attributable to statistical learning. Explicit stimulus recognition did not correlate with RT or P300 effects on the RT test. These results provide evidence that explicit knowledge is accrued during statistical learning, while bringing out the possibility that dissociable implicit representations are acquired in parallel. The commonly used recognition measure primarily reflects explicit knowledge, and thus may underestimate the total amount of knowledge produced by statistical learning. Indirect measures may be more sensitive indices of learning, capturing knowledge above and beyond what is reflected by recognition accuracy.","author":[{"dropping-particle":"","family":"Batterink","given":"Laura J.","non-dropping-particle":"","parse-names":false,"suffix":""},{"dropping-particle":"","family":"Reber","given":"Paul J.","non-dropping-particle":"","parse-names":false,"suffix":""},{"dropping-particle":"","family":"Neville","given":"Helen J.","non-dropping-particle":"","parse-names":false,"suffix":""},{"dropping-particle":"","family":"Paller","given":"Ken A.","non-dropping-particle":"","parse-names":false,"suffix":""}],"container-title":"Journal of Memory and Language","id":"ITEM-1","issued":{"date-parts":[["2015"]]},"page":"62-78","title":"Implicit and explicit contributions to statistical learning","type":"article-journal","volume":"83"},"uris":["http://www.mendeley.com/documents/?uuid=1dddcb04-7b26-3099-82ef-fbf3aebcb855"]}],"mendeley":{"formattedCitation":"(Batterink, Reber, Neville, et al., 2015)","plainTextFormattedCitation":"(Batterink, Reber, Neville, et al., 2015)","previouslyFormattedCitation":"(Batterink, Reber, Neville, et al., 2015)"},"properties":{"noteIndex":0},"schema":"https://github.com/citation-style-language/schema/raw/master/csl-citation.json"}</w:instrText>
       </w:r>
@@ -7550,6 +8347,7 @@
         <w:rPr>
           <w:rStyle w:val="FootnoteReference"/>
           <w:rFonts w:ascii="Arial" w:hAnsi="Arial" w:cs="Arial"/>
+          <w:color w:val="9CC2E5" w:themeColor="accent1" w:themeTint="99"/>
         </w:rPr>
         <w:fldChar w:fldCharType="separate"/>
       </w:r>
@@ -7557,6 +8355,7 @@
         <w:rPr>
           <w:rFonts w:ascii="Arial" w:hAnsi="Arial" w:cs="Arial"/>
           <w:noProof/>
+          <w:color w:val="9CC2E5" w:themeColor="accent1" w:themeTint="99"/>
         </w:rPr>
         <w:t>(Batterink, Reber, Neville, et al., 2015)</w:t>
       </w:r>
@@ -7564,12 +8363,14 @@
         <w:rPr>
           <w:rStyle w:val="FootnoteReference"/>
           <w:rFonts w:ascii="Arial" w:hAnsi="Arial" w:cs="Arial"/>
+          <w:color w:val="9CC2E5" w:themeColor="accent1" w:themeTint="99"/>
         </w:rPr>
         <w:fldChar w:fldCharType="end"/>
       </w:r>
       <w:r>
         <w:rPr>
           <w:rFonts w:ascii="Arial" w:hAnsi="Arial" w:cs="Arial"/>
+          <w:color w:val="9CC2E5" w:themeColor="accent1" w:themeTint="99"/>
         </w:rPr>
         <w:t xml:space="preserve"> A second experiment reported in the same paper reports a correlation of r = 0.26 (</w:t>
       </w:r>
@@ -7577,6 +8378,7 @@
       <w:r>
         <w:rPr>
           <w:rFonts w:ascii="Arial" w:hAnsi="Arial" w:cs="Arial"/>
+          <w:color w:val="9CC2E5" w:themeColor="accent1" w:themeTint="99"/>
         </w:rPr>
         <w:t>n.s</w:t>
       </w:r>
@@ -7584,12 +8386,14 @@
       <w:r>
         <w:rPr>
           <w:rFonts w:ascii="Arial" w:hAnsi="Arial" w:cs="Arial"/>
+          <w:color w:val="9CC2E5" w:themeColor="accent1" w:themeTint="99"/>
         </w:rPr>
         <w:t xml:space="preserve">.) for a different cohort of participants. </w:t>
       </w:r>
       <w:r>
         <w:rPr>
           <w:rFonts w:ascii="Arial" w:hAnsi="Arial" w:cs="Arial"/>
+          <w:color w:val="9CC2E5" w:themeColor="accent1" w:themeTint="99"/>
         </w:rPr>
         <w:t>A study that measured RT to occasionally-repeated shapes in a visual SL paradigm, however, found a significant correlation between an online measure of SL (</w:t>
       </w:r>
@@ -7597,6 +8401,7 @@
       <w:r>
         <w:rPr>
           <w:rFonts w:ascii="Arial" w:hAnsi="Arial" w:cs="Arial"/>
+          <w:color w:val="9CC2E5" w:themeColor="accent1" w:themeTint="99"/>
         </w:rPr>
         <w:t>logRT</w:t>
       </w:r>
@@ -7604,12 +8409,14 @@
       <w:r>
         <w:rPr>
           <w:rFonts w:ascii="Arial" w:hAnsi="Arial" w:cs="Arial"/>
+          <w:color w:val="9CC2E5" w:themeColor="accent1" w:themeTint="99"/>
         </w:rPr>
         <w:t>(1</w:t>
       </w:r>
       <w:r>
         <w:rPr>
           <w:rFonts w:ascii="Arial" w:hAnsi="Arial" w:cs="Arial"/>
+          <w:color w:val="9CC2E5" w:themeColor="accent1" w:themeTint="99"/>
           <w:vertAlign w:val="superscript"/>
         </w:rPr>
         <w:t>st</w:t>
@@ -7617,6 +8424,7 @@
       <w:r>
         <w:rPr>
           <w:rFonts w:ascii="Arial" w:hAnsi="Arial" w:cs="Arial"/>
+          <w:color w:val="9CC2E5" w:themeColor="accent1" w:themeTint="99"/>
         </w:rPr>
         <w:t xml:space="preserve"> position) – </w:t>
       </w:r>
@@ -7624,6 +8432,7 @@
       <w:r>
         <w:rPr>
           <w:rFonts w:ascii="Arial" w:hAnsi="Arial" w:cs="Arial"/>
+          <w:color w:val="9CC2E5" w:themeColor="accent1" w:themeTint="99"/>
         </w:rPr>
         <w:t>meanlogRT</w:t>
       </w:r>
@@ -7631,12 +8440,14 @@
       <w:r>
         <w:rPr>
           <w:rFonts w:ascii="Arial" w:hAnsi="Arial" w:cs="Arial"/>
+          <w:color w:val="9CC2E5" w:themeColor="accent1" w:themeTint="99"/>
         </w:rPr>
         <w:t xml:space="preserve"> (2 &amp; 3</w:t>
       </w:r>
       <w:r>
         <w:rPr>
           <w:rFonts w:ascii="Arial" w:hAnsi="Arial" w:cs="Arial"/>
+          <w:color w:val="9CC2E5" w:themeColor="accent1" w:themeTint="99"/>
           <w:vertAlign w:val="superscript"/>
         </w:rPr>
         <w:t>rd</w:t>
@@ -7644,24 +8455,28 @@
       <w:r>
         <w:rPr>
           <w:rFonts w:ascii="Arial" w:hAnsi="Arial" w:cs="Arial"/>
+          <w:color w:val="9CC2E5" w:themeColor="accent1" w:themeTint="99"/>
         </w:rPr>
         <w:t xml:space="preserve"> positions) when compared with an offline recognition score (out of 32 2AFC tasks with triplet and phantom triplet foils) (r = 0.46, p &lt; 0.001). </w:t>
       </w:r>
       <w:r>
         <w:rPr>
           <w:rFonts w:ascii="Arial" w:hAnsi="Arial" w:cs="Arial"/>
+          <w:color w:val="9CC2E5" w:themeColor="accent1" w:themeTint="99"/>
         </w:rPr>
         <w:fldChar w:fldCharType="begin" w:fldLock="1"/>
       </w:r>
       <w:r>
         <w:rPr>
           <w:rFonts w:ascii="Arial" w:hAnsi="Arial" w:cs="Arial"/>
-        </w:rPr>
-        <w:instrText>ADDIN CSL_CITATION {"citationItems":[{"id":"ITEM-1","itemData":{"DOI":"10.1111/cogs.12556","ISSN":"03640213","author":[{"dropping-particle":"","family":"Siegelman","given":"Noam","non-dropping-particle":"","parse-names":false,"suffix":""},{"dropping-particle":"","family":"Bogaerts","given":"Louisa","non-dropping-particle":"","parse-names":false,"suffix":""},{"dropping-particle":"","family":"Kronenfeld","given":"Ofer","non-dropping-particle":"","parse-names":false,"suffix":""},{"dropping-particle":"","family":"Frost","given":"Ram","non-dropping-particle":"","parse-names":false,"suffix":""}],"container-title":"Cognitive Science","id":"ITEM-1","issued":{"date-parts":[["2018","6"]]},"page":"692-727","publisher":"John Wiley &amp; Sons, Ltd (10.1111)","title":"Redefining “Learning” in Statistical Learning: What Does an Online Measure Reveal About the Assimilation of Visual Regularities?","type":"article-journal","volume":"42"},"uris":["http://www.mendeley.com/documents/?uuid=1ca16d89-d2d8-3b57-81d6-f52507789810"]}],"mendeley":{"formattedCitation":"(Siegelman, Bogaerts, Kronenfeld, &amp; Frost, 2018)","plainTextFormattedCitation":"(Siegelman, Bogaerts, Kronenfeld, &amp; Frost, 2018)","previouslyFormattedCitation":"(Siegelman, Bogaerts, Kronenfeld, &amp; Frost, 2018)"},"properties":{"noteIndex":0},"schema":"https://github.com/citation-style-language/schema/raw/master/csl-citation.json"}</w:instrText>
-      </w:r>
-      <w:r>
-        <w:rPr>
-          <w:rFonts w:ascii="Arial" w:hAnsi="Arial" w:cs="Arial"/>
+          <w:color w:val="9CC2E5" w:themeColor="accent1" w:themeTint="99"/>
+        </w:rPr>
+        <w:instrText>ADDIN CSL_CITATION {"citationItems":[{"id":"ITEM-1","itemData":{"DOI":"10.1111/cogs.12556","ISSN":"03640213","author":[{"dropping-particle":"","family":"Siegelman","given":"Noam","non-dropping-particle":"","parse-names":false,"suffix":""},{"dropping-particle":"","family":"Bogaerts","given":"Louisa","non-dropping-particle":"","parse-names":false,"suffix":""},{"dropping-particle":"","family":"Kronenfeld","given":"Ofer","non-dropping-particle":"","parse-names":false,"suffix":""},{"dropping-particle":"","family":"Frost","given":"Ram","non-dropping-particle":"","parse-names":false,"suffix":""}],"container-title":"Cognitive Science","id":"ITEM-1","issued":{"date-parts":[["2018","6"]]},"page":"692-727","publisher":"John Wiley &amp; Sons, Ltd (10.1111)","title":"Redefining “Learning” in Statistical Learning: What Does an Online Measure Reveal About the Assimilation of Visual Regularities?","type":"article-journal","volume":"42"},"uris":["http://www.mendeley.com/documents/?uuid=1ca16d89-d2d8-3b57-81d6-f52507789810"]}],"mendeley":{"formattedCitation":"(Siegelman et al., 2018)","plainTextFormattedCitation":"(Siegelman et al., 2018)","previouslyFormattedCitation":"(Siegelman et al., 2018)"},"properties":{"noteIndex":0},"schema":"https://github.com/citation-style-language/schema/raw/master/csl-citation.json"}</w:instrText>
+      </w:r>
+      <w:r>
+        <w:rPr>
+          <w:rFonts w:ascii="Arial" w:hAnsi="Arial" w:cs="Arial"/>
+          <w:color w:val="9CC2E5" w:themeColor="accent1" w:themeTint="99"/>
         </w:rPr>
         <w:fldChar w:fldCharType="separate"/>
       </w:r>
@@ -7669,20 +8484,30 @@
         <w:rPr>
           <w:rFonts w:ascii="Arial" w:hAnsi="Arial" w:cs="Arial"/>
           <w:noProof/>
-        </w:rPr>
-        <w:t>(Siegelman, Bogaerts, Kronenfeld, &amp; Frost, 2018)</w:t>
-      </w:r>
-      <w:r>
-        <w:rPr>
-          <w:rFonts w:ascii="Arial" w:hAnsi="Arial" w:cs="Arial"/>
+          <w:color w:val="9CC2E5" w:themeColor="accent1" w:themeTint="99"/>
+        </w:rPr>
+        <w:t>(Siegelman et al., 2018)</w:t>
+      </w:r>
+      <w:r>
+        <w:rPr>
+          <w:rFonts w:ascii="Arial" w:hAnsi="Arial" w:cs="Arial"/>
+          <w:color w:val="9CC2E5" w:themeColor="accent1" w:themeTint="99"/>
         </w:rPr>
         <w:fldChar w:fldCharType="end"/>
       </w:r>
       <w:r>
         <w:rPr>
           <w:rFonts w:ascii="Arial" w:hAnsi="Arial" w:cs="Arial"/>
+          <w:color w:val="9CC2E5" w:themeColor="accent1" w:themeTint="99"/>
         </w:rPr>
         <w:t xml:space="preserve"> </w:t>
+      </w:r>
+      <w:commentRangeEnd w:id="7"/>
+      <w:r>
+        <w:rPr>
+          <w:rStyle w:val="CommentReference"/>
+        </w:rPr>
+        <w:commentReference w:id="7"/>
       </w:r>
     </w:p>
     <w:p>
@@ -7746,6 +8571,7 @@
         <w:rPr>
           <w:rFonts w:ascii="Arial" w:hAnsi="Arial" w:cs="Arial"/>
         </w:rPr>
+        <w:lastRenderedPageBreak/>
         <w:t xml:space="preserve">Second, it had been widely noted that explicit tasks such as the word recognition task are different in nature than implicit detection tasks </w:t>
       </w:r>
       <w:r>
@@ -7785,7 +8611,7 @@
         </w:rPr>
         <w:t xml:space="preserve">, which may more closely resemble series response time tasks while yielding similar behavioral results. </w:t>
       </w:r>
-      <w:commentRangeStart w:id="9"/>
+      <w:commentRangeStart w:id="8"/>
       <w:r>
         <w:rPr>
           <w:rFonts w:ascii="Arial" w:hAnsi="Arial" w:cs="Arial"/>
@@ -7817,12 +8643,12 @@
         </w:rPr>
         <w:fldChar w:fldCharType="end"/>
       </w:r>
-      <w:commentRangeEnd w:id="9"/>
+      <w:commentRangeEnd w:id="8"/>
       <w:r>
         <w:rPr>
           <w:rStyle w:val="CommentReference"/>
         </w:rPr>
-        <w:commentReference w:id="9"/>
+        <w:commentReference w:id="8"/>
       </w:r>
       <w:r>
         <w:rPr>
@@ -8029,7 +8855,6 @@
         <w:rPr>
           <w:rFonts w:ascii="Arial" w:hAnsi="Arial" w:cs="Arial"/>
         </w:rPr>
-        <w:lastRenderedPageBreak/>
         <w:t xml:space="preserve">To do this, we first aimed to replicate our online target detection task findings. By comparing the current (structured stream) task with a condition in which participants </w:t>
       </w:r>
       <w:proofErr w:type="gramStart"/>
@@ -8082,7 +8907,7 @@
           <w:color w:val="auto"/>
         </w:rPr>
       </w:pPr>
-      <w:bookmarkStart w:id="10" w:name="_Toc47536758"/>
+      <w:bookmarkStart w:id="9" w:name="_Toc47536758"/>
       <w:r>
         <w:rPr>
           <w:rFonts w:ascii="Arial" w:hAnsi="Arial" w:cs="Arial"/>
@@ -8090,28 +8915,45 @@
           <w:color w:val="auto"/>
         </w:rPr>
         <w:t>Experiment 2</w:t>
+      </w:r>
+      <w:bookmarkEnd w:id="9"/>
+    </w:p>
+    <w:p>
+      <w:pPr>
+        <w:pStyle w:val="Heading2"/>
+        <w:rPr>
+          <w:rFonts w:ascii="Arial" w:hAnsi="Arial" w:cs="Arial"/>
+          <w:b/>
+          <w:color w:val="auto"/>
+        </w:rPr>
+      </w:pPr>
+      <w:bookmarkStart w:id="10" w:name="_Toc47536759"/>
+      <w:r>
+        <w:rPr>
+          <w:rFonts w:ascii="Arial" w:hAnsi="Arial" w:cs="Arial"/>
+          <w:b/>
+          <w:color w:val="auto"/>
+        </w:rPr>
+        <w:t>Method</w:t>
       </w:r>
       <w:bookmarkEnd w:id="10"/>
     </w:p>
     <w:p>
       <w:pPr>
-        <w:pStyle w:val="Heading2"/>
         <w:rPr>
           <w:rFonts w:ascii="Arial" w:hAnsi="Arial" w:cs="Arial"/>
           <w:b/>
-          <w:color w:val="auto"/>
+          <w:i/>
         </w:rPr>
       </w:pPr>
-      <w:bookmarkStart w:id="11" w:name="_Toc47536759"/>
       <w:r>
         <w:rPr>
           <w:rFonts w:ascii="Arial" w:hAnsi="Arial" w:cs="Arial"/>
           <w:b/>
-          <w:color w:val="auto"/>
-        </w:rPr>
-        <w:t>Method</w:t>
-      </w:r>
-      <w:bookmarkEnd w:id="11"/>
+          <w:i/>
+        </w:rPr>
+        <w:t>Stimuli</w:t>
+      </w:r>
     </w:p>
     <w:p>
       <w:pPr>
@@ -8123,34 +8965,24 @@
         <w:rPr>
           <w:rFonts w:ascii="Arial" w:hAnsi="Arial" w:cs="Arial"/>
         </w:rPr>
-        <w:t>Procedure</w:t>
+        <w:t xml:space="preserve">The stimuli used in Experiment 2 were identical to those used in Experiment 1. </w:t>
       </w:r>
     </w:p>
     <w:p>
       <w:pPr>
         <w:rPr>
           <w:rFonts w:ascii="Arial" w:hAnsi="Arial" w:cs="Arial"/>
+          <w:b/>
+          <w:i/>
         </w:rPr>
       </w:pPr>
       <w:r>
         <w:rPr>
           <w:rFonts w:ascii="Arial" w:hAnsi="Arial" w:cs="Arial"/>
-        </w:rPr>
-        <w:t xml:space="preserve">The stimuli used in Experiment 2 were identical to those used in Experiment 1. For this experiment we synthetized 12 structured streams (as per the method above) and 12 random streams (wherein syllables are </w:t>
-      </w:r>
-      <w:proofErr w:type="spellStart"/>
-      <w:r>
-        <w:rPr>
-          <w:rFonts w:ascii="Arial" w:hAnsi="Arial" w:cs="Arial"/>
-        </w:rPr>
-        <w:t>pseudorandomly</w:t>
-      </w:r>
-      <w:proofErr w:type="spellEnd"/>
-      <w:r>
-        <w:rPr>
-          <w:rFonts w:ascii="Arial" w:hAnsi="Arial" w:cs="Arial"/>
-        </w:rPr>
-        <w:t xml:space="preserve"> ordered). </w:t>
+          <w:b/>
+          <w:i/>
+        </w:rPr>
+        <w:t>Procedure</w:t>
       </w:r>
     </w:p>
     <w:p>
@@ -8159,11 +8991,33 @@
           <w:rFonts w:ascii="Arial" w:hAnsi="Arial" w:cs="Arial"/>
         </w:rPr>
       </w:pPr>
-      <w:r>
-        <w:rPr>
-          <w:rFonts w:ascii="Arial" w:hAnsi="Arial" w:cs="Arial"/>
-        </w:rPr>
-        <w:t xml:space="preserve">…. </w:t>
+      <w:commentRangeStart w:id="11"/>
+      <w:r>
+        <w:rPr>
+          <w:rFonts w:ascii="Arial" w:hAnsi="Arial" w:cs="Arial"/>
+        </w:rPr>
+        <w:t xml:space="preserve">For this experiment we synthetized 12 structured streams (as per the method above) and 12 random streams (wherein syllables are </w:t>
+      </w:r>
+      <w:proofErr w:type="spellStart"/>
+      <w:r>
+        <w:rPr>
+          <w:rFonts w:ascii="Arial" w:hAnsi="Arial" w:cs="Arial"/>
+        </w:rPr>
+        <w:t>pseudorandomly</w:t>
+      </w:r>
+      <w:proofErr w:type="spellEnd"/>
+      <w:r>
+        <w:rPr>
+          <w:rFonts w:ascii="Arial" w:hAnsi="Arial" w:cs="Arial"/>
+        </w:rPr>
+        <w:t xml:space="preserve"> ordered). </w:t>
+      </w:r>
+      <w:commentRangeEnd w:id="11"/>
+      <w:r>
+        <w:rPr>
+          <w:rStyle w:val="CommentReference"/>
+        </w:rPr>
+        <w:commentReference w:id="11"/>
       </w:r>
     </w:p>
     <w:p>
@@ -11075,7 +11929,7 @@
           <w:szCs w:val="24"/>
         </w:rPr>
         <w:pict w14:anchorId="188E9470">
-          <v:shape id="_x0000_i1025" type="#_x0000_t75" style="width:286.4pt;height:191.2pt;mso-position-horizontal:absolute;mso-position-horizontal-relative:text;mso-position-vertical:absolute;mso-position-vertical-relative:text;mso-width-relative:page;mso-height-relative:page">
+          <v:shape id="_x0000_i1039" type="#_x0000_t75" style="width:286.4pt;height:191.2pt;mso-position-horizontal:absolute;mso-position-horizontal-relative:text;mso-position-vertical:absolute;mso-position-vertical-relative:text;mso-width-relative:page;mso-height-relative:page">
             <v:imagedata r:id="rId16" o:title="exp4figS1"/>
           </v:shape>
         </w:pict>
@@ -11741,7 +12595,7 @@
           <w:rFonts w:ascii="Arial" w:hAnsi="Arial" w:cs="Arial"/>
         </w:rPr>
         <w:pict w14:anchorId="05284C98">
-          <v:shape id="_x0000_i1026" type="#_x0000_t75" style="width:363.2pt;height:260pt">
+          <v:shape id="_x0000_i1040" type="#_x0000_t75" style="width:363.2pt;height:260pt">
             <v:imagedata r:id="rId17" o:title="fig_similarity"/>
           </v:shape>
         </w:pict>
@@ -11774,16 +12628,38 @@
       <w:bookmarkEnd w:id="16"/>
     </w:p>
     <w:p>
-      <w:r>
-        <w:t xml:space="preserve">Basic Point: Online detection task reveals sensitivity to transitional probability, ordinal position, and duplet pairs, but not the pseudo-word units. We see a weak correlation not only because the tasks potential tap into different representations (implicit vs. explicit), but also because the target detection task </w:t>
+      <w:pPr>
+        <w:rPr>
+          <w:rFonts w:ascii="Arial" w:hAnsi="Arial" w:cs="Arial"/>
+        </w:rPr>
+      </w:pPr>
+      <w:commentRangeStart w:id="17"/>
+      <w:r>
+        <w:rPr>
+          <w:rFonts w:ascii="Arial" w:hAnsi="Arial" w:cs="Arial"/>
+        </w:rPr>
+        <w:t xml:space="preserve">Online detection task reveals sensitivity to transitional probability, ordinal position, and duplet pairs, but not the pseudo-word units. We see a weak correlation not only because the tasks potential tap into different representations (implicit vs. explicit), but also because the target detection task </w:t>
       </w:r>
       <w:proofErr w:type="gramStart"/>
       <w:r>
+        <w:rPr>
+          <w:rFonts w:ascii="Arial" w:hAnsi="Arial" w:cs="Arial"/>
+        </w:rPr>
         <w:t>doesn’t</w:t>
       </w:r>
       <w:proofErr w:type="gramEnd"/>
       <w:r>
+        <w:rPr>
+          <w:rFonts w:ascii="Arial" w:hAnsi="Arial" w:cs="Arial"/>
+        </w:rPr>
         <w:t xml:space="preserve"> have the power to reflect word-level chunking, as it reflects only sensitivity to pairwise relationships. </w:t>
+      </w:r>
+      <w:commentRangeEnd w:id="17"/>
+      <w:r>
+        <w:rPr>
+          <w:rStyle w:val="CommentReference"/>
+        </w:rPr>
+        <w:commentReference w:id="17"/>
       </w:r>
     </w:p>
     <w:p>
@@ -11795,7 +12671,7 @@
           <w:color w:val="auto"/>
         </w:rPr>
       </w:pPr>
-      <w:bookmarkStart w:id="17" w:name="_Toc47536766"/>
+      <w:bookmarkStart w:id="19" w:name="_Toc47536766"/>
       <w:r>
         <w:rPr>
           <w:rFonts w:ascii="Arial" w:hAnsi="Arial" w:cs="Arial"/>
@@ -11804,7 +12680,7 @@
         </w:rPr>
         <w:t>References</w:t>
       </w:r>
-      <w:bookmarkEnd w:id="17"/>
+      <w:bookmarkEnd w:id="19"/>
     </w:p>
     <w:p>
       <w:pPr>
@@ -12230,7 +13106,7 @@
           <w:noProof/>
           <w:szCs w:val="24"/>
         </w:rPr>
-        <w:t xml:space="preserve">Bonatti, L. L., Peña, M., Nespor, M., &amp; Mehler, J. (2005). Linguistic Constraints on Statistical Computations The Role of Consonants and Vowels in Continuous Speech Processing. </w:t>
+        <w:t xml:space="preserve">Bertels, J., Franco, A., &amp; Destrebecqz, A. (2012). How implicit is visual statistical learning? </w:t>
       </w:r>
       <w:r>
         <w:rPr>
@@ -12240,7 +13116,7 @@
           <w:noProof/>
           <w:szCs w:val="24"/>
         </w:rPr>
-        <w:t>Psychological Science</w:t>
+        <w:t>Journal of Experimental Psychology: Learning, Memory, and Cognition</w:t>
       </w:r>
       <w:r>
         <w:rPr>
@@ -12258,7 +13134,7 @@
           <w:noProof/>
           <w:szCs w:val="24"/>
         </w:rPr>
-        <w:t>16</w:t>
+        <w:t>38</w:t>
       </w:r>
       <w:r>
         <w:rPr>
@@ -12266,7 +13142,7 @@
           <w:noProof/>
           <w:szCs w:val="24"/>
         </w:rPr>
-        <w:t>(6). Retrieved from https://journals.sagepub.com/doi/pdf/10.1111/j.0956-7976.2005.01556.x</w:t>
+        <w:t>(5), 1425–1431. https://doi.org/10.1037/a0027210</w:t>
       </w:r>
     </w:p>
     <w:p>
@@ -12289,7 +13165,7 @@
           <w:noProof/>
           <w:szCs w:val="24"/>
         </w:rPr>
-        <w:t xml:space="preserve">Dehaene, S., Meyniel, F., Wacongne, C., Wang, L., &amp; Pallier, C. (2015). The Neural Representation of Sequences: From Transition Probabilities to Algebraic Patterns and Linguistic Trees. </w:t>
+        <w:t xml:space="preserve">Bonatti, L. L., Peña, M., Nespor, M., &amp; Mehler, J. (2005). Linguistic Constraints on Statistical Computations The Role of Consonants and Vowels in Continuous Speech Processing. </w:t>
       </w:r>
       <w:r>
         <w:rPr>
@@ -12299,7 +13175,7 @@
           <w:noProof/>
           <w:szCs w:val="24"/>
         </w:rPr>
-        <w:t>Neuron</w:t>
+        <w:t>Psychological Science</w:t>
       </w:r>
       <w:r>
         <w:rPr>
@@ -12317,7 +13193,7 @@
           <w:noProof/>
           <w:szCs w:val="24"/>
         </w:rPr>
-        <w:t>88</w:t>
+        <w:t>16</w:t>
       </w:r>
       <w:r>
         <w:rPr>
@@ -12325,7 +13201,7 @@
           <w:noProof/>
           <w:szCs w:val="24"/>
         </w:rPr>
-        <w:t>(1), 2–19. https://doi.org/10.1016/j.neuron.2015.09.019</w:t>
+        <w:t>(6). Retrieved from https://journals.sagepub.com/doi/pdf/10.1111/j.0956-7976.2005.01556.x</w:t>
       </w:r>
     </w:p>
     <w:p>
@@ -12348,7 +13224,7 @@
           <w:noProof/>
           <w:szCs w:val="24"/>
         </w:rPr>
-        <w:t xml:space="preserve">Endress, A. D., &amp; Mehler, J. (2009). The surprising power of statistical learning: When fragment knowledge leads to false memories of unheard words. </w:t>
+        <w:t xml:space="preserve">Dehaene, S., Meyniel, F., Wacongne, C., Wang, L., &amp; Pallier, C. (2015). The Neural Representation of Sequences: From Transition Probabilities to Algebraic Patterns and Linguistic Trees. </w:t>
       </w:r>
       <w:r>
         <w:rPr>
@@ -12358,7 +13234,7 @@
           <w:noProof/>
           <w:szCs w:val="24"/>
         </w:rPr>
-        <w:t>Journal of Memory and Language</w:t>
+        <w:t>Neuron</w:t>
       </w:r>
       <w:r>
         <w:rPr>
@@ -12376,7 +13252,7 @@
           <w:noProof/>
           <w:szCs w:val="24"/>
         </w:rPr>
-        <w:t>60</w:t>
+        <w:t>88</w:t>
       </w:r>
       <w:r>
         <w:rPr>
@@ -12384,7 +13260,7 @@
           <w:noProof/>
           <w:szCs w:val="24"/>
         </w:rPr>
-        <w:t>. https://doi.org/10.1016/j.jml.2008.10.003</w:t>
+        <w:t>(1), 2–19. https://doi.org/10.1016/j.neuron.2015.09.019</w:t>
       </w:r>
     </w:p>
     <w:p>
@@ -12407,7 +13283,7 @@
           <w:noProof/>
           <w:szCs w:val="24"/>
         </w:rPr>
-        <w:t xml:space="preserve">Frost, R., Armstrong, B. C., Siegelman, N., &amp; Christiansen, M. H. (2015). Domain generality versus modality specificity: the paradox of statistical learning. </w:t>
+        <w:t xml:space="preserve">Endress, A. D., &amp; Mehler, J. (2009). The surprising power of statistical learning: When fragment knowledge leads to false memories of unheard words. </w:t>
       </w:r>
       <w:r>
         <w:rPr>
@@ -12417,7 +13293,7 @@
           <w:noProof/>
           <w:szCs w:val="24"/>
         </w:rPr>
-        <w:t>Trends in Cognitive Sciences</w:t>
+        <w:t>Journal of Memory and Language</w:t>
       </w:r>
       <w:r>
         <w:rPr>
@@ -12435,7 +13311,7 @@
           <w:noProof/>
           <w:szCs w:val="24"/>
         </w:rPr>
-        <w:t>19</w:t>
+        <w:t>60</w:t>
       </w:r>
       <w:r>
         <w:rPr>
@@ -12443,7 +13319,7 @@
           <w:noProof/>
           <w:szCs w:val="24"/>
         </w:rPr>
-        <w:t>(3), 117–125. https://doi.org/10.1016/J.TICS.2014.12.010</w:t>
+        <w:t>. https://doi.org/10.1016/j.jml.2008.10.003</w:t>
       </w:r>
     </w:p>
     <w:p>
@@ -12466,7 +13342,7 @@
           <w:noProof/>
           <w:szCs w:val="24"/>
         </w:rPr>
-        <w:t xml:space="preserve">Greenland, S., Senn, S. J., Rothman, K. J., Carlin, J. B., Poole, C., Goodman, S. N., &amp; Altman, D. G. (2016). Statistical tests, P values, confidence intervals, and power: a guide to misinterpretations. </w:t>
+        <w:t xml:space="preserve">Franco, A., Eberlen, J., Destrebecqz, A., Cleeremans, A., &amp; Bertels, J. (2015). Rapid Serial Auditory Presentation. </w:t>
       </w:r>
       <w:r>
         <w:rPr>
@@ -12476,7 +13352,7 @@
           <w:noProof/>
           <w:szCs w:val="24"/>
         </w:rPr>
-        <w:t>European Journal of Epidemiology</w:t>
+        <w:t>Experimental Psychology</w:t>
       </w:r>
       <w:r>
         <w:rPr>
@@ -12494,7 +13370,7 @@
           <w:noProof/>
           <w:szCs w:val="24"/>
         </w:rPr>
-        <w:t>31</w:t>
+        <w:t>62</w:t>
       </w:r>
       <w:r>
         <w:rPr>
@@ -12502,7 +13378,7 @@
           <w:noProof/>
           <w:szCs w:val="24"/>
         </w:rPr>
-        <w:t>(4), 337–350. https://doi.org/10.1007/s10654-016-0149-3</w:t>
+        <w:t>(5), 346–351. https://doi.org/10.1027/1618-3169/a000295</w:t>
       </w:r>
     </w:p>
     <w:p>
@@ -12525,43 +13401,7 @@
           <w:noProof/>
           <w:szCs w:val="24"/>
         </w:rPr>
-        <w:t xml:space="preserve">Johansson, T. (2009). Strengthening the case for stimulus-specificity in artificial grammar learning no evidence for abstract representations with cxtrnded exposure. </w:t>
-      </w:r>
-      <w:r>
-        <w:rPr>
-          <w:rFonts w:ascii="Arial" w:hAnsi="Arial" w:cs="Arial"/>
-          <w:i/>
-          <w:iCs/>
-          <w:noProof/>
-          <w:szCs w:val="24"/>
-        </w:rPr>
-        <w:t>Experimental Psychology</w:t>
-      </w:r>
-      <w:r>
-        <w:rPr>
-          <w:rFonts w:ascii="Arial" w:hAnsi="Arial" w:cs="Arial"/>
-          <w:noProof/>
-          <w:szCs w:val="24"/>
-        </w:rPr>
-        <w:t xml:space="preserve">, </w:t>
-      </w:r>
-      <w:r>
-        <w:rPr>
-          <w:rFonts w:ascii="Arial" w:hAnsi="Arial" w:cs="Arial"/>
-          <w:i/>
-          <w:iCs/>
-          <w:noProof/>
-          <w:szCs w:val="24"/>
-        </w:rPr>
-        <w:t>56</w:t>
-      </w:r>
-      <w:r>
-        <w:rPr>
-          <w:rFonts w:ascii="Arial" w:hAnsi="Arial" w:cs="Arial"/>
-          <w:noProof/>
-          <w:szCs w:val="24"/>
-        </w:rPr>
-        <w:t>(3), 188–197. https://doi.org/10.1027/1618-3169.56.3.188</w:t>
+        <w:t>Franco, A., Gaillard, V., Cleeremans, A., &amp; Destrebecqz, A. (2014). Assessing segmentation processes by click detection: online measure of statistical learning, or simple interference? https://doi.org/10.3758/s13428-014-0548-x</w:t>
       </w:r>
     </w:p>
     <w:p>
@@ -12584,7 +13424,7 @@
           <w:noProof/>
           <w:szCs w:val="24"/>
         </w:rPr>
-        <w:t xml:space="preserve">Karuza, E. A., Li, P., Weiss, D. J., Bulgarelli, F., Zinszer, B. D., &amp; Aslin, R. N. (2016). Sampling over nonuniform distributions: A neural efficiency account of the primacy effect in statistical learning. </w:t>
+        <w:t xml:space="preserve">Frost, R., Armstrong, B. C., Siegelman, N., &amp; Christiansen, M. H. (2015). Domain generality versus modality specificity: the paradox of statistical learning. </w:t>
       </w:r>
       <w:r>
         <w:rPr>
@@ -12594,7 +13434,7 @@
           <w:noProof/>
           <w:szCs w:val="24"/>
         </w:rPr>
-        <w:t>Journal of Cognitive Neuroscience</w:t>
+        <w:t>Trends in Cognitive Sciences</w:t>
       </w:r>
       <w:r>
         <w:rPr>
@@ -12612,7 +13452,7 @@
           <w:noProof/>
           <w:szCs w:val="24"/>
         </w:rPr>
-        <w:t>28</w:t>
+        <w:t>19</w:t>
       </w:r>
       <w:r>
         <w:rPr>
@@ -12620,7 +13460,7 @@
           <w:noProof/>
           <w:szCs w:val="24"/>
         </w:rPr>
-        <w:t>(10), 1484–1500. https://doi.org/10.1162/jocn_a_00990</w:t>
+        <w:t>(3), 117–125. https://doi.org/10.1016/J.TICS.2014.12.010</w:t>
       </w:r>
     </w:p>
     <w:p>
@@ -12643,7 +13483,7 @@
           <w:noProof/>
           <w:szCs w:val="24"/>
         </w:rPr>
-        <w:t xml:space="preserve">Pelucchi, B., Hay, J. F., &amp; Saffran, J. R. (2009). Learning in reverse: Eight-month-old infants track backward transitional probabilities. </w:t>
+        <w:t xml:space="preserve">Gómez, D. M., Bion, R. A. H., &amp; Mehler, J. (2010). The word segmentation process as revealed by click detection. </w:t>
       </w:r>
       <w:r>
         <w:rPr>
@@ -12653,7 +13493,7 @@
           <w:noProof/>
           <w:szCs w:val="24"/>
         </w:rPr>
-        <w:t>Cognition</w:t>
+        <w:t>Language and Cognitive Processes</w:t>
       </w:r>
       <w:r>
         <w:rPr>
@@ -12671,7 +13511,7 @@
           <w:noProof/>
           <w:szCs w:val="24"/>
         </w:rPr>
-        <w:t>113</w:t>
+        <w:t>26</w:t>
       </w:r>
       <w:r>
         <w:rPr>
@@ -12679,7 +13519,7 @@
           <w:noProof/>
           <w:szCs w:val="24"/>
         </w:rPr>
-        <w:t>(2), 244–247. https://doi.org/10.1016/J.COGNITION.2009.07.011</w:t>
+        <w:t>(2), 212–223. https://doi.org/10.1080/01690965.2010.482451</w:t>
       </w:r>
     </w:p>
     <w:p>
@@ -12702,7 +13542,7 @@
           <w:noProof/>
           <w:szCs w:val="24"/>
         </w:rPr>
-        <w:t xml:space="preserve">Saffran, J. R., Aslin, R. N., &amp; Newport, E. L. (1996). Statistical Learning by 8-Month-Old Infants. </w:t>
+        <w:t xml:space="preserve">Greenland, S., Senn, S. J., Rothman, K. J., Carlin, J. B., Poole, C., Goodman, S. N., &amp; Altman, D. G. (2016). Statistical tests, P values, confidence intervals, and power: a guide to misinterpretations. </w:t>
       </w:r>
       <w:r>
         <w:rPr>
@@ -12712,7 +13552,7 @@
           <w:noProof/>
           <w:szCs w:val="24"/>
         </w:rPr>
-        <w:t>Science</w:t>
+        <w:t>European Journal of Epidemiology</w:t>
       </w:r>
       <w:r>
         <w:rPr>
@@ -12730,7 +13570,7 @@
           <w:noProof/>
           <w:szCs w:val="24"/>
         </w:rPr>
-        <w:t>274</w:t>
+        <w:t>31</w:t>
       </w:r>
       <w:r>
         <w:rPr>
@@ -12738,7 +13578,7 @@
           <w:noProof/>
           <w:szCs w:val="24"/>
         </w:rPr>
-        <w:t>(December), 1926–1928. https://doi.org/10.1126/science.918660</w:t>
+        <w:t>(4), 337–350. https://doi.org/10.1007/s10654-016-0149-3</w:t>
       </w:r>
     </w:p>
     <w:p>
@@ -12761,7 +13601,7 @@
           <w:noProof/>
           <w:szCs w:val="24"/>
         </w:rPr>
-        <w:t xml:space="preserve">Saffran, J. R., Newport, E. L., &amp; Aslin, R. N. (1996). Word Segmentation: The Role of Distributional Cues. </w:t>
+        <w:t xml:space="preserve">Karuza, E. A., Li, P., Weiss, D. J., Bulgarelli, F., Zinszer, B. D., &amp; Aslin, R. N. (2016). Sampling over nonuniform distributions: A neural efficiency account of the primacy effect in statistical learning. </w:t>
       </w:r>
       <w:r>
         <w:rPr>
@@ -12771,7 +13611,7 @@
           <w:noProof/>
           <w:szCs w:val="24"/>
         </w:rPr>
-        <w:t>Journal of Memory and Language</w:t>
+        <w:t>Journal of Cognitive Neuroscience</w:t>
       </w:r>
       <w:r>
         <w:rPr>
@@ -12789,7 +13629,7 @@
           <w:noProof/>
           <w:szCs w:val="24"/>
         </w:rPr>
-        <w:t>35</w:t>
+        <w:t>28</w:t>
       </w:r>
       <w:r>
         <w:rPr>
@@ -12797,7 +13637,7 @@
           <w:noProof/>
           <w:szCs w:val="24"/>
         </w:rPr>
-        <w:t>(4), 606–621. https://doi.org/10.1006/JMLA.1996.0032</w:t>
+        <w:t>(10), 1484–1500. https://doi.org/10.1162/jocn_a_00990</w:t>
       </w:r>
     </w:p>
     <w:p>
@@ -12820,7 +13660,7 @@
           <w:noProof/>
           <w:szCs w:val="24"/>
         </w:rPr>
-        <w:t xml:space="preserve">Schapiro, A. C., Rogers, T. T., Cordova, N. I., Turk-Browne, N. B., &amp; Botvinick, M. M. (2013). Neural representations of events arise from temporal community structure. </w:t>
+        <w:t xml:space="preserve">Pelucchi, B., Hay, J. F., &amp; Saffran, J. R. (2009). Learning in reverse: Eight-month-old infants track backward transitional probabilities. </w:t>
       </w:r>
       <w:r>
         <w:rPr>
@@ -12830,7 +13670,7 @@
           <w:noProof/>
           <w:szCs w:val="24"/>
         </w:rPr>
-        <w:t>Nature Neuroscience</w:t>
+        <w:t>Cognition</w:t>
       </w:r>
       <w:r>
         <w:rPr>
@@ -12848,7 +13688,7 @@
           <w:noProof/>
           <w:szCs w:val="24"/>
         </w:rPr>
-        <w:t>16</w:t>
+        <w:t>113</w:t>
       </w:r>
       <w:r>
         <w:rPr>
@@ -12856,7 +13696,7 @@
           <w:noProof/>
           <w:szCs w:val="24"/>
         </w:rPr>
-        <w:t>(4), 486–492. https://doi.org/10.1038/nn.3331</w:t>
+        <w:t>(2), 244–247. https://doi.org/10.1016/J.COGNITION.2009.07.011</w:t>
       </w:r>
     </w:p>
     <w:p>
@@ -12879,7 +13719,7 @@
           <w:noProof/>
           <w:szCs w:val="24"/>
         </w:rPr>
-        <w:t xml:space="preserve">Siegelman, N., Bogaerts, L., &amp; Frost, R. (2017). Measuring individual differences in statistical learning: Current pitfalls and possible solutions. </w:t>
+        <w:t xml:space="preserve">Saffran, J. R., Aslin, R. N., &amp; Newport, E. L. (1996). Statistical Learning by 8-Month-Old Infants. </w:t>
       </w:r>
       <w:r>
         <w:rPr>
@@ -12889,7 +13729,7 @@
           <w:noProof/>
           <w:szCs w:val="24"/>
         </w:rPr>
-        <w:t>Behavior Research Methods</w:t>
+        <w:t>Science</w:t>
       </w:r>
       <w:r>
         <w:rPr>
@@ -12907,7 +13747,7 @@
           <w:noProof/>
           <w:szCs w:val="24"/>
         </w:rPr>
-        <w:t>49</w:t>
+        <w:t>274</w:t>
       </w:r>
       <w:r>
         <w:rPr>
@@ -12915,7 +13755,7 @@
           <w:noProof/>
           <w:szCs w:val="24"/>
         </w:rPr>
-        <w:t>(2), 418–432. https://doi.org/10.3758/s13428-016-0719-z</w:t>
+        <w:t>(December), 1926–1928. https://doi.org/10.1126/science.918660</w:t>
       </w:r>
     </w:p>
     <w:p>
@@ -12939,7 +13779,7 @@
           <w:szCs w:val="24"/>
         </w:rPr>
         <w:lastRenderedPageBreak/>
-        <w:t xml:space="preserve">Siegelman, N., Bogaerts, L., Kronenfeld, O., &amp; Frost, R. (2018). Redefining “Learning” in Statistical Learning: What Does an Online Measure Reveal About the Assimilation of Visual Regularities? </w:t>
+        <w:t xml:space="preserve">Saffran, J. R., Newport, E. L., &amp; Aslin, R. N. (1996). Word Segmentation: The Role of Distributional Cues. </w:t>
       </w:r>
       <w:r>
         <w:rPr>
@@ -12949,7 +13789,7 @@
           <w:noProof/>
           <w:szCs w:val="24"/>
         </w:rPr>
-        <w:t>Cognitive Science</w:t>
+        <w:t>Journal of Memory and Language</w:t>
       </w:r>
       <w:r>
         <w:rPr>
@@ -12967,7 +13807,7 @@
           <w:noProof/>
           <w:szCs w:val="24"/>
         </w:rPr>
-        <w:t>42</w:t>
+        <w:t>35</w:t>
       </w:r>
       <w:r>
         <w:rPr>
@@ -12975,7 +13815,7 @@
           <w:noProof/>
           <w:szCs w:val="24"/>
         </w:rPr>
-        <w:t>, 692–727. https://doi.org/10.1111/cogs.12556</w:t>
+        <w:t>(4), 606–621. https://doi.org/10.1006/JMLA.1996.0032</w:t>
       </w:r>
     </w:p>
     <w:p>
@@ -12998,7 +13838,7 @@
           <w:noProof/>
           <w:szCs w:val="24"/>
         </w:rPr>
-        <w:t xml:space="preserve">Siegelman, N., &amp; Frost, R. (2015). Statistical learning as an individual ability: Theoretical perspectives and empirical evidence. </w:t>
+        <w:t xml:space="preserve">Schapiro, A. C., Rogers, T. T., Cordova, N. I., Turk-Browne, N. B., &amp; Botvinick, M. M. (2013). Neural representations of events arise from temporal community structure. </w:t>
       </w:r>
       <w:r>
         <w:rPr>
@@ -13008,7 +13848,7 @@
           <w:noProof/>
           <w:szCs w:val="24"/>
         </w:rPr>
-        <w:t>Journal of Memory and Language</w:t>
+        <w:t>Nature Neuroscience</w:t>
       </w:r>
       <w:r>
         <w:rPr>
@@ -13026,7 +13866,7 @@
           <w:noProof/>
           <w:szCs w:val="24"/>
         </w:rPr>
-        <w:t>81</w:t>
+        <w:t>16</w:t>
       </w:r>
       <w:r>
         <w:rPr>
@@ -13034,7 +13874,7 @@
           <w:noProof/>
           <w:szCs w:val="24"/>
         </w:rPr>
-        <w:t>, 105–120. https://doi.org/10.1016/J.JML.2015.02.001</w:t>
+        <w:t>(4), 486–492. https://doi.org/10.1038/nn.3331</w:t>
       </w:r>
     </w:p>
     <w:p>
@@ -13057,7 +13897,7 @@
           <w:noProof/>
           <w:szCs w:val="24"/>
         </w:rPr>
-        <w:t xml:space="preserve">Tunney, R. J., &amp; Altmann, G. T. M. (1999). The transfer effect in artificial grammar learning: Reappraising the evidence on the transfer of sequential dependencies. </w:t>
+        <w:t xml:space="preserve">Siegelman, N., Bogaerts, L., &amp; Frost, R. (2017). Measuring individual differences in statistical learning: Current pitfalls and possible solutions. </w:t>
       </w:r>
       <w:r>
         <w:rPr>
@@ -13067,7 +13907,7 @@
           <w:noProof/>
           <w:szCs w:val="24"/>
         </w:rPr>
-        <w:t>Journal of Experimental Psychology: Learning, Memory, and Cognition</w:t>
+        <w:t>Behavior Research Methods</w:t>
       </w:r>
       <w:r>
         <w:rPr>
@@ -13085,7 +13925,7 @@
           <w:noProof/>
           <w:szCs w:val="24"/>
         </w:rPr>
-        <w:t>25</w:t>
+        <w:t>49</w:t>
       </w:r>
       <w:r>
         <w:rPr>
@@ -13093,7 +13933,7 @@
           <w:noProof/>
           <w:szCs w:val="24"/>
         </w:rPr>
-        <w:t>(5), 1322–1333. https://doi.org/10.1037//0278-7393.25.5.1322</w:t>
+        <w:t>(2), 418–432. https://doi.org/10.3758/s13428-016-0719-z</w:t>
       </w:r>
     </w:p>
     <w:p>
@@ -13116,7 +13956,7 @@
           <w:noProof/>
           <w:szCs w:val="24"/>
         </w:rPr>
-        <w:t xml:space="preserve">Turk-Browne, N. B., Jungé, J. A., &amp; Scholl, B. J. (2005). The Automaticity of Visual Statistical Learning. </w:t>
+        <w:t xml:space="preserve">Siegelman, N., Bogaerts, L., Kronenfeld, O., &amp; Frost, R. (2018). Redefining “Learning” in Statistical Learning: What Does an Online Measure Reveal About the Assimilation of Visual Regularities? </w:t>
       </w:r>
       <w:r>
         <w:rPr>
@@ -13126,7 +13966,7 @@
           <w:noProof/>
           <w:szCs w:val="24"/>
         </w:rPr>
-        <w:t>Journal of Experimental Psychology: General</w:t>
+        <w:t>Cognitive Science</w:t>
       </w:r>
       <w:r>
         <w:rPr>
@@ -13144,7 +13984,7 @@
           <w:noProof/>
           <w:szCs w:val="24"/>
         </w:rPr>
-        <w:t>134</w:t>
+        <w:t>42</w:t>
       </w:r>
       <w:r>
         <w:rPr>
@@ -13152,7 +13992,7 @@
           <w:noProof/>
           <w:szCs w:val="24"/>
         </w:rPr>
-        <w:t>(4), 552–564. https://doi.org/10.1037/0096-3445.134.4.552</w:t>
+        <w:t>, 692–727. https://doi.org/10.1111/cogs.12556</w:t>
       </w:r>
     </w:p>
     <w:p>
@@ -13175,7 +14015,7 @@
           <w:noProof/>
           <w:szCs w:val="24"/>
         </w:rPr>
-        <w:t xml:space="preserve">Turk-Browne, N. B., Scholl, B. J., Chun, M. M., &amp; Johnson, M. K. (2008). Neural Evidence of Statistical Learning: Efficient Detection of Visual Regularities Without Awareness. </w:t>
+        <w:t xml:space="preserve">Siegelman, N., &amp; Frost, R. (2015). Statistical learning as an individual ability: Theoretical perspectives and empirical evidence. </w:t>
       </w:r>
       <w:r>
         <w:rPr>
@@ -13185,7 +14025,7 @@
           <w:noProof/>
           <w:szCs w:val="24"/>
         </w:rPr>
-        <w:t>Journal of Cognitive Neuroscience</w:t>
+        <w:t>Journal of Memory and Language</w:t>
       </w:r>
       <w:r>
         <w:rPr>
@@ -13203,7 +14043,7 @@
           <w:noProof/>
           <w:szCs w:val="24"/>
         </w:rPr>
-        <w:t>21</w:t>
+        <w:t>81</w:t>
       </w:r>
       <w:r>
         <w:rPr>
@@ -13211,7 +14051,7 @@
           <w:noProof/>
           <w:szCs w:val="24"/>
         </w:rPr>
-        <w:t>(10), 1934–1945. Retrieved from www.omniglot.com.</w:t>
+        <w:t>, 105–120. https://doi.org/10.1016/J.JML.2015.02.001</w:t>
       </w:r>
     </w:p>
     <w:p>
@@ -13234,7 +14074,7 @@
           <w:noProof/>
           <w:szCs w:val="24"/>
         </w:rPr>
-        <w:t xml:space="preserve">Turk-Browne, N. B., Scholl, B. J., Johnson, M. K., &amp; Chun, M. M. (2010). Implicit Perceptual Anticipation Triggered by Statistical Learning. </w:t>
+        <w:t xml:space="preserve">Turk-Browne, N. B., Jungé, J. A., &amp; Scholl, B. J. (2005). The Automaticity of Visual Statistical Learning. </w:t>
       </w:r>
       <w:r>
         <w:rPr>
@@ -13244,7 +14084,7 @@
           <w:noProof/>
           <w:szCs w:val="24"/>
         </w:rPr>
-        <w:t>The Journal of Neuroscience</w:t>
+        <w:t>Journal of Experimental Psychology: General</w:t>
       </w:r>
       <w:r>
         <w:rPr>
@@ -13262,7 +14102,7 @@
           <w:noProof/>
           <w:szCs w:val="24"/>
         </w:rPr>
-        <w:t>30</w:t>
+        <w:t>134</w:t>
       </w:r>
       <w:r>
         <w:rPr>
@@ -13270,7 +14110,7 @@
           <w:noProof/>
           <w:szCs w:val="24"/>
         </w:rPr>
-        <w:t>(33), 11177–11187. https://doi.org/10.1523/JNEUROSCI.0858-10.2010</w:t>
+        <w:t>(4), 552–564. https://doi.org/10.1037/0096-3445.134.4.552</w:t>
       </w:r>
     </w:p>
     <w:p>
@@ -13284,6 +14124,124 @@
         <w:rPr>
           <w:rFonts w:ascii="Arial" w:hAnsi="Arial" w:cs="Arial"/>
           <w:noProof/>
+          <w:szCs w:val="24"/>
+        </w:rPr>
+      </w:pPr>
+      <w:r>
+        <w:rPr>
+          <w:rFonts w:ascii="Arial" w:hAnsi="Arial" w:cs="Arial"/>
+          <w:noProof/>
+          <w:szCs w:val="24"/>
+        </w:rPr>
+        <w:t xml:space="preserve">Turk-Browne, N. B., Scholl, B. J., Chun, M. M., &amp; Johnson, M. K. (2008). Neural Evidence of Statistical Learning: Efficient Detection of Visual Regularities Without Awareness. </w:t>
+      </w:r>
+      <w:r>
+        <w:rPr>
+          <w:rFonts w:ascii="Arial" w:hAnsi="Arial" w:cs="Arial"/>
+          <w:i/>
+          <w:iCs/>
+          <w:noProof/>
+          <w:szCs w:val="24"/>
+        </w:rPr>
+        <w:t>Journal of Cognitive Neuroscience</w:t>
+      </w:r>
+      <w:r>
+        <w:rPr>
+          <w:rFonts w:ascii="Arial" w:hAnsi="Arial" w:cs="Arial"/>
+          <w:noProof/>
+          <w:szCs w:val="24"/>
+        </w:rPr>
+        <w:t xml:space="preserve">, </w:t>
+      </w:r>
+      <w:r>
+        <w:rPr>
+          <w:rFonts w:ascii="Arial" w:hAnsi="Arial" w:cs="Arial"/>
+          <w:i/>
+          <w:iCs/>
+          <w:noProof/>
+          <w:szCs w:val="24"/>
+        </w:rPr>
+        <w:t>21</w:t>
+      </w:r>
+      <w:r>
+        <w:rPr>
+          <w:rFonts w:ascii="Arial" w:hAnsi="Arial" w:cs="Arial"/>
+          <w:noProof/>
+          <w:szCs w:val="24"/>
+        </w:rPr>
+        <w:t>(10), 1934–1945. Retrieved from www.omniglot.com.</w:t>
+      </w:r>
+    </w:p>
+    <w:p>
+      <w:pPr>
+        <w:widowControl w:val="0"/>
+        <w:autoSpaceDE w:val="0"/>
+        <w:autoSpaceDN w:val="0"/>
+        <w:adjustRightInd w:val="0"/>
+        <w:spacing w:line="240" w:lineRule="auto"/>
+        <w:ind w:left="480" w:hanging="480"/>
+        <w:rPr>
+          <w:rFonts w:ascii="Arial" w:hAnsi="Arial" w:cs="Arial"/>
+          <w:noProof/>
+          <w:szCs w:val="24"/>
+        </w:rPr>
+      </w:pPr>
+      <w:r>
+        <w:rPr>
+          <w:rFonts w:ascii="Arial" w:hAnsi="Arial" w:cs="Arial"/>
+          <w:noProof/>
+          <w:szCs w:val="24"/>
+        </w:rPr>
+        <w:t xml:space="preserve">Turk-Browne, N. B., Scholl, B. J., Johnson, M. K., &amp; Chun, M. M. (2010). Implicit Perceptual Anticipation Triggered by Statistical Learning. </w:t>
+      </w:r>
+      <w:r>
+        <w:rPr>
+          <w:rFonts w:ascii="Arial" w:hAnsi="Arial" w:cs="Arial"/>
+          <w:i/>
+          <w:iCs/>
+          <w:noProof/>
+          <w:szCs w:val="24"/>
+        </w:rPr>
+        <w:t>The Journal of Neuroscience</w:t>
+      </w:r>
+      <w:r>
+        <w:rPr>
+          <w:rFonts w:ascii="Arial" w:hAnsi="Arial" w:cs="Arial"/>
+          <w:noProof/>
+          <w:szCs w:val="24"/>
+        </w:rPr>
+        <w:t xml:space="preserve">, </w:t>
+      </w:r>
+      <w:r>
+        <w:rPr>
+          <w:rFonts w:ascii="Arial" w:hAnsi="Arial" w:cs="Arial"/>
+          <w:i/>
+          <w:iCs/>
+          <w:noProof/>
+          <w:szCs w:val="24"/>
+        </w:rPr>
+        <w:t>30</w:t>
+      </w:r>
+      <w:r>
+        <w:rPr>
+          <w:rFonts w:ascii="Arial" w:hAnsi="Arial" w:cs="Arial"/>
+          <w:noProof/>
+          <w:szCs w:val="24"/>
+        </w:rPr>
+        <w:t>(33), 11177–11187. https://doi.org/10.1523/JNEUROSCI.0858-10.2010</w:t>
+      </w:r>
+    </w:p>
+    <w:p>
+      <w:pPr>
+        <w:widowControl w:val="0"/>
+        <w:autoSpaceDE w:val="0"/>
+        <w:autoSpaceDN w:val="0"/>
+        <w:adjustRightInd w:val="0"/>
+        <w:spacing w:line="240" w:lineRule="auto"/>
+        <w:ind w:left="480" w:hanging="480"/>
+        <w:rPr>
+          <w:rFonts w:ascii="Arial" w:hAnsi="Arial" w:cs="Arial"/>
+          <w:noProof/>
         </w:rPr>
       </w:pPr>
       <w:r>
@@ -13335,7 +14293,7 @@
           <w:color w:val="auto"/>
         </w:rPr>
       </w:pPr>
-      <w:bookmarkStart w:id="18" w:name="_Toc47536767"/>
+      <w:bookmarkStart w:id="20" w:name="_Toc47536767"/>
       <w:r>
         <w:rPr>
           <w:rFonts w:ascii="Arial" w:hAnsi="Arial" w:cs="Arial"/>
@@ -13352,7 +14310,7 @@
         </w:rPr>
         <w:t>Materials</w:t>
       </w:r>
-      <w:bookmarkEnd w:id="18"/>
+      <w:bookmarkEnd w:id="20"/>
     </w:p>
     <w:p>
       <w:pPr>
@@ -13363,7 +14321,7 @@
           <w:color w:val="auto"/>
         </w:rPr>
       </w:pPr>
-      <w:bookmarkStart w:id="19" w:name="_Toc47536768"/>
+      <w:bookmarkStart w:id="21" w:name="_Toc47536768"/>
       <w:r>
         <w:rPr>
           <w:rFonts w:ascii="Arial" w:hAnsi="Arial" w:cs="Arial"/>
@@ -13372,7 +14330,7 @@
         </w:rPr>
         <w:t>Stimuli</w:t>
       </w:r>
-      <w:bookmarkEnd w:id="19"/>
+      <w:bookmarkEnd w:id="21"/>
     </w:p>
     <w:p>
       <w:pPr>
@@ -13391,16 +14349,17 @@
           <w:color w:val="auto"/>
         </w:rPr>
       </w:pPr>
-      <w:bookmarkStart w:id="20" w:name="_Toc47536769"/>
+      <w:bookmarkStart w:id="22" w:name="_Toc47536769"/>
       <w:r>
         <w:rPr>
           <w:rFonts w:ascii="Arial" w:hAnsi="Arial" w:cs="Arial"/>
           <w:b/>
           <w:color w:val="auto"/>
         </w:rPr>
+        <w:lastRenderedPageBreak/>
         <w:t>Supplementary Figures, Tables</w:t>
       </w:r>
-      <w:bookmarkEnd w:id="20"/>
+      <w:bookmarkEnd w:id="22"/>
     </w:p>
     <w:p>
       <w:pPr>
@@ -13706,6 +14665,7 @@
           <w:rFonts w:ascii="Arial" w:hAnsi="Arial" w:cs="Arial"/>
           <w:noProof/>
         </w:rPr>
+        <w:lastRenderedPageBreak/>
         <w:drawing>
           <wp:anchor distT="0" distB="0" distL="114300" distR="114300" simplePos="0" relativeHeight="251667456" behindDoc="0" locked="0" layoutInCell="1" allowOverlap="1" wp14:anchorId="72511C79" wp14:editId="7A9DE19F">
             <wp:simplePos x="0" y="0"/>
@@ -19869,7 +20829,7 @@
 
 <file path=word/comments.xml><?xml version="1.0" encoding="utf-8"?>
 <w:comments xmlns:wpc="http://schemas.microsoft.com/office/word/2010/wordprocessingCanvas" xmlns:cx="http://schemas.microsoft.com/office/drawing/2014/chartex" xmlns:cx1="http://schemas.microsoft.com/office/drawing/2015/9/8/chartex" xmlns:mc="http://schemas.openxmlformats.org/markup-compatibility/2006" xmlns:o="urn:schemas-microsoft-com:office:office" xmlns:r="http://schemas.openxmlformats.org/officeDocument/2006/relationships" xmlns:m="http://schemas.openxmlformats.org/officeDocument/2006/math" xmlns:v="urn:schemas-microsoft-com:vml" xmlns:wp14="http://schemas.microsoft.com/office/word/2010/wordprocessingDrawing" xmlns:wp="http://schemas.openxmlformats.org/drawingml/2006/wordprocessingDrawing" xmlns:w10="urn:schemas-microsoft-com:office:word" xmlns:w="http://schemas.openxmlformats.org/wordprocessingml/2006/main" xmlns:w14="http://schemas.microsoft.com/office/word/2010/wordml" xmlns:w15="http://schemas.microsoft.com/office/word/2012/wordml" xmlns:w16se="http://schemas.microsoft.com/office/word/2015/wordml/symex" xmlns:wpg="http://schemas.microsoft.com/office/word/2010/wordprocessingGroup" xmlns:wpi="http://schemas.microsoft.com/office/word/2010/wordprocessingInk" xmlns:wne="http://schemas.microsoft.com/office/word/2006/wordml" xmlns:wps="http://schemas.microsoft.com/office/word/2010/wordprocessingShape" mc:Ignorable="w14 w15 w16se wp14">
-  <w:comment w:id="3" w:author="Ava" w:date="2020-08-07T13:54:00Z" w:initials="AK">
+  <w:comment w:id="5" w:author="Ava" w:date="2020-08-05T16:16:00Z" w:initials="AK">
     <w:p>
       <w:pPr>
         <w:pStyle w:val="CommentText"/>
@@ -19880,14 +20840,12 @@
         </w:rPr>
         <w:annotationRef/>
       </w:r>
-      <w:proofErr w:type="gramStart"/>
-      <w:r>
-        <w:t>add</w:t>
-      </w:r>
-      <w:proofErr w:type="gramEnd"/>
+      <w:r>
+        <w:t xml:space="preserve">Add means and SE instead of differences. </w:t>
+      </w:r>
     </w:p>
   </w:comment>
-  <w:comment w:id="7" w:author="Ava" w:date="2020-08-05T16:16:00Z" w:initials="AK">
+  <w:comment w:id="7" w:author="Ava" w:date="2020-08-12T18:07:00Z" w:initials="AK">
     <w:p>
       <w:pPr>
         <w:pStyle w:val="CommentText"/>
@@ -19899,14 +20857,17 @@
         <w:annotationRef/>
       </w:r>
       <w:r>
-        <w:t xml:space="preserve">Add means and SE instead of differences. </w:t>
+        <w:t xml:space="preserve">Moved this to intro, so shorten this paragraph for the discussion of lack of correlation found. </w:t>
       </w:r>
     </w:p>
   </w:comment>
-  <w:comment w:id="9" w:author="Ava" w:date="2020-08-07T14:09:00Z" w:initials="AK">
+  <w:comment w:id="8" w:author="Ava" w:date="2020-08-07T14:09:00Z" w:initials="AK">
     <w:p>
       <w:pPr>
         <w:pStyle w:val="CommentText"/>
+        <w:rPr>
+          <w:lang w:val="fr-FR"/>
+        </w:rPr>
       </w:pPr>
       <w:r>
         <w:rPr>
@@ -19915,15 +20876,60 @@
         <w:annotationRef/>
       </w:r>
       <w:r>
+        <w:rPr>
+          <w:lang w:val="fr-FR"/>
+        </w:rPr>
         <w:t xml:space="preserve">Cite </w:t>
       </w:r>
       <w:proofErr w:type="spellStart"/>
       <w:r>
+        <w:rPr>
+          <w:lang w:val="fr-FR"/>
+        </w:rPr>
         <w:t>Karuza</w:t>
       </w:r>
       <w:proofErr w:type="spellEnd"/>
       <w:r>
+        <w:rPr>
+          <w:lang w:val="fr-FR"/>
+        </w:rPr>
         <w:t xml:space="preserve"> et al. 2014, SRT</w:t>
+      </w:r>
+    </w:p>
+  </w:comment>
+  <w:comment w:id="11" w:author="Ava" w:date="2020-08-12T18:08:00Z" w:initials="AK">
+    <w:p>
+      <w:pPr>
+        <w:pStyle w:val="CommentText"/>
+        <w:rPr>
+          <w:lang w:val="fr-FR"/>
+        </w:rPr>
+      </w:pPr>
+      <w:r>
+        <w:rPr>
+          <w:rStyle w:val="CommentReference"/>
+        </w:rPr>
+        <w:annotationRef/>
+      </w:r>
+      <w:proofErr w:type="spellStart"/>
+      <w:r>
+        <w:rPr>
+          <w:lang w:val="fr-FR"/>
+        </w:rPr>
+        <w:t>A</w:t>
+      </w:r>
+      <w:r>
+        <w:rPr>
+          <w:lang w:val="fr-FR"/>
+        </w:rPr>
+        <w:t>dd</w:t>
+      </w:r>
+      <w:proofErr w:type="spellEnd"/>
+      <w:r>
+        <w:rPr>
+          <w:lang w:val="fr-FR"/>
+        </w:rPr>
+        <w:t xml:space="preserve">. </w:t>
       </w:r>
     </w:p>
   </w:comment>
@@ -19943,15 +20949,35 @@
       </w:r>
     </w:p>
   </w:comment>
+  <w:comment w:id="17" w:author="Ava" w:date="2020-08-12T18:08:00Z" w:initials="AK">
+    <w:p>
+      <w:pPr>
+        <w:pStyle w:val="CommentText"/>
+      </w:pPr>
+      <w:r>
+        <w:rPr>
+          <w:rStyle w:val="CommentReference"/>
+        </w:rPr>
+        <w:annotationRef/>
+      </w:r>
+      <w:r>
+        <w:t xml:space="preserve">Complete. </w:t>
+      </w:r>
+      <w:bookmarkStart w:id="18" w:name="_GoBack"/>
+      <w:bookmarkEnd w:id="18"/>
+    </w:p>
+  </w:comment>
 </w:comments>
 </file>
 
 <file path=word/commentsExtended.xml><?xml version="1.0" encoding="utf-8"?>
 <w15:commentsEx xmlns:wpc="http://schemas.microsoft.com/office/word/2010/wordprocessingCanvas" xmlns:cx="http://schemas.microsoft.com/office/drawing/2014/chartex" xmlns:cx1="http://schemas.microsoft.com/office/drawing/2015/9/8/chartex" xmlns:mc="http://schemas.openxmlformats.org/markup-compatibility/2006" xmlns:o="urn:schemas-microsoft-com:office:office" xmlns:r="http://schemas.openxmlformats.org/officeDocument/2006/relationships" xmlns:m="http://schemas.openxmlformats.org/officeDocument/2006/math" xmlns:v="urn:schemas-microsoft-com:vml" xmlns:wp14="http://schemas.microsoft.com/office/word/2010/wordprocessingDrawing" xmlns:wp="http://schemas.openxmlformats.org/drawingml/2006/wordprocessingDrawing" xmlns:w10="urn:schemas-microsoft-com:office:word" xmlns:w="http://schemas.openxmlformats.org/wordprocessingml/2006/main" xmlns:w14="http://schemas.microsoft.com/office/word/2010/wordml" xmlns:w15="http://schemas.microsoft.com/office/word/2012/wordml" xmlns:w16se="http://schemas.microsoft.com/office/word/2015/wordml/symex" xmlns:wpg="http://schemas.microsoft.com/office/word/2010/wordprocessingGroup" xmlns:wpi="http://schemas.microsoft.com/office/word/2010/wordprocessingInk" xmlns:wne="http://schemas.microsoft.com/office/word/2006/wordml" xmlns:wps="http://schemas.microsoft.com/office/word/2010/wordprocessingShape" mc:Ignorable="w14 w15 w16se wp14">
-  <w15:commentEx w15:paraId="78F0AD5F" w15:done="0"/>
   <w15:commentEx w15:paraId="3FF5B5DE" w15:done="0"/>
+  <w15:commentEx w15:paraId="1186583C" w15:done="0"/>
   <w15:commentEx w15:paraId="73C9013F" w15:done="0"/>
+  <w15:commentEx w15:paraId="2CCF27E6" w15:done="0"/>
   <w15:commentEx w15:paraId="7A4D085D" w15:done="0"/>
+  <w15:commentEx w15:paraId="08C83A98" w15:done="0"/>
 </w15:commentsEx>
 </file>
 
@@ -20030,7 +21056,7 @@
             <w:rFonts w:ascii="Garamond" w:hAnsi="Garamond"/>
             <w:noProof/>
           </w:rPr>
-          <w:t>20</w:t>
+          <w:t>14</w:t>
         </w:r>
         <w:r>
           <w:rPr>
@@ -21463,7 +22489,7 @@
 </file>
 
 <file path=customXml/itemProps1.xml><?xml version="1.0" encoding="utf-8"?>
-<ds:datastoreItem xmlns:ds="http://schemas.openxmlformats.org/officeDocument/2006/customXml" ds:itemID="{BF7FBCE2-C1A6-4CD7-A65C-3F4A5520A4E3}">
+<ds:datastoreItem xmlns:ds="http://schemas.openxmlformats.org/officeDocument/2006/customXml" ds:itemID="{B2415C4E-BFDB-4645-85EA-912F95A443FB}">
   <ds:schemaRefs>
     <ds:schemaRef ds:uri="http://schemas.openxmlformats.org/officeDocument/2006/bibliography"/>
   </ds:schemaRefs>

</xml_diff>